<commit_message>
Parse error stops tracking fix
</commit_message>
<xml_diff>
--- a/Resources/Manuals/GSS Manual.docx
+++ b/Resources/Manuals/GSS Manual.docx
@@ -3903,27 +3903,29 @@
         </w:rPr>
         <w:t xml:space="preserve"> </w:t>
       </w:r>
+      <w:bookmarkEnd w:id="27"/>
       <w:r>
         <w:rPr>
           <w:rStyle w:val="Heading2Char"/>
         </w:rPr>
-        <w:t>Section</w:t>
-      </w:r>
-      <w:bookmarkEnd w:id="27"/>
+        <w:t>Control</w:t>
+      </w:r>
+      <w:bookmarkStart w:id="28" w:name="_GoBack"/>
+      <w:bookmarkEnd w:id="28"/>
     </w:p>
     <w:p>
       <w:pPr>
         <w:spacing w:line="360" w:lineRule="auto"/>
         <w:ind w:left="446"/>
       </w:pPr>
-      <w:bookmarkStart w:id="28" w:name="_Toc62017073"/>
+      <w:bookmarkStart w:id="29" w:name="_Toc62017073"/>
       <w:r>
         <w:rPr>
           <w:rStyle w:val="Heading3Char"/>
         </w:rPr>
         <w:t>Copy Button</w:t>
       </w:r>
-      <w:bookmarkEnd w:id="28"/>
+      <w:bookmarkEnd w:id="29"/>
       <w:r>
         <w:t xml:space="preserve"> – Copies the current mount coordinates into the dropdown boxes.</w:t>
       </w:r>
@@ -3933,7 +3935,7 @@
         <w:spacing w:line="360" w:lineRule="auto"/>
         <w:ind w:left="446"/>
       </w:pPr>
-      <w:bookmarkStart w:id="29" w:name="_Toc62017074"/>
+      <w:bookmarkStart w:id="30" w:name="_Toc62017074"/>
       <w:proofErr w:type="spellStart"/>
       <w:r>
         <w:rPr>
@@ -3948,7 +3950,7 @@
         </w:rPr>
         <w:t xml:space="preserve"> Button</w:t>
       </w:r>
-      <w:bookmarkEnd w:id="29"/>
+      <w:bookmarkEnd w:id="30"/>
       <w:r>
         <w:t xml:space="preserve"> – Tells the mount to move to the position defined in the dropdown boxes.</w:t>
       </w:r>
@@ -3958,7 +3960,7 @@
         <w:spacing w:line="360" w:lineRule="auto"/>
         <w:ind w:left="446"/>
       </w:pPr>
-      <w:bookmarkStart w:id="30" w:name="_Toc62017075"/>
+      <w:bookmarkStart w:id="31" w:name="_Toc62017075"/>
       <w:r>
         <w:rPr>
           <w:rStyle w:val="Heading3Char"/>
@@ -3966,7 +3968,7 @@
         <w:lastRenderedPageBreak/>
         <w:t>Sync Button</w:t>
       </w:r>
-      <w:bookmarkEnd w:id="30"/>
+      <w:bookmarkEnd w:id="31"/>
       <w:r>
         <w:t xml:space="preserve"> – Takes the position entered and reset the mount to that location.  Any syncs large</w:t>
       </w:r>
@@ -3982,14 +3984,14 @@
         <w:spacing w:line="360" w:lineRule="auto"/>
         <w:ind w:left="446"/>
       </w:pPr>
-      <w:bookmarkStart w:id="31" w:name="_Toc62017076"/>
+      <w:bookmarkStart w:id="32" w:name="_Toc62017076"/>
       <w:r>
         <w:rPr>
           <w:rStyle w:val="Heading3Char"/>
         </w:rPr>
         <w:t>Import Button</w:t>
       </w:r>
-      <w:bookmarkEnd w:id="31"/>
+      <w:bookmarkEnd w:id="32"/>
       <w:r>
         <w:t xml:space="preserve"> – Select a .fit file to open and copies the RA and Dec from the .fit file into the dropdown boxes.  This could be used as a manual plate solve where a plate solver validated the pointing location then you can load those coordinates from the image file. </w:t>
       </w:r>
@@ -4026,7 +4028,7 @@
         <w:spacing w:line="360" w:lineRule="auto"/>
         <w:ind w:left="446"/>
       </w:pPr>
-      <w:bookmarkStart w:id="32" w:name="_Toc62017077"/>
+      <w:bookmarkStart w:id="33" w:name="_Toc62017077"/>
       <w:r>
         <w:rPr>
           <w:rStyle w:val="Heading2Char"/>
@@ -4039,7 +4041,7 @@
         </w:rPr>
         <w:t>Control</w:t>
       </w:r>
-      <w:bookmarkEnd w:id="32"/>
+      <w:bookmarkEnd w:id="33"/>
     </w:p>
     <w:p>
       <w:pPr>
@@ -4058,14 +4060,14 @@
         <w:spacing w:line="360" w:lineRule="auto"/>
         <w:ind w:left="446"/>
       </w:pPr>
-      <w:bookmarkStart w:id="33" w:name="_Toc62017078"/>
+      <w:bookmarkStart w:id="34" w:name="_Toc62017078"/>
       <w:r>
         <w:rPr>
           <w:rStyle w:val="Heading3Char"/>
         </w:rPr>
         <w:t>PPEC</w:t>
       </w:r>
-      <w:bookmarkEnd w:id="33"/>
+      <w:bookmarkEnd w:id="34"/>
       <w:r>
         <w:rPr>
           <w:rStyle w:val="Heading5Char"/>
@@ -4096,14 +4098,14 @@
         <w:spacing w:line="360" w:lineRule="auto"/>
         <w:ind w:left="446"/>
       </w:pPr>
-      <w:bookmarkStart w:id="34" w:name="_Toc62017079"/>
+      <w:bookmarkStart w:id="35" w:name="_Toc62017079"/>
       <w:r>
         <w:rPr>
           <w:rStyle w:val="Heading3Char"/>
         </w:rPr>
         <w:t>PPEC Train</w:t>
       </w:r>
-      <w:bookmarkEnd w:id="34"/>
+      <w:bookmarkEnd w:id="35"/>
       <w:r>
         <w:t xml:space="preserve"> – Checkbox to start the training process for PPEC</w:t>
       </w:r>
@@ -4116,7 +4118,7 @@
           <w:rStyle w:val="Heading2Char"/>
         </w:rPr>
       </w:pPr>
-      <w:bookmarkStart w:id="35" w:name="_Toc62017080"/>
+      <w:bookmarkStart w:id="36" w:name="_Toc62017080"/>
       <w:r>
         <w:rPr>
           <w:rStyle w:val="Heading2Char"/>
@@ -4129,7 +4131,7 @@
         </w:rPr>
         <w:t>Controls</w:t>
       </w:r>
-      <w:bookmarkEnd w:id="35"/>
+      <w:bookmarkEnd w:id="36"/>
     </w:p>
     <w:p>
       <w:pPr>
@@ -4186,14 +4188,14 @@
         <w:spacing w:line="360" w:lineRule="auto"/>
         <w:ind w:left="446"/>
       </w:pPr>
-      <w:bookmarkStart w:id="36" w:name="_Toc62017081"/>
+      <w:bookmarkStart w:id="37" w:name="_Toc62017081"/>
       <w:r>
         <w:rPr>
           <w:rStyle w:val="Heading3Char"/>
         </w:rPr>
         <w:t>Park Positions</w:t>
       </w:r>
-      <w:bookmarkEnd w:id="36"/>
+      <w:bookmarkEnd w:id="37"/>
       <w:r>
         <w:rPr>
           <w:rStyle w:val="Heading3Char"/>
@@ -4228,7 +4230,7 @@
         <w:spacing w:line="360" w:lineRule="auto"/>
         <w:ind w:left="446"/>
       </w:pPr>
-      <w:bookmarkStart w:id="37" w:name="_Toc62017082"/>
+      <w:bookmarkStart w:id="38" w:name="_Toc62017082"/>
       <w:r>
         <w:rPr>
           <w:rStyle w:val="Heading3Char"/>
@@ -4241,7 +4243,7 @@
         </w:rPr>
         <w:t>Button</w:t>
       </w:r>
-      <w:bookmarkEnd w:id="37"/>
+      <w:bookmarkEnd w:id="38"/>
       <w:r>
         <w:t xml:space="preserve"> </w:t>
       </w:r>
@@ -4263,14 +4265,14 @@
         <w:spacing w:line="360" w:lineRule="auto"/>
         <w:ind w:left="446"/>
       </w:pPr>
-      <w:bookmarkStart w:id="38" w:name="_Toc62017083"/>
+      <w:bookmarkStart w:id="39" w:name="_Toc62017083"/>
       <w:r>
         <w:rPr>
           <w:rStyle w:val="Heading3Char"/>
         </w:rPr>
         <w:t>Home Button</w:t>
       </w:r>
-      <w:bookmarkEnd w:id="38"/>
+      <w:bookmarkEnd w:id="39"/>
       <w:r>
         <w:t>– moves the mount to the initial home position</w:t>
       </w:r>
@@ -4297,7 +4299,7 @@
         <w:spacing w:line="360" w:lineRule="auto"/>
         <w:ind w:left="446"/>
       </w:pPr>
-      <w:bookmarkStart w:id="39" w:name="_Toc62017084"/>
+      <w:bookmarkStart w:id="40" w:name="_Toc62017084"/>
       <w:r>
         <w:rPr>
           <w:rStyle w:val="Heading3Char"/>
@@ -4310,7 +4312,7 @@
         </w:rPr>
         <w:t xml:space="preserve"> Button</w:t>
       </w:r>
-      <w:bookmarkEnd w:id="39"/>
+      <w:bookmarkEnd w:id="40"/>
       <w:r>
         <w:t>– Stops mount movement</w:t>
       </w:r>
@@ -4320,14 +4322,14 @@
         <w:spacing w:line="360" w:lineRule="auto"/>
         <w:ind w:left="446"/>
       </w:pPr>
-      <w:bookmarkStart w:id="40" w:name="_Toc62017085"/>
+      <w:bookmarkStart w:id="41" w:name="_Toc62017085"/>
       <w:r>
         <w:rPr>
           <w:rStyle w:val="Heading3Char"/>
         </w:rPr>
         <w:t>Tracking</w:t>
       </w:r>
-      <w:bookmarkEnd w:id="40"/>
+      <w:bookmarkEnd w:id="41"/>
       <w:r>
         <w:t xml:space="preserve"> </w:t>
       </w:r>
@@ -4451,14 +4453,14 @@
         <w:spacing w:line="360" w:lineRule="auto"/>
         <w:ind w:left="446"/>
       </w:pPr>
-      <w:bookmarkStart w:id="41" w:name="_Toc62017087"/>
+      <w:bookmarkStart w:id="42" w:name="_Toc62017087"/>
       <w:r>
         <w:rPr>
           <w:rStyle w:val="Heading3Char"/>
         </w:rPr>
         <w:t>Flip SOP Button</w:t>
       </w:r>
-      <w:bookmarkEnd w:id="41"/>
+      <w:bookmarkEnd w:id="42"/>
       <w:r>
         <w:rPr>
           <w:rStyle w:val="Heading3Char"/>
@@ -4477,7 +4479,7 @@
           <w:color w:val="FF0000"/>
         </w:rPr>
       </w:pPr>
-      <w:bookmarkStart w:id="42" w:name="_Toc62017088"/>
+      <w:bookmarkStart w:id="43" w:name="_Toc62017088"/>
       <w:proofErr w:type="spellStart"/>
       <w:r>
         <w:rPr>
@@ -4492,7 +4494,7 @@
         </w:rPr>
         <w:t xml:space="preserve"> Button</w:t>
       </w:r>
-      <w:bookmarkEnd w:id="42"/>
+      <w:bookmarkEnd w:id="43"/>
       <w:r>
         <w:rPr>
           <w:rStyle w:val="Heading3Char"/>
@@ -4570,7 +4572,7 @@
           <w:color w:val="FF0000"/>
         </w:rPr>
       </w:pPr>
-      <w:bookmarkStart w:id="43" w:name="_Toc62017089"/>
+      <w:bookmarkStart w:id="44" w:name="_Toc62017089"/>
       <w:r>
         <w:rPr>
           <w:rStyle w:val="Heading3Char"/>
@@ -4583,7 +4585,7 @@
         </w:rPr>
         <w:t xml:space="preserve"> Button</w:t>
       </w:r>
-      <w:bookmarkEnd w:id="43"/>
+      <w:bookmarkEnd w:id="44"/>
       <w:r>
         <w:rPr>
           <w:rStyle w:val="Heading3Char"/>
@@ -4643,14 +4645,14 @@
           <w:rStyle w:val="Heading2Char"/>
         </w:rPr>
       </w:pPr>
-      <w:bookmarkStart w:id="44" w:name="_Toc62017090"/>
+      <w:bookmarkStart w:id="45" w:name="_Toc62017090"/>
       <w:r>
         <w:rPr>
           <w:rStyle w:val="Heading2Char"/>
         </w:rPr>
         <w:t>Hand Controller</w:t>
       </w:r>
-      <w:bookmarkEnd w:id="44"/>
+      <w:bookmarkEnd w:id="45"/>
     </w:p>
     <w:p>
       <w:pPr>
@@ -4710,7 +4712,7 @@
         <w:spacing w:line="360" w:lineRule="auto"/>
         <w:ind w:left="446"/>
       </w:pPr>
-      <w:bookmarkStart w:id="45" w:name="_Toc62017091"/>
+      <w:bookmarkStart w:id="46" w:name="_Toc62017091"/>
       <w:r>
         <w:rPr>
           <w:rStyle w:val="Heading3Char"/>
@@ -4718,7 +4720,7 @@
         <w:lastRenderedPageBreak/>
         <w:t>Speed</w:t>
       </w:r>
-      <w:bookmarkEnd w:id="45"/>
+      <w:bookmarkEnd w:id="46"/>
       <w:r>
         <w:t xml:space="preserve"> – 8 settings to control the speed of the hand controller buttons.</w:t>
       </w:r>
@@ -4746,14 +4748,14 @@
         <w:spacing w:line="360" w:lineRule="auto"/>
         <w:ind w:left="446"/>
       </w:pPr>
-      <w:bookmarkStart w:id="46" w:name="_Toc62017092"/>
+      <w:bookmarkStart w:id="47" w:name="_Toc62017092"/>
       <w:r>
         <w:rPr>
           <w:rStyle w:val="Heading3Char"/>
         </w:rPr>
         <w:t>Mode</w:t>
       </w:r>
-      <w:bookmarkEnd w:id="46"/>
+      <w:bookmarkEnd w:id="47"/>
       <w:r>
         <w:rPr>
           <w:rStyle w:val="Heading5Char"/>
@@ -4775,14 +4777,14 @@
         <w:spacing w:line="360" w:lineRule="auto"/>
         <w:ind w:left="720"/>
       </w:pPr>
-      <w:bookmarkStart w:id="47" w:name="_Toc62017093"/>
+      <w:bookmarkStart w:id="48" w:name="_Toc62017093"/>
       <w:r>
         <w:rPr>
           <w:rStyle w:val="Heading3Char"/>
         </w:rPr>
         <w:t>Guiding</w:t>
       </w:r>
-      <w:bookmarkEnd w:id="47"/>
+      <w:bookmarkEnd w:id="48"/>
       <w:r>
         <w:t xml:space="preserve"> - Follow guiding directions in the same way </w:t>
       </w:r>
@@ -4851,14 +4853,14 @@
         <w:spacing w:line="360" w:lineRule="auto"/>
         <w:ind w:left="720"/>
       </w:pPr>
-      <w:bookmarkStart w:id="48" w:name="_Toc62017094"/>
+      <w:bookmarkStart w:id="49" w:name="_Toc62017094"/>
       <w:r>
         <w:rPr>
           <w:rStyle w:val="Heading3Char"/>
         </w:rPr>
         <w:t>Axes -</w:t>
       </w:r>
-      <w:bookmarkEnd w:id="48"/>
+      <w:bookmarkEnd w:id="49"/>
       <w:r>
         <w:t xml:space="preserve"> Follow clockwise and counterclockwise directions of the axis.  User would be able to set a flip switch for N vs S Hemi directions. Axis1 would be Ra/</w:t>
       </w:r>
@@ -4908,14 +4910,14 @@
         <w:spacing w:line="360" w:lineRule="auto"/>
         <w:ind w:left="446"/>
       </w:pPr>
-      <w:bookmarkStart w:id="49" w:name="_Toc62017095"/>
+      <w:bookmarkStart w:id="50" w:name="_Toc62017095"/>
       <w:r>
         <w:rPr>
           <w:rStyle w:val="Heading3Char"/>
         </w:rPr>
         <w:t>Anti-Lash</w:t>
       </w:r>
-      <w:bookmarkEnd w:id="49"/>
+      <w:bookmarkEnd w:id="50"/>
       <w:r>
         <w:rPr>
           <w:rStyle w:val="Heading5Char"/>
@@ -4946,14 +4948,14 @@
         <w:spacing w:line="360" w:lineRule="auto"/>
         <w:ind w:left="1166"/>
       </w:pPr>
-      <w:bookmarkStart w:id="50" w:name="_Toc62017096"/>
+      <w:bookmarkStart w:id="51" w:name="_Toc62017096"/>
       <w:r>
         <w:rPr>
           <w:rStyle w:val="Heading3Char"/>
         </w:rPr>
         <w:t>E/W</w:t>
       </w:r>
-      <w:bookmarkEnd w:id="50"/>
+      <w:bookmarkEnd w:id="51"/>
       <w:r>
         <w:t xml:space="preserve"> </w:t>
       </w:r>
@@ -5003,14 +5005,14 @@
         <w:spacing w:line="360" w:lineRule="auto"/>
         <w:ind w:left="1166"/>
       </w:pPr>
-      <w:bookmarkStart w:id="51" w:name="_Toc62017097"/>
+      <w:bookmarkStart w:id="52" w:name="_Toc62017097"/>
       <w:r>
         <w:rPr>
           <w:rStyle w:val="Heading3Char"/>
         </w:rPr>
         <w:t>N/S</w:t>
       </w:r>
-      <w:bookmarkEnd w:id="51"/>
+      <w:bookmarkEnd w:id="52"/>
       <w:r>
         <w:t xml:space="preserve"> – Works when reversing the N/S direction</w:t>
       </w:r>
@@ -5469,14 +5471,14 @@
         <w:spacing w:line="360" w:lineRule="auto"/>
         <w:ind w:left="720"/>
       </w:pPr>
-      <w:bookmarkStart w:id="52" w:name="_Toc62017098"/>
+      <w:bookmarkStart w:id="53" w:name="_Toc62017098"/>
       <w:r>
         <w:rPr>
           <w:rStyle w:val="Heading3Char"/>
         </w:rPr>
         <w:t>In</w:t>
       </w:r>
-      <w:bookmarkEnd w:id="52"/>
+      <w:bookmarkEnd w:id="53"/>
       <w:r>
         <w:rPr>
           <w:rStyle w:val="Heading3Char"/>
@@ -5506,7 +5508,7 @@
         <w:spacing w:line="360" w:lineRule="auto"/>
         <w:ind w:left="720"/>
       </w:pPr>
-      <w:bookmarkStart w:id="53" w:name="_Toc62017099"/>
+      <w:bookmarkStart w:id="54" w:name="_Toc62017099"/>
       <w:r>
         <w:rPr>
           <w:rStyle w:val="Heading3Char"/>
@@ -5514,7 +5516,7 @@
         <w:lastRenderedPageBreak/>
         <w:t>Out</w:t>
       </w:r>
-      <w:bookmarkEnd w:id="53"/>
+      <w:bookmarkEnd w:id="54"/>
       <w:r>
         <w:rPr>
           <w:rStyle w:val="Heading3Char"/>
@@ -5544,14 +5546,14 @@
         <w:spacing w:line="360" w:lineRule="auto"/>
         <w:ind w:left="720"/>
       </w:pPr>
-      <w:bookmarkStart w:id="54" w:name="_Toc62017100"/>
+      <w:bookmarkStart w:id="55" w:name="_Toc62017100"/>
       <w:r>
         <w:rPr>
           <w:rStyle w:val="Heading3Char"/>
         </w:rPr>
         <w:t>Abort</w:t>
       </w:r>
-      <w:bookmarkEnd w:id="54"/>
+      <w:bookmarkEnd w:id="55"/>
       <w:r>
         <w:rPr>
           <w:rStyle w:val="Heading3Char"/>
@@ -5584,14 +5586,14 @@
         <w:spacing w:line="360" w:lineRule="auto"/>
         <w:ind w:left="720"/>
       </w:pPr>
-      <w:bookmarkStart w:id="55" w:name="_Toc62017101"/>
+      <w:bookmarkStart w:id="56" w:name="_Toc62017101"/>
       <w:r>
         <w:rPr>
           <w:rStyle w:val="Heading3Char"/>
         </w:rPr>
         <w:t>New</w:t>
       </w:r>
-      <w:bookmarkEnd w:id="55"/>
+      <w:bookmarkEnd w:id="56"/>
       <w:r>
         <w:rPr>
           <w:rStyle w:val="Heading3Char"/>
@@ -5618,14 +5620,14 @@
         <w:spacing w:line="360" w:lineRule="auto"/>
         <w:ind w:left="720"/>
       </w:pPr>
-      <w:bookmarkStart w:id="56" w:name="_Toc62017102"/>
+      <w:bookmarkStart w:id="57" w:name="_Toc62017102"/>
       <w:r>
         <w:rPr>
           <w:rStyle w:val="Heading3Char"/>
         </w:rPr>
         <w:t>Clear</w:t>
       </w:r>
-      <w:bookmarkEnd w:id="56"/>
+      <w:bookmarkEnd w:id="57"/>
       <w:r>
         <w:rPr>
           <w:rStyle w:val="Heading3Char"/>
@@ -5641,14 +5643,14 @@
         <w:spacing w:line="360" w:lineRule="auto"/>
         <w:ind w:left="720"/>
       </w:pPr>
-      <w:bookmarkStart w:id="57" w:name="_Toc62017103"/>
+      <w:bookmarkStart w:id="58" w:name="_Toc62017103"/>
       <w:r>
         <w:rPr>
           <w:rStyle w:val="Heading3Char"/>
         </w:rPr>
         <w:t>Calculate</w:t>
       </w:r>
-      <w:bookmarkEnd w:id="57"/>
+      <w:bookmarkEnd w:id="58"/>
       <w:r>
         <w:rPr>
           <w:rStyle w:val="Heading3Char"/>
@@ -5756,14 +5758,14 @@
         <w:spacing w:line="360" w:lineRule="auto"/>
         <w:ind w:left="720"/>
       </w:pPr>
-      <w:bookmarkStart w:id="58" w:name="_Toc62017104"/>
+      <w:bookmarkStart w:id="59" w:name="_Toc62017104"/>
       <w:r>
         <w:rPr>
           <w:rStyle w:val="Heading3Char"/>
         </w:rPr>
         <w:t>Width</w:t>
       </w:r>
-      <w:bookmarkEnd w:id="58"/>
+      <w:bookmarkEnd w:id="59"/>
       <w:r>
         <w:rPr>
           <w:rStyle w:val="Heading3Char"/>
@@ -5779,14 +5781,14 @@
         <w:spacing w:line="360" w:lineRule="auto"/>
         <w:ind w:left="720"/>
       </w:pPr>
-      <w:bookmarkStart w:id="59" w:name="_Toc62017105"/>
+      <w:bookmarkStart w:id="60" w:name="_Toc62017105"/>
       <w:r>
         <w:rPr>
           <w:rStyle w:val="Heading3Char"/>
         </w:rPr>
         <w:t>Height</w:t>
       </w:r>
-      <w:bookmarkEnd w:id="59"/>
+      <w:bookmarkEnd w:id="60"/>
       <w:r>
         <w:rPr>
           <w:rStyle w:val="Heading3Char"/>
@@ -5811,14 +5813,14 @@
         <w:spacing w:line="360" w:lineRule="auto"/>
         <w:ind w:left="446"/>
       </w:pPr>
-      <w:bookmarkStart w:id="60" w:name="_Toc62017106"/>
+      <w:bookmarkStart w:id="61" w:name="_Toc62017106"/>
       <w:r>
         <w:rPr>
           <w:rStyle w:val="Heading3Char"/>
         </w:rPr>
         <w:t>Limits On</w:t>
       </w:r>
-      <w:bookmarkEnd w:id="60"/>
+      <w:bookmarkEnd w:id="61"/>
       <w:r>
         <w:rPr>
           <w:rStyle w:val="Heading3Char"/>
@@ -5843,14 +5845,14 @@
         <w:spacing w:line="360" w:lineRule="auto"/>
         <w:ind w:left="446"/>
       </w:pPr>
-      <w:bookmarkStart w:id="61" w:name="_Toc62017107"/>
+      <w:bookmarkStart w:id="62" w:name="_Toc62017107"/>
       <w:r>
         <w:rPr>
           <w:rStyle w:val="Heading3Char"/>
         </w:rPr>
         <w:t>Tips</w:t>
       </w:r>
-      <w:bookmarkEnd w:id="61"/>
+      <w:bookmarkEnd w:id="62"/>
       <w:r>
         <w:rPr>
           <w:rStyle w:val="Heading3Char"/>
@@ -5871,11 +5873,11 @@
       <w:pPr>
         <w:pStyle w:val="Heading3"/>
       </w:pPr>
-      <w:bookmarkStart w:id="62" w:name="_Toc62017108"/>
+      <w:bookmarkStart w:id="63" w:name="_Toc62017108"/>
       <w:r>
         <w:t>How to calculate FOV in arc seconds</w:t>
       </w:r>
-      <w:bookmarkEnd w:id="62"/>
+      <w:bookmarkEnd w:id="63"/>
     </w:p>
     <w:p>
       <w:pPr>
@@ -6215,7 +6217,7 @@
           <w:rStyle w:val="Heading2Char"/>
         </w:rPr>
       </w:pPr>
-      <w:bookmarkStart w:id="63" w:name="_Toc62017109"/>
+      <w:bookmarkStart w:id="64" w:name="_Toc62017109"/>
       <w:r>
         <w:rPr>
           <w:rStyle w:val="Heading2Char"/>
@@ -6240,7 +6242,7 @@
         </w:rPr>
         <w:t>Section</w:t>
       </w:r>
-      <w:bookmarkEnd w:id="63"/>
+      <w:bookmarkEnd w:id="64"/>
     </w:p>
     <w:p>
       <w:pPr>
@@ -6400,7 +6402,7 @@
         <w:spacing w:line="360" w:lineRule="auto"/>
         <w:ind w:left="360"/>
       </w:pPr>
-      <w:bookmarkStart w:id="64" w:name="_Toc62017110"/>
+      <w:bookmarkStart w:id="65" w:name="_Toc62017110"/>
       <w:r>
         <w:rPr>
           <w:rStyle w:val="Heading3Char"/>
@@ -6408,7 +6410,7 @@
         <w:lastRenderedPageBreak/>
         <w:t>3D</w:t>
       </w:r>
-      <w:bookmarkEnd w:id="64"/>
+      <w:bookmarkEnd w:id="65"/>
       <w:r>
         <w:rPr>
           <w:rStyle w:val="Heading5Char"/>
@@ -6504,14 +6506,14 @@
       <w:pPr>
         <w:ind w:left="360"/>
       </w:pPr>
-      <w:bookmarkStart w:id="65" w:name="_Toc62017112"/>
+      <w:bookmarkStart w:id="66" w:name="_Toc62017112"/>
       <w:r>
         <w:rPr>
           <w:rStyle w:val="Heading2Char"/>
         </w:rPr>
         <w:t>Bottom Status Bar</w:t>
       </w:r>
-      <w:bookmarkEnd w:id="65"/>
+      <w:bookmarkEnd w:id="66"/>
       <w:r>
         <w:t xml:space="preserve"> – shows when the mount in the Home, Park, and Slewing positions or state.</w:t>
       </w:r>
@@ -7353,14 +7355,14 @@
       <w:pPr>
         <w:spacing w:line="360" w:lineRule="auto"/>
       </w:pPr>
-      <w:bookmarkStart w:id="66" w:name="_Toc62017113"/>
+      <w:bookmarkStart w:id="67" w:name="_Toc62017113"/>
       <w:r>
         <w:rPr>
           <w:rStyle w:val="Heading2Char"/>
         </w:rPr>
         <w:t>Sky Watcher Settings</w:t>
       </w:r>
-      <w:bookmarkEnd w:id="66"/>
+      <w:bookmarkEnd w:id="67"/>
     </w:p>
     <w:p>
       <w:pPr>
@@ -7522,14 +7524,14 @@
         <w:spacing w:line="360" w:lineRule="auto"/>
         <w:ind w:left="180"/>
       </w:pPr>
-      <w:bookmarkStart w:id="67" w:name="_Toc62017114"/>
+      <w:bookmarkStart w:id="68" w:name="_Toc62017114"/>
       <w:r>
         <w:rPr>
           <w:rStyle w:val="Heading3Char"/>
         </w:rPr>
         <w:t>Baud Rate</w:t>
       </w:r>
-      <w:bookmarkEnd w:id="67"/>
+      <w:bookmarkEnd w:id="68"/>
       <w:r>
         <w:t xml:space="preserve"> – Rates from 300 to 230400 are available. Most mounts work at the default 9600 rate.</w:t>
       </w:r>
@@ -7539,14 +7541,14 @@
         <w:spacing w:line="360" w:lineRule="auto"/>
         <w:ind w:left="180"/>
       </w:pPr>
-      <w:bookmarkStart w:id="68" w:name="_Toc62017115"/>
+      <w:bookmarkStart w:id="69" w:name="_Toc62017115"/>
       <w:r>
         <w:rPr>
           <w:rStyle w:val="Heading3Char"/>
         </w:rPr>
         <w:t>Rates</w:t>
       </w:r>
-      <w:bookmarkEnd w:id="68"/>
+      <w:bookmarkEnd w:id="69"/>
       <w:r>
         <w:t xml:space="preserve"> – Sidereal, Solar, Lunar, and King are present from the </w:t>
       </w:r>
@@ -7567,14 +7569,14 @@
         <w:spacing w:line="360" w:lineRule="auto"/>
         <w:ind w:left="180"/>
       </w:pPr>
-      <w:bookmarkStart w:id="69" w:name="_Toc62017116"/>
+      <w:bookmarkStart w:id="70" w:name="_Toc62017116"/>
       <w:r>
         <w:rPr>
           <w:rStyle w:val="Heading3Char"/>
         </w:rPr>
         <w:t>Alignment Mode</w:t>
       </w:r>
-      <w:bookmarkEnd w:id="69"/>
+      <w:bookmarkEnd w:id="70"/>
       <w:r>
         <w:t xml:space="preserve"> – </w:t>
       </w:r>
@@ -7592,14 +7594,14 @@
         <w:spacing w:line="360" w:lineRule="auto"/>
         <w:ind w:left="180"/>
       </w:pPr>
-      <w:bookmarkStart w:id="70" w:name="_Toc62017117"/>
+      <w:bookmarkStart w:id="71" w:name="_Toc62017117"/>
       <w:r>
         <w:rPr>
           <w:rStyle w:val="Heading3Char"/>
         </w:rPr>
         <w:t>Equatorial System</w:t>
       </w:r>
-      <w:bookmarkEnd w:id="70"/>
+      <w:bookmarkEnd w:id="71"/>
       <w:r>
         <w:t xml:space="preserve"> – </w:t>
       </w:r>
@@ -7658,14 +7660,14 @@
         <w:spacing w:line="360" w:lineRule="auto"/>
         <w:ind w:left="180"/>
       </w:pPr>
-      <w:bookmarkStart w:id="71" w:name="_Toc62017118"/>
+      <w:bookmarkStart w:id="72" w:name="_Toc62017118"/>
       <w:r>
         <w:rPr>
           <w:rStyle w:val="Heading3Char"/>
         </w:rPr>
         <w:t>Mount</w:t>
       </w:r>
-      <w:bookmarkEnd w:id="71"/>
+      <w:bookmarkEnd w:id="72"/>
       <w:r>
         <w:t xml:space="preserve"> – The simulator will work in all alignment modes.  Which mount is selected will be used when an application attempts to connect to the server.</w:t>
       </w:r>
@@ -7675,14 +7677,14 @@
         <w:spacing w:line="360" w:lineRule="auto"/>
         <w:ind w:left="180"/>
       </w:pPr>
-      <w:bookmarkStart w:id="72" w:name="_Toc62017119"/>
+      <w:bookmarkStart w:id="73" w:name="_Toc62017119"/>
       <w:r>
         <w:rPr>
           <w:rStyle w:val="Heading3Char"/>
         </w:rPr>
         <w:t>Max Slew Rate</w:t>
       </w:r>
-      <w:bookmarkEnd w:id="72"/>
+      <w:bookmarkEnd w:id="73"/>
       <w:r>
         <w:t xml:space="preserve"> – speeds for the hand controller are a percent of the max rate.   If you want slower movements change this to a smaller number.</w:t>
       </w:r>
@@ -7692,14 +7694,14 @@
         <w:spacing w:line="360" w:lineRule="auto"/>
         <w:ind w:left="180"/>
       </w:pPr>
-      <w:bookmarkStart w:id="73" w:name="_Toc62017120"/>
+      <w:bookmarkStart w:id="74" w:name="_Toc62017120"/>
       <w:r>
         <w:rPr>
           <w:rStyle w:val="Heading3Char"/>
         </w:rPr>
         <w:t>Minimum Dec Pulse</w:t>
       </w:r>
-      <w:bookmarkEnd w:id="73"/>
+      <w:bookmarkEnd w:id="74"/>
       <w:r>
         <w:t xml:space="preserve"> &amp; </w:t>
       </w:r>
@@ -7793,14 +7795,14 @@
         <w:spacing w:line="360" w:lineRule="auto"/>
         <w:ind w:left="180"/>
       </w:pPr>
-      <w:bookmarkStart w:id="74" w:name="_Toc62017121"/>
+      <w:bookmarkStart w:id="75" w:name="_Toc62017121"/>
       <w:r>
         <w:rPr>
           <w:rStyle w:val="Heading3Char"/>
         </w:rPr>
         <w:t>Guide Rates</w:t>
       </w:r>
-      <w:bookmarkEnd w:id="74"/>
+      <w:bookmarkEnd w:id="75"/>
       <w:r>
         <w:t xml:space="preserve"> – A percentage of the selected rates to use for guiding.   The default 50% is a good starting point for guiding with applications like PHD2.</w:t>
       </w:r>
@@ -7810,7 +7812,7 @@
         <w:spacing w:line="360" w:lineRule="auto"/>
         <w:ind w:left="180"/>
       </w:pPr>
-      <w:bookmarkStart w:id="75" w:name="_Toc62017122"/>
+      <w:bookmarkStart w:id="76" w:name="_Toc62017122"/>
       <w:r>
         <w:rPr>
           <w:rStyle w:val="Heading3Char"/>
@@ -7818,7 +7820,7 @@
         <w:lastRenderedPageBreak/>
         <w:t>Over Meridian Limit</w:t>
       </w:r>
-      <w:bookmarkEnd w:id="75"/>
+      <w:bookmarkEnd w:id="76"/>
       <w:r>
         <w:t xml:space="preserve"> – degrees </w:t>
       </w:r>
@@ -7846,14 +7848,14 @@
         <w:spacing w:line="360" w:lineRule="auto"/>
         <w:ind w:left="180"/>
       </w:pPr>
-      <w:bookmarkStart w:id="76" w:name="_Toc62017123"/>
+      <w:bookmarkStart w:id="77" w:name="_Toc62017123"/>
       <w:r>
         <w:rPr>
           <w:rStyle w:val="Heading3Char"/>
         </w:rPr>
         <w:t>Refraction</w:t>
       </w:r>
-      <w:bookmarkEnd w:id="76"/>
+      <w:bookmarkEnd w:id="77"/>
       <w:r>
         <w:rPr>
           <w:rStyle w:val="Heading3Char"/>
@@ -7869,14 +7871,14 @@
         <w:spacing w:line="360" w:lineRule="auto"/>
         <w:ind w:left="180"/>
       </w:pPr>
-      <w:bookmarkStart w:id="77" w:name="_Toc62017124"/>
+      <w:bookmarkStart w:id="78" w:name="_Toc62017124"/>
       <w:r>
         <w:rPr>
           <w:rStyle w:val="Heading3Char"/>
         </w:rPr>
         <w:t>Encoders</w:t>
       </w:r>
-      <w:bookmarkEnd w:id="77"/>
+      <w:bookmarkEnd w:id="78"/>
       <w:r>
         <w:t xml:space="preserve"> – Turns on and off the internal mount encoders.  </w:t>
       </w:r>
@@ -7886,14 +7888,14 @@
         <w:spacing w:line="360" w:lineRule="auto"/>
         <w:ind w:left="180"/>
       </w:pPr>
-      <w:bookmarkStart w:id="78" w:name="_Toc62017125"/>
+      <w:bookmarkStart w:id="79" w:name="_Toc62017125"/>
       <w:r>
         <w:rPr>
           <w:rStyle w:val="Heading3Char"/>
         </w:rPr>
         <w:t>Alternating PPEC</w:t>
       </w:r>
-      <w:bookmarkEnd w:id="78"/>
+      <w:bookmarkEnd w:id="79"/>
       <w:r>
         <w:t xml:space="preserve"> – This allows pulse</w:t>
       </w:r>
@@ -7989,14 +7991,14 @@
         <w:spacing w:line="360" w:lineRule="auto"/>
         <w:ind w:left="180"/>
       </w:pPr>
-      <w:bookmarkStart w:id="79" w:name="_Toc62017126"/>
+      <w:bookmarkStart w:id="80" w:name="_Toc62017126"/>
       <w:r>
         <w:rPr>
           <w:rStyle w:val="Heading3Char"/>
         </w:rPr>
         <w:t>Full Current</w:t>
       </w:r>
-      <w:bookmarkEnd w:id="79"/>
+      <w:bookmarkEnd w:id="80"/>
       <w:r>
         <w:t xml:space="preserve"> – </w:t>
       </w:r>
@@ -8015,7 +8017,7 @@
         <w:spacing w:line="360" w:lineRule="auto"/>
         <w:ind w:left="180"/>
       </w:pPr>
-      <w:bookmarkStart w:id="80" w:name="_Toc62017127"/>
+      <w:bookmarkStart w:id="81" w:name="_Toc62017127"/>
       <w:proofErr w:type="spellStart"/>
       <w:r>
         <w:rPr>
@@ -8030,7 +8032,7 @@
         </w:rPr>
         <w:t xml:space="preserve"> Dec Pulse</w:t>
       </w:r>
-      <w:bookmarkEnd w:id="80"/>
+      <w:bookmarkEnd w:id="81"/>
       <w:r>
         <w:t xml:space="preserve"> – A</w:t>
       </w:r>
@@ -8136,9 +8138,7 @@
         <w:spacing w:line="360" w:lineRule="auto"/>
         <w:ind w:left="180"/>
       </w:pPr>
-      <w:bookmarkStart w:id="81" w:name="_Toc62017129"/>
-      <w:bookmarkStart w:id="82" w:name="_GoBack"/>
-      <w:bookmarkEnd w:id="82"/>
+      <w:bookmarkStart w:id="82" w:name="_Toc62017129"/>
       <w:r>
         <w:rPr>
           <w:rStyle w:val="Heading3Char"/>
@@ -8146,7 +8146,7 @@
         <w:lastRenderedPageBreak/>
         <w:t>Sync Limits</w:t>
       </w:r>
-      <w:bookmarkEnd w:id="81"/>
+      <w:bookmarkEnd w:id="82"/>
       <w:r>
         <w:rPr>
           <w:rStyle w:val="Heading3Char"/>
@@ -8160,15 +8160,7 @@
         <w:t xml:space="preserve">it </w:t>
       </w:r>
       <w:r>
-        <w:t xml:space="preserve">enforces the mount cannot sync to targets that are greater </w:t>
-      </w:r>
-      <w:proofErr w:type="gramStart"/>
-      <w:r>
-        <w:t>than</w:t>
-      </w:r>
-      <w:proofErr w:type="gramEnd"/>
-      <w:r>
-        <w:t xml:space="preserve"> 30 degrees from the current position.  It’s recommended to leave this checked as a safety precaution</w:t>
+        <w:t>enforces the mount cannot sync to targets that are greater than 30 degrees from the current position.  It’s recommended to leave this checked as a safety precaution</w:t>
       </w:r>
       <w:r>
         <w:t>.</w:t>
@@ -20254,7 +20246,7 @@
           <w:rPr>
             <w:noProof/>
           </w:rPr>
-          <w:t>30</w:t>
+          <w:t>21</w:t>
         </w:r>
         <w:r>
           <w:rPr>
@@ -20404,7 +20396,7 @@
         <v:path o:extrusionok="f" gradientshapeok="t" o:connecttype="rect"/>
         <o:lock v:ext="edit" aspectratio="t"/>
       </v:shapetype>
-      <v:shape id="_x0000_i1027" type="#_x0000_t75" style="width:15pt;height:15.75pt;visibility:visible;mso-wrap-style:square" o:bullet="t">
+      <v:shape id="_x0000_i1028" type="#_x0000_t75" style="width:15pt;height:15.75pt;visibility:visible;mso-wrap-style:square" o:bullet="t">
         <v:imagedata r:id="rId1" o:title=""/>
       </v:shape>
     </w:pict>
@@ -25324,7 +25316,7 @@
 </file>
 
 <file path=customXml/itemProps2.xml><?xml version="1.0" encoding="utf-8"?>
-<ds:datastoreItem xmlns:ds="http://schemas.openxmlformats.org/officeDocument/2006/customXml" ds:itemID="{507BD437-D76A-4CDA-83C9-786CCBF1DC91}">
+<ds:datastoreItem xmlns:ds="http://schemas.openxmlformats.org/officeDocument/2006/customXml" ds:itemID="{6C8E16F6-66B1-491F-8F2E-00B17B524A54}">
   <ds:schemaRefs>
     <ds:schemaRef ds:uri="http://schemas.openxmlformats.org/officeDocument/2006/bibliography"/>
   </ds:schemaRefs>

</xml_diff>

<commit_message>
Beta 1.0.7.5 testing fixes
Tracking across azimuth=0, hand controller tracking off for alt / az,, internal variables for alt / az tracking, enable / disable Flip SOP button, fix 3D view tab when alignmentmode is changed
</commit_message>
<xml_diff>
--- a/Resources/Manuals/GSS Manual.docx
+++ b/Resources/Manuals/GSS Manual.docx
@@ -212,72 +212,8 @@
                                   <w:color w:val="FFFFFF" w:themeColor="background1"/>
                                   <w:sz w:val="24"/>
                                 </w:rPr>
-                                <w:t xml:space="preserve">This is a ASCOM Telescope simulator and </w:t>
+                                <w:t>This is a ASCOM Telescope simulator and SkyWatcher driver. GS Server includes ASCOM telescope driver support and the SkyWatcher Protocol for Synta mounts: EQ8, EQ8R, HDX110, AZ-EQ5GT, Sirius Pro AZ/EQ-G, AZ-EQ6GT, Orion Atlas Pro AZ/EQ-G, EQ6-R PRO, NEQ6, HEQ5, EQ5, EQ4, AzGTi</w:t>
                               </w:r>
-                              <w:proofErr w:type="spellStart"/>
-                              <w:r>
-                                <w:rPr>
-                                  <w:rFonts w:asciiTheme="majorHAnsi" w:hAnsiTheme="majorHAnsi"/>
-                                  <w:color w:val="FFFFFF" w:themeColor="background1"/>
-                                  <w:sz w:val="24"/>
-                                </w:rPr>
-                                <w:t>SkyWatcher</w:t>
-                              </w:r>
-                              <w:proofErr w:type="spellEnd"/>
-                              <w:r>
-                                <w:rPr>
-                                  <w:rFonts w:asciiTheme="majorHAnsi" w:hAnsiTheme="majorHAnsi"/>
-                                  <w:color w:val="FFFFFF" w:themeColor="background1"/>
-                                  <w:sz w:val="24"/>
-                                </w:rPr>
-                                <w:t xml:space="preserve"> driver. GS Server includes ASCOM telescope driver support and the </w:t>
-                              </w:r>
-                              <w:proofErr w:type="spellStart"/>
-                              <w:r>
-                                <w:rPr>
-                                  <w:rFonts w:asciiTheme="majorHAnsi" w:hAnsiTheme="majorHAnsi"/>
-                                  <w:color w:val="FFFFFF" w:themeColor="background1"/>
-                                  <w:sz w:val="24"/>
-                                </w:rPr>
-                                <w:t>SkyWatcher</w:t>
-                              </w:r>
-                              <w:proofErr w:type="spellEnd"/>
-                              <w:r>
-                                <w:rPr>
-                                  <w:rFonts w:asciiTheme="majorHAnsi" w:hAnsiTheme="majorHAnsi"/>
-                                  <w:color w:val="FFFFFF" w:themeColor="background1"/>
-                                  <w:sz w:val="24"/>
-                                </w:rPr>
-                                <w:t xml:space="preserve"> Protocol for </w:t>
-                              </w:r>
-                              <w:proofErr w:type="spellStart"/>
-                              <w:r>
-                                <w:rPr>
-                                  <w:rFonts w:asciiTheme="majorHAnsi" w:hAnsiTheme="majorHAnsi"/>
-                                  <w:color w:val="FFFFFF" w:themeColor="background1"/>
-                                  <w:sz w:val="24"/>
-                                </w:rPr>
-                                <w:t>Synta</w:t>
-                              </w:r>
-                              <w:proofErr w:type="spellEnd"/>
-                              <w:r>
-                                <w:rPr>
-                                  <w:rFonts w:asciiTheme="majorHAnsi" w:hAnsiTheme="majorHAnsi"/>
-                                  <w:color w:val="FFFFFF" w:themeColor="background1"/>
-                                  <w:sz w:val="24"/>
-                                </w:rPr>
-                                <w:t xml:space="preserve"> mounts: EQ8, EQ8R, HDX110, AZ-EQ5GT, Sirius Pro AZ/EQ-G, AZ-EQ6GT, Orion Atlas Pro AZ/EQ-G, EQ6-R PRO, NEQ6, HEQ5, EQ5, EQ4, </w:t>
-                              </w:r>
-                              <w:proofErr w:type="spellStart"/>
-                              <w:r>
-                                <w:rPr>
-                                  <w:rFonts w:asciiTheme="majorHAnsi" w:hAnsiTheme="majorHAnsi"/>
-                                  <w:color w:val="FFFFFF" w:themeColor="background1"/>
-                                  <w:sz w:val="24"/>
-                                </w:rPr>
-                                <w:t>AzGTi</w:t>
-                              </w:r>
-                              <w:proofErr w:type="spellEnd"/>
                               <w:r>
                                 <w:rPr>
                                   <w:rFonts w:asciiTheme="majorHAnsi" w:eastAsiaTheme="majorEastAsia" w:hAnsiTheme="majorHAnsi" w:cstheme="majorBidi"/>
@@ -385,72 +321,8 @@
                             <w:color w:val="FFFFFF" w:themeColor="background1"/>
                             <w:sz w:val="24"/>
                           </w:rPr>
-                          <w:t xml:space="preserve">This is a ASCOM Telescope simulator and </w:t>
+                          <w:t>This is a ASCOM Telescope simulator and SkyWatcher driver. GS Server includes ASCOM telescope driver support and the SkyWatcher Protocol for Synta mounts: EQ8, EQ8R, HDX110, AZ-EQ5GT, Sirius Pro AZ/EQ-G, AZ-EQ6GT, Orion Atlas Pro AZ/EQ-G, EQ6-R PRO, NEQ6, HEQ5, EQ5, EQ4, AzGTi</w:t>
                         </w:r>
-                        <w:proofErr w:type="spellStart"/>
-                        <w:r>
-                          <w:rPr>
-                            <w:rFonts w:asciiTheme="majorHAnsi" w:hAnsiTheme="majorHAnsi"/>
-                            <w:color w:val="FFFFFF" w:themeColor="background1"/>
-                            <w:sz w:val="24"/>
-                          </w:rPr>
-                          <w:t>SkyWatcher</w:t>
-                        </w:r>
-                        <w:proofErr w:type="spellEnd"/>
-                        <w:r>
-                          <w:rPr>
-                            <w:rFonts w:asciiTheme="majorHAnsi" w:hAnsiTheme="majorHAnsi"/>
-                            <w:color w:val="FFFFFF" w:themeColor="background1"/>
-                            <w:sz w:val="24"/>
-                          </w:rPr>
-                          <w:t xml:space="preserve"> driver. GS Server includes ASCOM telescope driver support and the </w:t>
-                        </w:r>
-                        <w:proofErr w:type="spellStart"/>
-                        <w:r>
-                          <w:rPr>
-                            <w:rFonts w:asciiTheme="majorHAnsi" w:hAnsiTheme="majorHAnsi"/>
-                            <w:color w:val="FFFFFF" w:themeColor="background1"/>
-                            <w:sz w:val="24"/>
-                          </w:rPr>
-                          <w:t>SkyWatcher</w:t>
-                        </w:r>
-                        <w:proofErr w:type="spellEnd"/>
-                        <w:r>
-                          <w:rPr>
-                            <w:rFonts w:asciiTheme="majorHAnsi" w:hAnsiTheme="majorHAnsi"/>
-                            <w:color w:val="FFFFFF" w:themeColor="background1"/>
-                            <w:sz w:val="24"/>
-                          </w:rPr>
-                          <w:t xml:space="preserve"> Protocol for </w:t>
-                        </w:r>
-                        <w:proofErr w:type="spellStart"/>
-                        <w:r>
-                          <w:rPr>
-                            <w:rFonts w:asciiTheme="majorHAnsi" w:hAnsiTheme="majorHAnsi"/>
-                            <w:color w:val="FFFFFF" w:themeColor="background1"/>
-                            <w:sz w:val="24"/>
-                          </w:rPr>
-                          <w:t>Synta</w:t>
-                        </w:r>
-                        <w:proofErr w:type="spellEnd"/>
-                        <w:r>
-                          <w:rPr>
-                            <w:rFonts w:asciiTheme="majorHAnsi" w:hAnsiTheme="majorHAnsi"/>
-                            <w:color w:val="FFFFFF" w:themeColor="background1"/>
-                            <w:sz w:val="24"/>
-                          </w:rPr>
-                          <w:t xml:space="preserve"> mounts: EQ8, EQ8R, HDX110, AZ-EQ5GT, Sirius Pro AZ/EQ-G, AZ-EQ6GT, Orion Atlas Pro AZ/EQ-G, EQ6-R PRO, NEQ6, HEQ5, EQ5, EQ4, </w:t>
-                        </w:r>
-                        <w:proofErr w:type="spellStart"/>
-                        <w:r>
-                          <w:rPr>
-                            <w:rFonts w:asciiTheme="majorHAnsi" w:hAnsiTheme="majorHAnsi"/>
-                            <w:color w:val="FFFFFF" w:themeColor="background1"/>
-                            <w:sz w:val="24"/>
-                          </w:rPr>
-                          <w:t>AzGTi</w:t>
-                        </w:r>
-                        <w:proofErr w:type="spellEnd"/>
                         <w:r>
                           <w:rPr>
                             <w:rFonts w:asciiTheme="majorHAnsi" w:eastAsiaTheme="majorEastAsia" w:hAnsiTheme="majorHAnsi" w:cstheme="majorBidi"/>
@@ -2364,18 +2236,10 @@
         <w:t>s</w:t>
       </w:r>
       <w:r>
-        <w:t xml:space="preserve"> with a </w:t>
-      </w:r>
-      <w:proofErr w:type="gramStart"/>
-      <w:r>
-        <w:t>buil</w:t>
-      </w:r>
-      <w:r>
-        <w:t>t in</w:t>
-      </w:r>
-      <w:proofErr w:type="gramEnd"/>
-      <w:r>
-        <w:t xml:space="preserve"> </w:t>
+        <w:t xml:space="preserve"> with a buil</w:t>
+      </w:r>
+      <w:r>
+        <w:t xml:space="preserve">t in </w:t>
       </w:r>
       <w:r>
         <w:t>simulator so you can practice sessions without being connected to the mount.</w:t>
@@ -2620,12 +2484,10 @@
         <w:t xml:space="preserve">In the ASCOM chooser select </w:t>
       </w:r>
       <w:proofErr w:type="spellStart"/>
-      <w:proofErr w:type="gramStart"/>
       <w:r>
         <w:t>ASCOM.GS.Sky.Telescope</w:t>
       </w:r>
       <w:proofErr w:type="spellEnd"/>
-      <w:proofErr w:type="gramEnd"/>
       <w:r>
         <w:t xml:space="preserve"> and click Ok</w:t>
       </w:r>
@@ -2950,7 +2812,6 @@
         </w:rPr>
         <w:t>Program Files</w:t>
       </w:r>
-      <w:proofErr w:type="gramStart"/>
       <w:r>
         <w:rPr>
           <w:rStyle w:val="Heading5Char"/>
@@ -2958,11 +2819,7 @@
         <w:t xml:space="preserve">-  </w:t>
       </w:r>
       <w:r>
-        <w:t>C:\Program</w:t>
-      </w:r>
-      <w:proofErr w:type="gramEnd"/>
-      <w:r>
-        <w:t xml:space="preserve"> Files (x86)\Common Files\ASCOM</w:t>
+        <w:t>C:\Program Files (x86)\Common Files\ASCOM</w:t>
       </w:r>
       <w:r>
         <w:t>\</w:t>
@@ -3063,14 +2920,12 @@
       <w:r>
         <w:t xml:space="preserve"> </w:t>
       </w:r>
-      <w:proofErr w:type="gramStart"/>
       <w:r>
         <w:t>C:\Users\</w:t>
       </w:r>
       <w:r>
         <w:t>{</w:t>
       </w:r>
-      <w:proofErr w:type="gramEnd"/>
       <w:r>
         <w:rPr>
           <w:i/>
@@ -3118,21 +2973,10 @@
         <w:rPr>
           <w:rStyle w:val="Heading5Char"/>
         </w:rPr>
-        <w:t>Notes Templates</w:t>
-      </w:r>
-      <w:proofErr w:type="gramStart"/>
-      <w:r>
-        <w:rPr>
-          <w:rStyle w:val="Heading5Char"/>
-        </w:rPr>
-        <w:t xml:space="preserve">-  </w:t>
-      </w:r>
-      <w:r>
-        <w:t>C:\Program</w:t>
-      </w:r>
-      <w:proofErr w:type="gramEnd"/>
-      <w:r>
-        <w:t xml:space="preserve"> Files (x86)\Common Files\ASCOM</w:t>
+        <w:t xml:space="preserve">Notes Templates-  </w:t>
+      </w:r>
+      <w:r>
+        <w:t>C:\Program Files (x86)\Common Files\ASCOM</w:t>
       </w:r>
       <w:r>
         <w:t>\</w:t>
@@ -3301,7 +3145,6 @@
         <w:t xml:space="preserve">Use the Select button to select the </w:t>
       </w:r>
       <w:proofErr w:type="spellStart"/>
-      <w:proofErr w:type="gramStart"/>
       <w:r>
         <w:t>ASCOM.</w:t>
       </w:r>
@@ -3312,7 +3155,6 @@
         <w:t>.Telescope</w:t>
       </w:r>
       <w:proofErr w:type="spellEnd"/>
-      <w:proofErr w:type="gramEnd"/>
       <w:r>
         <w:t xml:space="preserve"> driver.</w:t>
       </w:r>
@@ -3367,15 +3209,7 @@
         <w:t>may</w:t>
       </w:r>
       <w:r>
-        <w:t xml:space="preserve"> fail.  If </w:t>
-      </w:r>
-      <w:proofErr w:type="gramStart"/>
-      <w:r>
-        <w:t>so</w:t>
-      </w:r>
-      <w:proofErr w:type="gramEnd"/>
-      <w:r>
-        <w:t xml:space="preserve"> </w:t>
+        <w:t xml:space="preserve"> fail.  If so </w:t>
       </w:r>
       <w:r>
         <w:t>GS Server will start but will not be connected to the mount.</w:t>
@@ -4065,15 +3899,7 @@
         <w:t>Periodical Error Correction)</w:t>
       </w:r>
       <w:r>
-        <w:t xml:space="preserve"> - Checkbox to turn on or off PPEC.  The </w:t>
-      </w:r>
-      <w:proofErr w:type="gramStart"/>
-      <w:r>
-        <w:t>grayed out</w:t>
-      </w:r>
-      <w:proofErr w:type="gramEnd"/>
-      <w:r>
-        <w:t xml:space="preserve"> timer will turn yellow when training is in progress.</w:t>
+        <w:t xml:space="preserve"> - Checkbox to turn on or off PPEC.  The grayed out timer will turn yellow when training is in progress.</w:t>
       </w:r>
       <w:r>
         <w:t xml:space="preserve">  For more information see the PPEC section of this document. </w:t>
@@ -4246,7 +4072,19 @@
         <w:t xml:space="preserve">For Alt/Az mounts the home position is defined as Az pointing to North and the telescope tube horizontal.  </w:t>
       </w:r>
       <w:r>
-        <w:t>If mount is current slewing the button will stop the mount.</w:t>
+        <w:t xml:space="preserve">If </w:t>
+      </w:r>
+      <w:r>
+        <w:t xml:space="preserve">the </w:t>
+      </w:r>
+      <w:r>
+        <w:t>mount is current</w:t>
+      </w:r>
+      <w:r>
+        <w:t>ly</w:t>
+      </w:r>
+      <w:r>
+        <w:t xml:space="preserve"> slewing the button will stop the mount.</w:t>
       </w:r>
       <w:r>
         <w:t xml:space="preserve"> Click again and the mount will move home.</w:t>
@@ -4307,6 +4145,27 @@
       <w:r>
         <w:t>.</w:t>
       </w:r>
+      <w:r>
+        <w:t xml:space="preserve"> For Alt/Az mounts tracking will maintain a constant Right Ascension and Declination so that an object of interest remains in the center of the field of view. However, without a field </w:t>
+      </w:r>
+      <w:r>
+        <w:t>de-</w:t>
+      </w:r>
+      <w:r>
+        <w:t>rotator the field of view will appear to rotate about the center point. This rotation may be acceptable for visual observation or short</w:t>
+      </w:r>
+      <w:r>
+        <w:t>er</w:t>
+      </w:r>
+      <w:r>
+        <w:t xml:space="preserve"> exposure imaging but star trails will be visible on long</w:t>
+      </w:r>
+      <w:r>
+        <w:t>er</w:t>
+      </w:r>
+      <w:r>
+        <w:t xml:space="preserve"> exposure imaging.</w:t>
+      </w:r>
     </w:p>
     <w:p>
       <w:proofErr w:type="spellStart"/>
@@ -4481,15 +4340,7 @@
         <w:t>attempt to find each axis home sensor.  It does this by moving each axis 5 degrees at a time towards the sensor for a maximum of 100 degrees.  If it did not find the home sensor it will tell you at the end of the process.  Once finished you will have the option to run it again for another 100 degrees search.</w:t>
       </w:r>
       <w:r>
-        <w:t xml:space="preserve">  If you’re using a side saddle you can enter an offset that will move the mount +90 or –90 degrees after home </w:t>
-      </w:r>
-      <w:proofErr w:type="gramStart"/>
-      <w:r>
-        <w:t>is</w:t>
-      </w:r>
-      <w:proofErr w:type="gramEnd"/>
-      <w:r>
-        <w:t xml:space="preserve"> found auto home is complete</w:t>
+        <w:t xml:space="preserve">  If you’re using a side saddle you can enter an offset that will move the mount +90 or –90 degrees after home is found auto home is complete</w:t>
       </w:r>
       <w:r>
         <w:rPr>
@@ -4688,15 +4539,7 @@
         <w:t xml:space="preserve"> </w:t>
       </w:r>
       <w:r>
-        <w:t xml:space="preserve">– The direction of the hand controls </w:t>
-      </w:r>
-      <w:proofErr w:type="gramStart"/>
-      <w:r>
-        <w:t>are</w:t>
-      </w:r>
-      <w:proofErr w:type="gramEnd"/>
-      <w:r>
-        <w:t xml:space="preserve"> base on which mode is selected</w:t>
+        <w:t>– The direction of the hand controls are base on which mode is selected</w:t>
       </w:r>
       <w:r>
         <w:t>; Axes, Guiding, and Compass</w:t>
@@ -4727,7 +4570,13 @@
         <w:t xml:space="preserve"> for guiding</w:t>
       </w:r>
       <w:r>
-        <w:t>.  The following</w:t>
+        <w:t xml:space="preserve">.  </w:t>
+      </w:r>
+      <w:r>
+        <w:t xml:space="preserve">Pulse guiding is not enabled for Alt/Az mounts. </w:t>
+      </w:r>
+      <w:r>
+        <w:t>The following</w:t>
       </w:r>
       <w:r>
         <w:t xml:space="preserve"> is defined by the ASCOM standard and</w:t>
@@ -4791,6 +4640,9 @@
       </w:r>
       <w:r>
         <w:br/>
+      </w:r>
+      <w:r>
+        <w:lastRenderedPageBreak/>
         <w:t>East (CW Axis1)</w:t>
       </w:r>
       <w:r>
@@ -4805,7 +4657,6 @@
         <w:rPr>
           <w:rStyle w:val="Heading3Char"/>
         </w:rPr>
-        <w:lastRenderedPageBreak/>
         <w:t>Anti-Lash</w:t>
       </w:r>
       <w:bookmarkEnd w:id="56"/>
@@ -5011,15 +4862,7 @@
         <w:t>engage</w:t>
       </w:r>
       <w:r>
-        <w:t xml:space="preserve"> the </w:t>
-      </w:r>
-      <w:proofErr w:type="gramStart"/>
-      <w:r>
-        <w:t>lock</w:t>
-      </w:r>
-      <w:proofErr w:type="gramEnd"/>
-      <w:r>
-        <w:t xml:space="preserve"> you can </w:t>
+        <w:t xml:space="preserve"> the lock you can </w:t>
       </w:r>
       <w:r>
         <w:t xml:space="preserve">then </w:t>
@@ -5043,15 +4886,7 @@
         <w:t xml:space="preserve"> A popup message will appear as a reminder it’s on.  </w:t>
       </w:r>
       <w:r>
-        <w:t xml:space="preserve"> At the same </w:t>
-      </w:r>
-      <w:proofErr w:type="gramStart"/>
-      <w:r>
-        <w:t>time</w:t>
-      </w:r>
-      <w:proofErr w:type="gramEnd"/>
-      <w:r>
-        <w:t xml:space="preserve"> it enables the mouse buttons for the mount controls below.  </w:t>
+        <w:t xml:space="preserve"> At the same time it enables the mouse buttons for the mount controls below.  </w:t>
       </w:r>
       <w:r>
         <w:t>It’s r</w:t>
@@ -5087,15 +4922,7 @@
         </w:numPr>
       </w:pPr>
       <w:r>
-        <w:t xml:space="preserve">Left or </w:t>
-      </w:r>
-      <w:proofErr w:type="gramStart"/>
-      <w:r>
-        <w:t>Right</w:t>
-      </w:r>
-      <w:proofErr w:type="gramEnd"/>
-      <w:r>
-        <w:t xml:space="preserve"> click for Dec or RA movements</w:t>
+        <w:t>Left or Right click for Dec or RA movements</w:t>
       </w:r>
     </w:p>
     <w:p>
@@ -5403,15 +5230,7 @@
       </w:r>
       <w:proofErr w:type="spellEnd"/>
       <w:r>
-        <w:t xml:space="preserve"> to the next outward point.  Once at the end the button will do nothing.  If no points </w:t>
-      </w:r>
-      <w:proofErr w:type="gramStart"/>
-      <w:r>
-        <w:t>exist</w:t>
-      </w:r>
-      <w:proofErr w:type="gramEnd"/>
-      <w:r>
-        <w:t xml:space="preserve"> they will be created on the first outward move.</w:t>
+        <w:t xml:space="preserve"> to the next outward point.  Once at the end the button will do nothing.  If no points exist they will be created on the first outward move.</w:t>
       </w:r>
       <w:r>
         <w:t xml:space="preserve"> Available as a gamepad command.</w:t>
@@ -5771,15 +5590,7 @@
         <w:br/>
       </w:r>
       <w:r>
-        <w:t xml:space="preserve">An alternative to the online tool for a sensor is it to do the calculation manually.  To do this, use the smaller side of the chip. (Width of chip in mm * 3460) / (focal length of optic train in mm) = arc minutes * 60 = arc seconds. i.e.  13mm * 3460 </w:t>
-      </w:r>
-      <w:proofErr w:type="gramStart"/>
-      <w:r>
-        <w:t>/  545</w:t>
-      </w:r>
-      <w:proofErr w:type="gramEnd"/>
-      <w:r>
-        <w:t>mm = 82.5 arc minutes = 4951 arc seconds</w:t>
+        <w:t>An alternative to the online tool for a sensor is it to do the calculation manually.  To do this, use the smaller side of the chip. (Width of chip in mm * 3460) / (focal length of optic train in mm) = arc minutes * 60 = arc seconds. i.e.  13mm * 3460 /  545mm = 82.5 arc minutes = 4951 arc seconds</w:t>
       </w:r>
       <w:r>
         <w:rPr>
@@ -5817,25 +5628,7 @@
           <w:color w:val="333333"/>
           <w:shd w:val="clear" w:color="auto" w:fill="FFFFFF"/>
         </w:rPr>
-        <w:t xml:space="preserve">nother alternative for sensors is to take the smaller pixel size divide by focal length then multiply by 206.3 to get arc seconds per pixel.  Multiply that by the </w:t>
-      </w:r>
-      <w:proofErr w:type="gramStart"/>
-      <w:r>
-        <w:rPr>
-          <w:rFonts w:cstheme="minorHAnsi"/>
-          <w:color w:val="333333"/>
-          <w:shd w:val="clear" w:color="auto" w:fill="FFFFFF"/>
-        </w:rPr>
-        <w:t>amount</w:t>
-      </w:r>
-      <w:proofErr w:type="gramEnd"/>
-      <w:r>
-        <w:rPr>
-          <w:rFonts w:cstheme="minorHAnsi"/>
-          <w:color w:val="333333"/>
-          <w:shd w:val="clear" w:color="auto" w:fill="FFFFFF"/>
-        </w:rPr>
-        <w:t xml:space="preserve"> of pixels on the smaller side of the chip. At binning 1 use the following formula. i.e.  4.63um / 545mm * 206.3 = 1.75 arc seconds per pixel * 2822mm = 4945.8 arc seconds</w:t>
+        <w:t>nother alternative for sensors is to take the smaller pixel size divide by focal length then multiply by 206.3 to get arc seconds per pixel.  Multiply that by the amount of pixels on the smaller side of the chip. At binning 1 use the following formula. i.e.  4.63um / 545mm * 206.3 = 1.75 arc seconds per pixel * 2822mm = 4945.8 arc seconds</w:t>
       </w:r>
       <w:r>
         <w:rPr>
@@ -6129,26 +5922,10 @@
         <w:t xml:space="preserve"> </w:t>
       </w:r>
       <w:r>
-        <w:t xml:space="preserve"> Within the settings on the 3D </w:t>
-      </w:r>
-      <w:proofErr w:type="gramStart"/>
-      <w:r>
-        <w:t>Tab</w:t>
-      </w:r>
-      <w:proofErr w:type="gramEnd"/>
-      <w:r>
-        <w:t xml:space="preserve"> you can select which 3D model to use.</w:t>
-      </w:r>
-      <w:r>
-        <w:t xml:space="preserve"> Right mouse </w:t>
-      </w:r>
-      <w:proofErr w:type="gramStart"/>
-      <w:r>
-        <w:t>click</w:t>
-      </w:r>
-      <w:proofErr w:type="gramEnd"/>
-      <w:r>
-        <w:t xml:space="preserve"> on the model </w:t>
+        <w:t xml:space="preserve"> Within the settings on the 3D Tab you can select which 3D model to use.</w:t>
+      </w:r>
+      <w:r>
+        <w:t xml:space="preserve"> Right mouse click on the model </w:t>
       </w:r>
       <w:r>
         <w:t>to</w:t>
@@ -6984,7 +6761,19 @@
         <w:t xml:space="preserve"> – is yellow when one or more of the axes reaches a limit such as passing too far past the meridian</w:t>
       </w:r>
       <w:r>
-        <w:t xml:space="preserve"> for a polar mount or raising the elevation too high for an alt/</w:t>
+        <w:t xml:space="preserve"> for a polar mount or</w:t>
+      </w:r>
+      <w:r>
+        <w:t xml:space="preserve"> setting</w:t>
+      </w:r>
+      <w:r>
+        <w:t xml:space="preserve"> the elevation too high </w:t>
+      </w:r>
+      <w:r>
+        <w:t xml:space="preserve">or too low </w:t>
+      </w:r>
+      <w:r>
+        <w:t>for an alt/</w:t>
       </w:r>
       <w:proofErr w:type="spellStart"/>
       <w:r>
@@ -7419,6 +7208,9 @@
       <w:r>
         <w:t>.</w:t>
       </w:r>
+      <w:r>
+        <w:t xml:space="preserve"> The telescope must not be connected when changing the alignment mode. If necessary reset the telescope position before connecting.</w:t>
+      </w:r>
     </w:p>
     <w:p>
       <w:bookmarkStart w:id="77" w:name="_Toc62017117"/>
@@ -7578,44 +7370,30 @@
         <w:rPr>
           <w:color w:val="auto"/>
         </w:rPr>
-        <w:t xml:space="preserve"> in your guiding software.  20 milliseconds </w:t>
-      </w:r>
-      <w:proofErr w:type="gramStart"/>
+        <w:t xml:space="preserve"> in your guiding software.  20 milliseconds is the default and will work in almost all cases.  A lower setting could cause poor performance depending on the capabilities of </w:t>
+      </w:r>
       <w:r>
         <w:rPr>
           <w:color w:val="auto"/>
         </w:rPr>
-        <w:t>is</w:t>
-      </w:r>
-      <w:proofErr w:type="gramEnd"/>
+        <w:t>individual</w:t>
+      </w:r>
       <w:r>
         <w:rPr>
           <w:color w:val="auto"/>
         </w:rPr>
-        <w:t xml:space="preserve"> the default and will work in almost all cases.  A lower setting could cause poor performance depending on the capabilities of </w:t>
+        <w:t xml:space="preserve"> mount</w:t>
       </w:r>
       <w:r>
         <w:rPr>
           <w:color w:val="auto"/>
         </w:rPr>
-        <w:t>individual</w:t>
+        <w:t>s</w:t>
       </w:r>
       <w:r>
         <w:rPr>
           <w:color w:val="auto"/>
         </w:rPr>
-        <w:t xml:space="preserve"> mount</w:t>
-      </w:r>
-      <w:r>
-        <w:rPr>
-          <w:color w:val="auto"/>
-        </w:rPr>
-        <w:t>s</w:t>
-      </w:r>
-      <w:r>
-        <w:rPr>
-          <w:color w:val="auto"/>
-        </w:rPr>
         <w:t>.</w:t>
       </w:r>
     </w:p>
@@ -7631,6 +7409,9 @@
       <w:r>
         <w:t xml:space="preserve"> – A percentage of the selected rates to use for guiding.   The default 50% is a good starting point for guiding with applications like PHD2.</w:t>
       </w:r>
+      <w:r>
+        <w:t xml:space="preserve"> Pulse guiding is not enabled for Alt/Az mounts.</w:t>
+      </w:r>
     </w:p>
     <w:p>
       <w:bookmarkStart w:id="82" w:name="_Toc62017122"/>
@@ -7669,6 +7450,7 @@
         <w:rPr>
           <w:rStyle w:val="Heading3Char"/>
         </w:rPr>
+        <w:lastRenderedPageBreak/>
         <w:t>Refraction</w:t>
       </w:r>
       <w:bookmarkEnd w:id="83"/>
@@ -7701,7 +7483,6 @@
         <w:rPr>
           <w:rStyle w:val="Heading3Char"/>
         </w:rPr>
-        <w:lastRenderedPageBreak/>
         <w:t>Alternating PPEC</w:t>
       </w:r>
       <w:bookmarkEnd w:id="85"/>
@@ -7769,15 +7550,7 @@
         <w:t>a</w:t>
       </w:r>
       <w:r>
-        <w:t xml:space="preserve"> PPEC on/off strategy when dealing with pulses.   This means that PPEC is turn off then the pulse is executed, then PPEC is turned back on.  This strategy </w:t>
-      </w:r>
-      <w:proofErr w:type="gramStart"/>
-      <w:r>
-        <w:t>keep</w:t>
-      </w:r>
-      <w:proofErr w:type="gramEnd"/>
-      <w:r>
-        <w:t xml:space="preserve"> PPEC from interfering with the pulses.</w:t>
+        <w:t xml:space="preserve"> PPEC on/off strategy when dealing with pulses.   This means that PPEC is turn off then the pulse is executed, then PPEC is turned back on.  This strategy keep PPEC from interfering with the pulses.</w:t>
       </w:r>
       <w:r>
         <w:t xml:space="preserve"> </w:t>
@@ -8020,6 +7793,7 @@
         <w:rPr>
           <w:rStyle w:val="Heading3Char"/>
         </w:rPr>
+        <w:lastRenderedPageBreak/>
         <w:t>Park Positions</w:t>
       </w:r>
       <w:bookmarkEnd w:id="89"/>
@@ -8063,7 +7837,6 @@
         <w:rPr>
           <w:rStyle w:val="Heading3Char"/>
         </w:rPr>
-        <w:lastRenderedPageBreak/>
         <w:t>Observatory Location</w:t>
       </w:r>
       <w:bookmarkEnd w:id="90"/>
@@ -8111,15 +7884,7 @@
         <w:t xml:space="preserve"> the first found tag GNGGA, GPGGA, GNRMC, GPRMC. </w:t>
       </w:r>
       <w:r>
-        <w:t xml:space="preserve"> Hit retrieve again for another tag search.  The time is also pulled for and compared against the local pc clock.  Any discrepancies are displayed.  If you ran GS as </w:t>
-      </w:r>
-      <w:proofErr w:type="gramStart"/>
-      <w:r>
-        <w:t>Administrator</w:t>
-      </w:r>
-      <w:proofErr w:type="gramEnd"/>
-      <w:r>
-        <w:t xml:space="preserve"> you will see a checkbox to update the system time.   Check your Windows system options for items that may change the time again like Internet Time Services.  For viewing, guiding, and imaging a few seconds off isn’t going to matter. </w:t>
+        <w:t xml:space="preserve"> Hit retrieve again for another tag search.  The time is also pulled for and compared against the local pc clock.  Any discrepancies are displayed.  If you ran GS as Administrator you will see a checkbox to update the system time.   Check your Windows system options for items that may change the time again like Internet Time Services.  For viewing, guiding, and imaging a few seconds off isn’t going to matter. </w:t>
       </w:r>
     </w:p>
     <w:p/>
@@ -8224,6 +7989,7 @@
           <w:noProof/>
           <w:lang w:eastAsia="en-US"/>
         </w:rPr>
+        <w:lastRenderedPageBreak/>
         <w:drawing>
           <wp:inline distT="0" distB="0" distL="0" distR="0" wp14:anchorId="39F4771C" wp14:editId="6A21624D">
             <wp:extent cx="2626821" cy="3368460"/>
@@ -8270,7 +8036,6 @@
     </w:p>
     <w:p>
       <w:r>
-        <w:lastRenderedPageBreak/>
         <w:t xml:space="preserve">To use the custom gearing be sure to turn on the “Apply custom gearing” toggle button.  Use the Connect/Disconnect button as all changes require a new connection to the mount.  When the custom gearing is </w:t>
       </w:r>
       <w:r>
@@ -8310,21 +8075,7 @@
         <w:rPr>
           <w:color w:val="FF0000"/>
         </w:rPr>
-        <w:t xml:space="preserve"> does not require the custom information.   Entering invalid information can result unexpected results and possible harm to the mount.  If you do not know what gearing is in the </w:t>
-      </w:r>
-      <w:proofErr w:type="gramStart"/>
-      <w:r>
-        <w:rPr>
-          <w:color w:val="FF0000"/>
-        </w:rPr>
-        <w:t>mount</w:t>
-      </w:r>
-      <w:proofErr w:type="gramEnd"/>
-      <w:r>
-        <w:rPr>
-          <w:color w:val="FF0000"/>
-        </w:rPr>
-        <w:t xml:space="preserve"> please use one of the support links at the end of this manual.</w:t>
+        <w:t xml:space="preserve"> does not require the custom information.   Entering invalid information can result unexpected results and possible harm to the mount.  If you do not know what gearing is in the mount please use one of the support links at the end of this manual.</w:t>
       </w:r>
     </w:p>
     <w:p>
@@ -8526,21 +8277,7 @@
         <w:rPr>
           <w:rStyle w:val="Heading3Char"/>
         </w:rPr>
-        <w:t xml:space="preserve">Start Window </w:t>
-      </w:r>
-      <w:proofErr w:type="gramStart"/>
-      <w:r>
-        <w:rPr>
-          <w:rStyle w:val="Heading3Char"/>
-        </w:rPr>
-        <w:t>On</w:t>
-      </w:r>
-      <w:proofErr w:type="gramEnd"/>
-      <w:r>
-        <w:rPr>
-          <w:rStyle w:val="Heading3Char"/>
-        </w:rPr>
-        <w:t xml:space="preserve"> Top</w:t>
+        <w:t>Start Window On Top</w:t>
       </w:r>
       <w:bookmarkEnd w:id="98"/>
       <w:r>
@@ -8649,15 +8386,7 @@
         <w:t xml:space="preserve"> </w:t>
       </w:r>
       <w:r>
-        <w:t xml:space="preserve">– This </w:t>
-      </w:r>
-      <w:proofErr w:type="gramStart"/>
-      <w:r>
-        <w:t>show</w:t>
-      </w:r>
-      <w:proofErr w:type="gramEnd"/>
-      <w:r>
-        <w:t xml:space="preserve"> the capabilities as defined from Microsoft of your graphics card.</w:t>
+        <w:t>– This show the capabilities as defined from Microsoft of your graphics card.</w:t>
       </w:r>
       <w:r>
         <w:t xml:space="preserve"> This is important for the 3D model. If this number shows below 2 you may have problems showing the 3D graphics.</w:t>
@@ -8749,15 +8478,7 @@
         <w:t xml:space="preserve">– Sets the culture.  If interested in creating a specific Language file.  There are 3 English versions is available in the </w:t>
       </w:r>
       <w:r>
-        <w:t>C:\Program Files (x</w:t>
-      </w:r>
-      <w:proofErr w:type="gramStart"/>
-      <w:r>
-        <w:t>86)\</w:t>
-      </w:r>
-      <w:proofErr w:type="gramEnd"/>
-      <w:r>
-        <w:t>Common Files\ASCOM\Telescope</w:t>
+        <w:t>C:\Program Files (x86)\Common Files\ASCOM\Telescope</w:t>
       </w:r>
       <w:r>
         <w:rPr>
@@ -9133,15 +8854,7 @@
         <w:t xml:space="preserve"> driver.  Interface would be the User Interface commands such as the hand controller items.  Category Server would be the internal workings of GS Server.</w:t>
       </w:r>
       <w:r>
-        <w:t xml:space="preserve">  When the monitor is started it will not quit until turned off, even is the GS server is </w:t>
-      </w:r>
-      <w:proofErr w:type="gramStart"/>
-      <w:r>
-        <w:t>exited</w:t>
-      </w:r>
-      <w:proofErr w:type="gramEnd"/>
-      <w:r>
-        <w:t xml:space="preserve"> and started again.  All files logged are kept in </w:t>
+        <w:t xml:space="preserve">  When the monitor is started it will not quit until turned off, even is the GS server is exited and started again.  All files logged are kept in </w:t>
       </w:r>
       <w:r>
         <w:t>My Documents/</w:t>
@@ -9335,155 +9048,101 @@
           <w:color w:val="auto"/>
           <w:sz w:val="19"/>
         </w:rPr>
-        <w:t>yyyy:dd:</w:t>
-      </w:r>
-      <w:proofErr w:type="gramStart"/>
+        <w:t>yyyy:dd:MM:HH:mm:ss.fff</w:t>
+      </w:r>
+      <w:proofErr w:type="spellEnd"/>
       <w:r>
         <w:rPr>
           <w:rFonts w:ascii="Consolas" w:hAnsi="Consolas"/>
           <w:color w:val="auto"/>
           <w:sz w:val="19"/>
         </w:rPr>
-        <w:t>MM:HH</w:t>
-      </w:r>
-      <w:proofErr w:type="gramEnd"/>
+        <w:t>}, {Device}, {Category}, {Type}, {Thread}, {Method}, {Message}</w:t>
+      </w:r>
+    </w:p>
+    <w:p>
+      <w:pPr>
+        <w:rPr>
+          <w:color w:val="auto"/>
+        </w:rPr>
+      </w:pPr>
+      <w:bookmarkStart w:id="115" w:name="_Toc62017153"/>
+      <w:r>
+        <w:rPr>
+          <w:rStyle w:val="Heading3Char"/>
+        </w:rPr>
+        <w:t>Error log</w:t>
+      </w:r>
+      <w:bookmarkEnd w:id="115"/>
+      <w:r>
+        <w:rPr>
+          <w:color w:val="auto"/>
+        </w:rPr>
+        <w:t xml:space="preserve"> – All errors issued by GS.  Format:  </w:t>
+      </w:r>
       <w:r>
         <w:rPr>
           <w:rFonts w:ascii="Consolas" w:hAnsi="Consolas"/>
           <w:color w:val="auto"/>
           <w:sz w:val="19"/>
         </w:rPr>
-        <w:t>:mm:ss.fff</w:t>
-      </w:r>
-      <w:proofErr w:type="spellEnd"/>
+        <w:t>GSErrorLogyyyy-dd-MM-HH.txt {record Number}, {</w:t>
+      </w:r>
+      <w:proofErr w:type="spellStart"/>
       <w:r>
         <w:rPr>
           <w:rFonts w:ascii="Consolas" w:hAnsi="Consolas"/>
           <w:color w:val="auto"/>
           <w:sz w:val="19"/>
         </w:rPr>
-        <w:t>}, {Device}, {Category}, {Type}, {Thread}, {Method}, {Message}</w:t>
-      </w:r>
-    </w:p>
-    <w:p>
-      <w:pPr>
-        <w:rPr>
-          <w:color w:val="auto"/>
-        </w:rPr>
-      </w:pPr>
-      <w:bookmarkStart w:id="115" w:name="_Toc62017153"/>
-      <w:r>
-        <w:rPr>
-          <w:rStyle w:val="Heading3Char"/>
-        </w:rPr>
-        <w:t>Error log</w:t>
-      </w:r>
-      <w:bookmarkEnd w:id="115"/>
-      <w:r>
-        <w:rPr>
-          <w:color w:val="auto"/>
-        </w:rPr>
-        <w:t xml:space="preserve"> – All errors issued by GS.  Format:  </w:t>
-      </w:r>
+        <w:t>yyyy:dd:MM:HH:mm:ss.fff</w:t>
+      </w:r>
+      <w:proofErr w:type="spellEnd"/>
       <w:r>
         <w:rPr>
           <w:rFonts w:ascii="Consolas" w:hAnsi="Consolas"/>
           <w:color w:val="auto"/>
           <w:sz w:val="19"/>
         </w:rPr>
-        <w:t>GSErrorLogyyyy-dd-MM-HH.txt {record Number}, {</w:t>
-      </w:r>
-      <w:proofErr w:type="spellStart"/>
+        <w:t>}, {Device}, {Category}, {Type}, {Thread}, {Method}, {Message}</w:t>
+      </w:r>
+    </w:p>
+    <w:p>
+      <w:pPr>
+        <w:rPr>
+          <w:color w:val="auto"/>
+        </w:rPr>
+      </w:pPr>
+      <w:bookmarkStart w:id="116" w:name="_Toc62017154"/>
+      <w:r>
+        <w:rPr>
+          <w:rStyle w:val="Heading3Char"/>
+        </w:rPr>
+        <w:t>Monitor log</w:t>
+      </w:r>
+      <w:bookmarkEnd w:id="116"/>
+      <w:r>
+        <w:rPr>
+          <w:color w:val="auto"/>
+        </w:rPr>
+        <w:t xml:space="preserve"> – Items created from the Monitor screen.  Format:  </w:t>
+      </w:r>
       <w:r>
         <w:rPr>
           <w:rFonts w:ascii="Consolas" w:hAnsi="Consolas"/>
           <w:color w:val="auto"/>
           <w:sz w:val="19"/>
         </w:rPr>
-        <w:t>yyyy:dd:</w:t>
-      </w:r>
-      <w:proofErr w:type="gramStart"/>
+        <w:t>GSMonitorLogyyyy-dd-MM-HH.txt {record Number}, {</w:t>
+      </w:r>
+      <w:proofErr w:type="spellStart"/>
       <w:r>
         <w:rPr>
           <w:rFonts w:ascii="Consolas" w:hAnsi="Consolas"/>
           <w:color w:val="auto"/>
           <w:sz w:val="19"/>
         </w:rPr>
-        <w:t>MM:HH</w:t>
-      </w:r>
-      <w:proofErr w:type="gramEnd"/>
-      <w:r>
-        <w:rPr>
-          <w:rFonts w:ascii="Consolas" w:hAnsi="Consolas"/>
-          <w:color w:val="auto"/>
-          <w:sz w:val="19"/>
-        </w:rPr>
-        <w:t>:mm:ss.fff</w:t>
-      </w:r>
-      <w:proofErr w:type="spellEnd"/>
-      <w:r>
-        <w:rPr>
-          <w:rFonts w:ascii="Consolas" w:hAnsi="Consolas"/>
-          <w:color w:val="auto"/>
-          <w:sz w:val="19"/>
-        </w:rPr>
-        <w:t>}, {Device}, {Category}, {Type}, {Thread}, {Method}, {Message}</w:t>
-      </w:r>
-    </w:p>
-    <w:p>
-      <w:pPr>
-        <w:rPr>
-          <w:color w:val="auto"/>
-        </w:rPr>
-      </w:pPr>
-      <w:bookmarkStart w:id="116" w:name="_Toc62017154"/>
-      <w:r>
-        <w:rPr>
-          <w:rStyle w:val="Heading3Char"/>
-        </w:rPr>
-        <w:t>Monitor log</w:t>
-      </w:r>
-      <w:bookmarkEnd w:id="116"/>
-      <w:r>
-        <w:rPr>
-          <w:color w:val="auto"/>
-        </w:rPr>
-        <w:t xml:space="preserve"> – Items created from the Monitor screen.  Format:  </w:t>
-      </w:r>
-      <w:r>
-        <w:rPr>
-          <w:rFonts w:ascii="Consolas" w:hAnsi="Consolas"/>
-          <w:color w:val="auto"/>
-          <w:sz w:val="19"/>
-        </w:rPr>
-        <w:t>GSMonitorLogyyyy-dd-MM-HH.txt {record Number}, {</w:t>
-      </w:r>
-      <w:proofErr w:type="spellStart"/>
-      <w:r>
-        <w:rPr>
-          <w:rFonts w:ascii="Consolas" w:hAnsi="Consolas"/>
-          <w:color w:val="auto"/>
-          <w:sz w:val="19"/>
-        </w:rPr>
-        <w:t>yyyy:dd:</w:t>
-      </w:r>
-      <w:proofErr w:type="gramStart"/>
-      <w:r>
-        <w:rPr>
-          <w:rFonts w:ascii="Consolas" w:hAnsi="Consolas"/>
-          <w:color w:val="auto"/>
-          <w:sz w:val="19"/>
-        </w:rPr>
-        <w:t>MM:HH</w:t>
-      </w:r>
-      <w:proofErr w:type="gramEnd"/>
-      <w:r>
-        <w:rPr>
-          <w:rFonts w:ascii="Consolas" w:hAnsi="Consolas"/>
-          <w:color w:val="auto"/>
-          <w:sz w:val="19"/>
-        </w:rPr>
-        <w:t>:mm:ss.fff</w:t>
+        <w:t>yyyy:dd:MM:HH:mm:ss.fff</w:t>
       </w:r>
       <w:proofErr w:type="spellEnd"/>
       <w:r>
@@ -9680,15 +9339,7 @@
         <w:t>How to PPEC train your mount</w:t>
       </w:r>
       <w:r>
-        <w:t xml:space="preserve"> - Before starting a training session your mount should be able to track and guide at a stable rate.  When you are happy with the way in which the mount is guiding and you </w:t>
-      </w:r>
-      <w:proofErr w:type="gramStart"/>
-      <w:r>
-        <w:t>thinks</w:t>
-      </w:r>
-      <w:proofErr w:type="gramEnd"/>
-      <w:r>
-        <w:t xml:space="preserve"> its stable</w:t>
+        <w:t xml:space="preserve"> - Before starting a training session your mount should be able to track and guide at a stable rate.  When you are happy with the way in which the mount is guiding and you thinks its stable</w:t>
       </w:r>
       <w:r>
         <w:t xml:space="preserve"> and consistent</w:t>
@@ -9810,15 +9461,7 @@
         <w:t>Angle</w:t>
       </w:r>
       <w:r>
-        <w:t xml:space="preserve">” setting is the </w:t>
-      </w:r>
-      <w:proofErr w:type="gramStart"/>
-      <w:r>
-        <w:t>amount</w:t>
-      </w:r>
-      <w:proofErr w:type="gramEnd"/>
-      <w:r>
-        <w:t xml:space="preserve"> of degrees, before and after the meridian</w:t>
+        <w:t>” setting is the amount of degrees, before and after the meridian</w:t>
       </w:r>
       <w:r>
         <w:t xml:space="preserve"> where everything in-between is known as </w:t>
@@ -9904,15 +9547,7 @@
         <w:t xml:space="preserve">setting.  This way the limits can be used as a safety factor and an action can be taken if the flip failed from the image acquisition application.  </w:t>
       </w:r>
       <w:r>
-        <w:t xml:space="preserve">Applications like Voyager use the “Destination Side of Pier” to determine when a flip can occur.  </w:t>
-      </w:r>
-      <w:proofErr w:type="gramStart"/>
-      <w:r>
-        <w:t>Basically</w:t>
-      </w:r>
-      <w:proofErr w:type="gramEnd"/>
-      <w:r>
-        <w:t xml:space="preserve"> it ask GSS if a </w:t>
+        <w:t xml:space="preserve">Applications like Voyager use the “Destination Side of Pier” to determine when a flip can occur.  Basically it ask GSS if a </w:t>
       </w:r>
       <w:proofErr w:type="spellStart"/>
       <w:r>
@@ -10016,15 +9651,7 @@
         <w:t>mount</w:t>
       </w:r>
       <w:r>
-        <w:t xml:space="preserve"> because the axis is closer on the current side.  If the target was passed the flip </w:t>
-      </w:r>
-      <w:proofErr w:type="gramStart"/>
-      <w:r>
-        <w:t>zone</w:t>
-      </w:r>
-      <w:proofErr w:type="gramEnd"/>
-      <w:r>
-        <w:t xml:space="preserve"> then an automatic flip would occur since that’s the only pointing state that will work.</w:t>
+        <w:t xml:space="preserve"> because the axis is closer on the current side.  If the target was passed the flip zone then an automatic flip would occur since that’s the only pointing state that will work.</w:t>
       </w:r>
     </w:p>
     <w:p>
@@ -10140,15 +9767,7 @@
         <w:t>Notes can be used to store information or logs during your viewing sessions.  Various templates can be created using MS Word or WordPad then loaded into Notes.</w:t>
       </w:r>
       <w:r>
-        <w:t xml:space="preserve">  A sample template was </w:t>
-      </w:r>
-      <w:proofErr w:type="gramStart"/>
-      <w:r>
-        <w:t>install</w:t>
-      </w:r>
-      <w:proofErr w:type="gramEnd"/>
-      <w:r>
-        <w:t xml:space="preserve"> into the application directory.  See the Installing section for locations.</w:t>
+        <w:t xml:space="preserve">  A sample template was install into the application directory.  See the Installing section for locations.</w:t>
       </w:r>
     </w:p>
     <w:p/>
@@ -11303,15 +10922,7 @@
       </w:r>
       <w:proofErr w:type="spellEnd"/>
       <w:r>
-        <w:t xml:space="preserve"> tab.  Specific minimum settings are mount specific but typically 20 milliseconds </w:t>
-      </w:r>
-      <w:proofErr w:type="gramStart"/>
-      <w:r>
-        <w:t>is</w:t>
-      </w:r>
-      <w:proofErr w:type="gramEnd"/>
-      <w:r>
-        <w:t xml:space="preserve"> a good generic setting.   If lots of pulses are being rejected you might have to adjust the guiding application or adjust the minimum pulse setting. </w:t>
+        <w:t xml:space="preserve"> tab.  Specific minimum settings are mount specific but typically 20 milliseconds is a good generic setting.   If lots of pulses are being rejected you might have to adjust the guiding application or adjust the minimum pulse setting. </w:t>
       </w:r>
     </w:p>
     <w:p>
@@ -11634,7 +11245,6 @@
     </w:p>
     <w:p>
       <w:bookmarkStart w:id="175" w:name="_Toc62017197"/>
-      <w:proofErr w:type="gramStart"/>
       <w:r>
         <w:rPr>
           <w:rStyle w:val="Heading3Char"/>
@@ -11642,7 +11252,6 @@
         <w:t>Y  Scale</w:t>
       </w:r>
       <w:bookmarkEnd w:id="175"/>
-      <w:proofErr w:type="gramEnd"/>
       <w:r>
         <w:t xml:space="preserve"> – Display plots in </w:t>
       </w:r>
@@ -11765,15 +11374,7 @@
         <w:t>Loops</w:t>
       </w:r>
       <w:r>
-        <w:t xml:space="preserve"> – The </w:t>
-      </w:r>
-      <w:proofErr w:type="gramStart"/>
-      <w:r>
-        <w:t>amount</w:t>
-      </w:r>
-      <w:proofErr w:type="gramEnd"/>
-      <w:r>
-        <w:t xml:space="preserve"> of times to trigger the port.</w:t>
+        <w:t xml:space="preserve"> – The amount of times to trigger the port.</w:t>
       </w:r>
     </w:p>
     <w:p>
@@ -11866,15 +11467,7 @@
       </w:r>
       <w:r>
         <w:br/>
-        <w:t xml:space="preserve">C = false/off = </w:t>
-      </w:r>
-      <w:proofErr w:type="gramStart"/>
-      <w:r>
-        <w:t>0 ,</w:t>
-      </w:r>
-      <w:proofErr w:type="gramEnd"/>
-      <w:r>
-        <w:t xml:space="preserve"> true/on = 1</w:t>
+        <w:t>C = false/off = 0 , true/on = 1</w:t>
       </w:r>
     </w:p>
     <w:p>
@@ -11909,15 +11502,7 @@
       </w:r>
       <w:r>
         <w:br/>
-        <w:t xml:space="preserve">To start Snap1 </w:t>
-      </w:r>
-      <w:proofErr w:type="gramStart"/>
-      <w:r>
-        <w:t>send :O</w:t>
-      </w:r>
-      <w:proofErr w:type="gramEnd"/>
-      <w:r>
-        <w:t>11</w:t>
+        <w:t>To start Snap1 send :O11</w:t>
       </w:r>
       <w:r>
         <w:br/>
@@ -11932,14 +11517,14 @@
           <w:numId w:val="27"/>
         </w:numPr>
       </w:pPr>
-      <w:bookmarkStart w:id="179" w:name="_Toc62017199"/>
-      <w:bookmarkStart w:id="180" w:name="_Toc108536333"/>
-      <w:bookmarkStart w:id="181" w:name="_Toc155026674"/>
+      <w:bookmarkStart w:id="179" w:name="_Toc155026674"/>
+      <w:bookmarkStart w:id="180" w:name="_Toc62017199"/>
+      <w:bookmarkStart w:id="181" w:name="_Toc108536333"/>
       <w:r>
         <w:lastRenderedPageBreak/>
         <w:t>Alignment</w:t>
       </w:r>
-      <w:bookmarkEnd w:id="181"/>
+      <w:bookmarkEnd w:id="179"/>
       <w:r>
         <w:br/>
       </w:r>
@@ -12005,13 +11590,8 @@
       <w:r>
         <w:t xml:space="preserve"> </w:t>
       </w:r>
-      <w:proofErr w:type="gramStart"/>
-      <w:r>
-        <w:t>Typically</w:t>
-      </w:r>
-      <w:proofErr w:type="gramEnd"/>
-      <w:r>
-        <w:t xml:space="preserve"> a planetarium program is used to slew to a known star. The star is then observed to ensure that it is centered in the eyepiece.</w:t>
+      <w:r>
+        <w:t>Typically a planetarium program is used to slew to a known star. The star is then observed to ensure that it is centered in the eyepiece.</w:t>
       </w:r>
       <w:r>
         <w:t xml:space="preserve"> </w:t>
@@ -12421,15 +12001,7 @@
         <w:t>Point Filter</w:t>
       </w:r>
       <w:r>
-        <w:t xml:space="preserve"> – The point filter allows you to control which alignment points will be included in the </w:t>
-      </w:r>
-      <w:proofErr w:type="gramStart"/>
-      <w:r>
-        <w:t>three point</w:t>
-      </w:r>
-      <w:proofErr w:type="gramEnd"/>
-      <w:r>
-        <w:t xml:space="preserve"> </w:t>
+        <w:t xml:space="preserve"> – The point filter allows you to control which alignment points will be included in the three point </w:t>
       </w:r>
       <w:r>
         <w:t xml:space="preserve">(N-Star) </w:t>
@@ -12875,8 +12447,8 @@
       <w:r>
         <w:t>Scripting</w:t>
       </w:r>
-      <w:bookmarkEnd w:id="179"/>
       <w:bookmarkEnd w:id="180"/>
+      <w:bookmarkEnd w:id="181"/>
       <w:bookmarkEnd w:id="183"/>
     </w:p>
     <w:p/>
@@ -13088,21 +12660,133 @@
         <w:rPr>
           <w:color w:val="C00000"/>
         </w:rPr>
+        <w:t xml:space="preserve"> { get; set; }</w:t>
+      </w:r>
+    </w:p>
+    <w:p>
+      <w:pPr>
+        <w:pStyle w:val="NoSpacing"/>
+      </w:pPr>
+      <w:r>
+        <w:t xml:space="preserve">        /// &lt;summary&gt;</w:t>
+      </w:r>
+    </w:p>
+    <w:p>
+      <w:pPr>
+        <w:pStyle w:val="NoSpacing"/>
+      </w:pPr>
+      <w:r>
+        <w:t xml:space="preserve">        /// Starts the </w:t>
+      </w:r>
+      <w:proofErr w:type="spellStart"/>
+      <w:r>
+        <w:t>AutoHome</w:t>
+      </w:r>
+      <w:proofErr w:type="spellEnd"/>
+      <w:r>
+        <w:t xml:space="preserve"> slew to home sensors</w:t>
+      </w:r>
+    </w:p>
+    <w:p>
+      <w:pPr>
+        <w:pStyle w:val="NoSpacing"/>
+      </w:pPr>
+      <w:r>
+        <w:t xml:space="preserve">        /// &lt;/summary&gt;</w:t>
+      </w:r>
+    </w:p>
+    <w:p>
+      <w:pPr>
+        <w:pStyle w:val="NoSpacing"/>
+      </w:pPr>
+      <w:r>
+        <w:t xml:space="preserve">        /// &lt;param name="</w:t>
+      </w:r>
+      <w:proofErr w:type="spellStart"/>
+      <w:r>
+        <w:t>degreelimit</w:t>
+      </w:r>
+      <w:proofErr w:type="spellEnd"/>
+      <w:r>
+        <w:t>"&gt;&lt;/param&gt;</w:t>
+      </w:r>
+    </w:p>
+    <w:p>
+      <w:pPr>
+        <w:pStyle w:val="NoSpacing"/>
+      </w:pPr>
+      <w:r>
+        <w:t xml:space="preserve">        /// &lt;param name="</w:t>
+      </w:r>
+      <w:proofErr w:type="spellStart"/>
+      <w:r>
+        <w:t>offsetdec</w:t>
+      </w:r>
+      <w:proofErr w:type="spellEnd"/>
+      <w:r>
+        <w:t>"&gt;&lt;/param&gt;</w:t>
+      </w:r>
+    </w:p>
+    <w:p>
+      <w:pPr>
+        <w:pStyle w:val="NoSpacing"/>
+      </w:pPr>
+      <w:r>
+        <w:t xml:space="preserve">        </w:t>
+      </w:r>
+      <w:r>
+        <w:rPr>
+          <w:color w:val="C00000"/>
+        </w:rPr>
+        <w:t xml:space="preserve">void </w:t>
+      </w:r>
+      <w:r>
+        <w:rPr>
+          <w:color w:val="C00000"/>
+        </w:rPr>
         <w:t xml:space="preserve"> </w:t>
       </w:r>
-      <w:proofErr w:type="gramStart"/>
-      <w:r>
-        <w:rPr>
-          <w:color w:val="C00000"/>
-        </w:rPr>
-        <w:t>{ get</w:t>
-      </w:r>
-      <w:proofErr w:type="gramEnd"/>
-      <w:r>
-        <w:rPr>
-          <w:color w:val="C00000"/>
-        </w:rPr>
-        <w:t>; set; }</w:t>
+      <w:proofErr w:type="spellStart"/>
+      <w:r>
+        <w:rPr>
+          <w:color w:val="C00000"/>
+        </w:rPr>
+        <w:t>HomeStart</w:t>
+      </w:r>
+      <w:proofErr w:type="spellEnd"/>
+      <w:r>
+        <w:rPr>
+          <w:color w:val="C00000"/>
+        </w:rPr>
+        <w:t xml:space="preserve">(int </w:t>
+      </w:r>
+      <w:proofErr w:type="spellStart"/>
+      <w:r>
+        <w:rPr>
+          <w:color w:val="C00000"/>
+        </w:rPr>
+        <w:t>degreelimit</w:t>
+      </w:r>
+      <w:proofErr w:type="spellEnd"/>
+      <w:r>
+        <w:rPr>
+          <w:color w:val="C00000"/>
+        </w:rPr>
+        <w:t xml:space="preserve"> = 100, int </w:t>
+      </w:r>
+      <w:proofErr w:type="spellStart"/>
+      <w:r>
+        <w:rPr>
+          <w:color w:val="C00000"/>
+        </w:rPr>
+        <w:t>offsetdec</w:t>
+      </w:r>
+      <w:proofErr w:type="spellEnd"/>
+      <w:r>
+        <w:rPr>
+          <w:color w:val="C00000"/>
+        </w:rPr>
+        <w:t xml:space="preserve"> = 0);</w:t>
       </w:r>
     </w:p>
     <w:p>
@@ -13118,15 +12802,15 @@
         <w:pStyle w:val="NoSpacing"/>
       </w:pPr>
       <w:r>
-        <w:t xml:space="preserve">        /// Starts the </w:t>
+        <w:t xml:space="preserve">        /// Stops </w:t>
       </w:r>
       <w:proofErr w:type="spellStart"/>
       <w:r>
-        <w:t>AutoHome</w:t>
+        <w:t>Autohome</w:t>
       </w:r>
       <w:proofErr w:type="spellEnd"/>
       <w:r>
-        <w:t xml:space="preserve"> slew to home sensors</w:t>
+        <w:t xml:space="preserve"> from completing</w:t>
       </w:r>
     </w:p>
     <w:p>
@@ -13142,15 +12826,183 @@
         <w:pStyle w:val="NoSpacing"/>
       </w:pPr>
       <w:r>
+        <w:t xml:space="preserve">        </w:t>
+      </w:r>
+      <w:r>
+        <w:rPr>
+          <w:color w:val="C00000"/>
+        </w:rPr>
+        <w:t xml:space="preserve">void </w:t>
+      </w:r>
+      <w:proofErr w:type="spellStart"/>
+      <w:r>
+        <w:rPr>
+          <w:color w:val="C00000"/>
+        </w:rPr>
+        <w:t>AutoHomeStop</w:t>
+      </w:r>
+      <w:proofErr w:type="spellEnd"/>
+      <w:r>
+        <w:rPr>
+          <w:color w:val="C00000"/>
+        </w:rPr>
+        <w:t>();</w:t>
+      </w:r>
+    </w:p>
+    <w:p>
+      <w:pPr>
+        <w:pStyle w:val="NoSpacing"/>
+      </w:pPr>
+      <w:r>
+        <w:t xml:space="preserve">        /// &lt;summary&gt;</w:t>
+      </w:r>
+    </w:p>
+    <w:p>
+      <w:pPr>
+        <w:pStyle w:val="NoSpacing"/>
+      </w:pPr>
+      <w:r>
+        <w:t xml:space="preserve">        /// Move axis number of </w:t>
+      </w:r>
+      <w:proofErr w:type="spellStart"/>
+      <w:r>
+        <w:t>microsteps</w:t>
+      </w:r>
+      <w:proofErr w:type="spellEnd"/>
+      <w:r>
+        <w:t>, not marked as slewing</w:t>
+      </w:r>
+    </w:p>
+    <w:p>
+      <w:pPr>
+        <w:pStyle w:val="NoSpacing"/>
+      </w:pPr>
+      <w:r>
+        <w:t xml:space="preserve">        /// &lt;/summary&gt;</w:t>
+      </w:r>
+    </w:p>
+    <w:p>
+      <w:pPr>
+        <w:pStyle w:val="NoSpacing"/>
+      </w:pPr>
+      <w:r>
+        <w:t xml:space="preserve">        /// &lt;param name="axis"&gt;&gt;axis number 1 or 2&lt;/param&gt;</w:t>
+      </w:r>
+    </w:p>
+    <w:p>
+      <w:pPr>
+        <w:pStyle w:val="NoSpacing"/>
+      </w:pPr>
+      <w:r>
+        <w:t xml:space="preserve">        /// &lt;param name="steps"&gt;number of </w:t>
+      </w:r>
+      <w:proofErr w:type="spellStart"/>
+      <w:r>
+        <w:t>microsteps</w:t>
+      </w:r>
+      <w:proofErr w:type="spellEnd"/>
+      <w:r>
+        <w:t>&lt;/param&gt;</w:t>
+      </w:r>
+    </w:p>
+    <w:p>
+      <w:pPr>
+        <w:pStyle w:val="NoSpacing"/>
+      </w:pPr>
+      <w:r>
+        <w:t xml:space="preserve">        /// &lt;returns&gt;nothing&lt;/returns&gt;</w:t>
+      </w:r>
+    </w:p>
+    <w:p>
+      <w:pPr>
+        <w:pStyle w:val="NoSpacing"/>
+      </w:pPr>
+      <w:r>
+        <w:t xml:space="preserve">        </w:t>
+      </w:r>
+      <w:r>
+        <w:rPr>
+          <w:color w:val="C00000"/>
+        </w:rPr>
+        <w:t xml:space="preserve">void </w:t>
+      </w:r>
+      <w:proofErr w:type="spellStart"/>
+      <w:r>
+        <w:rPr>
+          <w:color w:val="C00000"/>
+        </w:rPr>
+        <w:t>AxisMoveSteps</w:t>
+      </w:r>
+      <w:proofErr w:type="spellEnd"/>
+      <w:r>
+        <w:rPr>
+          <w:color w:val="C00000"/>
+        </w:rPr>
+        <w:t>(int axis, long steps);</w:t>
+      </w:r>
+    </w:p>
+    <w:p>
+      <w:pPr>
+        <w:pStyle w:val="NoSpacing"/>
+      </w:pPr>
+      <w:r>
+        <w:t xml:space="preserve">        /// &lt;summary&gt;</w:t>
+      </w:r>
+    </w:p>
+    <w:p>
+      <w:pPr>
+        <w:pStyle w:val="NoSpacing"/>
+      </w:pPr>
+      <w:r>
+        <w:t xml:space="preserve">        /// Send a pulse command</w:t>
+      </w:r>
+    </w:p>
+    <w:p>
+      <w:pPr>
+        <w:pStyle w:val="NoSpacing"/>
+      </w:pPr>
+      <w:r>
+        <w:t xml:space="preserve">        /// &lt;/summary&gt;</w:t>
+      </w:r>
+    </w:p>
+    <w:p>
+      <w:pPr>
+        <w:pStyle w:val="NoSpacing"/>
+      </w:pPr>
+      <w:r>
+        <w:t xml:space="preserve">        /// &lt;param name="axis"&gt;Axis 1 or 2&lt;/param&gt;</w:t>
+      </w:r>
+    </w:p>
+    <w:p>
+      <w:pPr>
+        <w:pStyle w:val="NoSpacing"/>
+      </w:pPr>
+      <w:r>
         <w:t xml:space="preserve">        /// &lt;param name="</w:t>
       </w:r>
       <w:proofErr w:type="spellStart"/>
       <w:r>
-        <w:t>degreelimit</w:t>
+        <w:t>guiderate</w:t>
       </w:r>
       <w:proofErr w:type="spellEnd"/>
       <w:r>
-        <w:t>"&gt;&lt;/param&gt;</w:t>
+        <w:t>"&gt;</w:t>
+      </w:r>
+      <w:proofErr w:type="spellStart"/>
+      <w:r>
+        <w:t>Guiderate</w:t>
+      </w:r>
+      <w:proofErr w:type="spellEnd"/>
+      <w:r>
+        <w:t xml:space="preserve"> degrees, 15.041/3600*.5, negative value denotes direction&lt;/param&gt;</w:t>
+      </w:r>
+    </w:p>
+    <w:p>
+      <w:pPr>
+        <w:pStyle w:val="NoSpacing"/>
+      </w:pPr>
+      <w:r>
+        <w:t xml:space="preserve">        /// &lt;param name="duration"&gt;length of pulse in milliseconds, aways positive numbers&lt;/param&gt;</w:t>
       </w:r>
     </w:p>
     <w:p>
@@ -13162,11 +13014,27 @@
       </w:r>
       <w:proofErr w:type="spellStart"/>
       <w:r>
-        <w:t>offsetdec</w:t>
+        <w:t>backlashsteps</w:t>
       </w:r>
       <w:proofErr w:type="spellEnd"/>
       <w:r>
-        <w:t>"&gt;&lt;/param&gt;</w:t>
+        <w:t xml:space="preserve">"&gt;Positive </w:t>
+      </w:r>
+      <w:proofErr w:type="spellStart"/>
+      <w:r>
+        <w:t>microsteps</w:t>
+      </w:r>
+      <w:proofErr w:type="spellEnd"/>
+      <w:r>
+        <w:t xml:space="preserve"> added for backlash&lt;/param&gt;</w:t>
+      </w:r>
+    </w:p>
+    <w:p>
+      <w:pPr>
+        <w:pStyle w:val="NoSpacing"/>
+      </w:pPr>
+      <w:r>
+        <w:t xml:space="preserve">        /// &lt;returns&gt;nothing&lt;/returns&gt;</w:t>
       </w:r>
     </w:p>
     <w:p>
@@ -13176,54 +13044,46 @@
       <w:r>
         <w:t xml:space="preserve">        </w:t>
       </w:r>
-      <w:proofErr w:type="gramStart"/>
       <w:r>
         <w:rPr>
           <w:color w:val="C00000"/>
         </w:rPr>
         <w:t xml:space="preserve">void </w:t>
       </w:r>
-      <w:r>
-        <w:rPr>
-          <w:color w:val="C00000"/>
-        </w:rPr>
-        <w:t xml:space="preserve"> </w:t>
-      </w:r>
       <w:proofErr w:type="spellStart"/>
       <w:r>
         <w:rPr>
           <w:color w:val="C00000"/>
         </w:rPr>
-        <w:t>HomeStart</w:t>
+        <w:t>AxisPulse</w:t>
       </w:r>
       <w:proofErr w:type="spellEnd"/>
-      <w:proofErr w:type="gramEnd"/>
-      <w:r>
-        <w:rPr>
-          <w:color w:val="C00000"/>
-        </w:rPr>
-        <w:t xml:space="preserve">(int </w:t>
+      <w:r>
+        <w:rPr>
+          <w:color w:val="C00000"/>
+        </w:rPr>
+        <w:t xml:space="preserve">(int axis, double </w:t>
       </w:r>
       <w:proofErr w:type="spellStart"/>
       <w:r>
         <w:rPr>
           <w:color w:val="C00000"/>
         </w:rPr>
-        <w:t>degreelimit</w:t>
+        <w:t>guiderate</w:t>
       </w:r>
       <w:proofErr w:type="spellEnd"/>
       <w:r>
         <w:rPr>
           <w:color w:val="C00000"/>
         </w:rPr>
-        <w:t xml:space="preserve"> = 100, int </w:t>
+        <w:t xml:space="preserve">, int duration, int </w:t>
       </w:r>
       <w:proofErr w:type="spellStart"/>
       <w:r>
         <w:rPr>
           <w:color w:val="C00000"/>
         </w:rPr>
-        <w:t>offsetdec</w:t>
+        <w:t>backlashsteps</w:t>
       </w:r>
       <w:proofErr w:type="spellEnd"/>
       <w:r>
@@ -13246,23 +13106,47 @@
         <w:pStyle w:val="NoSpacing"/>
       </w:pPr>
       <w:r>
-        <w:t xml:space="preserve">        /// Stops </w:t>
+        <w:t xml:space="preserve">        /// Goto position in degrees</w:t>
+      </w:r>
+    </w:p>
+    <w:p>
+      <w:pPr>
+        <w:pStyle w:val="NoSpacing"/>
+      </w:pPr>
+      <w:r>
+        <w:t xml:space="preserve">        /// &lt;/summary&gt;</w:t>
+      </w:r>
+    </w:p>
+    <w:p>
+      <w:pPr>
+        <w:pStyle w:val="NoSpacing"/>
+      </w:pPr>
+      <w:r>
+        <w:t xml:space="preserve">        /// &lt;param name="axis"&gt;axis number 1 or 2&lt;/param&gt;</w:t>
+      </w:r>
+    </w:p>
+    <w:p>
+      <w:pPr>
+        <w:pStyle w:val="NoSpacing"/>
+      </w:pPr>
+      <w:r>
+        <w:t xml:space="preserve">        /// &lt;param name="</w:t>
       </w:r>
       <w:proofErr w:type="spellStart"/>
       <w:r>
-        <w:t>Autohome</w:t>
+        <w:t>targetPosition</w:t>
       </w:r>
       <w:proofErr w:type="spellEnd"/>
       <w:r>
-        <w:t xml:space="preserve"> from completing</w:t>
-      </w:r>
-    </w:p>
-    <w:p>
-      <w:pPr>
-        <w:pStyle w:val="NoSpacing"/>
-      </w:pPr>
-      <w:r>
-        <w:t xml:space="preserve">        /// &lt;/summary&gt;</w:t>
+        <w:t>"&gt;position in degrees&lt;/param&gt;</w:t>
+      </w:r>
+    </w:p>
+    <w:p>
+      <w:pPr>
+        <w:pStyle w:val="NoSpacing"/>
+      </w:pPr>
+      <w:r>
+        <w:t xml:space="preserve">        /// &lt;returns&gt;nothing&lt;/returns&gt;</w:t>
       </w:r>
     </w:p>
     <w:p>
@@ -13279,378 +13163,18 @@
         <w:t xml:space="preserve">void </w:t>
       </w:r>
       <w:proofErr w:type="spellStart"/>
-      <w:proofErr w:type="gramStart"/>
-      <w:r>
-        <w:rPr>
-          <w:color w:val="C00000"/>
-        </w:rPr>
-        <w:t>AutoHomeStop</w:t>
+      <w:r>
+        <w:rPr>
+          <w:color w:val="C00000"/>
+        </w:rPr>
+        <w:t>AxisGoToTarget</w:t>
       </w:r>
       <w:proofErr w:type="spellEnd"/>
       <w:r>
         <w:rPr>
           <w:color w:val="C00000"/>
         </w:rPr>
-        <w:t>(</w:t>
-      </w:r>
-      <w:proofErr w:type="gramEnd"/>
-      <w:r>
-        <w:rPr>
-          <w:color w:val="C00000"/>
-        </w:rPr>
-        <w:t>);</w:t>
-      </w:r>
-    </w:p>
-    <w:p>
-      <w:pPr>
-        <w:pStyle w:val="NoSpacing"/>
-      </w:pPr>
-      <w:r>
-        <w:t xml:space="preserve">        /// &lt;summary&gt;</w:t>
-      </w:r>
-    </w:p>
-    <w:p>
-      <w:pPr>
-        <w:pStyle w:val="NoSpacing"/>
-      </w:pPr>
-      <w:r>
-        <w:t xml:space="preserve">        /// Move axis number of </w:t>
-      </w:r>
-      <w:proofErr w:type="spellStart"/>
-      <w:r>
-        <w:t>microsteps</w:t>
-      </w:r>
-      <w:proofErr w:type="spellEnd"/>
-      <w:r>
-        <w:t>, not marked as slewing</w:t>
-      </w:r>
-    </w:p>
-    <w:p>
-      <w:pPr>
-        <w:pStyle w:val="NoSpacing"/>
-      </w:pPr>
-      <w:r>
-        <w:t xml:space="preserve">        /// &lt;/summary&gt;</w:t>
-      </w:r>
-    </w:p>
-    <w:p>
-      <w:pPr>
-        <w:pStyle w:val="NoSpacing"/>
-      </w:pPr>
-      <w:r>
-        <w:t xml:space="preserve">        /// &lt;param name="axis"&gt;&gt;axis number 1 or 2&lt;/param&gt;</w:t>
-      </w:r>
-    </w:p>
-    <w:p>
-      <w:pPr>
-        <w:pStyle w:val="NoSpacing"/>
-      </w:pPr>
-      <w:r>
-        <w:t xml:space="preserve">        /// &lt;param name="steps"&gt;number of </w:t>
-      </w:r>
-      <w:proofErr w:type="spellStart"/>
-      <w:r>
-        <w:t>microsteps</w:t>
-      </w:r>
-      <w:proofErr w:type="spellEnd"/>
-      <w:r>
-        <w:t>&lt;/param&gt;</w:t>
-      </w:r>
-    </w:p>
-    <w:p>
-      <w:pPr>
-        <w:pStyle w:val="NoSpacing"/>
-      </w:pPr>
-      <w:r>
-        <w:t xml:space="preserve">        /// &lt;returns&gt;nothing&lt;/returns&gt;</w:t>
-      </w:r>
-    </w:p>
-    <w:p>
-      <w:pPr>
-        <w:pStyle w:val="NoSpacing"/>
-      </w:pPr>
-      <w:r>
-        <w:t xml:space="preserve">        </w:t>
-      </w:r>
-      <w:r>
-        <w:rPr>
-          <w:color w:val="C00000"/>
-        </w:rPr>
-        <w:t xml:space="preserve">void </w:t>
-      </w:r>
-      <w:proofErr w:type="spellStart"/>
-      <w:proofErr w:type="gramStart"/>
-      <w:r>
-        <w:rPr>
-          <w:color w:val="C00000"/>
-        </w:rPr>
-        <w:t>AxisMoveSteps</w:t>
-      </w:r>
-      <w:proofErr w:type="spellEnd"/>
-      <w:r>
-        <w:rPr>
-          <w:color w:val="C00000"/>
-        </w:rPr>
-        <w:t>(</w:t>
-      </w:r>
-      <w:proofErr w:type="gramEnd"/>
-      <w:r>
-        <w:rPr>
-          <w:color w:val="C00000"/>
-        </w:rPr>
-        <w:t>int axis, long steps);</w:t>
-      </w:r>
-    </w:p>
-    <w:p>
-      <w:pPr>
-        <w:pStyle w:val="NoSpacing"/>
-      </w:pPr>
-      <w:r>
-        <w:t xml:space="preserve">        /// &lt;summary&gt;</w:t>
-      </w:r>
-    </w:p>
-    <w:p>
-      <w:pPr>
-        <w:pStyle w:val="NoSpacing"/>
-      </w:pPr>
-      <w:r>
-        <w:t xml:space="preserve">        /// Send a pulse command</w:t>
-      </w:r>
-    </w:p>
-    <w:p>
-      <w:pPr>
-        <w:pStyle w:val="NoSpacing"/>
-      </w:pPr>
-      <w:r>
-        <w:t xml:space="preserve">        /// &lt;/summary&gt;</w:t>
-      </w:r>
-    </w:p>
-    <w:p>
-      <w:pPr>
-        <w:pStyle w:val="NoSpacing"/>
-      </w:pPr>
-      <w:r>
-        <w:t xml:space="preserve">        /// &lt;param name="axis"&gt;Axis 1 or 2&lt;/param&gt;</w:t>
-      </w:r>
-    </w:p>
-    <w:p>
-      <w:pPr>
-        <w:pStyle w:val="NoSpacing"/>
-      </w:pPr>
-      <w:r>
-        <w:t xml:space="preserve">        /// &lt;param name="</w:t>
-      </w:r>
-      <w:proofErr w:type="spellStart"/>
-      <w:r>
-        <w:t>guiderate</w:t>
-      </w:r>
-      <w:proofErr w:type="spellEnd"/>
-      <w:r>
-        <w:t>"&gt;</w:t>
-      </w:r>
-      <w:proofErr w:type="spellStart"/>
-      <w:r>
-        <w:t>Guiderate</w:t>
-      </w:r>
-      <w:proofErr w:type="spellEnd"/>
-      <w:r>
-        <w:t xml:space="preserve"> degrees, 15.041/3600*.5, negative value denotes direction&lt;/param&gt;</w:t>
-      </w:r>
-    </w:p>
-    <w:p>
-      <w:pPr>
-        <w:pStyle w:val="NoSpacing"/>
-      </w:pPr>
-      <w:r>
-        <w:t xml:space="preserve">        /// &lt;param name="duration"&gt;length of pulse in milliseconds, aways positive numbers&lt;/param&gt;</w:t>
-      </w:r>
-    </w:p>
-    <w:p>
-      <w:pPr>
-        <w:pStyle w:val="NoSpacing"/>
-      </w:pPr>
-      <w:r>
-        <w:t xml:space="preserve">        /// &lt;param name="</w:t>
-      </w:r>
-      <w:proofErr w:type="spellStart"/>
-      <w:r>
-        <w:t>backlashsteps</w:t>
-      </w:r>
-      <w:proofErr w:type="spellEnd"/>
-      <w:r>
-        <w:t xml:space="preserve">"&gt;Positive </w:t>
-      </w:r>
-      <w:proofErr w:type="spellStart"/>
-      <w:r>
-        <w:t>microsteps</w:t>
-      </w:r>
-      <w:proofErr w:type="spellEnd"/>
-      <w:r>
-        <w:t xml:space="preserve"> added for backlash&lt;/param&gt;</w:t>
-      </w:r>
-    </w:p>
-    <w:p>
-      <w:pPr>
-        <w:pStyle w:val="NoSpacing"/>
-      </w:pPr>
-      <w:r>
-        <w:t xml:space="preserve">        /// &lt;returns&gt;nothing&lt;/returns&gt;</w:t>
-      </w:r>
-    </w:p>
-    <w:p>
-      <w:pPr>
-        <w:pStyle w:val="NoSpacing"/>
-      </w:pPr>
-      <w:r>
-        <w:t xml:space="preserve">        </w:t>
-      </w:r>
-      <w:r>
-        <w:rPr>
-          <w:color w:val="C00000"/>
-        </w:rPr>
-        <w:t xml:space="preserve">void </w:t>
-      </w:r>
-      <w:proofErr w:type="spellStart"/>
-      <w:proofErr w:type="gramStart"/>
-      <w:r>
-        <w:rPr>
-          <w:color w:val="C00000"/>
-        </w:rPr>
-        <w:t>AxisPulse</w:t>
-      </w:r>
-      <w:proofErr w:type="spellEnd"/>
-      <w:r>
-        <w:rPr>
-          <w:color w:val="C00000"/>
-        </w:rPr>
-        <w:t>(</w:t>
-      </w:r>
-      <w:proofErr w:type="gramEnd"/>
-      <w:r>
-        <w:rPr>
-          <w:color w:val="C00000"/>
-        </w:rPr>
-        <w:t xml:space="preserve">int axis, double </w:t>
-      </w:r>
-      <w:proofErr w:type="spellStart"/>
-      <w:r>
-        <w:rPr>
-          <w:color w:val="C00000"/>
-        </w:rPr>
-        <w:t>guiderate</w:t>
-      </w:r>
-      <w:proofErr w:type="spellEnd"/>
-      <w:r>
-        <w:rPr>
-          <w:color w:val="C00000"/>
-        </w:rPr>
-        <w:t xml:space="preserve">, int duration, int </w:t>
-      </w:r>
-      <w:proofErr w:type="spellStart"/>
-      <w:r>
-        <w:rPr>
-          <w:color w:val="C00000"/>
-        </w:rPr>
-        <w:t>backlashsteps</w:t>
-      </w:r>
-      <w:proofErr w:type="spellEnd"/>
-      <w:r>
-        <w:rPr>
-          <w:color w:val="C00000"/>
-        </w:rPr>
-        <w:t xml:space="preserve"> = 0);</w:t>
-      </w:r>
-    </w:p>
-    <w:p>
-      <w:pPr>
-        <w:pStyle w:val="NoSpacing"/>
-      </w:pPr>
-      <w:r>
-        <w:t xml:space="preserve">        /// &lt;summary&gt;</w:t>
-      </w:r>
-    </w:p>
-    <w:p>
-      <w:pPr>
-        <w:pStyle w:val="NoSpacing"/>
-      </w:pPr>
-      <w:r>
-        <w:t xml:space="preserve">        /// Goto position in degrees</w:t>
-      </w:r>
-    </w:p>
-    <w:p>
-      <w:pPr>
-        <w:pStyle w:val="NoSpacing"/>
-      </w:pPr>
-      <w:r>
-        <w:t xml:space="preserve">        /// &lt;/summary&gt;</w:t>
-      </w:r>
-    </w:p>
-    <w:p>
-      <w:pPr>
-        <w:pStyle w:val="NoSpacing"/>
-      </w:pPr>
-      <w:r>
-        <w:t xml:space="preserve">        /// &lt;param name="axis"&gt;axis number 1 or 2&lt;/param&gt;</w:t>
-      </w:r>
-    </w:p>
-    <w:p>
-      <w:pPr>
-        <w:pStyle w:val="NoSpacing"/>
-      </w:pPr>
-      <w:r>
-        <w:t xml:space="preserve">        /// &lt;param name="</w:t>
-      </w:r>
-      <w:proofErr w:type="spellStart"/>
-      <w:r>
-        <w:t>targetPosition</w:t>
-      </w:r>
-      <w:proofErr w:type="spellEnd"/>
-      <w:r>
-        <w:t>"&gt;position in degrees&lt;/param&gt;</w:t>
-      </w:r>
-    </w:p>
-    <w:p>
-      <w:pPr>
-        <w:pStyle w:val="NoSpacing"/>
-      </w:pPr>
-      <w:r>
-        <w:t xml:space="preserve">        /// &lt;returns&gt;nothing&lt;/returns&gt;</w:t>
-      </w:r>
-    </w:p>
-    <w:p>
-      <w:pPr>
-        <w:pStyle w:val="NoSpacing"/>
-      </w:pPr>
-      <w:r>
-        <w:t xml:space="preserve">        </w:t>
-      </w:r>
-      <w:r>
-        <w:rPr>
-          <w:color w:val="C00000"/>
-        </w:rPr>
-        <w:t xml:space="preserve">void </w:t>
-      </w:r>
-      <w:proofErr w:type="spellStart"/>
-      <w:proofErr w:type="gramStart"/>
-      <w:r>
-        <w:rPr>
-          <w:color w:val="C00000"/>
-        </w:rPr>
-        <w:t>AxisGoToTarget</w:t>
-      </w:r>
-      <w:proofErr w:type="spellEnd"/>
-      <w:r>
-        <w:rPr>
-          <w:color w:val="C00000"/>
-        </w:rPr>
-        <w:t>(</w:t>
-      </w:r>
-      <w:proofErr w:type="gramEnd"/>
-      <w:r>
-        <w:rPr>
-          <w:color w:val="C00000"/>
-        </w:rPr>
-        <w:t xml:space="preserve">int axis, double </w:t>
+        <w:t xml:space="preserve">(int axis, double </w:t>
       </w:r>
       <w:proofErr w:type="spellStart"/>
       <w:r>
@@ -13754,7 +13278,6 @@
         <w:t xml:space="preserve">void </w:t>
       </w:r>
       <w:proofErr w:type="spellStart"/>
-      <w:proofErr w:type="gramStart"/>
       <w:r>
         <w:rPr>
           <w:color w:val="C00000"/>
@@ -13766,14 +13289,7 @@
         <w:rPr>
           <w:color w:val="C00000"/>
         </w:rPr>
-        <w:t>(</w:t>
-      </w:r>
-      <w:proofErr w:type="gramEnd"/>
-      <w:r>
-        <w:rPr>
-          <w:color w:val="C00000"/>
-        </w:rPr>
-        <w:t>int axis, double rate);</w:t>
+        <w:t>(int axis, double rate);</w:t>
       </w:r>
     </w:p>
     <w:p>
@@ -13822,7 +13338,6 @@
         <w:t xml:space="preserve">void </w:t>
       </w:r>
       <w:proofErr w:type="spellStart"/>
-      <w:proofErr w:type="gramStart"/>
       <w:r>
         <w:rPr>
           <w:color w:val="C00000"/>
@@ -13834,14 +13349,7 @@
         <w:rPr>
           <w:color w:val="C00000"/>
         </w:rPr>
-        <w:t>(</w:t>
-      </w:r>
-      <w:proofErr w:type="gramEnd"/>
-      <w:r>
-        <w:rPr>
-          <w:color w:val="C00000"/>
-        </w:rPr>
-        <w:t>int axis);</w:t>
+        <w:t>(int axis);</w:t>
       </w:r>
     </w:p>
     <w:p>
@@ -13898,7 +13406,6 @@
         <w:t xml:space="preserve">void </w:t>
       </w:r>
       <w:proofErr w:type="spellStart"/>
-      <w:proofErr w:type="gramStart"/>
       <w:r>
         <w:rPr>
           <w:color w:val="C00000"/>
@@ -13910,14 +13417,7 @@
         <w:rPr>
           <w:color w:val="C00000"/>
         </w:rPr>
-        <w:t>(</w:t>
-      </w:r>
-      <w:proofErr w:type="gramEnd"/>
-      <w:r>
-        <w:rPr>
-          <w:color w:val="C00000"/>
-        </w:rPr>
-        <w:t>int axis);</w:t>
+        <w:t>(int axis);</w:t>
       </w:r>
     </w:p>
     <w:p>
@@ -13972,21 +13472,7 @@
         <w:rPr>
           <w:color w:val="C00000"/>
         </w:rPr>
-        <w:t xml:space="preserve"> </w:t>
-      </w:r>
-      <w:proofErr w:type="gramStart"/>
-      <w:r>
-        <w:rPr>
-          <w:color w:val="C00000"/>
-        </w:rPr>
-        <w:t>{ get</w:t>
-      </w:r>
-      <w:proofErr w:type="gramEnd"/>
-      <w:r>
-        <w:rPr>
-          <w:color w:val="C00000"/>
-        </w:rPr>
-        <w:t>; }</w:t>
+        <w:t xml:space="preserve"> { get; }</w:t>
       </w:r>
     </w:p>
     <w:p>
@@ -14041,21 +13527,7 @@
         <w:rPr>
           <w:color w:val="C00000"/>
         </w:rPr>
-        <w:t xml:space="preserve"> </w:t>
-      </w:r>
-      <w:proofErr w:type="gramStart"/>
-      <w:r>
-        <w:rPr>
-          <w:color w:val="C00000"/>
-        </w:rPr>
-        <w:t>{ get</w:t>
-      </w:r>
-      <w:proofErr w:type="gramEnd"/>
-      <w:r>
-        <w:rPr>
-          <w:color w:val="C00000"/>
-        </w:rPr>
-        <w:t>; }</w:t>
+        <w:t xml:space="preserve"> { get; }</w:t>
       </w:r>
     </w:p>
     <w:p>
@@ -14110,21 +13582,7 @@
         <w:rPr>
           <w:color w:val="C00000"/>
         </w:rPr>
-        <w:t xml:space="preserve"> </w:t>
-      </w:r>
-      <w:proofErr w:type="gramStart"/>
-      <w:r>
-        <w:rPr>
-          <w:color w:val="C00000"/>
-        </w:rPr>
-        <w:t>{ get</w:t>
-      </w:r>
-      <w:proofErr w:type="gramEnd"/>
-      <w:r>
-        <w:rPr>
-          <w:color w:val="C00000"/>
-        </w:rPr>
-        <w:t>; }</w:t>
+        <w:t xml:space="preserve"> { get; }</w:t>
       </w:r>
     </w:p>
     <w:p>
@@ -14179,21 +13637,7 @@
         <w:rPr>
           <w:color w:val="C00000"/>
         </w:rPr>
-        <w:t xml:space="preserve"> </w:t>
-      </w:r>
-      <w:proofErr w:type="gramStart"/>
-      <w:r>
-        <w:rPr>
-          <w:color w:val="C00000"/>
-        </w:rPr>
-        <w:t>{ get</w:t>
-      </w:r>
-      <w:proofErr w:type="gramEnd"/>
-      <w:r>
-        <w:rPr>
-          <w:color w:val="C00000"/>
-        </w:rPr>
-        <w:t>; }</w:t>
+        <w:t xml:space="preserve"> { get; }</w:t>
       </w:r>
     </w:p>
     <w:p>
@@ -14245,21 +13689,7 @@
         <w:rPr>
           <w:color w:val="C00000"/>
         </w:rPr>
-        <w:t xml:space="preserve"> </w:t>
-      </w:r>
-      <w:proofErr w:type="gramStart"/>
-      <w:r>
-        <w:rPr>
-          <w:color w:val="C00000"/>
-        </w:rPr>
-        <w:t>{ get</w:t>
-      </w:r>
-      <w:proofErr w:type="gramEnd"/>
-      <w:r>
-        <w:rPr>
-          <w:color w:val="C00000"/>
-        </w:rPr>
-        <w:t>; }</w:t>
+        <w:t xml:space="preserve"> { get; }</w:t>
       </w:r>
     </w:p>
     <w:p>
@@ -14319,21 +13749,7 @@
         <w:rPr>
           <w:color w:val="C00000"/>
         </w:rPr>
-        <w:t xml:space="preserve"> </w:t>
-      </w:r>
-      <w:proofErr w:type="gramStart"/>
-      <w:r>
-        <w:rPr>
-          <w:color w:val="C00000"/>
-        </w:rPr>
-        <w:t>{ get</w:t>
-      </w:r>
-      <w:proofErr w:type="gramEnd"/>
-      <w:r>
-        <w:rPr>
-          <w:color w:val="C00000"/>
-        </w:rPr>
-        <w:t>; }</w:t>
+        <w:t xml:space="preserve"> { get; }</w:t>
       </w:r>
     </w:p>
     <w:p>
@@ -14393,21 +13809,7 @@
         <w:rPr>
           <w:color w:val="C00000"/>
         </w:rPr>
-        <w:t xml:space="preserve"> </w:t>
-      </w:r>
-      <w:proofErr w:type="gramStart"/>
-      <w:r>
-        <w:rPr>
-          <w:color w:val="C00000"/>
-        </w:rPr>
-        <w:t>{ get</w:t>
-      </w:r>
-      <w:proofErr w:type="gramEnd"/>
-      <w:r>
-        <w:rPr>
-          <w:color w:val="C00000"/>
-        </w:rPr>
-        <w:t>; }</w:t>
+        <w:t xml:space="preserve"> { get; }</w:t>
       </w:r>
     </w:p>
     <w:p>
@@ -14460,21 +13862,7 @@
         <w:rPr>
           <w:color w:val="C00000"/>
         </w:rPr>
-        <w:t xml:space="preserve"> </w:t>
-      </w:r>
-      <w:proofErr w:type="gramStart"/>
-      <w:r>
-        <w:rPr>
-          <w:color w:val="C00000"/>
-        </w:rPr>
-        <w:t>{ get</w:t>
-      </w:r>
-      <w:proofErr w:type="gramEnd"/>
-      <w:r>
-        <w:rPr>
-          <w:color w:val="C00000"/>
-        </w:rPr>
-        <w:t>; }</w:t>
+        <w:t xml:space="preserve"> { get; }</w:t>
       </w:r>
     </w:p>
     <w:p>
@@ -14526,21 +13914,7 @@
         <w:rPr>
           <w:color w:val="C00000"/>
         </w:rPr>
-        <w:t xml:space="preserve"> </w:t>
-      </w:r>
-      <w:proofErr w:type="gramStart"/>
-      <w:r>
-        <w:rPr>
-          <w:color w:val="C00000"/>
-        </w:rPr>
-        <w:t>{ get</w:t>
-      </w:r>
-      <w:proofErr w:type="gramEnd"/>
-      <w:r>
-        <w:rPr>
-          <w:color w:val="C00000"/>
-        </w:rPr>
-        <w:t>; }</w:t>
+        <w:t xml:space="preserve"> { get; }</w:t>
       </w:r>
     </w:p>
     <w:p>
@@ -14600,21 +13974,7 @@
         <w:rPr>
           <w:color w:val="C00000"/>
         </w:rPr>
-        <w:t xml:space="preserve"> </w:t>
-      </w:r>
-      <w:proofErr w:type="gramStart"/>
-      <w:r>
-        <w:rPr>
-          <w:color w:val="C00000"/>
-        </w:rPr>
-        <w:t>{ get</w:t>
-      </w:r>
-      <w:proofErr w:type="gramEnd"/>
-      <w:r>
-        <w:rPr>
-          <w:color w:val="C00000"/>
-        </w:rPr>
-        <w:t>; }</w:t>
+        <w:t xml:space="preserve"> { get; }</w:t>
       </w:r>
     </w:p>
     <w:p>
@@ -14630,15 +13990,7 @@
         <w:pStyle w:val="NoSpacing"/>
       </w:pPr>
       <w:r>
-        <w:t xml:space="preserve">        /// Sets the </w:t>
-      </w:r>
-      <w:proofErr w:type="gramStart"/>
-      <w:r>
-        <w:t>amount</w:t>
-      </w:r>
-      <w:proofErr w:type="gramEnd"/>
-      <w:r>
-        <w:t xml:space="preserve"> of steps added to Dec for reverse backlash pulse</w:t>
+        <w:t xml:space="preserve">        /// Sets the amount of steps added to Dec for reverse backlash pulse</w:t>
       </w:r>
     </w:p>
     <w:p>
@@ -14674,21 +14026,7 @@
         <w:rPr>
           <w:color w:val="C00000"/>
         </w:rPr>
-        <w:t xml:space="preserve"> </w:t>
-      </w:r>
-      <w:proofErr w:type="gramStart"/>
-      <w:r>
-        <w:rPr>
-          <w:color w:val="C00000"/>
-        </w:rPr>
-        <w:t>{ get</w:t>
-      </w:r>
-      <w:proofErr w:type="gramEnd"/>
-      <w:r>
-        <w:rPr>
-          <w:color w:val="C00000"/>
-        </w:rPr>
-        <w:t>; set; }</w:t>
+        <w:t xml:space="preserve"> { get; set; }</w:t>
       </w:r>
     </w:p>
     <w:p>
@@ -14761,7 +14099,6 @@
         <w:t xml:space="preserve">long </w:t>
       </w:r>
       <w:proofErr w:type="spellStart"/>
-      <w:proofErr w:type="gramStart"/>
       <w:r>
         <w:rPr>
           <w:color w:val="C00000"/>
@@ -14773,14 +14110,7 @@
         <w:rPr>
           <w:color w:val="C00000"/>
         </w:rPr>
-        <w:t>(</w:t>
-      </w:r>
-      <w:proofErr w:type="gramEnd"/>
-      <w:r>
-        <w:rPr>
-          <w:color w:val="C00000"/>
-        </w:rPr>
-        <w:t xml:space="preserve">int axis, double </w:t>
+        <w:t xml:space="preserve">(int axis, double </w:t>
       </w:r>
       <w:proofErr w:type="spellStart"/>
       <w:r>
@@ -14851,7 +14181,6 @@
         <w:t xml:space="preserve">long </w:t>
       </w:r>
       <w:proofErr w:type="spellStart"/>
-      <w:proofErr w:type="gramStart"/>
       <w:r>
         <w:rPr>
           <w:color w:val="C00000"/>
@@ -14863,14 +14192,7 @@
         <w:rPr>
           <w:color w:val="C00000"/>
         </w:rPr>
-        <w:t>(</w:t>
-      </w:r>
-      <w:proofErr w:type="gramEnd"/>
-      <w:r>
-        <w:rPr>
-          <w:color w:val="C00000"/>
-        </w:rPr>
-        <w:t>int axis);</w:t>
+        <w:t>(int axis);</w:t>
       </w:r>
     </w:p>
     <w:p>
@@ -14924,21 +14246,7 @@
         <w:rPr>
           <w:color w:val="C00000"/>
         </w:rPr>
-        <w:t xml:space="preserve">string </w:t>
-      </w:r>
-      <w:proofErr w:type="gramStart"/>
-      <w:r>
-        <w:rPr>
-          <w:color w:val="C00000"/>
-        </w:rPr>
-        <w:t>GetAxisStringVersion(</w:t>
-      </w:r>
-      <w:proofErr w:type="gramEnd"/>
-      <w:r>
-        <w:rPr>
-          <w:color w:val="C00000"/>
-        </w:rPr>
-        <w:t>int axis);</w:t>
+        <w:t>string GetAxisStringVersion(int axis);</w:t>
       </w:r>
     </w:p>
     <w:p>
@@ -14998,7 +14306,6 @@
         <w:t xml:space="preserve">double </w:t>
       </w:r>
       <w:proofErr w:type="spellStart"/>
-      <w:proofErr w:type="gramStart"/>
       <w:r>
         <w:rPr>
           <w:color w:val="C00000"/>
@@ -15010,14 +14317,7 @@
         <w:rPr>
           <w:color w:val="C00000"/>
         </w:rPr>
-        <w:t>(</w:t>
-      </w:r>
-      <w:proofErr w:type="gramEnd"/>
-      <w:r>
-        <w:rPr>
-          <w:color w:val="C00000"/>
-        </w:rPr>
-        <w:t>int axis);</w:t>
+        <w:t>(int axis);</w:t>
       </w:r>
     </w:p>
     <w:p>
@@ -15082,7 +14382,6 @@
         <w:t xml:space="preserve">long </w:t>
       </w:r>
       <w:proofErr w:type="spellStart"/>
-      <w:proofErr w:type="gramStart"/>
       <w:r>
         <w:rPr>
           <w:color w:val="C00000"/>
@@ -15094,14 +14393,7 @@
         <w:rPr>
           <w:color w:val="C00000"/>
         </w:rPr>
-        <w:t>(</w:t>
-      </w:r>
-      <w:proofErr w:type="gramEnd"/>
-      <w:r>
-        <w:rPr>
-          <w:color w:val="C00000"/>
-        </w:rPr>
-        <w:t>int axis);</w:t>
+        <w:t>(int axis);</w:t>
       </w:r>
     </w:p>
     <w:p>
@@ -15159,7 +14451,6 @@
         <w:t xml:space="preserve">double </w:t>
       </w:r>
       <w:proofErr w:type="spellStart"/>
-      <w:proofErr w:type="gramStart"/>
       <w:r>
         <w:rPr>
           <w:color w:val="C00000"/>
@@ -15171,14 +14462,7 @@
         <w:rPr>
           <w:color w:val="C00000"/>
         </w:rPr>
-        <w:t>(</w:t>
-      </w:r>
-      <w:proofErr w:type="gramEnd"/>
-      <w:r>
-        <w:rPr>
-          <w:color w:val="C00000"/>
-        </w:rPr>
-        <w:t>int axis);</w:t>
+        <w:t>(int axis);</w:t>
       </w:r>
     </w:p>
     <w:p>
@@ -15238,7 +14522,6 @@
         <w:t xml:space="preserve">double </w:t>
       </w:r>
       <w:proofErr w:type="spellStart"/>
-      <w:proofErr w:type="gramStart"/>
       <w:r>
         <w:rPr>
           <w:color w:val="C00000"/>
@@ -15250,14 +14533,7 @@
         <w:rPr>
           <w:color w:val="C00000"/>
         </w:rPr>
-        <w:t>(</w:t>
-      </w:r>
-      <w:proofErr w:type="gramEnd"/>
-      <w:r>
-        <w:rPr>
-          <w:color w:val="C00000"/>
-        </w:rPr>
-        <w:t>int axis);</w:t>
+        <w:t>(int axis);</w:t>
       </w:r>
     </w:p>
     <w:p>
@@ -15314,7 +14590,6 @@
         <w:t xml:space="preserve">long </w:t>
       </w:r>
       <w:proofErr w:type="spellStart"/>
-      <w:proofErr w:type="gramStart"/>
       <w:r>
         <w:rPr>
           <w:color w:val="C00000"/>
@@ -15326,14 +14601,7 @@
         <w:rPr>
           <w:color w:val="C00000"/>
         </w:rPr>
-        <w:t>(</w:t>
-      </w:r>
-      <w:proofErr w:type="gramEnd"/>
-      <w:r>
-        <w:rPr>
-          <w:color w:val="C00000"/>
-        </w:rPr>
-        <w:t>int axis);</w:t>
+        <w:t>(int axis);</w:t>
       </w:r>
     </w:p>
     <w:p>
@@ -15382,7 +14650,6 @@
         <w:t xml:space="preserve">long </w:t>
       </w:r>
       <w:proofErr w:type="spellStart"/>
-      <w:proofErr w:type="gramStart"/>
       <w:r>
         <w:rPr>
           <w:color w:val="C00000"/>
@@ -15394,14 +14661,7 @@
         <w:rPr>
           <w:color w:val="C00000"/>
         </w:rPr>
-        <w:t>(</w:t>
-      </w:r>
-      <w:proofErr w:type="gramEnd"/>
-      <w:r>
-        <w:rPr>
-          <w:color w:val="C00000"/>
-        </w:rPr>
-        <w:t>int axis);</w:t>
+        <w:t>(int axis);</w:t>
       </w:r>
     </w:p>
     <w:p>
@@ -15458,7 +14718,6 @@
         <w:t xml:space="preserve">double </w:t>
       </w:r>
       <w:proofErr w:type="spellStart"/>
-      <w:proofErr w:type="gramStart"/>
       <w:r>
         <w:rPr>
           <w:color w:val="C00000"/>
@@ -15470,14 +14729,7 @@
         <w:rPr>
           <w:color w:val="C00000"/>
         </w:rPr>
-        <w:t>(</w:t>
-      </w:r>
-      <w:proofErr w:type="gramEnd"/>
-      <w:r>
-        <w:rPr>
-          <w:color w:val="C00000"/>
-        </w:rPr>
-        <w:t>int axis);</w:t>
+        <w:t>(int axis);</w:t>
       </w:r>
     </w:p>
     <w:p>
@@ -15534,7 +14786,6 @@
         <w:t xml:space="preserve">long </w:t>
       </w:r>
       <w:proofErr w:type="spellStart"/>
-      <w:proofErr w:type="gramStart"/>
       <w:r>
         <w:rPr>
           <w:color w:val="C00000"/>
@@ -15546,14 +14797,7 @@
         <w:rPr>
           <w:color w:val="C00000"/>
         </w:rPr>
-        <w:t>(</w:t>
-      </w:r>
-      <w:proofErr w:type="gramEnd"/>
-      <w:r>
-        <w:rPr>
-          <w:color w:val="C00000"/>
-        </w:rPr>
-        <w:t>int axis);</w:t>
+        <w:t>(int axis);</w:t>
       </w:r>
     </w:p>
     <w:p>
@@ -15610,7 +14854,6 @@
         <w:t xml:space="preserve">long </w:t>
       </w:r>
       <w:proofErr w:type="spellStart"/>
-      <w:proofErr w:type="gramStart"/>
       <w:r>
         <w:rPr>
           <w:color w:val="C00000"/>
@@ -15622,14 +14865,7 @@
         <w:rPr>
           <w:color w:val="C00000"/>
         </w:rPr>
-        <w:t>(</w:t>
-      </w:r>
-      <w:proofErr w:type="gramEnd"/>
-      <w:r>
-        <w:rPr>
-          <w:color w:val="C00000"/>
-        </w:rPr>
-        <w:t>int axis);</w:t>
+        <w:t>(int axis);</w:t>
       </w:r>
     </w:p>
     <w:p>
@@ -15679,7 +14915,6 @@
         <w:t xml:space="preserve">string </w:t>
       </w:r>
       <w:proofErr w:type="spellStart"/>
-      <w:proofErr w:type="gramStart"/>
       <w:r>
         <w:rPr>
           <w:color w:val="C00000"/>
@@ -15691,14 +14926,7 @@
         <w:rPr>
           <w:color w:val="C00000"/>
         </w:rPr>
-        <w:t>(</w:t>
-      </w:r>
-      <w:proofErr w:type="gramEnd"/>
-      <w:r>
-        <w:rPr>
-          <w:color w:val="C00000"/>
-        </w:rPr>
-        <w:t>int axis);</w:t>
+        <w:t>(int axis);</w:t>
       </w:r>
     </w:p>
     <w:p>
@@ -15766,7 +14994,6 @@
         <w:t xml:space="preserve">bool </w:t>
       </w:r>
       <w:proofErr w:type="spellStart"/>
-      <w:proofErr w:type="gramStart"/>
       <w:r>
         <w:rPr>
           <w:color w:val="C00000"/>
@@ -15778,14 +15005,7 @@
         <w:rPr>
           <w:color w:val="C00000"/>
         </w:rPr>
-        <w:t>(</w:t>
-      </w:r>
-      <w:proofErr w:type="gramEnd"/>
-      <w:r>
-        <w:rPr>
-          <w:color w:val="C00000"/>
-        </w:rPr>
-        <w:t>int axis);</w:t>
+        <w:t>(int axis);</w:t>
       </w:r>
     </w:p>
     <w:p>
@@ -15801,15 +15021,7 @@
         <w:pStyle w:val="NoSpacing"/>
       </w:pPr>
       <w:r>
-        <w:t xml:space="preserve">        /// s Inquire PEC Period </w:t>
-      </w:r>
-      <w:proofErr w:type="gramStart"/>
-      <w:r>
-        <w:t>":s</w:t>
-      </w:r>
-      <w:proofErr w:type="gramEnd"/>
-      <w:r>
-        <w:t>(*1)", where *1: '1'= CH1, '2'= CH2, '3'= Both.</w:t>
+        <w:t xml:space="preserve">        /// s Inquire PEC Period ":s(*1)", where *1: '1'= CH1, '2'= CH2, '3'= Both.</w:t>
       </w:r>
     </w:p>
     <w:p>
@@ -15842,7 +15054,6 @@
         <w:t xml:space="preserve">double </w:t>
       </w:r>
       <w:proofErr w:type="spellStart"/>
-      <w:proofErr w:type="gramStart"/>
       <w:r>
         <w:rPr>
           <w:color w:val="C00000"/>
@@ -15854,14 +15065,7 @@
         <w:rPr>
           <w:color w:val="C00000"/>
         </w:rPr>
-        <w:t>(</w:t>
-      </w:r>
-      <w:proofErr w:type="gramEnd"/>
-      <w:r>
-        <w:rPr>
-          <w:color w:val="C00000"/>
-        </w:rPr>
-        <w:t>int axis);</w:t>
+        <w:t>(int axis);</w:t>
       </w:r>
     </w:p>
     <w:p>
@@ -15926,7 +15130,6 @@
         <w:t xml:space="preserve">double </w:t>
       </w:r>
       <w:proofErr w:type="spellStart"/>
-      <w:proofErr w:type="gramStart"/>
       <w:r>
         <w:rPr>
           <w:color w:val="C00000"/>
@@ -15938,14 +15141,7 @@
         <w:rPr>
           <w:color w:val="C00000"/>
         </w:rPr>
-        <w:t>(</w:t>
-      </w:r>
-      <w:proofErr w:type="gramEnd"/>
-      <w:r>
-        <w:rPr>
-          <w:color w:val="C00000"/>
-        </w:rPr>
-        <w:t>int axis);</w:t>
+        <w:t>(int axis);</w:t>
       </w:r>
     </w:p>
     <w:p>
@@ -16002,7 +15198,6 @@
         <w:t xml:space="preserve">long </w:t>
       </w:r>
       <w:proofErr w:type="spellStart"/>
-      <w:proofErr w:type="gramStart"/>
       <w:r>
         <w:rPr>
           <w:color w:val="C00000"/>
@@ -16014,14 +15209,7 @@
         <w:rPr>
           <w:color w:val="C00000"/>
         </w:rPr>
-        <w:t>(</w:t>
-      </w:r>
-      <w:proofErr w:type="gramEnd"/>
-      <w:r>
-        <w:rPr>
-          <w:color w:val="C00000"/>
-        </w:rPr>
-        <w:t>int axis);</w:t>
+        <w:t>(int axis);</w:t>
       </w:r>
     </w:p>
     <w:p>
@@ -16086,7 +15274,6 @@
         <w:t xml:space="preserve">double </w:t>
       </w:r>
       <w:proofErr w:type="spellStart"/>
-      <w:proofErr w:type="gramStart"/>
       <w:r>
         <w:rPr>
           <w:color w:val="C00000"/>
@@ -16098,14 +15285,7 @@
         <w:rPr>
           <w:color w:val="C00000"/>
         </w:rPr>
-        <w:t>(</w:t>
-      </w:r>
-      <w:proofErr w:type="gramEnd"/>
-      <w:r>
-        <w:rPr>
-          <w:color w:val="C00000"/>
-        </w:rPr>
-        <w:t>int axis, long steps);</w:t>
+        <w:t>(int axis, long steps);</w:t>
       </w:r>
     </w:p>
     <w:p>
@@ -16162,7 +15342,6 @@
         <w:t xml:space="preserve">long </w:t>
       </w:r>
       <w:proofErr w:type="spellStart"/>
-      <w:proofErr w:type="gramStart"/>
       <w:r>
         <w:rPr>
           <w:color w:val="C00000"/>
@@ -16174,14 +15353,7 @@
         <w:rPr>
           <w:color w:val="C00000"/>
         </w:rPr>
-        <w:t>(</w:t>
-      </w:r>
-      <w:proofErr w:type="gramEnd"/>
-      <w:r>
-        <w:rPr>
-          <w:color w:val="C00000"/>
-        </w:rPr>
-        <w:t>int axis);</w:t>
+        <w:t>(int axis);</w:t>
       </w:r>
     </w:p>
     <w:p>
@@ -16238,7 +15410,6 @@
         <w:t xml:space="preserve">long </w:t>
       </w:r>
       <w:proofErr w:type="spellStart"/>
-      <w:proofErr w:type="gramStart"/>
       <w:r>
         <w:rPr>
           <w:color w:val="C00000"/>
@@ -16250,14 +15421,7 @@
         <w:rPr>
           <w:color w:val="C00000"/>
         </w:rPr>
-        <w:t>(</w:t>
-      </w:r>
-      <w:proofErr w:type="gramEnd"/>
-      <w:r>
-        <w:rPr>
-          <w:color w:val="C00000"/>
-        </w:rPr>
-        <w:t>int axis);</w:t>
+        <w:t>(int axis);</w:t>
       </w:r>
     </w:p>
     <w:p>
@@ -16310,21 +15474,7 @@
         <w:rPr>
           <w:color w:val="C00000"/>
         </w:rPr>
-        <w:t xml:space="preserve"> </w:t>
-      </w:r>
-      <w:proofErr w:type="gramStart"/>
-      <w:r>
-        <w:rPr>
-          <w:color w:val="C00000"/>
-        </w:rPr>
-        <w:t>{ get</w:t>
-      </w:r>
-      <w:proofErr w:type="gramEnd"/>
-      <w:r>
-        <w:rPr>
-          <w:color w:val="C00000"/>
-        </w:rPr>
-        <w:t>; set; }</w:t>
+        <w:t xml:space="preserve"> { get; set; }</w:t>
       </w:r>
     </w:p>
     <w:p>
@@ -16362,21 +15512,7 @@
         <w:rPr>
           <w:color w:val="C00000"/>
         </w:rPr>
-        <w:t xml:space="preserve">double GuideRateRightAscension </w:t>
-      </w:r>
-      <w:proofErr w:type="gramStart"/>
-      <w:r>
-        <w:rPr>
-          <w:color w:val="C00000"/>
-        </w:rPr>
-        <w:t>{ get</w:t>
-      </w:r>
-      <w:proofErr w:type="gramEnd"/>
-      <w:r>
-        <w:rPr>
-          <w:color w:val="C00000"/>
-        </w:rPr>
-        <w:t>; set; }</w:t>
+        <w:t>double GuideRateRightAscension { get; set; }</w:t>
       </w:r>
     </w:p>
     <w:p>
@@ -16417,7 +15553,6 @@
         <w:t xml:space="preserve">void </w:t>
       </w:r>
       <w:proofErr w:type="spellStart"/>
-      <w:proofErr w:type="gramStart"/>
       <w:r>
         <w:rPr>
           <w:color w:val="C00000"/>
@@ -16429,14 +15564,7 @@
         <w:rPr>
           <w:color w:val="C00000"/>
         </w:rPr>
-        <w:t>(</w:t>
-      </w:r>
-      <w:proofErr w:type="gramEnd"/>
-      <w:r>
-        <w:rPr>
-          <w:color w:val="C00000"/>
-        </w:rPr>
-        <w:t>);</w:t>
+        <w:t>();</w:t>
       </w:r>
     </w:p>
     <w:p>
@@ -16496,21 +15624,7 @@
         <w:rPr>
           <w:color w:val="C00000"/>
         </w:rPr>
-        <w:t xml:space="preserve"> </w:t>
-      </w:r>
-      <w:proofErr w:type="gramStart"/>
-      <w:r>
-        <w:rPr>
-          <w:color w:val="C00000"/>
-        </w:rPr>
-        <w:t>{ get</w:t>
-      </w:r>
-      <w:proofErr w:type="gramEnd"/>
-      <w:r>
-        <w:rPr>
-          <w:color w:val="C00000"/>
-        </w:rPr>
-        <w:t>; }</w:t>
+        <w:t xml:space="preserve"> { get; }</w:t>
       </w:r>
     </w:p>
     <w:p>
@@ -16562,21 +15676,7 @@
         <w:rPr>
           <w:color w:val="C00000"/>
         </w:rPr>
-        <w:t xml:space="preserve"> </w:t>
-      </w:r>
-      <w:proofErr w:type="gramStart"/>
-      <w:r>
-        <w:rPr>
-          <w:color w:val="C00000"/>
-        </w:rPr>
-        <w:t>{ get</w:t>
-      </w:r>
-      <w:proofErr w:type="gramEnd"/>
-      <w:r>
-        <w:rPr>
-          <w:color w:val="C00000"/>
-        </w:rPr>
-        <w:t>; }</w:t>
+        <w:t xml:space="preserve"> { get; }</w:t>
       </w:r>
     </w:p>
     <w:p>
@@ -16628,21 +15728,7 @@
         <w:rPr>
           <w:color w:val="C00000"/>
         </w:rPr>
-        <w:t xml:space="preserve"> </w:t>
-      </w:r>
-      <w:proofErr w:type="gramStart"/>
-      <w:r>
-        <w:rPr>
-          <w:color w:val="C00000"/>
-        </w:rPr>
-        <w:t>{ get</w:t>
-      </w:r>
-      <w:proofErr w:type="gramEnd"/>
-      <w:r>
-        <w:rPr>
-          <w:color w:val="C00000"/>
-        </w:rPr>
-        <w:t>; set; }</w:t>
+        <w:t xml:space="preserve"> { get; set; }</w:t>
       </w:r>
     </w:p>
     <w:p>
@@ -16697,21 +15783,7 @@
         <w:rPr>
           <w:color w:val="C00000"/>
         </w:rPr>
-        <w:t xml:space="preserve"> </w:t>
-      </w:r>
-      <w:proofErr w:type="gramStart"/>
-      <w:r>
-        <w:rPr>
-          <w:color w:val="C00000"/>
-        </w:rPr>
-        <w:t>{ get</w:t>
-      </w:r>
-      <w:proofErr w:type="gramEnd"/>
-      <w:r>
-        <w:rPr>
-          <w:color w:val="C00000"/>
-        </w:rPr>
-        <w:t>; }</w:t>
+        <w:t xml:space="preserve"> { get; }</w:t>
       </w:r>
     </w:p>
     <w:p>
@@ -16763,21 +15835,7 @@
         <w:rPr>
           <w:color w:val="C00000"/>
         </w:rPr>
-        <w:t xml:space="preserve"> </w:t>
-      </w:r>
-      <w:proofErr w:type="gramStart"/>
-      <w:r>
-        <w:rPr>
-          <w:color w:val="C00000"/>
-        </w:rPr>
-        <w:t>{ get</w:t>
-      </w:r>
-      <w:proofErr w:type="gramEnd"/>
-      <w:r>
-        <w:rPr>
-          <w:color w:val="C00000"/>
-        </w:rPr>
-        <w:t>; }</w:t>
+        <w:t xml:space="preserve"> { get; }</w:t>
       </w:r>
     </w:p>
     <w:p>
@@ -16832,21 +15890,7 @@
         <w:rPr>
           <w:color w:val="C00000"/>
         </w:rPr>
-        <w:t xml:space="preserve"> </w:t>
-      </w:r>
-      <w:proofErr w:type="gramStart"/>
-      <w:r>
-        <w:rPr>
-          <w:color w:val="C00000"/>
-        </w:rPr>
-        <w:t>{ get</w:t>
-      </w:r>
-      <w:proofErr w:type="gramEnd"/>
-      <w:r>
-        <w:rPr>
-          <w:color w:val="C00000"/>
-        </w:rPr>
-        <w:t>; }</w:t>
+        <w:t xml:space="preserve"> { get; }</w:t>
       </w:r>
     </w:p>
     <w:p>
@@ -16903,7 +15947,6 @@
         <w:t xml:space="preserve">bool </w:t>
       </w:r>
       <w:proofErr w:type="spellStart"/>
-      <w:proofErr w:type="gramStart"/>
       <w:r>
         <w:rPr>
           <w:color w:val="C00000"/>
@@ -16915,14 +15958,7 @@
         <w:rPr>
           <w:color w:val="C00000"/>
         </w:rPr>
-        <w:t>(</w:t>
-      </w:r>
-      <w:proofErr w:type="gramEnd"/>
-      <w:r>
-        <w:rPr>
-          <w:color w:val="C00000"/>
-        </w:rPr>
-        <w:t>int axis);</w:t>
+        <w:t>(int axis);</w:t>
       </w:r>
     </w:p>
     <w:p>
@@ -16980,7 +16016,6 @@
         <w:t xml:space="preserve">bool </w:t>
       </w:r>
       <w:proofErr w:type="spellStart"/>
-      <w:proofErr w:type="gramStart"/>
       <w:r>
         <w:rPr>
           <w:color w:val="C00000"/>
@@ -16992,14 +16027,7 @@
         <w:rPr>
           <w:color w:val="C00000"/>
         </w:rPr>
-        <w:t>(</w:t>
-      </w:r>
-      <w:proofErr w:type="gramEnd"/>
-      <w:r>
-        <w:rPr>
-          <w:color w:val="C00000"/>
-        </w:rPr>
-        <w:t>int axis);</w:t>
+        <w:t>(int axis);</w:t>
       </w:r>
     </w:p>
     <w:p>
@@ -17056,21 +16084,7 @@
         <w:rPr>
           <w:color w:val="C00000"/>
         </w:rPr>
-        <w:t xml:space="preserve"> </w:t>
-      </w:r>
-      <w:proofErr w:type="gramStart"/>
-      <w:r>
-        <w:rPr>
-          <w:color w:val="C00000"/>
-        </w:rPr>
-        <w:t>{ get</w:t>
-      </w:r>
-      <w:proofErr w:type="gramEnd"/>
-      <w:r>
-        <w:rPr>
-          <w:color w:val="C00000"/>
-        </w:rPr>
-        <w:t>; }</w:t>
+        <w:t xml:space="preserve"> { get; }</w:t>
       </w:r>
     </w:p>
     <w:p>
@@ -17127,7 +16141,6 @@
         <w:t xml:space="preserve">bool </w:t>
       </w:r>
       <w:proofErr w:type="spellStart"/>
-      <w:proofErr w:type="gramStart"/>
       <w:r>
         <w:rPr>
           <w:color w:val="C00000"/>
@@ -17139,14 +16152,7 @@
         <w:rPr>
           <w:color w:val="C00000"/>
         </w:rPr>
-        <w:t>(</w:t>
-      </w:r>
-      <w:proofErr w:type="gramEnd"/>
-      <w:r>
-        <w:rPr>
-          <w:color w:val="C00000"/>
-        </w:rPr>
-        <w:t>int axis);</w:t>
+        <w:t>(int axis);</w:t>
       </w:r>
     </w:p>
     <w:p>
@@ -17203,7 +16209,6 @@
         <w:t xml:space="preserve">bool </w:t>
       </w:r>
       <w:proofErr w:type="spellStart"/>
-      <w:proofErr w:type="gramStart"/>
       <w:r>
         <w:rPr>
           <w:color w:val="C00000"/>
@@ -17215,14 +16220,7 @@
         <w:rPr>
           <w:color w:val="C00000"/>
         </w:rPr>
-        <w:t>(</w:t>
-      </w:r>
-      <w:proofErr w:type="gramEnd"/>
-      <w:r>
-        <w:rPr>
-          <w:color w:val="C00000"/>
-        </w:rPr>
-        <w:t>int axis);</w:t>
+        <w:t>(int axis);</w:t>
       </w:r>
     </w:p>
     <w:p>
@@ -17287,7 +16285,6 @@
         <w:t xml:space="preserve">bool </w:t>
       </w:r>
       <w:proofErr w:type="spellStart"/>
-      <w:proofErr w:type="gramStart"/>
       <w:r>
         <w:rPr>
           <w:color w:val="C00000"/>
@@ -17299,14 +16296,7 @@
         <w:rPr>
           <w:color w:val="C00000"/>
         </w:rPr>
-        <w:t>(</w:t>
-      </w:r>
-      <w:proofErr w:type="gramEnd"/>
-      <w:r>
-        <w:rPr>
-          <w:color w:val="C00000"/>
-        </w:rPr>
-        <w:t>int axis);</w:t>
+        <w:t>(int axis);</w:t>
       </w:r>
     </w:p>
     <w:p>
@@ -17366,21 +16356,7 @@
         <w:rPr>
           <w:color w:val="C00000"/>
         </w:rPr>
-        <w:t xml:space="preserve"> </w:t>
-      </w:r>
-      <w:proofErr w:type="gramStart"/>
-      <w:r>
-        <w:rPr>
-          <w:color w:val="C00000"/>
-        </w:rPr>
-        <w:t>{ get</w:t>
-      </w:r>
-      <w:proofErr w:type="gramEnd"/>
-      <w:r>
-        <w:rPr>
-          <w:color w:val="C00000"/>
-        </w:rPr>
-        <w:t>; }</w:t>
+        <w:t xml:space="preserve"> { get; }</w:t>
       </w:r>
     </w:p>
     <w:p>
@@ -17432,21 +16408,7 @@
         <w:rPr>
           <w:color w:val="C00000"/>
         </w:rPr>
-        <w:t xml:space="preserve"> </w:t>
-      </w:r>
-      <w:proofErr w:type="gramStart"/>
-      <w:r>
-        <w:rPr>
-          <w:color w:val="C00000"/>
-        </w:rPr>
-        <w:t>{ get</w:t>
-      </w:r>
-      <w:proofErr w:type="gramEnd"/>
-      <w:r>
-        <w:rPr>
-          <w:color w:val="C00000"/>
-        </w:rPr>
-        <w:t>; }</w:t>
+        <w:t xml:space="preserve"> { get; }</w:t>
       </w:r>
     </w:p>
     <w:p>
@@ -17498,21 +16460,7 @@
         <w:rPr>
           <w:color w:val="C00000"/>
         </w:rPr>
-        <w:t xml:space="preserve"> </w:t>
-      </w:r>
-      <w:proofErr w:type="gramStart"/>
-      <w:r>
-        <w:rPr>
-          <w:color w:val="C00000"/>
-        </w:rPr>
-        <w:t>{ get</w:t>
-      </w:r>
-      <w:proofErr w:type="gramEnd"/>
-      <w:r>
-        <w:rPr>
-          <w:color w:val="C00000"/>
-        </w:rPr>
-        <w:t>; }</w:t>
+        <w:t xml:space="preserve"> { get; }</w:t>
       </w:r>
     </w:p>
     <w:p>
@@ -17528,15 +16476,7 @@
         <w:pStyle w:val="NoSpacing"/>
       </w:pPr>
       <w:r>
-        <w:t xml:space="preserve">        /// Park </w:t>
-      </w:r>
-      <w:proofErr w:type="gramStart"/>
-      <w:r>
-        <w:t>mount</w:t>
-      </w:r>
-      <w:proofErr w:type="gramEnd"/>
-      <w:r>
-        <w:t xml:space="preserve"> to the current selected park position</w:t>
+        <w:t xml:space="preserve">        /// Park mount to the current selected park position</w:t>
       </w:r>
     </w:p>
     <w:p>
@@ -17558,21 +16498,7 @@
         <w:rPr>
           <w:color w:val="C00000"/>
         </w:rPr>
-        <w:t xml:space="preserve">void </w:t>
-      </w:r>
-      <w:proofErr w:type="gramStart"/>
-      <w:r>
-        <w:rPr>
-          <w:color w:val="C00000"/>
-        </w:rPr>
-        <w:t>Park(</w:t>
-      </w:r>
-      <w:proofErr w:type="gramEnd"/>
-      <w:r>
-        <w:rPr>
-          <w:color w:val="C00000"/>
-        </w:rPr>
-        <w:t>);</w:t>
+        <w:t>void Park();</w:t>
       </w:r>
     </w:p>
     <w:p>
@@ -17624,21 +16550,7 @@
         <w:rPr>
           <w:color w:val="C00000"/>
         </w:rPr>
-        <w:t xml:space="preserve"> </w:t>
-      </w:r>
-      <w:proofErr w:type="gramStart"/>
-      <w:r>
-        <w:rPr>
-          <w:color w:val="C00000"/>
-        </w:rPr>
-        <w:t>{ get</w:t>
-      </w:r>
-      <w:proofErr w:type="gramEnd"/>
-      <w:r>
-        <w:rPr>
-          <w:color w:val="C00000"/>
-        </w:rPr>
-        <w:t>; set; }</w:t>
+        <w:t xml:space="preserve"> { get; set; }</w:t>
       </w:r>
     </w:p>
     <w:p>
@@ -17691,7 +16603,6 @@
         <w:t xml:space="preserve">void </w:t>
       </w:r>
       <w:proofErr w:type="spellStart"/>
-      <w:proofErr w:type="gramStart"/>
       <w:r>
         <w:rPr>
           <w:color w:val="C00000"/>
@@ -17703,14 +16614,202 @@
         <w:rPr>
           <w:color w:val="C00000"/>
         </w:rPr>
+        <w:t>(bool on);</w:t>
+      </w:r>
+    </w:p>
+    <w:p>
+      <w:pPr>
+        <w:pStyle w:val="NoSpacing"/>
+      </w:pPr>
+      <w:r>
+        <w:t xml:space="preserve">        /// &lt;summary&gt;</w:t>
+      </w:r>
+    </w:p>
+    <w:p>
+      <w:pPr>
+        <w:pStyle w:val="NoSpacing"/>
+      </w:pPr>
+      <w:r>
+        <w:t xml:space="preserve">        /// E Reset the position of an axis</w:t>
+      </w:r>
+    </w:p>
+    <w:p>
+      <w:pPr>
+        <w:pStyle w:val="NoSpacing"/>
+      </w:pPr>
+      <w:r>
+        <w:t xml:space="preserve">        /// &lt;/summary&gt;</w:t>
+      </w:r>
+    </w:p>
+    <w:p>
+      <w:pPr>
+        <w:pStyle w:val="NoSpacing"/>
+      </w:pPr>
+      <w:r>
+        <w:t xml:space="preserve">        /// &lt;param name="axis"&gt;axis number 1 or 2&lt;/param&gt;</w:t>
+      </w:r>
+    </w:p>
+    <w:p>
+      <w:pPr>
+        <w:pStyle w:val="NoSpacing"/>
+      </w:pPr>
+      <w:r>
+        <w:t xml:space="preserve">        /// &lt;param name="position"&gt;degrees&lt;/param&gt;</w:t>
+      </w:r>
+    </w:p>
+    <w:p>
+      <w:pPr>
+        <w:pStyle w:val="NoSpacing"/>
+        <w:rPr>
+          <w:lang w:val="fr-FR"/>
+        </w:rPr>
+      </w:pPr>
+      <w:r>
+        <w:t xml:space="preserve">        </w:t>
+      </w:r>
+      <w:proofErr w:type="spellStart"/>
+      <w:r>
+        <w:rPr>
+          <w:color w:val="C00000"/>
+          <w:lang w:val="fr-FR"/>
+        </w:rPr>
+        <w:t>void</w:t>
+      </w:r>
+      <w:proofErr w:type="spellEnd"/>
+      <w:r>
+        <w:rPr>
+          <w:color w:val="C00000"/>
+          <w:lang w:val="fr-FR"/>
+        </w:rPr>
+        <w:t xml:space="preserve"> </w:t>
+      </w:r>
+      <w:proofErr w:type="spellStart"/>
+      <w:r>
+        <w:rPr>
+          <w:color w:val="C00000"/>
+          <w:lang w:val="fr-FR"/>
+        </w:rPr>
+        <w:t>SetAxisPosition</w:t>
+      </w:r>
+      <w:proofErr w:type="spellEnd"/>
+      <w:r>
+        <w:rPr>
+          <w:color w:val="C00000"/>
+          <w:lang w:val="fr-FR"/>
+        </w:rPr>
         <w:t>(</w:t>
       </w:r>
-      <w:proofErr w:type="gramEnd"/>
-      <w:r>
-        <w:rPr>
-          <w:color w:val="C00000"/>
-        </w:rPr>
-        <w:t>bool on);</w:t>
+      <w:proofErr w:type="spellStart"/>
+      <w:r>
+        <w:rPr>
+          <w:color w:val="C00000"/>
+          <w:lang w:val="fr-FR"/>
+        </w:rPr>
+        <w:t>int</w:t>
+      </w:r>
+      <w:proofErr w:type="spellEnd"/>
+      <w:r>
+        <w:rPr>
+          <w:color w:val="C00000"/>
+          <w:lang w:val="fr-FR"/>
+        </w:rPr>
+        <w:t xml:space="preserve"> axis, double position);</w:t>
+      </w:r>
+    </w:p>
+    <w:p>
+      <w:pPr>
+        <w:pStyle w:val="NoSpacing"/>
+      </w:pPr>
+      <w:r>
+        <w:rPr>
+          <w:lang w:val="fr-FR"/>
+        </w:rPr>
+        <w:t xml:space="preserve">        </w:t>
+      </w:r>
+      <w:r>
+        <w:t>/// &lt;summary&gt;</w:t>
+      </w:r>
+    </w:p>
+    <w:p>
+      <w:pPr>
+        <w:pStyle w:val="NoSpacing"/>
+      </w:pPr>
+      <w:r>
+        <w:t xml:space="preserve">        /// M Set the break point increment</w:t>
+      </w:r>
+    </w:p>
+    <w:p>
+      <w:pPr>
+        <w:pStyle w:val="NoSpacing"/>
+      </w:pPr>
+      <w:r>
+        <w:t xml:space="preserve">        /// &lt;/summary&gt;</w:t>
+      </w:r>
+    </w:p>
+    <w:p>
+      <w:pPr>
+        <w:pStyle w:val="NoSpacing"/>
+      </w:pPr>
+      <w:r>
+        <w:t xml:space="preserve">        /// &lt;param name="axis"&gt;axis number 1 or 2&lt;/param&gt;</w:t>
+      </w:r>
+    </w:p>
+    <w:p>
+      <w:pPr>
+        <w:pStyle w:val="NoSpacing"/>
+      </w:pPr>
+      <w:r>
+        <w:t xml:space="preserve">        /// &lt;param name="</w:t>
+      </w:r>
+      <w:proofErr w:type="spellStart"/>
+      <w:r>
+        <w:t>stepsCount</w:t>
+      </w:r>
+      <w:proofErr w:type="spellEnd"/>
+      <w:r>
+        <w:t>"&gt;The steps count.&lt;/param&gt;</w:t>
+      </w:r>
+    </w:p>
+    <w:p>
+      <w:pPr>
+        <w:pStyle w:val="NoSpacing"/>
+      </w:pPr>
+      <w:r>
+        <w:t xml:space="preserve">        </w:t>
+      </w:r>
+      <w:r>
+        <w:rPr>
+          <w:color w:val="C00000"/>
+        </w:rPr>
+        <w:t xml:space="preserve">void </w:t>
+      </w:r>
+      <w:proofErr w:type="spellStart"/>
+      <w:r>
+        <w:rPr>
+          <w:color w:val="C00000"/>
+        </w:rPr>
+        <w:t>SetBreakPointIncrement</w:t>
+      </w:r>
+      <w:proofErr w:type="spellEnd"/>
+      <w:r>
+        <w:rPr>
+          <w:color w:val="C00000"/>
+        </w:rPr>
+        <w:t xml:space="preserve">(int axis, long </w:t>
+      </w:r>
+      <w:proofErr w:type="spellStart"/>
+      <w:r>
+        <w:rPr>
+          <w:color w:val="C00000"/>
+        </w:rPr>
+        <w:t>stepsCount</w:t>
+      </w:r>
+      <w:proofErr w:type="spellEnd"/>
+      <w:r>
+        <w:rPr>
+          <w:color w:val="C00000"/>
+        </w:rPr>
+        <w:t>);</w:t>
       </w:r>
     </w:p>
     <w:p>
@@ -17726,8 +16825,13 @@
         <w:pStyle w:val="NoSpacing"/>
       </w:pPr>
       <w:r>
-        <w:t xml:space="preserve">        /// E Reset the position of an axis</w:t>
-      </w:r>
+        <w:t xml:space="preserve">        /// Turns on or off converting a Dec pulse guide into a Dec </w:t>
+      </w:r>
+      <w:proofErr w:type="spellStart"/>
+      <w:r>
+        <w:t>GoTo</w:t>
+      </w:r>
+      <w:proofErr w:type="spellEnd"/>
     </w:p>
     <w:p>
       <w:pPr>
@@ -17742,6 +16846,66 @@
         <w:pStyle w:val="NoSpacing"/>
       </w:pPr>
       <w:r>
+        <w:t xml:space="preserve">        /// &lt;param name="on"&gt;&lt;/param&gt;</w:t>
+      </w:r>
+    </w:p>
+    <w:p>
+      <w:pPr>
+        <w:pStyle w:val="NoSpacing"/>
+      </w:pPr>
+      <w:r>
+        <w:t xml:space="preserve">        </w:t>
+      </w:r>
+      <w:r>
+        <w:rPr>
+          <w:color w:val="C00000"/>
+        </w:rPr>
+        <w:t xml:space="preserve">void </w:t>
+      </w:r>
+      <w:proofErr w:type="spellStart"/>
+      <w:r>
+        <w:rPr>
+          <w:color w:val="C00000"/>
+        </w:rPr>
+        <w:t>SetDecPulseToGoTo</w:t>
+      </w:r>
+      <w:proofErr w:type="spellEnd"/>
+      <w:r>
+        <w:rPr>
+          <w:color w:val="C00000"/>
+        </w:rPr>
+        <w:t>(bool on);</w:t>
+      </w:r>
+    </w:p>
+    <w:p>
+      <w:pPr>
+        <w:pStyle w:val="NoSpacing"/>
+      </w:pPr>
+      <w:r>
+        <w:t xml:space="preserve">        /// &lt;summary&gt;</w:t>
+      </w:r>
+    </w:p>
+    <w:p>
+      <w:pPr>
+        <w:pStyle w:val="NoSpacing"/>
+      </w:pPr>
+      <w:r>
+        <w:t xml:space="preserve">        /// W 4-5 Turn on off encoders</w:t>
+      </w:r>
+    </w:p>
+    <w:p>
+      <w:pPr>
+        <w:pStyle w:val="NoSpacing"/>
+      </w:pPr>
+      <w:r>
+        <w:t xml:space="preserve">        /// &lt;/summary&gt;</w:t>
+      </w:r>
+    </w:p>
+    <w:p>
+      <w:pPr>
+        <w:pStyle w:val="NoSpacing"/>
+      </w:pPr>
+      <w:r>
         <w:t xml:space="preserve">        /// &lt;param name="axis"&gt;axis number 1 or 2&lt;/param&gt;</w:t>
       </w:r>
     </w:p>
@@ -17750,505 +16914,187 @@
         <w:pStyle w:val="NoSpacing"/>
       </w:pPr>
       <w:r>
-        <w:t xml:space="preserve">        /// &lt;param name="position"&gt;degrees&lt;/param&gt;</w:t>
-      </w:r>
-    </w:p>
-    <w:p>
-      <w:pPr>
-        <w:pStyle w:val="NoSpacing"/>
-        <w:rPr>
-          <w:lang w:val="fr-FR"/>
-        </w:rPr>
+        <w:t xml:space="preserve">        /// &lt;param name="on"&gt;&lt;/param&gt;</w:t>
+      </w:r>
+    </w:p>
+    <w:p>
+      <w:pPr>
+        <w:pStyle w:val="NoSpacing"/>
       </w:pPr>
       <w:r>
         <w:t xml:space="preserve">        </w:t>
       </w:r>
+      <w:r>
+        <w:rPr>
+          <w:color w:val="C00000"/>
+        </w:rPr>
+        <w:t xml:space="preserve">void </w:t>
+      </w:r>
       <w:proofErr w:type="spellStart"/>
-      <w:proofErr w:type="gramStart"/>
-      <w:r>
-        <w:rPr>
-          <w:color w:val="C00000"/>
-          <w:lang w:val="fr-FR"/>
-        </w:rPr>
-        <w:t>void</w:t>
+      <w:r>
+        <w:rPr>
+          <w:color w:val="C00000"/>
+        </w:rPr>
+        <w:t>SetEncoder</w:t>
       </w:r>
       <w:proofErr w:type="spellEnd"/>
-      <w:proofErr w:type="gramEnd"/>
-      <w:r>
-        <w:rPr>
-          <w:color w:val="C00000"/>
-          <w:lang w:val="fr-FR"/>
-        </w:rPr>
-        <w:t xml:space="preserve"> </w:t>
+      <w:r>
+        <w:rPr>
+          <w:color w:val="C00000"/>
+        </w:rPr>
+        <w:t>(int axis, bool on);</w:t>
+      </w:r>
+    </w:p>
+    <w:p>
+      <w:pPr>
+        <w:pStyle w:val="NoSpacing"/>
+      </w:pPr>
+      <w:r>
+        <w:t xml:space="preserve">        /// &lt;summary&gt;</w:t>
+      </w:r>
+    </w:p>
+    <w:p>
+      <w:pPr>
+        <w:pStyle w:val="NoSpacing"/>
+      </w:pPr>
+      <w:r>
+        <w:t xml:space="preserve">        /// W 6 Enable or Disable Full Current Low speed</w:t>
+      </w:r>
+    </w:p>
+    <w:p>
+      <w:pPr>
+        <w:pStyle w:val="NoSpacing"/>
+      </w:pPr>
+      <w:r>
+        <w:t xml:space="preserve">        /// &lt;/summary&gt;</w:t>
+      </w:r>
+    </w:p>
+    <w:p>
+      <w:pPr>
+        <w:pStyle w:val="NoSpacing"/>
+      </w:pPr>
+      <w:r>
+        <w:t xml:space="preserve">        /// &lt;param name="axis"&gt;axis number 1 or 2&lt;/param&gt;</w:t>
+      </w:r>
+    </w:p>
+    <w:p>
+      <w:pPr>
+        <w:pStyle w:val="NoSpacing"/>
+      </w:pPr>
+      <w:r>
+        <w:t xml:space="preserve">        /// &lt;param name="on"&gt;&lt;/param&gt;</w:t>
+      </w:r>
+    </w:p>
+    <w:p>
+      <w:pPr>
+        <w:pStyle w:val="NoSpacing"/>
+      </w:pPr>
+      <w:r>
+        <w:t xml:space="preserve">        </w:t>
+      </w:r>
+      <w:r>
+        <w:rPr>
+          <w:color w:val="C00000"/>
+        </w:rPr>
+        <w:t xml:space="preserve">void </w:t>
       </w:r>
       <w:proofErr w:type="spellStart"/>
       <w:r>
         <w:rPr>
           <w:color w:val="C00000"/>
-          <w:lang w:val="fr-FR"/>
-        </w:rPr>
-        <w:t>SetAxisPosition</w:t>
+        </w:rPr>
+        <w:t>SetFullCurrentLowSpeed</w:t>
       </w:r>
       <w:proofErr w:type="spellEnd"/>
       <w:r>
         <w:rPr>
           <w:color w:val="C00000"/>
-          <w:lang w:val="fr-FR"/>
-        </w:rPr>
-        <w:t>(</w:t>
+        </w:rPr>
+        <w:t>(int axis, bool on);</w:t>
+      </w:r>
+    </w:p>
+    <w:p>
+      <w:pPr>
+        <w:pStyle w:val="NoSpacing"/>
+      </w:pPr>
+      <w:r>
+        <w:t xml:space="preserve">        /// &lt;summary&gt;</w:t>
+      </w:r>
+    </w:p>
+    <w:p>
+      <w:pPr>
+        <w:pStyle w:val="NoSpacing"/>
+      </w:pPr>
+      <w:r>
+        <w:t xml:space="preserve">        ///  H Set the </w:t>
       </w:r>
       <w:proofErr w:type="spellStart"/>
       <w:r>
-        <w:rPr>
-          <w:color w:val="C00000"/>
-          <w:lang w:val="fr-FR"/>
-        </w:rPr>
-        <w:t>int</w:t>
+        <w:t>goto</w:t>
       </w:r>
       <w:proofErr w:type="spellEnd"/>
       <w:r>
-        <w:rPr>
-          <w:color w:val="C00000"/>
-          <w:lang w:val="fr-FR"/>
-        </w:rPr>
-        <w:t xml:space="preserve"> axis, double position);</w:t>
-      </w:r>
-    </w:p>
-    <w:p>
-      <w:pPr>
-        <w:pStyle w:val="NoSpacing"/>
-      </w:pPr>
-      <w:r>
-        <w:rPr>
-          <w:lang w:val="fr-FR"/>
-        </w:rPr>
+        <w:t xml:space="preserve"> target increment in steps</w:t>
+      </w:r>
+    </w:p>
+    <w:p>
+      <w:pPr>
+        <w:pStyle w:val="NoSpacing"/>
+      </w:pPr>
+      <w:r>
+        <w:t xml:space="preserve">        /// &lt;/summary&gt;</w:t>
+      </w:r>
+    </w:p>
+    <w:p>
+      <w:pPr>
+        <w:pStyle w:val="NoSpacing"/>
+      </w:pPr>
+      <w:r>
+        <w:t xml:space="preserve">        /// &lt;param name="axis"&gt;axis number 1 or 2&lt;/param&gt;</w:t>
+      </w:r>
+    </w:p>
+    <w:p>
+      <w:pPr>
+        <w:pStyle w:val="NoSpacing"/>
+      </w:pPr>
+      <w:r>
+        <w:t xml:space="preserve">        /// &lt;param name="</w:t>
+      </w:r>
+      <w:proofErr w:type="spellStart"/>
+      <w:r>
+        <w:t>stepsCount</w:t>
+      </w:r>
+      <w:proofErr w:type="spellEnd"/>
+      <w:r>
+        <w:t>"&gt;&lt;/param&gt;</w:t>
+      </w:r>
+    </w:p>
+    <w:p>
+      <w:pPr>
+        <w:pStyle w:val="NoSpacing"/>
+      </w:pPr>
+      <w:r>
         <w:t xml:space="preserve">        </w:t>
       </w:r>
       <w:r>
-        <w:t>/// &lt;summary&gt;</w:t>
-      </w:r>
-    </w:p>
-    <w:p>
-      <w:pPr>
-        <w:pStyle w:val="NoSpacing"/>
-      </w:pPr>
-      <w:r>
-        <w:t xml:space="preserve">        /// M Set the break point increment</w:t>
-      </w:r>
-    </w:p>
-    <w:p>
-      <w:pPr>
-        <w:pStyle w:val="NoSpacing"/>
-      </w:pPr>
-      <w:r>
-        <w:t xml:space="preserve">        /// &lt;/summary&gt;</w:t>
-      </w:r>
-    </w:p>
-    <w:p>
-      <w:pPr>
-        <w:pStyle w:val="NoSpacing"/>
-      </w:pPr>
-      <w:r>
-        <w:t xml:space="preserve">        /// &lt;param name="axis"&gt;axis number 1 or 2&lt;/param&gt;</w:t>
-      </w:r>
-    </w:p>
-    <w:p>
-      <w:pPr>
-        <w:pStyle w:val="NoSpacing"/>
-      </w:pPr>
-      <w:r>
-        <w:t xml:space="preserve">        /// &lt;param name="</w:t>
+        <w:rPr>
+          <w:color w:val="C00000"/>
+        </w:rPr>
+        <w:t xml:space="preserve">void </w:t>
       </w:r>
       <w:proofErr w:type="spellStart"/>
       <w:r>
-        <w:t>stepsCount</w:t>
+        <w:rPr>
+          <w:color w:val="C00000"/>
+        </w:rPr>
+        <w:t>SetGotoTargetIncrement</w:t>
       </w:r>
       <w:proofErr w:type="spellEnd"/>
       <w:r>
-        <w:t xml:space="preserve">"&gt;The steps </w:t>
-      </w:r>
-      <w:proofErr w:type="gramStart"/>
-      <w:r>
-        <w:t>count.&lt;</w:t>
-      </w:r>
-      <w:proofErr w:type="gramEnd"/>
-      <w:r>
-        <w:t>/param&gt;</w:t>
-      </w:r>
-    </w:p>
-    <w:p>
-      <w:pPr>
-        <w:pStyle w:val="NoSpacing"/>
-      </w:pPr>
-      <w:r>
-        <w:t xml:space="preserve">        </w:t>
-      </w:r>
-      <w:r>
-        <w:rPr>
-          <w:color w:val="C00000"/>
-        </w:rPr>
-        <w:t xml:space="preserve">void </w:t>
-      </w:r>
-      <w:proofErr w:type="spellStart"/>
-      <w:proofErr w:type="gramStart"/>
-      <w:r>
-        <w:rPr>
-          <w:color w:val="C00000"/>
-        </w:rPr>
-        <w:t>SetBreakPointIncrement</w:t>
-      </w:r>
-      <w:proofErr w:type="spellEnd"/>
-      <w:r>
-        <w:rPr>
-          <w:color w:val="C00000"/>
-        </w:rPr>
-        <w:t>(</w:t>
-      </w:r>
-      <w:proofErr w:type="gramEnd"/>
-      <w:r>
-        <w:rPr>
-          <w:color w:val="C00000"/>
-        </w:rPr>
-        <w:t xml:space="preserve">int axis, long </w:t>
-      </w:r>
-      <w:proofErr w:type="spellStart"/>
-      <w:r>
-        <w:rPr>
-          <w:color w:val="C00000"/>
-        </w:rPr>
-        <w:t>stepsCount</w:t>
-      </w:r>
-      <w:proofErr w:type="spellEnd"/>
-      <w:r>
-        <w:rPr>
-          <w:color w:val="C00000"/>
-        </w:rPr>
-        <w:t>);</w:t>
-      </w:r>
-    </w:p>
-    <w:p>
-      <w:pPr>
-        <w:pStyle w:val="NoSpacing"/>
-      </w:pPr>
-      <w:r>
-        <w:t xml:space="preserve">        /// &lt;summary&gt;</w:t>
-      </w:r>
-    </w:p>
-    <w:p>
-      <w:pPr>
-        <w:pStyle w:val="NoSpacing"/>
-      </w:pPr>
-      <w:r>
-        <w:t xml:space="preserve">        /// Turns on or off converting a Dec pulse guide into a Dec </w:t>
-      </w:r>
-      <w:proofErr w:type="spellStart"/>
-      <w:r>
-        <w:t>GoTo</w:t>
-      </w:r>
-      <w:proofErr w:type="spellEnd"/>
-    </w:p>
-    <w:p>
-      <w:pPr>
-        <w:pStyle w:val="NoSpacing"/>
-      </w:pPr>
-      <w:r>
-        <w:t xml:space="preserve">        /// &lt;/summary&gt;</w:t>
-      </w:r>
-    </w:p>
-    <w:p>
-      <w:pPr>
-        <w:pStyle w:val="NoSpacing"/>
-      </w:pPr>
-      <w:r>
-        <w:t xml:space="preserve">        /// &lt;param name="on"&gt;&lt;/param&gt;</w:t>
-      </w:r>
-    </w:p>
-    <w:p>
-      <w:pPr>
-        <w:pStyle w:val="NoSpacing"/>
-      </w:pPr>
-      <w:r>
-        <w:t xml:space="preserve">        </w:t>
-      </w:r>
-      <w:r>
-        <w:rPr>
-          <w:color w:val="C00000"/>
-        </w:rPr>
-        <w:t xml:space="preserve">void </w:t>
-      </w:r>
-      <w:proofErr w:type="spellStart"/>
-      <w:proofErr w:type="gramStart"/>
-      <w:r>
-        <w:rPr>
-          <w:color w:val="C00000"/>
-        </w:rPr>
-        <w:t>SetDecPulseToGoTo</w:t>
-      </w:r>
-      <w:proofErr w:type="spellEnd"/>
-      <w:r>
-        <w:rPr>
-          <w:color w:val="C00000"/>
-        </w:rPr>
-        <w:t>(</w:t>
-      </w:r>
-      <w:proofErr w:type="gramEnd"/>
-      <w:r>
-        <w:rPr>
-          <w:color w:val="C00000"/>
-        </w:rPr>
-        <w:t>bool on);</w:t>
-      </w:r>
-    </w:p>
-    <w:p>
-      <w:pPr>
-        <w:pStyle w:val="NoSpacing"/>
-      </w:pPr>
-      <w:r>
-        <w:t xml:space="preserve">        /// &lt;summary&gt;</w:t>
-      </w:r>
-    </w:p>
-    <w:p>
-      <w:pPr>
-        <w:pStyle w:val="NoSpacing"/>
-      </w:pPr>
-      <w:r>
-        <w:t xml:space="preserve">        /// W 4-5 Turn on off encoders</w:t>
-      </w:r>
-    </w:p>
-    <w:p>
-      <w:pPr>
-        <w:pStyle w:val="NoSpacing"/>
-      </w:pPr>
-      <w:r>
-        <w:t xml:space="preserve">        /// &lt;/summary&gt;</w:t>
-      </w:r>
-    </w:p>
-    <w:p>
-      <w:pPr>
-        <w:pStyle w:val="NoSpacing"/>
-      </w:pPr>
-      <w:r>
-        <w:t xml:space="preserve">        /// &lt;param name="axis"&gt;axis number 1 or 2&lt;/param&gt;</w:t>
-      </w:r>
-    </w:p>
-    <w:p>
-      <w:pPr>
-        <w:pStyle w:val="NoSpacing"/>
-      </w:pPr>
-      <w:r>
-        <w:t xml:space="preserve">        /// &lt;param name="on"&gt;&lt;/param&gt;</w:t>
-      </w:r>
-    </w:p>
-    <w:p>
-      <w:pPr>
-        <w:pStyle w:val="NoSpacing"/>
-      </w:pPr>
-      <w:r>
-        <w:t xml:space="preserve">        </w:t>
-      </w:r>
-      <w:r>
-        <w:rPr>
-          <w:color w:val="C00000"/>
-        </w:rPr>
-        <w:t xml:space="preserve">void </w:t>
-      </w:r>
-      <w:proofErr w:type="spellStart"/>
-      <w:proofErr w:type="gramStart"/>
-      <w:r>
-        <w:rPr>
-          <w:color w:val="C00000"/>
-        </w:rPr>
-        <w:t>SetEncoder</w:t>
-      </w:r>
-      <w:proofErr w:type="spellEnd"/>
-      <w:r>
-        <w:rPr>
-          <w:color w:val="C00000"/>
-        </w:rPr>
-        <w:t>(</w:t>
-      </w:r>
-      <w:proofErr w:type="gramEnd"/>
-      <w:r>
-        <w:rPr>
-          <w:color w:val="C00000"/>
-        </w:rPr>
-        <w:t>int axis, bool on);</w:t>
-      </w:r>
-    </w:p>
-    <w:p>
-      <w:pPr>
-        <w:pStyle w:val="NoSpacing"/>
-      </w:pPr>
-      <w:r>
-        <w:t xml:space="preserve">        /// &lt;summary&gt;</w:t>
-      </w:r>
-    </w:p>
-    <w:p>
-      <w:pPr>
-        <w:pStyle w:val="NoSpacing"/>
-      </w:pPr>
-      <w:r>
-        <w:t xml:space="preserve">        /// W 6 Enable or Disable Full Current Low speed</w:t>
-      </w:r>
-    </w:p>
-    <w:p>
-      <w:pPr>
-        <w:pStyle w:val="NoSpacing"/>
-      </w:pPr>
-      <w:r>
-        <w:t xml:space="preserve">        /// &lt;/summary&gt;</w:t>
-      </w:r>
-    </w:p>
-    <w:p>
-      <w:pPr>
-        <w:pStyle w:val="NoSpacing"/>
-      </w:pPr>
-      <w:r>
-        <w:t xml:space="preserve">        /// &lt;param name="axis"&gt;axis number 1 or 2&lt;/param&gt;</w:t>
-      </w:r>
-    </w:p>
-    <w:p>
-      <w:pPr>
-        <w:pStyle w:val="NoSpacing"/>
-      </w:pPr>
-      <w:r>
-        <w:t xml:space="preserve">        /// &lt;param name="on"&gt;&lt;/param&gt;</w:t>
-      </w:r>
-    </w:p>
-    <w:p>
-      <w:pPr>
-        <w:pStyle w:val="NoSpacing"/>
-      </w:pPr>
-      <w:r>
-        <w:t xml:space="preserve">        </w:t>
-      </w:r>
-      <w:r>
-        <w:rPr>
-          <w:color w:val="C00000"/>
-        </w:rPr>
-        <w:t xml:space="preserve">void </w:t>
-      </w:r>
-      <w:proofErr w:type="spellStart"/>
-      <w:proofErr w:type="gramStart"/>
-      <w:r>
-        <w:rPr>
-          <w:color w:val="C00000"/>
-        </w:rPr>
-        <w:t>SetFullCurrentLowSpeed</w:t>
-      </w:r>
-      <w:proofErr w:type="spellEnd"/>
-      <w:r>
-        <w:rPr>
-          <w:color w:val="C00000"/>
-        </w:rPr>
-        <w:t>(</w:t>
-      </w:r>
-      <w:proofErr w:type="gramEnd"/>
-      <w:r>
-        <w:rPr>
-          <w:color w:val="C00000"/>
-        </w:rPr>
-        <w:t>int axis, bool on);</w:t>
-      </w:r>
-    </w:p>
-    <w:p>
-      <w:pPr>
-        <w:pStyle w:val="NoSpacing"/>
-      </w:pPr>
-      <w:r>
-        <w:t xml:space="preserve">        /// &lt;summary&gt;</w:t>
-      </w:r>
-    </w:p>
-    <w:p>
-      <w:pPr>
-        <w:pStyle w:val="NoSpacing"/>
-      </w:pPr>
-      <w:r>
-        <w:t xml:space="preserve">        //</w:t>
-      </w:r>
-      <w:proofErr w:type="gramStart"/>
-      <w:r>
-        <w:t>/  H</w:t>
-      </w:r>
-      <w:proofErr w:type="gramEnd"/>
-      <w:r>
-        <w:t xml:space="preserve"> Set the </w:t>
-      </w:r>
-      <w:proofErr w:type="spellStart"/>
-      <w:r>
-        <w:t>goto</w:t>
-      </w:r>
-      <w:proofErr w:type="spellEnd"/>
-      <w:r>
-        <w:t xml:space="preserve"> target increment in steps</w:t>
-      </w:r>
-    </w:p>
-    <w:p>
-      <w:pPr>
-        <w:pStyle w:val="NoSpacing"/>
-      </w:pPr>
-      <w:r>
-        <w:t xml:space="preserve">        /// &lt;/summary&gt;</w:t>
-      </w:r>
-    </w:p>
-    <w:p>
-      <w:pPr>
-        <w:pStyle w:val="NoSpacing"/>
-      </w:pPr>
-      <w:r>
-        <w:t xml:space="preserve">        /// &lt;param name="axis"&gt;axis number 1 or 2&lt;/param&gt;</w:t>
-      </w:r>
-    </w:p>
-    <w:p>
-      <w:pPr>
-        <w:pStyle w:val="NoSpacing"/>
-      </w:pPr>
-      <w:r>
-        <w:t xml:space="preserve">        /// &lt;param name="</w:t>
-      </w:r>
-      <w:proofErr w:type="spellStart"/>
-      <w:r>
-        <w:t>stepsCount</w:t>
-      </w:r>
-      <w:proofErr w:type="spellEnd"/>
-      <w:r>
-        <w:t>"&gt;&lt;/param&gt;</w:t>
-      </w:r>
-    </w:p>
-    <w:p>
-      <w:pPr>
-        <w:pStyle w:val="NoSpacing"/>
-      </w:pPr>
-      <w:r>
-        <w:t xml:space="preserve">        </w:t>
-      </w:r>
-      <w:r>
-        <w:rPr>
-          <w:color w:val="C00000"/>
-        </w:rPr>
-        <w:t xml:space="preserve">void </w:t>
-      </w:r>
-      <w:proofErr w:type="spellStart"/>
-      <w:proofErr w:type="gramStart"/>
-      <w:r>
-        <w:rPr>
-          <w:color w:val="C00000"/>
-        </w:rPr>
-        <w:t>SetGotoTargetIncrement</w:t>
-      </w:r>
-      <w:proofErr w:type="spellEnd"/>
-      <w:r>
-        <w:rPr>
-          <w:color w:val="C00000"/>
-        </w:rPr>
-        <w:t>(</w:t>
-      </w:r>
-      <w:proofErr w:type="gramEnd"/>
-      <w:r>
-        <w:rPr>
-          <w:color w:val="C00000"/>
-        </w:rPr>
-        <w:t xml:space="preserve">int axis, long </w:t>
+        <w:rPr>
+          <w:color w:val="C00000"/>
+        </w:rPr>
+        <w:t xml:space="preserve">(int axis, long </w:t>
       </w:r>
       <w:proofErr w:type="spellStart"/>
       <w:r>
@@ -18315,7 +17161,6 @@
         <w:t xml:space="preserve">void </w:t>
       </w:r>
       <w:proofErr w:type="spellStart"/>
-      <w:proofErr w:type="gramStart"/>
       <w:r>
         <w:rPr>
           <w:color w:val="C00000"/>
@@ -18327,14 +17172,7 @@
         <w:rPr>
           <w:color w:val="C00000"/>
         </w:rPr>
-        <w:t>(</w:t>
-      </w:r>
-      <w:proofErr w:type="gramEnd"/>
-      <w:r>
-        <w:rPr>
-          <w:color w:val="C00000"/>
-        </w:rPr>
-        <w:t>int axis);</w:t>
+        <w:t>(int axis);</w:t>
       </w:r>
     </w:p>
     <w:p>
@@ -18383,7 +17221,6 @@
         <w:t xml:space="preserve">void </w:t>
       </w:r>
       <w:proofErr w:type="spellStart"/>
-      <w:proofErr w:type="gramStart"/>
       <w:r>
         <w:rPr>
           <w:color w:val="C00000"/>
@@ -18395,14 +17232,7 @@
         <w:rPr>
           <w:color w:val="C00000"/>
         </w:rPr>
-        <w:t>(</w:t>
-      </w:r>
-      <w:proofErr w:type="gramEnd"/>
-      <w:r>
-        <w:rPr>
-          <w:color w:val="C00000"/>
-        </w:rPr>
-        <w:t>int axis);</w:t>
+        <w:t>(int axis);</w:t>
       </w:r>
     </w:p>
     <w:p>
@@ -18487,7 +17317,6 @@
         <w:t xml:space="preserve">void </w:t>
       </w:r>
       <w:proofErr w:type="spellStart"/>
-      <w:proofErr w:type="gramStart"/>
       <w:r>
         <w:rPr>
           <w:color w:val="C00000"/>
@@ -18499,14 +17328,7 @@
         <w:rPr>
           <w:color w:val="C00000"/>
         </w:rPr>
-        <w:t>(</w:t>
-      </w:r>
-      <w:proofErr w:type="gramEnd"/>
-      <w:r>
-        <w:rPr>
-          <w:color w:val="C00000"/>
-        </w:rPr>
-        <w:t xml:space="preserve">int axis, int </w:t>
+        <w:t xml:space="preserve">(int axis, int </w:t>
       </w:r>
       <w:proofErr w:type="spellStart"/>
       <w:r>
@@ -18577,7 +17399,6 @@
         <w:t xml:space="preserve">void </w:t>
       </w:r>
       <w:proofErr w:type="spellStart"/>
-      <w:proofErr w:type="gramStart"/>
       <w:r>
         <w:rPr>
           <w:color w:val="C00000"/>
@@ -18589,14 +17410,7 @@
         <w:rPr>
           <w:color w:val="C00000"/>
         </w:rPr>
-        <w:t>(</w:t>
-      </w:r>
-      <w:proofErr w:type="gramEnd"/>
-      <w:r>
-        <w:rPr>
-          <w:color w:val="C00000"/>
-        </w:rPr>
-        <w:t>int axis, bool on);</w:t>
+        <w:t>(int axis, bool on);</w:t>
       </w:r>
     </w:p>
     <w:p>
@@ -18656,7 +17470,6 @@
         <w:t xml:space="preserve">void </w:t>
       </w:r>
       <w:proofErr w:type="spellStart"/>
-      <w:proofErr w:type="gramStart"/>
       <w:r>
         <w:rPr>
           <w:color w:val="C00000"/>
@@ -18668,14 +17481,7 @@
         <w:rPr>
           <w:color w:val="C00000"/>
         </w:rPr>
-        <w:t>(</w:t>
-      </w:r>
-      <w:proofErr w:type="gramEnd"/>
-      <w:r>
-        <w:rPr>
-          <w:color w:val="C00000"/>
-        </w:rPr>
-        <w:t>int axis, bool on);</w:t>
+        <w:t>(int axis, bool on);</w:t>
       </w:r>
     </w:p>
     <w:p>
@@ -18731,15 +17537,7 @@
       </w:r>
       <w:proofErr w:type="spellEnd"/>
       <w:r>
-        <w:t xml:space="preserve"> = 1 motor step movement, higher counts </w:t>
-      </w:r>
-      <w:proofErr w:type="gramStart"/>
-      <w:r>
-        <w:t>means</w:t>
-      </w:r>
-      <w:proofErr w:type="gramEnd"/>
-      <w:r>
-        <w:t xml:space="preserve"> slower movements&lt;/param&gt;</w:t>
+        <w:t xml:space="preserve"> = 1 motor step movement, higher counts means slower movements&lt;/param&gt;</w:t>
       </w:r>
     </w:p>
     <w:p>
@@ -18756,7 +17554,6 @@
         <w:t xml:space="preserve">void </w:t>
       </w:r>
       <w:proofErr w:type="spellStart"/>
-      <w:proofErr w:type="gramStart"/>
       <w:r>
         <w:rPr>
           <w:color w:val="C00000"/>
@@ -18768,14 +17565,7 @@
         <w:rPr>
           <w:color w:val="C00000"/>
         </w:rPr>
-        <w:t>(</w:t>
-      </w:r>
-      <w:proofErr w:type="gramEnd"/>
-      <w:r>
-        <w:rPr>
-          <w:color w:val="C00000"/>
-        </w:rPr>
-        <w:t xml:space="preserve">int axis, long </w:t>
+        <w:t xml:space="preserve">(int axis, long </w:t>
       </w:r>
       <w:proofErr w:type="spellStart"/>
       <w:r>
@@ -18854,7 +17644,6 @@
         <w:t xml:space="preserve">void </w:t>
       </w:r>
       <w:proofErr w:type="spellStart"/>
-      <w:proofErr w:type="gramStart"/>
       <w:r>
         <w:rPr>
           <w:color w:val="C00000"/>
@@ -18866,14 +17655,7 @@
         <w:rPr>
           <w:color w:val="C00000"/>
         </w:rPr>
-        <w:t>(</w:t>
-      </w:r>
-      <w:proofErr w:type="gramEnd"/>
-      <w:r>
-        <w:rPr>
-          <w:color w:val="C00000"/>
-        </w:rPr>
-        <w:t>int axis, double position);</w:t>
+        <w:t>(int axis, double position);</w:t>
       </w:r>
     </w:p>
     <w:p>
@@ -18914,7 +17696,6 @@
         <w:t xml:space="preserve">void </w:t>
       </w:r>
       <w:proofErr w:type="spellStart"/>
-      <w:proofErr w:type="gramStart"/>
       <w:r>
         <w:rPr>
           <w:color w:val="C00000"/>
@@ -18926,14 +17707,7 @@
         <w:rPr>
           <w:color w:val="C00000"/>
         </w:rPr>
-        <w:t>(</w:t>
-      </w:r>
-      <w:proofErr w:type="gramEnd"/>
-      <w:r>
-        <w:rPr>
-          <w:color w:val="C00000"/>
-        </w:rPr>
-        <w:t>);</w:t>
+        <w:t>();</w:t>
       </w:r>
     </w:p>
     <w:p>
@@ -18983,7 +17757,6 @@
         <w:t xml:space="preserve">void </w:t>
       </w:r>
       <w:proofErr w:type="spellStart"/>
-      <w:proofErr w:type="gramStart"/>
       <w:r>
         <w:rPr>
           <w:color w:val="C00000"/>
@@ -18995,14 +17768,7 @@
         <w:rPr>
           <w:color w:val="C00000"/>
         </w:rPr>
-        <w:t>(</w:t>
-      </w:r>
-      <w:proofErr w:type="gramEnd"/>
-      <w:r>
-        <w:rPr>
-          <w:color w:val="C00000"/>
-        </w:rPr>
-        <w:t>);</w:t>
+        <w:t>();</w:t>
       </w:r>
     </w:p>
     <w:p>
@@ -19371,7 +18137,7 @@
 <w:numbering xmlns:wpc="http://schemas.microsoft.com/office/word/2010/wordprocessingCanvas" xmlns:cx="http://schemas.microsoft.com/office/drawing/2014/chartex" xmlns:cx1="http://schemas.microsoft.com/office/drawing/2015/9/8/chartex" xmlns:cx2="http://schemas.microsoft.com/office/drawing/2015/10/21/chartex" xmlns:cx3="http://schemas.microsoft.com/office/drawing/2016/5/9/chartex" xmlns:cx4="http://schemas.microsoft.com/office/drawing/2016/5/10/chartex" xmlns:cx5="http://schemas.microsoft.com/office/drawing/2016/5/11/chartex" xmlns:cx6="http://schemas.microsoft.com/office/drawing/2016/5/12/chartex" xmlns:cx7="http://schemas.microsoft.com/office/drawing/2016/5/13/chartex" xmlns:cx8="http://schemas.microsoft.com/office/drawing/2016/5/14/chartex" xmlns:mc="http://schemas.openxmlformats.org/markup-compatibility/2006" xmlns:aink="http://schemas.microsoft.com/office/drawing/2016/ink" xmlns:am3d="http://schemas.microsoft.com/office/drawing/2017/model3d" xmlns:o="urn:schemas-microsoft-com:office:office" xmlns:oel="http://schemas.microsoft.com/office/2019/extlst" xmlns:r="http://schemas.openxmlformats.org/officeDocument/2006/relationships" xmlns:m="http://schemas.openxmlformats.org/officeDocument/2006/math" xmlns:v="urn:schemas-microsoft-com:vml" xmlns:wp14="http://schemas.microsoft.com/office/word/2010/wordprocessingDrawing" xmlns:wp="http://schemas.openxmlformats.org/drawingml/2006/wordprocessingDrawing" xmlns:w10="urn:schemas-microsoft-com:office:word" xmlns:w="http://schemas.openxmlformats.org/wordprocessingml/2006/main" xmlns:w14="http://schemas.microsoft.com/office/word/2010/wordml" xmlns:w15="http://schemas.microsoft.com/office/word/2012/wordml" xmlns:w16cex="http://schemas.microsoft.com/office/word/2018/wordml/cex" xmlns:w16cid="http://schemas.microsoft.com/office/word/2016/wordml/cid" xmlns:w16="http://schemas.microsoft.com/office/word/2018/wordml" xmlns:w16sdtdh="http://schemas.microsoft.com/office/word/2020/wordml/sdtdatahash" xmlns:w16se="http://schemas.microsoft.com/office/word/2015/wordml/symex" xmlns:wpg="http://schemas.microsoft.com/office/word/2010/wordprocessingGroup" xmlns:wpi="http://schemas.microsoft.com/office/word/2010/wordprocessingInk" xmlns:wne="http://schemas.microsoft.com/office/word/2006/wordml" xmlns:wps="http://schemas.microsoft.com/office/word/2010/wordprocessingShape" mc:Ignorable="w14 w15 w16se w16cid w16 w16cex w16sdtdh wp14">
   <w:numPicBullet w:numPicBulletId="0">
     <w:pict>
-      <v:shapetype w14:anchorId="5D26CA42" id="_x0000_t75" coordsize="21600,21600" o:spt="75" o:preferrelative="t" path="m@4@5l@4@11@9@11@9@5xe" filled="f" stroked="f">
+      <v:shapetype id="_x0000_t75" coordsize="21600,21600" o:spt="75" o:preferrelative="t" path="m@4@5l@4@11@9@11@9@5xe" filled="f" stroked="f">
         <v:stroke joinstyle="miter"/>
         <v:formulas>
           <v:f eqn="if lineDrawn pixelLineWidth 0"/>
@@ -19390,7 +18156,7 @@
         <v:path o:extrusionok="f" gradientshapeok="t" o:connecttype="rect"/>
         <o:lock v:ext="edit" aspectratio="t"/>
       </v:shapetype>
-      <v:shape id="_x0000_i1142" type="#_x0000_t75" style="width:15pt;height:15.75pt;visibility:visible;mso-wrap-style:square" o:bullet="t">
+      <v:shape id="_x0000_i1030" type="#_x0000_t75" style="width:15pt;height:15.75pt;visibility:visible;mso-wrap-style:square" o:bullet="t">
         <v:imagedata r:id="rId1" o:title=""/>
       </v:shape>
     </w:pict>

</xml_diff>

<commit_message>
Beta 1.0.7.5 testing fixes (#56)
Tracking across azimuth=0, hand controller tracking off for alt / az,, internal variables for alt / az tracking, enable / disable Flip SOP button, fix 3D view tab when alignmentmode is changed
</commit_message>
<xml_diff>
--- a/Resources/Manuals/GSS Manual.docx
+++ b/Resources/Manuals/GSS Manual.docx
@@ -212,72 +212,8 @@
                                   <w:color w:val="FFFFFF" w:themeColor="background1"/>
                                   <w:sz w:val="24"/>
                                 </w:rPr>
-                                <w:t xml:space="preserve">This is a ASCOM Telescope simulator and </w:t>
+                                <w:t>This is a ASCOM Telescope simulator and SkyWatcher driver. GS Server includes ASCOM telescope driver support and the SkyWatcher Protocol for Synta mounts: EQ8, EQ8R, HDX110, AZ-EQ5GT, Sirius Pro AZ/EQ-G, AZ-EQ6GT, Orion Atlas Pro AZ/EQ-G, EQ6-R PRO, NEQ6, HEQ5, EQ5, EQ4, AzGTi</w:t>
                               </w:r>
-                              <w:proofErr w:type="spellStart"/>
-                              <w:r>
-                                <w:rPr>
-                                  <w:rFonts w:asciiTheme="majorHAnsi" w:hAnsiTheme="majorHAnsi"/>
-                                  <w:color w:val="FFFFFF" w:themeColor="background1"/>
-                                  <w:sz w:val="24"/>
-                                </w:rPr>
-                                <w:t>SkyWatcher</w:t>
-                              </w:r>
-                              <w:proofErr w:type="spellEnd"/>
-                              <w:r>
-                                <w:rPr>
-                                  <w:rFonts w:asciiTheme="majorHAnsi" w:hAnsiTheme="majorHAnsi"/>
-                                  <w:color w:val="FFFFFF" w:themeColor="background1"/>
-                                  <w:sz w:val="24"/>
-                                </w:rPr>
-                                <w:t xml:space="preserve"> driver. GS Server includes ASCOM telescope driver support and the </w:t>
-                              </w:r>
-                              <w:proofErr w:type="spellStart"/>
-                              <w:r>
-                                <w:rPr>
-                                  <w:rFonts w:asciiTheme="majorHAnsi" w:hAnsiTheme="majorHAnsi"/>
-                                  <w:color w:val="FFFFFF" w:themeColor="background1"/>
-                                  <w:sz w:val="24"/>
-                                </w:rPr>
-                                <w:t>SkyWatcher</w:t>
-                              </w:r>
-                              <w:proofErr w:type="spellEnd"/>
-                              <w:r>
-                                <w:rPr>
-                                  <w:rFonts w:asciiTheme="majorHAnsi" w:hAnsiTheme="majorHAnsi"/>
-                                  <w:color w:val="FFFFFF" w:themeColor="background1"/>
-                                  <w:sz w:val="24"/>
-                                </w:rPr>
-                                <w:t xml:space="preserve"> Protocol for </w:t>
-                              </w:r>
-                              <w:proofErr w:type="spellStart"/>
-                              <w:r>
-                                <w:rPr>
-                                  <w:rFonts w:asciiTheme="majorHAnsi" w:hAnsiTheme="majorHAnsi"/>
-                                  <w:color w:val="FFFFFF" w:themeColor="background1"/>
-                                  <w:sz w:val="24"/>
-                                </w:rPr>
-                                <w:t>Synta</w:t>
-                              </w:r>
-                              <w:proofErr w:type="spellEnd"/>
-                              <w:r>
-                                <w:rPr>
-                                  <w:rFonts w:asciiTheme="majorHAnsi" w:hAnsiTheme="majorHAnsi"/>
-                                  <w:color w:val="FFFFFF" w:themeColor="background1"/>
-                                  <w:sz w:val="24"/>
-                                </w:rPr>
-                                <w:t xml:space="preserve"> mounts: EQ8, EQ8R, HDX110, AZ-EQ5GT, Sirius Pro AZ/EQ-G, AZ-EQ6GT, Orion Atlas Pro AZ/EQ-G, EQ6-R PRO, NEQ6, HEQ5, EQ5, EQ4, </w:t>
-                              </w:r>
-                              <w:proofErr w:type="spellStart"/>
-                              <w:r>
-                                <w:rPr>
-                                  <w:rFonts w:asciiTheme="majorHAnsi" w:hAnsiTheme="majorHAnsi"/>
-                                  <w:color w:val="FFFFFF" w:themeColor="background1"/>
-                                  <w:sz w:val="24"/>
-                                </w:rPr>
-                                <w:t>AzGTi</w:t>
-                              </w:r>
-                              <w:proofErr w:type="spellEnd"/>
                               <w:r>
                                 <w:rPr>
                                   <w:rFonts w:asciiTheme="majorHAnsi" w:eastAsiaTheme="majorEastAsia" w:hAnsiTheme="majorHAnsi" w:cstheme="majorBidi"/>
@@ -385,72 +321,8 @@
                             <w:color w:val="FFFFFF" w:themeColor="background1"/>
                             <w:sz w:val="24"/>
                           </w:rPr>
-                          <w:t xml:space="preserve">This is a ASCOM Telescope simulator and </w:t>
+                          <w:t>This is a ASCOM Telescope simulator and SkyWatcher driver. GS Server includes ASCOM telescope driver support and the SkyWatcher Protocol for Synta mounts: EQ8, EQ8R, HDX110, AZ-EQ5GT, Sirius Pro AZ/EQ-G, AZ-EQ6GT, Orion Atlas Pro AZ/EQ-G, EQ6-R PRO, NEQ6, HEQ5, EQ5, EQ4, AzGTi</w:t>
                         </w:r>
-                        <w:proofErr w:type="spellStart"/>
-                        <w:r>
-                          <w:rPr>
-                            <w:rFonts w:asciiTheme="majorHAnsi" w:hAnsiTheme="majorHAnsi"/>
-                            <w:color w:val="FFFFFF" w:themeColor="background1"/>
-                            <w:sz w:val="24"/>
-                          </w:rPr>
-                          <w:t>SkyWatcher</w:t>
-                        </w:r>
-                        <w:proofErr w:type="spellEnd"/>
-                        <w:r>
-                          <w:rPr>
-                            <w:rFonts w:asciiTheme="majorHAnsi" w:hAnsiTheme="majorHAnsi"/>
-                            <w:color w:val="FFFFFF" w:themeColor="background1"/>
-                            <w:sz w:val="24"/>
-                          </w:rPr>
-                          <w:t xml:space="preserve"> driver. GS Server includes ASCOM telescope driver support and the </w:t>
-                        </w:r>
-                        <w:proofErr w:type="spellStart"/>
-                        <w:r>
-                          <w:rPr>
-                            <w:rFonts w:asciiTheme="majorHAnsi" w:hAnsiTheme="majorHAnsi"/>
-                            <w:color w:val="FFFFFF" w:themeColor="background1"/>
-                            <w:sz w:val="24"/>
-                          </w:rPr>
-                          <w:t>SkyWatcher</w:t>
-                        </w:r>
-                        <w:proofErr w:type="spellEnd"/>
-                        <w:r>
-                          <w:rPr>
-                            <w:rFonts w:asciiTheme="majorHAnsi" w:hAnsiTheme="majorHAnsi"/>
-                            <w:color w:val="FFFFFF" w:themeColor="background1"/>
-                            <w:sz w:val="24"/>
-                          </w:rPr>
-                          <w:t xml:space="preserve"> Protocol for </w:t>
-                        </w:r>
-                        <w:proofErr w:type="spellStart"/>
-                        <w:r>
-                          <w:rPr>
-                            <w:rFonts w:asciiTheme="majorHAnsi" w:hAnsiTheme="majorHAnsi"/>
-                            <w:color w:val="FFFFFF" w:themeColor="background1"/>
-                            <w:sz w:val="24"/>
-                          </w:rPr>
-                          <w:t>Synta</w:t>
-                        </w:r>
-                        <w:proofErr w:type="spellEnd"/>
-                        <w:r>
-                          <w:rPr>
-                            <w:rFonts w:asciiTheme="majorHAnsi" w:hAnsiTheme="majorHAnsi"/>
-                            <w:color w:val="FFFFFF" w:themeColor="background1"/>
-                            <w:sz w:val="24"/>
-                          </w:rPr>
-                          <w:t xml:space="preserve"> mounts: EQ8, EQ8R, HDX110, AZ-EQ5GT, Sirius Pro AZ/EQ-G, AZ-EQ6GT, Orion Atlas Pro AZ/EQ-G, EQ6-R PRO, NEQ6, HEQ5, EQ5, EQ4, </w:t>
-                        </w:r>
-                        <w:proofErr w:type="spellStart"/>
-                        <w:r>
-                          <w:rPr>
-                            <w:rFonts w:asciiTheme="majorHAnsi" w:hAnsiTheme="majorHAnsi"/>
-                            <w:color w:val="FFFFFF" w:themeColor="background1"/>
-                            <w:sz w:val="24"/>
-                          </w:rPr>
-                          <w:t>AzGTi</w:t>
-                        </w:r>
-                        <w:proofErr w:type="spellEnd"/>
                         <w:r>
                           <w:rPr>
                             <w:rFonts w:asciiTheme="majorHAnsi" w:eastAsiaTheme="majorEastAsia" w:hAnsiTheme="majorHAnsi" w:cstheme="majorBidi"/>
@@ -2364,18 +2236,10 @@
         <w:t>s</w:t>
       </w:r>
       <w:r>
-        <w:t xml:space="preserve"> with a </w:t>
-      </w:r>
-      <w:proofErr w:type="gramStart"/>
-      <w:r>
-        <w:t>buil</w:t>
-      </w:r>
-      <w:r>
-        <w:t>t in</w:t>
-      </w:r>
-      <w:proofErr w:type="gramEnd"/>
-      <w:r>
-        <w:t xml:space="preserve"> </w:t>
+        <w:t xml:space="preserve"> with a buil</w:t>
+      </w:r>
+      <w:r>
+        <w:t xml:space="preserve">t in </w:t>
       </w:r>
       <w:r>
         <w:t>simulator so you can practice sessions without being connected to the mount.</w:t>
@@ -2620,12 +2484,10 @@
         <w:t xml:space="preserve">In the ASCOM chooser select </w:t>
       </w:r>
       <w:proofErr w:type="spellStart"/>
-      <w:proofErr w:type="gramStart"/>
       <w:r>
         <w:t>ASCOM.GS.Sky.Telescope</w:t>
       </w:r>
       <w:proofErr w:type="spellEnd"/>
-      <w:proofErr w:type="gramEnd"/>
       <w:r>
         <w:t xml:space="preserve"> and click Ok</w:t>
       </w:r>
@@ -2950,7 +2812,6 @@
         </w:rPr>
         <w:t>Program Files</w:t>
       </w:r>
-      <w:proofErr w:type="gramStart"/>
       <w:r>
         <w:rPr>
           <w:rStyle w:val="Heading5Char"/>
@@ -2958,11 +2819,7 @@
         <w:t xml:space="preserve">-  </w:t>
       </w:r>
       <w:r>
-        <w:t>C:\Program</w:t>
-      </w:r>
-      <w:proofErr w:type="gramEnd"/>
-      <w:r>
-        <w:t xml:space="preserve"> Files (x86)\Common Files\ASCOM</w:t>
+        <w:t>C:\Program Files (x86)\Common Files\ASCOM</w:t>
       </w:r>
       <w:r>
         <w:t>\</w:t>
@@ -3063,14 +2920,12 @@
       <w:r>
         <w:t xml:space="preserve"> </w:t>
       </w:r>
-      <w:proofErr w:type="gramStart"/>
       <w:r>
         <w:t>C:\Users\</w:t>
       </w:r>
       <w:r>
         <w:t>{</w:t>
       </w:r>
-      <w:proofErr w:type="gramEnd"/>
       <w:r>
         <w:rPr>
           <w:i/>
@@ -3118,21 +2973,10 @@
         <w:rPr>
           <w:rStyle w:val="Heading5Char"/>
         </w:rPr>
-        <w:t>Notes Templates</w:t>
-      </w:r>
-      <w:proofErr w:type="gramStart"/>
-      <w:r>
-        <w:rPr>
-          <w:rStyle w:val="Heading5Char"/>
-        </w:rPr>
-        <w:t xml:space="preserve">-  </w:t>
-      </w:r>
-      <w:r>
-        <w:t>C:\Program</w:t>
-      </w:r>
-      <w:proofErr w:type="gramEnd"/>
-      <w:r>
-        <w:t xml:space="preserve"> Files (x86)\Common Files\ASCOM</w:t>
+        <w:t xml:space="preserve">Notes Templates-  </w:t>
+      </w:r>
+      <w:r>
+        <w:t>C:\Program Files (x86)\Common Files\ASCOM</w:t>
       </w:r>
       <w:r>
         <w:t>\</w:t>
@@ -3301,7 +3145,6 @@
         <w:t xml:space="preserve">Use the Select button to select the </w:t>
       </w:r>
       <w:proofErr w:type="spellStart"/>
-      <w:proofErr w:type="gramStart"/>
       <w:r>
         <w:t>ASCOM.</w:t>
       </w:r>
@@ -3312,7 +3155,6 @@
         <w:t>.Telescope</w:t>
       </w:r>
       <w:proofErr w:type="spellEnd"/>
-      <w:proofErr w:type="gramEnd"/>
       <w:r>
         <w:t xml:space="preserve"> driver.</w:t>
       </w:r>
@@ -3367,15 +3209,7 @@
         <w:t>may</w:t>
       </w:r>
       <w:r>
-        <w:t xml:space="preserve"> fail.  If </w:t>
-      </w:r>
-      <w:proofErr w:type="gramStart"/>
-      <w:r>
-        <w:t>so</w:t>
-      </w:r>
-      <w:proofErr w:type="gramEnd"/>
-      <w:r>
-        <w:t xml:space="preserve"> </w:t>
+        <w:t xml:space="preserve"> fail.  If so </w:t>
       </w:r>
       <w:r>
         <w:t>GS Server will start but will not be connected to the mount.</w:t>
@@ -4065,15 +3899,7 @@
         <w:t>Periodical Error Correction)</w:t>
       </w:r>
       <w:r>
-        <w:t xml:space="preserve"> - Checkbox to turn on or off PPEC.  The </w:t>
-      </w:r>
-      <w:proofErr w:type="gramStart"/>
-      <w:r>
-        <w:t>grayed out</w:t>
-      </w:r>
-      <w:proofErr w:type="gramEnd"/>
-      <w:r>
-        <w:t xml:space="preserve"> timer will turn yellow when training is in progress.</w:t>
+        <w:t xml:space="preserve"> - Checkbox to turn on or off PPEC.  The grayed out timer will turn yellow when training is in progress.</w:t>
       </w:r>
       <w:r>
         <w:t xml:space="preserve">  For more information see the PPEC section of this document. </w:t>
@@ -4246,7 +4072,19 @@
         <w:t xml:space="preserve">For Alt/Az mounts the home position is defined as Az pointing to North and the telescope tube horizontal.  </w:t>
       </w:r>
       <w:r>
-        <w:t>If mount is current slewing the button will stop the mount.</w:t>
+        <w:t xml:space="preserve">If </w:t>
+      </w:r>
+      <w:r>
+        <w:t xml:space="preserve">the </w:t>
+      </w:r>
+      <w:r>
+        <w:t>mount is current</w:t>
+      </w:r>
+      <w:r>
+        <w:t>ly</w:t>
+      </w:r>
+      <w:r>
+        <w:t xml:space="preserve"> slewing the button will stop the mount.</w:t>
       </w:r>
       <w:r>
         <w:t xml:space="preserve"> Click again and the mount will move home.</w:t>
@@ -4307,6 +4145,27 @@
       <w:r>
         <w:t>.</w:t>
       </w:r>
+      <w:r>
+        <w:t xml:space="preserve"> For Alt/Az mounts tracking will maintain a constant Right Ascension and Declination so that an object of interest remains in the center of the field of view. However, without a field </w:t>
+      </w:r>
+      <w:r>
+        <w:t>de-</w:t>
+      </w:r>
+      <w:r>
+        <w:t>rotator the field of view will appear to rotate about the center point. This rotation may be acceptable for visual observation or short</w:t>
+      </w:r>
+      <w:r>
+        <w:t>er</w:t>
+      </w:r>
+      <w:r>
+        <w:t xml:space="preserve"> exposure imaging but star trails will be visible on long</w:t>
+      </w:r>
+      <w:r>
+        <w:t>er</w:t>
+      </w:r>
+      <w:r>
+        <w:t xml:space="preserve"> exposure imaging.</w:t>
+      </w:r>
     </w:p>
     <w:p>
       <w:proofErr w:type="spellStart"/>
@@ -4481,15 +4340,7 @@
         <w:t>attempt to find each axis home sensor.  It does this by moving each axis 5 degrees at a time towards the sensor for a maximum of 100 degrees.  If it did not find the home sensor it will tell you at the end of the process.  Once finished you will have the option to run it again for another 100 degrees search.</w:t>
       </w:r>
       <w:r>
-        <w:t xml:space="preserve">  If you’re using a side saddle you can enter an offset that will move the mount +90 or –90 degrees after home </w:t>
-      </w:r>
-      <w:proofErr w:type="gramStart"/>
-      <w:r>
-        <w:t>is</w:t>
-      </w:r>
-      <w:proofErr w:type="gramEnd"/>
-      <w:r>
-        <w:t xml:space="preserve"> found auto home is complete</w:t>
+        <w:t xml:space="preserve">  If you’re using a side saddle you can enter an offset that will move the mount +90 or –90 degrees after home is found auto home is complete</w:t>
       </w:r>
       <w:r>
         <w:rPr>
@@ -4688,15 +4539,7 @@
         <w:t xml:space="preserve"> </w:t>
       </w:r>
       <w:r>
-        <w:t xml:space="preserve">– The direction of the hand controls </w:t>
-      </w:r>
-      <w:proofErr w:type="gramStart"/>
-      <w:r>
-        <w:t>are</w:t>
-      </w:r>
-      <w:proofErr w:type="gramEnd"/>
-      <w:r>
-        <w:t xml:space="preserve"> base on which mode is selected</w:t>
+        <w:t>– The direction of the hand controls are base on which mode is selected</w:t>
       </w:r>
       <w:r>
         <w:t>; Axes, Guiding, and Compass</w:t>
@@ -4727,7 +4570,13 @@
         <w:t xml:space="preserve"> for guiding</w:t>
       </w:r>
       <w:r>
-        <w:t>.  The following</w:t>
+        <w:t xml:space="preserve">.  </w:t>
+      </w:r>
+      <w:r>
+        <w:t xml:space="preserve">Pulse guiding is not enabled for Alt/Az mounts. </w:t>
+      </w:r>
+      <w:r>
+        <w:t>The following</w:t>
       </w:r>
       <w:r>
         <w:t xml:space="preserve"> is defined by the ASCOM standard and</w:t>
@@ -4791,6 +4640,9 @@
       </w:r>
       <w:r>
         <w:br/>
+      </w:r>
+      <w:r>
+        <w:lastRenderedPageBreak/>
         <w:t>East (CW Axis1)</w:t>
       </w:r>
       <w:r>
@@ -4805,7 +4657,6 @@
         <w:rPr>
           <w:rStyle w:val="Heading3Char"/>
         </w:rPr>
-        <w:lastRenderedPageBreak/>
         <w:t>Anti-Lash</w:t>
       </w:r>
       <w:bookmarkEnd w:id="56"/>
@@ -5011,15 +4862,7 @@
         <w:t>engage</w:t>
       </w:r>
       <w:r>
-        <w:t xml:space="preserve"> the </w:t>
-      </w:r>
-      <w:proofErr w:type="gramStart"/>
-      <w:r>
-        <w:t>lock</w:t>
-      </w:r>
-      <w:proofErr w:type="gramEnd"/>
-      <w:r>
-        <w:t xml:space="preserve"> you can </w:t>
+        <w:t xml:space="preserve"> the lock you can </w:t>
       </w:r>
       <w:r>
         <w:t xml:space="preserve">then </w:t>
@@ -5043,15 +4886,7 @@
         <w:t xml:space="preserve"> A popup message will appear as a reminder it’s on.  </w:t>
       </w:r>
       <w:r>
-        <w:t xml:space="preserve"> At the same </w:t>
-      </w:r>
-      <w:proofErr w:type="gramStart"/>
-      <w:r>
-        <w:t>time</w:t>
-      </w:r>
-      <w:proofErr w:type="gramEnd"/>
-      <w:r>
-        <w:t xml:space="preserve"> it enables the mouse buttons for the mount controls below.  </w:t>
+        <w:t xml:space="preserve"> At the same time it enables the mouse buttons for the mount controls below.  </w:t>
       </w:r>
       <w:r>
         <w:t>It’s r</w:t>
@@ -5087,15 +4922,7 @@
         </w:numPr>
       </w:pPr>
       <w:r>
-        <w:t xml:space="preserve">Left or </w:t>
-      </w:r>
-      <w:proofErr w:type="gramStart"/>
-      <w:r>
-        <w:t>Right</w:t>
-      </w:r>
-      <w:proofErr w:type="gramEnd"/>
-      <w:r>
-        <w:t xml:space="preserve"> click for Dec or RA movements</w:t>
+        <w:t>Left or Right click for Dec or RA movements</w:t>
       </w:r>
     </w:p>
     <w:p>
@@ -5403,15 +5230,7 @@
       </w:r>
       <w:proofErr w:type="spellEnd"/>
       <w:r>
-        <w:t xml:space="preserve"> to the next outward point.  Once at the end the button will do nothing.  If no points </w:t>
-      </w:r>
-      <w:proofErr w:type="gramStart"/>
-      <w:r>
-        <w:t>exist</w:t>
-      </w:r>
-      <w:proofErr w:type="gramEnd"/>
-      <w:r>
-        <w:t xml:space="preserve"> they will be created on the first outward move.</w:t>
+        <w:t xml:space="preserve"> to the next outward point.  Once at the end the button will do nothing.  If no points exist they will be created on the first outward move.</w:t>
       </w:r>
       <w:r>
         <w:t xml:space="preserve"> Available as a gamepad command.</w:t>
@@ -5771,15 +5590,7 @@
         <w:br/>
       </w:r>
       <w:r>
-        <w:t xml:space="preserve">An alternative to the online tool for a sensor is it to do the calculation manually.  To do this, use the smaller side of the chip. (Width of chip in mm * 3460) / (focal length of optic train in mm) = arc minutes * 60 = arc seconds. i.e.  13mm * 3460 </w:t>
-      </w:r>
-      <w:proofErr w:type="gramStart"/>
-      <w:r>
-        <w:t>/  545</w:t>
-      </w:r>
-      <w:proofErr w:type="gramEnd"/>
-      <w:r>
-        <w:t>mm = 82.5 arc minutes = 4951 arc seconds</w:t>
+        <w:t>An alternative to the online tool for a sensor is it to do the calculation manually.  To do this, use the smaller side of the chip. (Width of chip in mm * 3460) / (focal length of optic train in mm) = arc minutes * 60 = arc seconds. i.e.  13mm * 3460 /  545mm = 82.5 arc minutes = 4951 arc seconds</w:t>
       </w:r>
       <w:r>
         <w:rPr>
@@ -5817,25 +5628,7 @@
           <w:color w:val="333333"/>
           <w:shd w:val="clear" w:color="auto" w:fill="FFFFFF"/>
         </w:rPr>
-        <w:t xml:space="preserve">nother alternative for sensors is to take the smaller pixel size divide by focal length then multiply by 206.3 to get arc seconds per pixel.  Multiply that by the </w:t>
-      </w:r>
-      <w:proofErr w:type="gramStart"/>
-      <w:r>
-        <w:rPr>
-          <w:rFonts w:cstheme="minorHAnsi"/>
-          <w:color w:val="333333"/>
-          <w:shd w:val="clear" w:color="auto" w:fill="FFFFFF"/>
-        </w:rPr>
-        <w:t>amount</w:t>
-      </w:r>
-      <w:proofErr w:type="gramEnd"/>
-      <w:r>
-        <w:rPr>
-          <w:rFonts w:cstheme="minorHAnsi"/>
-          <w:color w:val="333333"/>
-          <w:shd w:val="clear" w:color="auto" w:fill="FFFFFF"/>
-        </w:rPr>
-        <w:t xml:space="preserve"> of pixels on the smaller side of the chip. At binning 1 use the following formula. i.e.  4.63um / 545mm * 206.3 = 1.75 arc seconds per pixel * 2822mm = 4945.8 arc seconds</w:t>
+        <w:t>nother alternative for sensors is to take the smaller pixel size divide by focal length then multiply by 206.3 to get arc seconds per pixel.  Multiply that by the amount of pixels on the smaller side of the chip. At binning 1 use the following formula. i.e.  4.63um / 545mm * 206.3 = 1.75 arc seconds per pixel * 2822mm = 4945.8 arc seconds</w:t>
       </w:r>
       <w:r>
         <w:rPr>
@@ -6129,26 +5922,10 @@
         <w:t xml:space="preserve"> </w:t>
       </w:r>
       <w:r>
-        <w:t xml:space="preserve"> Within the settings on the 3D </w:t>
-      </w:r>
-      <w:proofErr w:type="gramStart"/>
-      <w:r>
-        <w:t>Tab</w:t>
-      </w:r>
-      <w:proofErr w:type="gramEnd"/>
-      <w:r>
-        <w:t xml:space="preserve"> you can select which 3D model to use.</w:t>
-      </w:r>
-      <w:r>
-        <w:t xml:space="preserve"> Right mouse </w:t>
-      </w:r>
-      <w:proofErr w:type="gramStart"/>
-      <w:r>
-        <w:t>click</w:t>
-      </w:r>
-      <w:proofErr w:type="gramEnd"/>
-      <w:r>
-        <w:t xml:space="preserve"> on the model </w:t>
+        <w:t xml:space="preserve"> Within the settings on the 3D Tab you can select which 3D model to use.</w:t>
+      </w:r>
+      <w:r>
+        <w:t xml:space="preserve"> Right mouse click on the model </w:t>
       </w:r>
       <w:r>
         <w:t>to</w:t>
@@ -6984,7 +6761,19 @@
         <w:t xml:space="preserve"> – is yellow when one or more of the axes reaches a limit such as passing too far past the meridian</w:t>
       </w:r>
       <w:r>
-        <w:t xml:space="preserve"> for a polar mount or raising the elevation too high for an alt/</w:t>
+        <w:t xml:space="preserve"> for a polar mount or</w:t>
+      </w:r>
+      <w:r>
+        <w:t xml:space="preserve"> setting</w:t>
+      </w:r>
+      <w:r>
+        <w:t xml:space="preserve"> the elevation too high </w:t>
+      </w:r>
+      <w:r>
+        <w:t xml:space="preserve">or too low </w:t>
+      </w:r>
+      <w:r>
+        <w:t>for an alt/</w:t>
       </w:r>
       <w:proofErr w:type="spellStart"/>
       <w:r>
@@ -7419,6 +7208,9 @@
       <w:r>
         <w:t>.</w:t>
       </w:r>
+      <w:r>
+        <w:t xml:space="preserve"> The telescope must not be connected when changing the alignment mode. If necessary reset the telescope position before connecting.</w:t>
+      </w:r>
     </w:p>
     <w:p>
       <w:bookmarkStart w:id="77" w:name="_Toc62017117"/>
@@ -7578,44 +7370,30 @@
         <w:rPr>
           <w:color w:val="auto"/>
         </w:rPr>
-        <w:t xml:space="preserve"> in your guiding software.  20 milliseconds </w:t>
-      </w:r>
-      <w:proofErr w:type="gramStart"/>
+        <w:t xml:space="preserve"> in your guiding software.  20 milliseconds is the default and will work in almost all cases.  A lower setting could cause poor performance depending on the capabilities of </w:t>
+      </w:r>
       <w:r>
         <w:rPr>
           <w:color w:val="auto"/>
         </w:rPr>
-        <w:t>is</w:t>
-      </w:r>
-      <w:proofErr w:type="gramEnd"/>
+        <w:t>individual</w:t>
+      </w:r>
       <w:r>
         <w:rPr>
           <w:color w:val="auto"/>
         </w:rPr>
-        <w:t xml:space="preserve"> the default and will work in almost all cases.  A lower setting could cause poor performance depending on the capabilities of </w:t>
+        <w:t xml:space="preserve"> mount</w:t>
       </w:r>
       <w:r>
         <w:rPr>
           <w:color w:val="auto"/>
         </w:rPr>
-        <w:t>individual</w:t>
+        <w:t>s</w:t>
       </w:r>
       <w:r>
         <w:rPr>
           <w:color w:val="auto"/>
         </w:rPr>
-        <w:t xml:space="preserve"> mount</w:t>
-      </w:r>
-      <w:r>
-        <w:rPr>
-          <w:color w:val="auto"/>
-        </w:rPr>
-        <w:t>s</w:t>
-      </w:r>
-      <w:r>
-        <w:rPr>
-          <w:color w:val="auto"/>
-        </w:rPr>
         <w:t>.</w:t>
       </w:r>
     </w:p>
@@ -7631,6 +7409,9 @@
       <w:r>
         <w:t xml:space="preserve"> – A percentage of the selected rates to use for guiding.   The default 50% is a good starting point for guiding with applications like PHD2.</w:t>
       </w:r>
+      <w:r>
+        <w:t xml:space="preserve"> Pulse guiding is not enabled for Alt/Az mounts.</w:t>
+      </w:r>
     </w:p>
     <w:p>
       <w:bookmarkStart w:id="82" w:name="_Toc62017122"/>
@@ -7669,6 +7450,7 @@
         <w:rPr>
           <w:rStyle w:val="Heading3Char"/>
         </w:rPr>
+        <w:lastRenderedPageBreak/>
         <w:t>Refraction</w:t>
       </w:r>
       <w:bookmarkEnd w:id="83"/>
@@ -7701,7 +7483,6 @@
         <w:rPr>
           <w:rStyle w:val="Heading3Char"/>
         </w:rPr>
-        <w:lastRenderedPageBreak/>
         <w:t>Alternating PPEC</w:t>
       </w:r>
       <w:bookmarkEnd w:id="85"/>
@@ -7769,15 +7550,7 @@
         <w:t>a</w:t>
       </w:r>
       <w:r>
-        <w:t xml:space="preserve"> PPEC on/off strategy when dealing with pulses.   This means that PPEC is turn off then the pulse is executed, then PPEC is turned back on.  This strategy </w:t>
-      </w:r>
-      <w:proofErr w:type="gramStart"/>
-      <w:r>
-        <w:t>keep</w:t>
-      </w:r>
-      <w:proofErr w:type="gramEnd"/>
-      <w:r>
-        <w:t xml:space="preserve"> PPEC from interfering with the pulses.</w:t>
+        <w:t xml:space="preserve"> PPEC on/off strategy when dealing with pulses.   This means that PPEC is turn off then the pulse is executed, then PPEC is turned back on.  This strategy keep PPEC from interfering with the pulses.</w:t>
       </w:r>
       <w:r>
         <w:t xml:space="preserve"> </w:t>
@@ -8020,6 +7793,7 @@
         <w:rPr>
           <w:rStyle w:val="Heading3Char"/>
         </w:rPr>
+        <w:lastRenderedPageBreak/>
         <w:t>Park Positions</w:t>
       </w:r>
       <w:bookmarkEnd w:id="89"/>
@@ -8063,7 +7837,6 @@
         <w:rPr>
           <w:rStyle w:val="Heading3Char"/>
         </w:rPr>
-        <w:lastRenderedPageBreak/>
         <w:t>Observatory Location</w:t>
       </w:r>
       <w:bookmarkEnd w:id="90"/>
@@ -8111,15 +7884,7 @@
         <w:t xml:space="preserve"> the first found tag GNGGA, GPGGA, GNRMC, GPRMC. </w:t>
       </w:r>
       <w:r>
-        <w:t xml:space="preserve"> Hit retrieve again for another tag search.  The time is also pulled for and compared against the local pc clock.  Any discrepancies are displayed.  If you ran GS as </w:t>
-      </w:r>
-      <w:proofErr w:type="gramStart"/>
-      <w:r>
-        <w:t>Administrator</w:t>
-      </w:r>
-      <w:proofErr w:type="gramEnd"/>
-      <w:r>
-        <w:t xml:space="preserve"> you will see a checkbox to update the system time.   Check your Windows system options for items that may change the time again like Internet Time Services.  For viewing, guiding, and imaging a few seconds off isn’t going to matter. </w:t>
+        <w:t xml:space="preserve"> Hit retrieve again for another tag search.  The time is also pulled for and compared against the local pc clock.  Any discrepancies are displayed.  If you ran GS as Administrator you will see a checkbox to update the system time.   Check your Windows system options for items that may change the time again like Internet Time Services.  For viewing, guiding, and imaging a few seconds off isn’t going to matter. </w:t>
       </w:r>
     </w:p>
     <w:p/>
@@ -8224,6 +7989,7 @@
           <w:noProof/>
           <w:lang w:eastAsia="en-US"/>
         </w:rPr>
+        <w:lastRenderedPageBreak/>
         <w:drawing>
           <wp:inline distT="0" distB="0" distL="0" distR="0" wp14:anchorId="39F4771C" wp14:editId="6A21624D">
             <wp:extent cx="2626821" cy="3368460"/>
@@ -8270,7 +8036,6 @@
     </w:p>
     <w:p>
       <w:r>
-        <w:lastRenderedPageBreak/>
         <w:t xml:space="preserve">To use the custom gearing be sure to turn on the “Apply custom gearing” toggle button.  Use the Connect/Disconnect button as all changes require a new connection to the mount.  When the custom gearing is </w:t>
       </w:r>
       <w:r>
@@ -8310,21 +8075,7 @@
         <w:rPr>
           <w:color w:val="FF0000"/>
         </w:rPr>
-        <w:t xml:space="preserve"> does not require the custom information.   Entering invalid information can result unexpected results and possible harm to the mount.  If you do not know what gearing is in the </w:t>
-      </w:r>
-      <w:proofErr w:type="gramStart"/>
-      <w:r>
-        <w:rPr>
-          <w:color w:val="FF0000"/>
-        </w:rPr>
-        <w:t>mount</w:t>
-      </w:r>
-      <w:proofErr w:type="gramEnd"/>
-      <w:r>
-        <w:rPr>
-          <w:color w:val="FF0000"/>
-        </w:rPr>
-        <w:t xml:space="preserve"> please use one of the support links at the end of this manual.</w:t>
+        <w:t xml:space="preserve"> does not require the custom information.   Entering invalid information can result unexpected results and possible harm to the mount.  If you do not know what gearing is in the mount please use one of the support links at the end of this manual.</w:t>
       </w:r>
     </w:p>
     <w:p>
@@ -8526,21 +8277,7 @@
         <w:rPr>
           <w:rStyle w:val="Heading3Char"/>
         </w:rPr>
-        <w:t xml:space="preserve">Start Window </w:t>
-      </w:r>
-      <w:proofErr w:type="gramStart"/>
-      <w:r>
-        <w:rPr>
-          <w:rStyle w:val="Heading3Char"/>
-        </w:rPr>
-        <w:t>On</w:t>
-      </w:r>
-      <w:proofErr w:type="gramEnd"/>
-      <w:r>
-        <w:rPr>
-          <w:rStyle w:val="Heading3Char"/>
-        </w:rPr>
-        <w:t xml:space="preserve"> Top</w:t>
+        <w:t>Start Window On Top</w:t>
       </w:r>
       <w:bookmarkEnd w:id="98"/>
       <w:r>
@@ -8649,15 +8386,7 @@
         <w:t xml:space="preserve"> </w:t>
       </w:r>
       <w:r>
-        <w:t xml:space="preserve">– This </w:t>
-      </w:r>
-      <w:proofErr w:type="gramStart"/>
-      <w:r>
-        <w:t>show</w:t>
-      </w:r>
-      <w:proofErr w:type="gramEnd"/>
-      <w:r>
-        <w:t xml:space="preserve"> the capabilities as defined from Microsoft of your graphics card.</w:t>
+        <w:t>– This show the capabilities as defined from Microsoft of your graphics card.</w:t>
       </w:r>
       <w:r>
         <w:t xml:space="preserve"> This is important for the 3D model. If this number shows below 2 you may have problems showing the 3D graphics.</w:t>
@@ -8749,15 +8478,7 @@
         <w:t xml:space="preserve">– Sets the culture.  If interested in creating a specific Language file.  There are 3 English versions is available in the </w:t>
       </w:r>
       <w:r>
-        <w:t>C:\Program Files (x</w:t>
-      </w:r>
-      <w:proofErr w:type="gramStart"/>
-      <w:r>
-        <w:t>86)\</w:t>
-      </w:r>
-      <w:proofErr w:type="gramEnd"/>
-      <w:r>
-        <w:t>Common Files\ASCOM\Telescope</w:t>
+        <w:t>C:\Program Files (x86)\Common Files\ASCOM\Telescope</w:t>
       </w:r>
       <w:r>
         <w:rPr>
@@ -9133,15 +8854,7 @@
         <w:t xml:space="preserve"> driver.  Interface would be the User Interface commands such as the hand controller items.  Category Server would be the internal workings of GS Server.</w:t>
       </w:r>
       <w:r>
-        <w:t xml:space="preserve">  When the monitor is started it will not quit until turned off, even is the GS server is </w:t>
-      </w:r>
-      <w:proofErr w:type="gramStart"/>
-      <w:r>
-        <w:t>exited</w:t>
-      </w:r>
-      <w:proofErr w:type="gramEnd"/>
-      <w:r>
-        <w:t xml:space="preserve"> and started again.  All files logged are kept in </w:t>
+        <w:t xml:space="preserve">  When the monitor is started it will not quit until turned off, even is the GS server is exited and started again.  All files logged are kept in </w:t>
       </w:r>
       <w:r>
         <w:t>My Documents/</w:t>
@@ -9335,155 +9048,101 @@
           <w:color w:val="auto"/>
           <w:sz w:val="19"/>
         </w:rPr>
-        <w:t>yyyy:dd:</w:t>
-      </w:r>
-      <w:proofErr w:type="gramStart"/>
+        <w:t>yyyy:dd:MM:HH:mm:ss.fff</w:t>
+      </w:r>
+      <w:proofErr w:type="spellEnd"/>
       <w:r>
         <w:rPr>
           <w:rFonts w:ascii="Consolas" w:hAnsi="Consolas"/>
           <w:color w:val="auto"/>
           <w:sz w:val="19"/>
         </w:rPr>
-        <w:t>MM:HH</w:t>
-      </w:r>
-      <w:proofErr w:type="gramEnd"/>
+        <w:t>}, {Device}, {Category}, {Type}, {Thread}, {Method}, {Message}</w:t>
+      </w:r>
+    </w:p>
+    <w:p>
+      <w:pPr>
+        <w:rPr>
+          <w:color w:val="auto"/>
+        </w:rPr>
+      </w:pPr>
+      <w:bookmarkStart w:id="115" w:name="_Toc62017153"/>
+      <w:r>
+        <w:rPr>
+          <w:rStyle w:val="Heading3Char"/>
+        </w:rPr>
+        <w:t>Error log</w:t>
+      </w:r>
+      <w:bookmarkEnd w:id="115"/>
+      <w:r>
+        <w:rPr>
+          <w:color w:val="auto"/>
+        </w:rPr>
+        <w:t xml:space="preserve"> – All errors issued by GS.  Format:  </w:t>
+      </w:r>
       <w:r>
         <w:rPr>
           <w:rFonts w:ascii="Consolas" w:hAnsi="Consolas"/>
           <w:color w:val="auto"/>
           <w:sz w:val="19"/>
         </w:rPr>
-        <w:t>:mm:ss.fff</w:t>
-      </w:r>
-      <w:proofErr w:type="spellEnd"/>
+        <w:t>GSErrorLogyyyy-dd-MM-HH.txt {record Number}, {</w:t>
+      </w:r>
+      <w:proofErr w:type="spellStart"/>
       <w:r>
         <w:rPr>
           <w:rFonts w:ascii="Consolas" w:hAnsi="Consolas"/>
           <w:color w:val="auto"/>
           <w:sz w:val="19"/>
         </w:rPr>
-        <w:t>}, {Device}, {Category}, {Type}, {Thread}, {Method}, {Message}</w:t>
-      </w:r>
-    </w:p>
-    <w:p>
-      <w:pPr>
-        <w:rPr>
-          <w:color w:val="auto"/>
-        </w:rPr>
-      </w:pPr>
-      <w:bookmarkStart w:id="115" w:name="_Toc62017153"/>
-      <w:r>
-        <w:rPr>
-          <w:rStyle w:val="Heading3Char"/>
-        </w:rPr>
-        <w:t>Error log</w:t>
-      </w:r>
-      <w:bookmarkEnd w:id="115"/>
-      <w:r>
-        <w:rPr>
-          <w:color w:val="auto"/>
-        </w:rPr>
-        <w:t xml:space="preserve"> – All errors issued by GS.  Format:  </w:t>
-      </w:r>
+        <w:t>yyyy:dd:MM:HH:mm:ss.fff</w:t>
+      </w:r>
+      <w:proofErr w:type="spellEnd"/>
       <w:r>
         <w:rPr>
           <w:rFonts w:ascii="Consolas" w:hAnsi="Consolas"/>
           <w:color w:val="auto"/>
           <w:sz w:val="19"/>
         </w:rPr>
-        <w:t>GSErrorLogyyyy-dd-MM-HH.txt {record Number}, {</w:t>
-      </w:r>
-      <w:proofErr w:type="spellStart"/>
+        <w:t>}, {Device}, {Category}, {Type}, {Thread}, {Method}, {Message}</w:t>
+      </w:r>
+    </w:p>
+    <w:p>
+      <w:pPr>
+        <w:rPr>
+          <w:color w:val="auto"/>
+        </w:rPr>
+      </w:pPr>
+      <w:bookmarkStart w:id="116" w:name="_Toc62017154"/>
+      <w:r>
+        <w:rPr>
+          <w:rStyle w:val="Heading3Char"/>
+        </w:rPr>
+        <w:t>Monitor log</w:t>
+      </w:r>
+      <w:bookmarkEnd w:id="116"/>
+      <w:r>
+        <w:rPr>
+          <w:color w:val="auto"/>
+        </w:rPr>
+        <w:t xml:space="preserve"> – Items created from the Monitor screen.  Format:  </w:t>
+      </w:r>
       <w:r>
         <w:rPr>
           <w:rFonts w:ascii="Consolas" w:hAnsi="Consolas"/>
           <w:color w:val="auto"/>
           <w:sz w:val="19"/>
         </w:rPr>
-        <w:t>yyyy:dd:</w:t>
-      </w:r>
-      <w:proofErr w:type="gramStart"/>
+        <w:t>GSMonitorLogyyyy-dd-MM-HH.txt {record Number}, {</w:t>
+      </w:r>
+      <w:proofErr w:type="spellStart"/>
       <w:r>
         <w:rPr>
           <w:rFonts w:ascii="Consolas" w:hAnsi="Consolas"/>
           <w:color w:val="auto"/>
           <w:sz w:val="19"/>
         </w:rPr>
-        <w:t>MM:HH</w:t>
-      </w:r>
-      <w:proofErr w:type="gramEnd"/>
-      <w:r>
-        <w:rPr>
-          <w:rFonts w:ascii="Consolas" w:hAnsi="Consolas"/>
-          <w:color w:val="auto"/>
-          <w:sz w:val="19"/>
-        </w:rPr>
-        <w:t>:mm:ss.fff</w:t>
-      </w:r>
-      <w:proofErr w:type="spellEnd"/>
-      <w:r>
-        <w:rPr>
-          <w:rFonts w:ascii="Consolas" w:hAnsi="Consolas"/>
-          <w:color w:val="auto"/>
-          <w:sz w:val="19"/>
-        </w:rPr>
-        <w:t>}, {Device}, {Category}, {Type}, {Thread}, {Method}, {Message}</w:t>
-      </w:r>
-    </w:p>
-    <w:p>
-      <w:pPr>
-        <w:rPr>
-          <w:color w:val="auto"/>
-        </w:rPr>
-      </w:pPr>
-      <w:bookmarkStart w:id="116" w:name="_Toc62017154"/>
-      <w:r>
-        <w:rPr>
-          <w:rStyle w:val="Heading3Char"/>
-        </w:rPr>
-        <w:t>Monitor log</w:t>
-      </w:r>
-      <w:bookmarkEnd w:id="116"/>
-      <w:r>
-        <w:rPr>
-          <w:color w:val="auto"/>
-        </w:rPr>
-        <w:t xml:space="preserve"> – Items created from the Monitor screen.  Format:  </w:t>
-      </w:r>
-      <w:r>
-        <w:rPr>
-          <w:rFonts w:ascii="Consolas" w:hAnsi="Consolas"/>
-          <w:color w:val="auto"/>
-          <w:sz w:val="19"/>
-        </w:rPr>
-        <w:t>GSMonitorLogyyyy-dd-MM-HH.txt {record Number}, {</w:t>
-      </w:r>
-      <w:proofErr w:type="spellStart"/>
-      <w:r>
-        <w:rPr>
-          <w:rFonts w:ascii="Consolas" w:hAnsi="Consolas"/>
-          <w:color w:val="auto"/>
-          <w:sz w:val="19"/>
-        </w:rPr>
-        <w:t>yyyy:dd:</w:t>
-      </w:r>
-      <w:proofErr w:type="gramStart"/>
-      <w:r>
-        <w:rPr>
-          <w:rFonts w:ascii="Consolas" w:hAnsi="Consolas"/>
-          <w:color w:val="auto"/>
-          <w:sz w:val="19"/>
-        </w:rPr>
-        <w:t>MM:HH</w:t>
-      </w:r>
-      <w:proofErr w:type="gramEnd"/>
-      <w:r>
-        <w:rPr>
-          <w:rFonts w:ascii="Consolas" w:hAnsi="Consolas"/>
-          <w:color w:val="auto"/>
-          <w:sz w:val="19"/>
-        </w:rPr>
-        <w:t>:mm:ss.fff</w:t>
+        <w:t>yyyy:dd:MM:HH:mm:ss.fff</w:t>
       </w:r>
       <w:proofErr w:type="spellEnd"/>
       <w:r>
@@ -9680,15 +9339,7 @@
         <w:t>How to PPEC train your mount</w:t>
       </w:r>
       <w:r>
-        <w:t xml:space="preserve"> - Before starting a training session your mount should be able to track and guide at a stable rate.  When you are happy with the way in which the mount is guiding and you </w:t>
-      </w:r>
-      <w:proofErr w:type="gramStart"/>
-      <w:r>
-        <w:t>thinks</w:t>
-      </w:r>
-      <w:proofErr w:type="gramEnd"/>
-      <w:r>
-        <w:t xml:space="preserve"> its stable</w:t>
+        <w:t xml:space="preserve"> - Before starting a training session your mount should be able to track and guide at a stable rate.  When you are happy with the way in which the mount is guiding and you thinks its stable</w:t>
       </w:r>
       <w:r>
         <w:t xml:space="preserve"> and consistent</w:t>
@@ -9810,15 +9461,7 @@
         <w:t>Angle</w:t>
       </w:r>
       <w:r>
-        <w:t xml:space="preserve">” setting is the </w:t>
-      </w:r>
-      <w:proofErr w:type="gramStart"/>
-      <w:r>
-        <w:t>amount</w:t>
-      </w:r>
-      <w:proofErr w:type="gramEnd"/>
-      <w:r>
-        <w:t xml:space="preserve"> of degrees, before and after the meridian</w:t>
+        <w:t>” setting is the amount of degrees, before and after the meridian</w:t>
       </w:r>
       <w:r>
         <w:t xml:space="preserve"> where everything in-between is known as </w:t>
@@ -9904,15 +9547,7 @@
         <w:t xml:space="preserve">setting.  This way the limits can be used as a safety factor and an action can be taken if the flip failed from the image acquisition application.  </w:t>
       </w:r>
       <w:r>
-        <w:t xml:space="preserve">Applications like Voyager use the “Destination Side of Pier” to determine when a flip can occur.  </w:t>
-      </w:r>
-      <w:proofErr w:type="gramStart"/>
-      <w:r>
-        <w:t>Basically</w:t>
-      </w:r>
-      <w:proofErr w:type="gramEnd"/>
-      <w:r>
-        <w:t xml:space="preserve"> it ask GSS if a </w:t>
+        <w:t xml:space="preserve">Applications like Voyager use the “Destination Side of Pier” to determine when a flip can occur.  Basically it ask GSS if a </w:t>
       </w:r>
       <w:proofErr w:type="spellStart"/>
       <w:r>
@@ -10016,15 +9651,7 @@
         <w:t>mount</w:t>
       </w:r>
       <w:r>
-        <w:t xml:space="preserve"> because the axis is closer on the current side.  If the target was passed the flip </w:t>
-      </w:r>
-      <w:proofErr w:type="gramStart"/>
-      <w:r>
-        <w:t>zone</w:t>
-      </w:r>
-      <w:proofErr w:type="gramEnd"/>
-      <w:r>
-        <w:t xml:space="preserve"> then an automatic flip would occur since that’s the only pointing state that will work.</w:t>
+        <w:t xml:space="preserve"> because the axis is closer on the current side.  If the target was passed the flip zone then an automatic flip would occur since that’s the only pointing state that will work.</w:t>
       </w:r>
     </w:p>
     <w:p>
@@ -10140,15 +9767,7 @@
         <w:t>Notes can be used to store information or logs during your viewing sessions.  Various templates can be created using MS Word or WordPad then loaded into Notes.</w:t>
       </w:r>
       <w:r>
-        <w:t xml:space="preserve">  A sample template was </w:t>
-      </w:r>
-      <w:proofErr w:type="gramStart"/>
-      <w:r>
-        <w:t>install</w:t>
-      </w:r>
-      <w:proofErr w:type="gramEnd"/>
-      <w:r>
-        <w:t xml:space="preserve"> into the application directory.  See the Installing section for locations.</w:t>
+        <w:t xml:space="preserve">  A sample template was install into the application directory.  See the Installing section for locations.</w:t>
       </w:r>
     </w:p>
     <w:p/>
@@ -11303,15 +10922,7 @@
       </w:r>
       <w:proofErr w:type="spellEnd"/>
       <w:r>
-        <w:t xml:space="preserve"> tab.  Specific minimum settings are mount specific but typically 20 milliseconds </w:t>
-      </w:r>
-      <w:proofErr w:type="gramStart"/>
-      <w:r>
-        <w:t>is</w:t>
-      </w:r>
-      <w:proofErr w:type="gramEnd"/>
-      <w:r>
-        <w:t xml:space="preserve"> a good generic setting.   If lots of pulses are being rejected you might have to adjust the guiding application or adjust the minimum pulse setting. </w:t>
+        <w:t xml:space="preserve"> tab.  Specific minimum settings are mount specific but typically 20 milliseconds is a good generic setting.   If lots of pulses are being rejected you might have to adjust the guiding application or adjust the minimum pulse setting. </w:t>
       </w:r>
     </w:p>
     <w:p>
@@ -11634,7 +11245,6 @@
     </w:p>
     <w:p>
       <w:bookmarkStart w:id="175" w:name="_Toc62017197"/>
-      <w:proofErr w:type="gramStart"/>
       <w:r>
         <w:rPr>
           <w:rStyle w:val="Heading3Char"/>
@@ -11642,7 +11252,6 @@
         <w:t>Y  Scale</w:t>
       </w:r>
       <w:bookmarkEnd w:id="175"/>
-      <w:proofErr w:type="gramEnd"/>
       <w:r>
         <w:t xml:space="preserve"> – Display plots in </w:t>
       </w:r>
@@ -11765,15 +11374,7 @@
         <w:t>Loops</w:t>
       </w:r>
       <w:r>
-        <w:t xml:space="preserve"> – The </w:t>
-      </w:r>
-      <w:proofErr w:type="gramStart"/>
-      <w:r>
-        <w:t>amount</w:t>
-      </w:r>
-      <w:proofErr w:type="gramEnd"/>
-      <w:r>
-        <w:t xml:space="preserve"> of times to trigger the port.</w:t>
+        <w:t xml:space="preserve"> – The amount of times to trigger the port.</w:t>
       </w:r>
     </w:p>
     <w:p>
@@ -11866,15 +11467,7 @@
       </w:r>
       <w:r>
         <w:br/>
-        <w:t xml:space="preserve">C = false/off = </w:t>
-      </w:r>
-      <w:proofErr w:type="gramStart"/>
-      <w:r>
-        <w:t>0 ,</w:t>
-      </w:r>
-      <w:proofErr w:type="gramEnd"/>
-      <w:r>
-        <w:t xml:space="preserve"> true/on = 1</w:t>
+        <w:t>C = false/off = 0 , true/on = 1</w:t>
       </w:r>
     </w:p>
     <w:p>
@@ -11909,15 +11502,7 @@
       </w:r>
       <w:r>
         <w:br/>
-        <w:t xml:space="preserve">To start Snap1 </w:t>
-      </w:r>
-      <w:proofErr w:type="gramStart"/>
-      <w:r>
-        <w:t>send :O</w:t>
-      </w:r>
-      <w:proofErr w:type="gramEnd"/>
-      <w:r>
-        <w:t>11</w:t>
+        <w:t>To start Snap1 send :O11</w:t>
       </w:r>
       <w:r>
         <w:br/>
@@ -11932,14 +11517,14 @@
           <w:numId w:val="27"/>
         </w:numPr>
       </w:pPr>
-      <w:bookmarkStart w:id="179" w:name="_Toc62017199"/>
-      <w:bookmarkStart w:id="180" w:name="_Toc108536333"/>
-      <w:bookmarkStart w:id="181" w:name="_Toc155026674"/>
+      <w:bookmarkStart w:id="179" w:name="_Toc155026674"/>
+      <w:bookmarkStart w:id="180" w:name="_Toc62017199"/>
+      <w:bookmarkStart w:id="181" w:name="_Toc108536333"/>
       <w:r>
         <w:lastRenderedPageBreak/>
         <w:t>Alignment</w:t>
       </w:r>
-      <w:bookmarkEnd w:id="181"/>
+      <w:bookmarkEnd w:id="179"/>
       <w:r>
         <w:br/>
       </w:r>
@@ -12005,13 +11590,8 @@
       <w:r>
         <w:t xml:space="preserve"> </w:t>
       </w:r>
-      <w:proofErr w:type="gramStart"/>
-      <w:r>
-        <w:t>Typically</w:t>
-      </w:r>
-      <w:proofErr w:type="gramEnd"/>
-      <w:r>
-        <w:t xml:space="preserve"> a planetarium program is used to slew to a known star. The star is then observed to ensure that it is centered in the eyepiece.</w:t>
+      <w:r>
+        <w:t>Typically a planetarium program is used to slew to a known star. The star is then observed to ensure that it is centered in the eyepiece.</w:t>
       </w:r>
       <w:r>
         <w:t xml:space="preserve"> </w:t>
@@ -12421,15 +12001,7 @@
         <w:t>Point Filter</w:t>
       </w:r>
       <w:r>
-        <w:t xml:space="preserve"> – The point filter allows you to control which alignment points will be included in the </w:t>
-      </w:r>
-      <w:proofErr w:type="gramStart"/>
-      <w:r>
-        <w:t>three point</w:t>
-      </w:r>
-      <w:proofErr w:type="gramEnd"/>
-      <w:r>
-        <w:t xml:space="preserve"> </w:t>
+        <w:t xml:space="preserve"> – The point filter allows you to control which alignment points will be included in the three point </w:t>
       </w:r>
       <w:r>
         <w:t xml:space="preserve">(N-Star) </w:t>
@@ -12875,8 +12447,8 @@
       <w:r>
         <w:t>Scripting</w:t>
       </w:r>
-      <w:bookmarkEnd w:id="179"/>
       <w:bookmarkEnd w:id="180"/>
+      <w:bookmarkEnd w:id="181"/>
       <w:bookmarkEnd w:id="183"/>
     </w:p>
     <w:p/>
@@ -13088,21 +12660,133 @@
         <w:rPr>
           <w:color w:val="C00000"/>
         </w:rPr>
+        <w:t xml:space="preserve"> { get; set; }</w:t>
+      </w:r>
+    </w:p>
+    <w:p>
+      <w:pPr>
+        <w:pStyle w:val="NoSpacing"/>
+      </w:pPr>
+      <w:r>
+        <w:t xml:space="preserve">        /// &lt;summary&gt;</w:t>
+      </w:r>
+    </w:p>
+    <w:p>
+      <w:pPr>
+        <w:pStyle w:val="NoSpacing"/>
+      </w:pPr>
+      <w:r>
+        <w:t xml:space="preserve">        /// Starts the </w:t>
+      </w:r>
+      <w:proofErr w:type="spellStart"/>
+      <w:r>
+        <w:t>AutoHome</w:t>
+      </w:r>
+      <w:proofErr w:type="spellEnd"/>
+      <w:r>
+        <w:t xml:space="preserve"> slew to home sensors</w:t>
+      </w:r>
+    </w:p>
+    <w:p>
+      <w:pPr>
+        <w:pStyle w:val="NoSpacing"/>
+      </w:pPr>
+      <w:r>
+        <w:t xml:space="preserve">        /// &lt;/summary&gt;</w:t>
+      </w:r>
+    </w:p>
+    <w:p>
+      <w:pPr>
+        <w:pStyle w:val="NoSpacing"/>
+      </w:pPr>
+      <w:r>
+        <w:t xml:space="preserve">        /// &lt;param name="</w:t>
+      </w:r>
+      <w:proofErr w:type="spellStart"/>
+      <w:r>
+        <w:t>degreelimit</w:t>
+      </w:r>
+      <w:proofErr w:type="spellEnd"/>
+      <w:r>
+        <w:t>"&gt;&lt;/param&gt;</w:t>
+      </w:r>
+    </w:p>
+    <w:p>
+      <w:pPr>
+        <w:pStyle w:val="NoSpacing"/>
+      </w:pPr>
+      <w:r>
+        <w:t xml:space="preserve">        /// &lt;param name="</w:t>
+      </w:r>
+      <w:proofErr w:type="spellStart"/>
+      <w:r>
+        <w:t>offsetdec</w:t>
+      </w:r>
+      <w:proofErr w:type="spellEnd"/>
+      <w:r>
+        <w:t>"&gt;&lt;/param&gt;</w:t>
+      </w:r>
+    </w:p>
+    <w:p>
+      <w:pPr>
+        <w:pStyle w:val="NoSpacing"/>
+      </w:pPr>
+      <w:r>
+        <w:t xml:space="preserve">        </w:t>
+      </w:r>
+      <w:r>
+        <w:rPr>
+          <w:color w:val="C00000"/>
+        </w:rPr>
+        <w:t xml:space="preserve">void </w:t>
+      </w:r>
+      <w:r>
+        <w:rPr>
+          <w:color w:val="C00000"/>
+        </w:rPr>
         <w:t xml:space="preserve"> </w:t>
       </w:r>
-      <w:proofErr w:type="gramStart"/>
-      <w:r>
-        <w:rPr>
-          <w:color w:val="C00000"/>
-        </w:rPr>
-        <w:t>{ get</w:t>
-      </w:r>
-      <w:proofErr w:type="gramEnd"/>
-      <w:r>
-        <w:rPr>
-          <w:color w:val="C00000"/>
-        </w:rPr>
-        <w:t>; set; }</w:t>
+      <w:proofErr w:type="spellStart"/>
+      <w:r>
+        <w:rPr>
+          <w:color w:val="C00000"/>
+        </w:rPr>
+        <w:t>HomeStart</w:t>
+      </w:r>
+      <w:proofErr w:type="spellEnd"/>
+      <w:r>
+        <w:rPr>
+          <w:color w:val="C00000"/>
+        </w:rPr>
+        <w:t xml:space="preserve">(int </w:t>
+      </w:r>
+      <w:proofErr w:type="spellStart"/>
+      <w:r>
+        <w:rPr>
+          <w:color w:val="C00000"/>
+        </w:rPr>
+        <w:t>degreelimit</w:t>
+      </w:r>
+      <w:proofErr w:type="spellEnd"/>
+      <w:r>
+        <w:rPr>
+          <w:color w:val="C00000"/>
+        </w:rPr>
+        <w:t xml:space="preserve"> = 100, int </w:t>
+      </w:r>
+      <w:proofErr w:type="spellStart"/>
+      <w:r>
+        <w:rPr>
+          <w:color w:val="C00000"/>
+        </w:rPr>
+        <w:t>offsetdec</w:t>
+      </w:r>
+      <w:proofErr w:type="spellEnd"/>
+      <w:r>
+        <w:rPr>
+          <w:color w:val="C00000"/>
+        </w:rPr>
+        <w:t xml:space="preserve"> = 0);</w:t>
       </w:r>
     </w:p>
     <w:p>
@@ -13118,15 +12802,15 @@
         <w:pStyle w:val="NoSpacing"/>
       </w:pPr>
       <w:r>
-        <w:t xml:space="preserve">        /// Starts the </w:t>
+        <w:t xml:space="preserve">        /// Stops </w:t>
       </w:r>
       <w:proofErr w:type="spellStart"/>
       <w:r>
-        <w:t>AutoHome</w:t>
+        <w:t>Autohome</w:t>
       </w:r>
       <w:proofErr w:type="spellEnd"/>
       <w:r>
-        <w:t xml:space="preserve"> slew to home sensors</w:t>
+        <w:t xml:space="preserve"> from completing</w:t>
       </w:r>
     </w:p>
     <w:p>
@@ -13142,15 +12826,183 @@
         <w:pStyle w:val="NoSpacing"/>
       </w:pPr>
       <w:r>
+        <w:t xml:space="preserve">        </w:t>
+      </w:r>
+      <w:r>
+        <w:rPr>
+          <w:color w:val="C00000"/>
+        </w:rPr>
+        <w:t xml:space="preserve">void </w:t>
+      </w:r>
+      <w:proofErr w:type="spellStart"/>
+      <w:r>
+        <w:rPr>
+          <w:color w:val="C00000"/>
+        </w:rPr>
+        <w:t>AutoHomeStop</w:t>
+      </w:r>
+      <w:proofErr w:type="spellEnd"/>
+      <w:r>
+        <w:rPr>
+          <w:color w:val="C00000"/>
+        </w:rPr>
+        <w:t>();</w:t>
+      </w:r>
+    </w:p>
+    <w:p>
+      <w:pPr>
+        <w:pStyle w:val="NoSpacing"/>
+      </w:pPr>
+      <w:r>
+        <w:t xml:space="preserve">        /// &lt;summary&gt;</w:t>
+      </w:r>
+    </w:p>
+    <w:p>
+      <w:pPr>
+        <w:pStyle w:val="NoSpacing"/>
+      </w:pPr>
+      <w:r>
+        <w:t xml:space="preserve">        /// Move axis number of </w:t>
+      </w:r>
+      <w:proofErr w:type="spellStart"/>
+      <w:r>
+        <w:t>microsteps</w:t>
+      </w:r>
+      <w:proofErr w:type="spellEnd"/>
+      <w:r>
+        <w:t>, not marked as slewing</w:t>
+      </w:r>
+    </w:p>
+    <w:p>
+      <w:pPr>
+        <w:pStyle w:val="NoSpacing"/>
+      </w:pPr>
+      <w:r>
+        <w:t xml:space="preserve">        /// &lt;/summary&gt;</w:t>
+      </w:r>
+    </w:p>
+    <w:p>
+      <w:pPr>
+        <w:pStyle w:val="NoSpacing"/>
+      </w:pPr>
+      <w:r>
+        <w:t xml:space="preserve">        /// &lt;param name="axis"&gt;&gt;axis number 1 or 2&lt;/param&gt;</w:t>
+      </w:r>
+    </w:p>
+    <w:p>
+      <w:pPr>
+        <w:pStyle w:val="NoSpacing"/>
+      </w:pPr>
+      <w:r>
+        <w:t xml:space="preserve">        /// &lt;param name="steps"&gt;number of </w:t>
+      </w:r>
+      <w:proofErr w:type="spellStart"/>
+      <w:r>
+        <w:t>microsteps</w:t>
+      </w:r>
+      <w:proofErr w:type="spellEnd"/>
+      <w:r>
+        <w:t>&lt;/param&gt;</w:t>
+      </w:r>
+    </w:p>
+    <w:p>
+      <w:pPr>
+        <w:pStyle w:val="NoSpacing"/>
+      </w:pPr>
+      <w:r>
+        <w:t xml:space="preserve">        /// &lt;returns&gt;nothing&lt;/returns&gt;</w:t>
+      </w:r>
+    </w:p>
+    <w:p>
+      <w:pPr>
+        <w:pStyle w:val="NoSpacing"/>
+      </w:pPr>
+      <w:r>
+        <w:t xml:space="preserve">        </w:t>
+      </w:r>
+      <w:r>
+        <w:rPr>
+          <w:color w:val="C00000"/>
+        </w:rPr>
+        <w:t xml:space="preserve">void </w:t>
+      </w:r>
+      <w:proofErr w:type="spellStart"/>
+      <w:r>
+        <w:rPr>
+          <w:color w:val="C00000"/>
+        </w:rPr>
+        <w:t>AxisMoveSteps</w:t>
+      </w:r>
+      <w:proofErr w:type="spellEnd"/>
+      <w:r>
+        <w:rPr>
+          <w:color w:val="C00000"/>
+        </w:rPr>
+        <w:t>(int axis, long steps);</w:t>
+      </w:r>
+    </w:p>
+    <w:p>
+      <w:pPr>
+        <w:pStyle w:val="NoSpacing"/>
+      </w:pPr>
+      <w:r>
+        <w:t xml:space="preserve">        /// &lt;summary&gt;</w:t>
+      </w:r>
+    </w:p>
+    <w:p>
+      <w:pPr>
+        <w:pStyle w:val="NoSpacing"/>
+      </w:pPr>
+      <w:r>
+        <w:t xml:space="preserve">        /// Send a pulse command</w:t>
+      </w:r>
+    </w:p>
+    <w:p>
+      <w:pPr>
+        <w:pStyle w:val="NoSpacing"/>
+      </w:pPr>
+      <w:r>
+        <w:t xml:space="preserve">        /// &lt;/summary&gt;</w:t>
+      </w:r>
+    </w:p>
+    <w:p>
+      <w:pPr>
+        <w:pStyle w:val="NoSpacing"/>
+      </w:pPr>
+      <w:r>
+        <w:t xml:space="preserve">        /// &lt;param name="axis"&gt;Axis 1 or 2&lt;/param&gt;</w:t>
+      </w:r>
+    </w:p>
+    <w:p>
+      <w:pPr>
+        <w:pStyle w:val="NoSpacing"/>
+      </w:pPr>
+      <w:r>
         <w:t xml:space="preserve">        /// &lt;param name="</w:t>
       </w:r>
       <w:proofErr w:type="spellStart"/>
       <w:r>
-        <w:t>degreelimit</w:t>
+        <w:t>guiderate</w:t>
       </w:r>
       <w:proofErr w:type="spellEnd"/>
       <w:r>
-        <w:t>"&gt;&lt;/param&gt;</w:t>
+        <w:t>"&gt;</w:t>
+      </w:r>
+      <w:proofErr w:type="spellStart"/>
+      <w:r>
+        <w:t>Guiderate</w:t>
+      </w:r>
+      <w:proofErr w:type="spellEnd"/>
+      <w:r>
+        <w:t xml:space="preserve"> degrees, 15.041/3600*.5, negative value denotes direction&lt;/param&gt;</w:t>
+      </w:r>
+    </w:p>
+    <w:p>
+      <w:pPr>
+        <w:pStyle w:val="NoSpacing"/>
+      </w:pPr>
+      <w:r>
+        <w:t xml:space="preserve">        /// &lt;param name="duration"&gt;length of pulse in milliseconds, aways positive numbers&lt;/param&gt;</w:t>
       </w:r>
     </w:p>
     <w:p>
@@ -13162,11 +13014,27 @@
       </w:r>
       <w:proofErr w:type="spellStart"/>
       <w:r>
-        <w:t>offsetdec</w:t>
+        <w:t>backlashsteps</w:t>
       </w:r>
       <w:proofErr w:type="spellEnd"/>
       <w:r>
-        <w:t>"&gt;&lt;/param&gt;</w:t>
+        <w:t xml:space="preserve">"&gt;Positive </w:t>
+      </w:r>
+      <w:proofErr w:type="spellStart"/>
+      <w:r>
+        <w:t>microsteps</w:t>
+      </w:r>
+      <w:proofErr w:type="spellEnd"/>
+      <w:r>
+        <w:t xml:space="preserve"> added for backlash&lt;/param&gt;</w:t>
+      </w:r>
+    </w:p>
+    <w:p>
+      <w:pPr>
+        <w:pStyle w:val="NoSpacing"/>
+      </w:pPr>
+      <w:r>
+        <w:t xml:space="preserve">        /// &lt;returns&gt;nothing&lt;/returns&gt;</w:t>
       </w:r>
     </w:p>
     <w:p>
@@ -13176,54 +13044,46 @@
       <w:r>
         <w:t xml:space="preserve">        </w:t>
       </w:r>
-      <w:proofErr w:type="gramStart"/>
       <w:r>
         <w:rPr>
           <w:color w:val="C00000"/>
         </w:rPr>
         <w:t xml:space="preserve">void </w:t>
       </w:r>
-      <w:r>
-        <w:rPr>
-          <w:color w:val="C00000"/>
-        </w:rPr>
-        <w:t xml:space="preserve"> </w:t>
-      </w:r>
       <w:proofErr w:type="spellStart"/>
       <w:r>
         <w:rPr>
           <w:color w:val="C00000"/>
         </w:rPr>
-        <w:t>HomeStart</w:t>
+        <w:t>AxisPulse</w:t>
       </w:r>
       <w:proofErr w:type="spellEnd"/>
-      <w:proofErr w:type="gramEnd"/>
-      <w:r>
-        <w:rPr>
-          <w:color w:val="C00000"/>
-        </w:rPr>
-        <w:t xml:space="preserve">(int </w:t>
+      <w:r>
+        <w:rPr>
+          <w:color w:val="C00000"/>
+        </w:rPr>
+        <w:t xml:space="preserve">(int axis, double </w:t>
       </w:r>
       <w:proofErr w:type="spellStart"/>
       <w:r>
         <w:rPr>
           <w:color w:val="C00000"/>
         </w:rPr>
-        <w:t>degreelimit</w:t>
+        <w:t>guiderate</w:t>
       </w:r>
       <w:proofErr w:type="spellEnd"/>
       <w:r>
         <w:rPr>
           <w:color w:val="C00000"/>
         </w:rPr>
-        <w:t xml:space="preserve"> = 100, int </w:t>
+        <w:t xml:space="preserve">, int duration, int </w:t>
       </w:r>
       <w:proofErr w:type="spellStart"/>
       <w:r>
         <w:rPr>
           <w:color w:val="C00000"/>
         </w:rPr>
-        <w:t>offsetdec</w:t>
+        <w:t>backlashsteps</w:t>
       </w:r>
       <w:proofErr w:type="spellEnd"/>
       <w:r>
@@ -13246,23 +13106,47 @@
         <w:pStyle w:val="NoSpacing"/>
       </w:pPr>
       <w:r>
-        <w:t xml:space="preserve">        /// Stops </w:t>
+        <w:t xml:space="preserve">        /// Goto position in degrees</w:t>
+      </w:r>
+    </w:p>
+    <w:p>
+      <w:pPr>
+        <w:pStyle w:val="NoSpacing"/>
+      </w:pPr>
+      <w:r>
+        <w:t xml:space="preserve">        /// &lt;/summary&gt;</w:t>
+      </w:r>
+    </w:p>
+    <w:p>
+      <w:pPr>
+        <w:pStyle w:val="NoSpacing"/>
+      </w:pPr>
+      <w:r>
+        <w:t xml:space="preserve">        /// &lt;param name="axis"&gt;axis number 1 or 2&lt;/param&gt;</w:t>
+      </w:r>
+    </w:p>
+    <w:p>
+      <w:pPr>
+        <w:pStyle w:val="NoSpacing"/>
+      </w:pPr>
+      <w:r>
+        <w:t xml:space="preserve">        /// &lt;param name="</w:t>
       </w:r>
       <w:proofErr w:type="spellStart"/>
       <w:r>
-        <w:t>Autohome</w:t>
+        <w:t>targetPosition</w:t>
       </w:r>
       <w:proofErr w:type="spellEnd"/>
       <w:r>
-        <w:t xml:space="preserve"> from completing</w:t>
-      </w:r>
-    </w:p>
-    <w:p>
-      <w:pPr>
-        <w:pStyle w:val="NoSpacing"/>
-      </w:pPr>
-      <w:r>
-        <w:t xml:space="preserve">        /// &lt;/summary&gt;</w:t>
+        <w:t>"&gt;position in degrees&lt;/param&gt;</w:t>
+      </w:r>
+    </w:p>
+    <w:p>
+      <w:pPr>
+        <w:pStyle w:val="NoSpacing"/>
+      </w:pPr>
+      <w:r>
+        <w:t xml:space="preserve">        /// &lt;returns&gt;nothing&lt;/returns&gt;</w:t>
       </w:r>
     </w:p>
     <w:p>
@@ -13279,378 +13163,18 @@
         <w:t xml:space="preserve">void </w:t>
       </w:r>
       <w:proofErr w:type="spellStart"/>
-      <w:proofErr w:type="gramStart"/>
-      <w:r>
-        <w:rPr>
-          <w:color w:val="C00000"/>
-        </w:rPr>
-        <w:t>AutoHomeStop</w:t>
+      <w:r>
+        <w:rPr>
+          <w:color w:val="C00000"/>
+        </w:rPr>
+        <w:t>AxisGoToTarget</w:t>
       </w:r>
       <w:proofErr w:type="spellEnd"/>
       <w:r>
         <w:rPr>
           <w:color w:val="C00000"/>
         </w:rPr>
-        <w:t>(</w:t>
-      </w:r>
-      <w:proofErr w:type="gramEnd"/>
-      <w:r>
-        <w:rPr>
-          <w:color w:val="C00000"/>
-        </w:rPr>
-        <w:t>);</w:t>
-      </w:r>
-    </w:p>
-    <w:p>
-      <w:pPr>
-        <w:pStyle w:val="NoSpacing"/>
-      </w:pPr>
-      <w:r>
-        <w:t xml:space="preserve">        /// &lt;summary&gt;</w:t>
-      </w:r>
-    </w:p>
-    <w:p>
-      <w:pPr>
-        <w:pStyle w:val="NoSpacing"/>
-      </w:pPr>
-      <w:r>
-        <w:t xml:space="preserve">        /// Move axis number of </w:t>
-      </w:r>
-      <w:proofErr w:type="spellStart"/>
-      <w:r>
-        <w:t>microsteps</w:t>
-      </w:r>
-      <w:proofErr w:type="spellEnd"/>
-      <w:r>
-        <w:t>, not marked as slewing</w:t>
-      </w:r>
-    </w:p>
-    <w:p>
-      <w:pPr>
-        <w:pStyle w:val="NoSpacing"/>
-      </w:pPr>
-      <w:r>
-        <w:t xml:space="preserve">        /// &lt;/summary&gt;</w:t>
-      </w:r>
-    </w:p>
-    <w:p>
-      <w:pPr>
-        <w:pStyle w:val="NoSpacing"/>
-      </w:pPr>
-      <w:r>
-        <w:t xml:space="preserve">        /// &lt;param name="axis"&gt;&gt;axis number 1 or 2&lt;/param&gt;</w:t>
-      </w:r>
-    </w:p>
-    <w:p>
-      <w:pPr>
-        <w:pStyle w:val="NoSpacing"/>
-      </w:pPr>
-      <w:r>
-        <w:t xml:space="preserve">        /// &lt;param name="steps"&gt;number of </w:t>
-      </w:r>
-      <w:proofErr w:type="spellStart"/>
-      <w:r>
-        <w:t>microsteps</w:t>
-      </w:r>
-      <w:proofErr w:type="spellEnd"/>
-      <w:r>
-        <w:t>&lt;/param&gt;</w:t>
-      </w:r>
-    </w:p>
-    <w:p>
-      <w:pPr>
-        <w:pStyle w:val="NoSpacing"/>
-      </w:pPr>
-      <w:r>
-        <w:t xml:space="preserve">        /// &lt;returns&gt;nothing&lt;/returns&gt;</w:t>
-      </w:r>
-    </w:p>
-    <w:p>
-      <w:pPr>
-        <w:pStyle w:val="NoSpacing"/>
-      </w:pPr>
-      <w:r>
-        <w:t xml:space="preserve">        </w:t>
-      </w:r>
-      <w:r>
-        <w:rPr>
-          <w:color w:val="C00000"/>
-        </w:rPr>
-        <w:t xml:space="preserve">void </w:t>
-      </w:r>
-      <w:proofErr w:type="spellStart"/>
-      <w:proofErr w:type="gramStart"/>
-      <w:r>
-        <w:rPr>
-          <w:color w:val="C00000"/>
-        </w:rPr>
-        <w:t>AxisMoveSteps</w:t>
-      </w:r>
-      <w:proofErr w:type="spellEnd"/>
-      <w:r>
-        <w:rPr>
-          <w:color w:val="C00000"/>
-        </w:rPr>
-        <w:t>(</w:t>
-      </w:r>
-      <w:proofErr w:type="gramEnd"/>
-      <w:r>
-        <w:rPr>
-          <w:color w:val="C00000"/>
-        </w:rPr>
-        <w:t>int axis, long steps);</w:t>
-      </w:r>
-    </w:p>
-    <w:p>
-      <w:pPr>
-        <w:pStyle w:val="NoSpacing"/>
-      </w:pPr>
-      <w:r>
-        <w:t xml:space="preserve">        /// &lt;summary&gt;</w:t>
-      </w:r>
-    </w:p>
-    <w:p>
-      <w:pPr>
-        <w:pStyle w:val="NoSpacing"/>
-      </w:pPr>
-      <w:r>
-        <w:t xml:space="preserve">        /// Send a pulse command</w:t>
-      </w:r>
-    </w:p>
-    <w:p>
-      <w:pPr>
-        <w:pStyle w:val="NoSpacing"/>
-      </w:pPr>
-      <w:r>
-        <w:t xml:space="preserve">        /// &lt;/summary&gt;</w:t>
-      </w:r>
-    </w:p>
-    <w:p>
-      <w:pPr>
-        <w:pStyle w:val="NoSpacing"/>
-      </w:pPr>
-      <w:r>
-        <w:t xml:space="preserve">        /// &lt;param name="axis"&gt;Axis 1 or 2&lt;/param&gt;</w:t>
-      </w:r>
-    </w:p>
-    <w:p>
-      <w:pPr>
-        <w:pStyle w:val="NoSpacing"/>
-      </w:pPr>
-      <w:r>
-        <w:t xml:space="preserve">        /// &lt;param name="</w:t>
-      </w:r>
-      <w:proofErr w:type="spellStart"/>
-      <w:r>
-        <w:t>guiderate</w:t>
-      </w:r>
-      <w:proofErr w:type="spellEnd"/>
-      <w:r>
-        <w:t>"&gt;</w:t>
-      </w:r>
-      <w:proofErr w:type="spellStart"/>
-      <w:r>
-        <w:t>Guiderate</w:t>
-      </w:r>
-      <w:proofErr w:type="spellEnd"/>
-      <w:r>
-        <w:t xml:space="preserve"> degrees, 15.041/3600*.5, negative value denotes direction&lt;/param&gt;</w:t>
-      </w:r>
-    </w:p>
-    <w:p>
-      <w:pPr>
-        <w:pStyle w:val="NoSpacing"/>
-      </w:pPr>
-      <w:r>
-        <w:t xml:space="preserve">        /// &lt;param name="duration"&gt;length of pulse in milliseconds, aways positive numbers&lt;/param&gt;</w:t>
-      </w:r>
-    </w:p>
-    <w:p>
-      <w:pPr>
-        <w:pStyle w:val="NoSpacing"/>
-      </w:pPr>
-      <w:r>
-        <w:t xml:space="preserve">        /// &lt;param name="</w:t>
-      </w:r>
-      <w:proofErr w:type="spellStart"/>
-      <w:r>
-        <w:t>backlashsteps</w:t>
-      </w:r>
-      <w:proofErr w:type="spellEnd"/>
-      <w:r>
-        <w:t xml:space="preserve">"&gt;Positive </w:t>
-      </w:r>
-      <w:proofErr w:type="spellStart"/>
-      <w:r>
-        <w:t>microsteps</w:t>
-      </w:r>
-      <w:proofErr w:type="spellEnd"/>
-      <w:r>
-        <w:t xml:space="preserve"> added for backlash&lt;/param&gt;</w:t>
-      </w:r>
-    </w:p>
-    <w:p>
-      <w:pPr>
-        <w:pStyle w:val="NoSpacing"/>
-      </w:pPr>
-      <w:r>
-        <w:t xml:space="preserve">        /// &lt;returns&gt;nothing&lt;/returns&gt;</w:t>
-      </w:r>
-    </w:p>
-    <w:p>
-      <w:pPr>
-        <w:pStyle w:val="NoSpacing"/>
-      </w:pPr>
-      <w:r>
-        <w:t xml:space="preserve">        </w:t>
-      </w:r>
-      <w:r>
-        <w:rPr>
-          <w:color w:val="C00000"/>
-        </w:rPr>
-        <w:t xml:space="preserve">void </w:t>
-      </w:r>
-      <w:proofErr w:type="spellStart"/>
-      <w:proofErr w:type="gramStart"/>
-      <w:r>
-        <w:rPr>
-          <w:color w:val="C00000"/>
-        </w:rPr>
-        <w:t>AxisPulse</w:t>
-      </w:r>
-      <w:proofErr w:type="spellEnd"/>
-      <w:r>
-        <w:rPr>
-          <w:color w:val="C00000"/>
-        </w:rPr>
-        <w:t>(</w:t>
-      </w:r>
-      <w:proofErr w:type="gramEnd"/>
-      <w:r>
-        <w:rPr>
-          <w:color w:val="C00000"/>
-        </w:rPr>
-        <w:t xml:space="preserve">int axis, double </w:t>
-      </w:r>
-      <w:proofErr w:type="spellStart"/>
-      <w:r>
-        <w:rPr>
-          <w:color w:val="C00000"/>
-        </w:rPr>
-        <w:t>guiderate</w:t>
-      </w:r>
-      <w:proofErr w:type="spellEnd"/>
-      <w:r>
-        <w:rPr>
-          <w:color w:val="C00000"/>
-        </w:rPr>
-        <w:t xml:space="preserve">, int duration, int </w:t>
-      </w:r>
-      <w:proofErr w:type="spellStart"/>
-      <w:r>
-        <w:rPr>
-          <w:color w:val="C00000"/>
-        </w:rPr>
-        <w:t>backlashsteps</w:t>
-      </w:r>
-      <w:proofErr w:type="spellEnd"/>
-      <w:r>
-        <w:rPr>
-          <w:color w:val="C00000"/>
-        </w:rPr>
-        <w:t xml:space="preserve"> = 0);</w:t>
-      </w:r>
-    </w:p>
-    <w:p>
-      <w:pPr>
-        <w:pStyle w:val="NoSpacing"/>
-      </w:pPr>
-      <w:r>
-        <w:t xml:space="preserve">        /// &lt;summary&gt;</w:t>
-      </w:r>
-    </w:p>
-    <w:p>
-      <w:pPr>
-        <w:pStyle w:val="NoSpacing"/>
-      </w:pPr>
-      <w:r>
-        <w:t xml:space="preserve">        /// Goto position in degrees</w:t>
-      </w:r>
-    </w:p>
-    <w:p>
-      <w:pPr>
-        <w:pStyle w:val="NoSpacing"/>
-      </w:pPr>
-      <w:r>
-        <w:t xml:space="preserve">        /// &lt;/summary&gt;</w:t>
-      </w:r>
-    </w:p>
-    <w:p>
-      <w:pPr>
-        <w:pStyle w:val="NoSpacing"/>
-      </w:pPr>
-      <w:r>
-        <w:t xml:space="preserve">        /// &lt;param name="axis"&gt;axis number 1 or 2&lt;/param&gt;</w:t>
-      </w:r>
-    </w:p>
-    <w:p>
-      <w:pPr>
-        <w:pStyle w:val="NoSpacing"/>
-      </w:pPr>
-      <w:r>
-        <w:t xml:space="preserve">        /// &lt;param name="</w:t>
-      </w:r>
-      <w:proofErr w:type="spellStart"/>
-      <w:r>
-        <w:t>targetPosition</w:t>
-      </w:r>
-      <w:proofErr w:type="spellEnd"/>
-      <w:r>
-        <w:t>"&gt;position in degrees&lt;/param&gt;</w:t>
-      </w:r>
-    </w:p>
-    <w:p>
-      <w:pPr>
-        <w:pStyle w:val="NoSpacing"/>
-      </w:pPr>
-      <w:r>
-        <w:t xml:space="preserve">        /// &lt;returns&gt;nothing&lt;/returns&gt;</w:t>
-      </w:r>
-    </w:p>
-    <w:p>
-      <w:pPr>
-        <w:pStyle w:val="NoSpacing"/>
-      </w:pPr>
-      <w:r>
-        <w:t xml:space="preserve">        </w:t>
-      </w:r>
-      <w:r>
-        <w:rPr>
-          <w:color w:val="C00000"/>
-        </w:rPr>
-        <w:t xml:space="preserve">void </w:t>
-      </w:r>
-      <w:proofErr w:type="spellStart"/>
-      <w:proofErr w:type="gramStart"/>
-      <w:r>
-        <w:rPr>
-          <w:color w:val="C00000"/>
-        </w:rPr>
-        <w:t>AxisGoToTarget</w:t>
-      </w:r>
-      <w:proofErr w:type="spellEnd"/>
-      <w:r>
-        <w:rPr>
-          <w:color w:val="C00000"/>
-        </w:rPr>
-        <w:t>(</w:t>
-      </w:r>
-      <w:proofErr w:type="gramEnd"/>
-      <w:r>
-        <w:rPr>
-          <w:color w:val="C00000"/>
-        </w:rPr>
-        <w:t xml:space="preserve">int axis, double </w:t>
+        <w:t xml:space="preserve">(int axis, double </w:t>
       </w:r>
       <w:proofErr w:type="spellStart"/>
       <w:r>
@@ -13754,7 +13278,6 @@
         <w:t xml:space="preserve">void </w:t>
       </w:r>
       <w:proofErr w:type="spellStart"/>
-      <w:proofErr w:type="gramStart"/>
       <w:r>
         <w:rPr>
           <w:color w:val="C00000"/>
@@ -13766,14 +13289,7 @@
         <w:rPr>
           <w:color w:val="C00000"/>
         </w:rPr>
-        <w:t>(</w:t>
-      </w:r>
-      <w:proofErr w:type="gramEnd"/>
-      <w:r>
-        <w:rPr>
-          <w:color w:val="C00000"/>
-        </w:rPr>
-        <w:t>int axis, double rate);</w:t>
+        <w:t>(int axis, double rate);</w:t>
       </w:r>
     </w:p>
     <w:p>
@@ -13822,7 +13338,6 @@
         <w:t xml:space="preserve">void </w:t>
       </w:r>
       <w:proofErr w:type="spellStart"/>
-      <w:proofErr w:type="gramStart"/>
       <w:r>
         <w:rPr>
           <w:color w:val="C00000"/>
@@ -13834,14 +13349,7 @@
         <w:rPr>
           <w:color w:val="C00000"/>
         </w:rPr>
-        <w:t>(</w:t>
-      </w:r>
-      <w:proofErr w:type="gramEnd"/>
-      <w:r>
-        <w:rPr>
-          <w:color w:val="C00000"/>
-        </w:rPr>
-        <w:t>int axis);</w:t>
+        <w:t>(int axis);</w:t>
       </w:r>
     </w:p>
     <w:p>
@@ -13898,7 +13406,6 @@
         <w:t xml:space="preserve">void </w:t>
       </w:r>
       <w:proofErr w:type="spellStart"/>
-      <w:proofErr w:type="gramStart"/>
       <w:r>
         <w:rPr>
           <w:color w:val="C00000"/>
@@ -13910,14 +13417,7 @@
         <w:rPr>
           <w:color w:val="C00000"/>
         </w:rPr>
-        <w:t>(</w:t>
-      </w:r>
-      <w:proofErr w:type="gramEnd"/>
-      <w:r>
-        <w:rPr>
-          <w:color w:val="C00000"/>
-        </w:rPr>
-        <w:t>int axis);</w:t>
+        <w:t>(int axis);</w:t>
       </w:r>
     </w:p>
     <w:p>
@@ -13972,21 +13472,7 @@
         <w:rPr>
           <w:color w:val="C00000"/>
         </w:rPr>
-        <w:t xml:space="preserve"> </w:t>
-      </w:r>
-      <w:proofErr w:type="gramStart"/>
-      <w:r>
-        <w:rPr>
-          <w:color w:val="C00000"/>
-        </w:rPr>
-        <w:t>{ get</w:t>
-      </w:r>
-      <w:proofErr w:type="gramEnd"/>
-      <w:r>
-        <w:rPr>
-          <w:color w:val="C00000"/>
-        </w:rPr>
-        <w:t>; }</w:t>
+        <w:t xml:space="preserve"> { get; }</w:t>
       </w:r>
     </w:p>
     <w:p>
@@ -14041,21 +13527,7 @@
         <w:rPr>
           <w:color w:val="C00000"/>
         </w:rPr>
-        <w:t xml:space="preserve"> </w:t>
-      </w:r>
-      <w:proofErr w:type="gramStart"/>
-      <w:r>
-        <w:rPr>
-          <w:color w:val="C00000"/>
-        </w:rPr>
-        <w:t>{ get</w:t>
-      </w:r>
-      <w:proofErr w:type="gramEnd"/>
-      <w:r>
-        <w:rPr>
-          <w:color w:val="C00000"/>
-        </w:rPr>
-        <w:t>; }</w:t>
+        <w:t xml:space="preserve"> { get; }</w:t>
       </w:r>
     </w:p>
     <w:p>
@@ -14110,21 +13582,7 @@
         <w:rPr>
           <w:color w:val="C00000"/>
         </w:rPr>
-        <w:t xml:space="preserve"> </w:t>
-      </w:r>
-      <w:proofErr w:type="gramStart"/>
-      <w:r>
-        <w:rPr>
-          <w:color w:val="C00000"/>
-        </w:rPr>
-        <w:t>{ get</w:t>
-      </w:r>
-      <w:proofErr w:type="gramEnd"/>
-      <w:r>
-        <w:rPr>
-          <w:color w:val="C00000"/>
-        </w:rPr>
-        <w:t>; }</w:t>
+        <w:t xml:space="preserve"> { get; }</w:t>
       </w:r>
     </w:p>
     <w:p>
@@ -14179,21 +13637,7 @@
         <w:rPr>
           <w:color w:val="C00000"/>
         </w:rPr>
-        <w:t xml:space="preserve"> </w:t>
-      </w:r>
-      <w:proofErr w:type="gramStart"/>
-      <w:r>
-        <w:rPr>
-          <w:color w:val="C00000"/>
-        </w:rPr>
-        <w:t>{ get</w:t>
-      </w:r>
-      <w:proofErr w:type="gramEnd"/>
-      <w:r>
-        <w:rPr>
-          <w:color w:val="C00000"/>
-        </w:rPr>
-        <w:t>; }</w:t>
+        <w:t xml:space="preserve"> { get; }</w:t>
       </w:r>
     </w:p>
     <w:p>
@@ -14245,21 +13689,7 @@
         <w:rPr>
           <w:color w:val="C00000"/>
         </w:rPr>
-        <w:t xml:space="preserve"> </w:t>
-      </w:r>
-      <w:proofErr w:type="gramStart"/>
-      <w:r>
-        <w:rPr>
-          <w:color w:val="C00000"/>
-        </w:rPr>
-        <w:t>{ get</w:t>
-      </w:r>
-      <w:proofErr w:type="gramEnd"/>
-      <w:r>
-        <w:rPr>
-          <w:color w:val="C00000"/>
-        </w:rPr>
-        <w:t>; }</w:t>
+        <w:t xml:space="preserve"> { get; }</w:t>
       </w:r>
     </w:p>
     <w:p>
@@ -14319,21 +13749,7 @@
         <w:rPr>
           <w:color w:val="C00000"/>
         </w:rPr>
-        <w:t xml:space="preserve"> </w:t>
-      </w:r>
-      <w:proofErr w:type="gramStart"/>
-      <w:r>
-        <w:rPr>
-          <w:color w:val="C00000"/>
-        </w:rPr>
-        <w:t>{ get</w:t>
-      </w:r>
-      <w:proofErr w:type="gramEnd"/>
-      <w:r>
-        <w:rPr>
-          <w:color w:val="C00000"/>
-        </w:rPr>
-        <w:t>; }</w:t>
+        <w:t xml:space="preserve"> { get; }</w:t>
       </w:r>
     </w:p>
     <w:p>
@@ -14393,21 +13809,7 @@
         <w:rPr>
           <w:color w:val="C00000"/>
         </w:rPr>
-        <w:t xml:space="preserve"> </w:t>
-      </w:r>
-      <w:proofErr w:type="gramStart"/>
-      <w:r>
-        <w:rPr>
-          <w:color w:val="C00000"/>
-        </w:rPr>
-        <w:t>{ get</w:t>
-      </w:r>
-      <w:proofErr w:type="gramEnd"/>
-      <w:r>
-        <w:rPr>
-          <w:color w:val="C00000"/>
-        </w:rPr>
-        <w:t>; }</w:t>
+        <w:t xml:space="preserve"> { get; }</w:t>
       </w:r>
     </w:p>
     <w:p>
@@ -14460,21 +13862,7 @@
         <w:rPr>
           <w:color w:val="C00000"/>
         </w:rPr>
-        <w:t xml:space="preserve"> </w:t>
-      </w:r>
-      <w:proofErr w:type="gramStart"/>
-      <w:r>
-        <w:rPr>
-          <w:color w:val="C00000"/>
-        </w:rPr>
-        <w:t>{ get</w:t>
-      </w:r>
-      <w:proofErr w:type="gramEnd"/>
-      <w:r>
-        <w:rPr>
-          <w:color w:val="C00000"/>
-        </w:rPr>
-        <w:t>; }</w:t>
+        <w:t xml:space="preserve"> { get; }</w:t>
       </w:r>
     </w:p>
     <w:p>
@@ -14526,21 +13914,7 @@
         <w:rPr>
           <w:color w:val="C00000"/>
         </w:rPr>
-        <w:t xml:space="preserve"> </w:t>
-      </w:r>
-      <w:proofErr w:type="gramStart"/>
-      <w:r>
-        <w:rPr>
-          <w:color w:val="C00000"/>
-        </w:rPr>
-        <w:t>{ get</w:t>
-      </w:r>
-      <w:proofErr w:type="gramEnd"/>
-      <w:r>
-        <w:rPr>
-          <w:color w:val="C00000"/>
-        </w:rPr>
-        <w:t>; }</w:t>
+        <w:t xml:space="preserve"> { get; }</w:t>
       </w:r>
     </w:p>
     <w:p>
@@ -14600,21 +13974,7 @@
         <w:rPr>
           <w:color w:val="C00000"/>
         </w:rPr>
-        <w:t xml:space="preserve"> </w:t>
-      </w:r>
-      <w:proofErr w:type="gramStart"/>
-      <w:r>
-        <w:rPr>
-          <w:color w:val="C00000"/>
-        </w:rPr>
-        <w:t>{ get</w:t>
-      </w:r>
-      <w:proofErr w:type="gramEnd"/>
-      <w:r>
-        <w:rPr>
-          <w:color w:val="C00000"/>
-        </w:rPr>
-        <w:t>; }</w:t>
+        <w:t xml:space="preserve"> { get; }</w:t>
       </w:r>
     </w:p>
     <w:p>
@@ -14630,15 +13990,7 @@
         <w:pStyle w:val="NoSpacing"/>
       </w:pPr>
       <w:r>
-        <w:t xml:space="preserve">        /// Sets the </w:t>
-      </w:r>
-      <w:proofErr w:type="gramStart"/>
-      <w:r>
-        <w:t>amount</w:t>
-      </w:r>
-      <w:proofErr w:type="gramEnd"/>
-      <w:r>
-        <w:t xml:space="preserve"> of steps added to Dec for reverse backlash pulse</w:t>
+        <w:t xml:space="preserve">        /// Sets the amount of steps added to Dec for reverse backlash pulse</w:t>
       </w:r>
     </w:p>
     <w:p>
@@ -14674,21 +14026,7 @@
         <w:rPr>
           <w:color w:val="C00000"/>
         </w:rPr>
-        <w:t xml:space="preserve"> </w:t>
-      </w:r>
-      <w:proofErr w:type="gramStart"/>
-      <w:r>
-        <w:rPr>
-          <w:color w:val="C00000"/>
-        </w:rPr>
-        <w:t>{ get</w:t>
-      </w:r>
-      <w:proofErr w:type="gramEnd"/>
-      <w:r>
-        <w:rPr>
-          <w:color w:val="C00000"/>
-        </w:rPr>
-        <w:t>; set; }</w:t>
+        <w:t xml:space="preserve"> { get; set; }</w:t>
       </w:r>
     </w:p>
     <w:p>
@@ -14761,7 +14099,6 @@
         <w:t xml:space="preserve">long </w:t>
       </w:r>
       <w:proofErr w:type="spellStart"/>
-      <w:proofErr w:type="gramStart"/>
       <w:r>
         <w:rPr>
           <w:color w:val="C00000"/>
@@ -14773,14 +14110,7 @@
         <w:rPr>
           <w:color w:val="C00000"/>
         </w:rPr>
-        <w:t>(</w:t>
-      </w:r>
-      <w:proofErr w:type="gramEnd"/>
-      <w:r>
-        <w:rPr>
-          <w:color w:val="C00000"/>
-        </w:rPr>
-        <w:t xml:space="preserve">int axis, double </w:t>
+        <w:t xml:space="preserve">(int axis, double </w:t>
       </w:r>
       <w:proofErr w:type="spellStart"/>
       <w:r>
@@ -14851,7 +14181,6 @@
         <w:t xml:space="preserve">long </w:t>
       </w:r>
       <w:proofErr w:type="spellStart"/>
-      <w:proofErr w:type="gramStart"/>
       <w:r>
         <w:rPr>
           <w:color w:val="C00000"/>
@@ -14863,14 +14192,7 @@
         <w:rPr>
           <w:color w:val="C00000"/>
         </w:rPr>
-        <w:t>(</w:t>
-      </w:r>
-      <w:proofErr w:type="gramEnd"/>
-      <w:r>
-        <w:rPr>
-          <w:color w:val="C00000"/>
-        </w:rPr>
-        <w:t>int axis);</w:t>
+        <w:t>(int axis);</w:t>
       </w:r>
     </w:p>
     <w:p>
@@ -14924,21 +14246,7 @@
         <w:rPr>
           <w:color w:val="C00000"/>
         </w:rPr>
-        <w:t xml:space="preserve">string </w:t>
-      </w:r>
-      <w:proofErr w:type="gramStart"/>
-      <w:r>
-        <w:rPr>
-          <w:color w:val="C00000"/>
-        </w:rPr>
-        <w:t>GetAxisStringVersion(</w:t>
-      </w:r>
-      <w:proofErr w:type="gramEnd"/>
-      <w:r>
-        <w:rPr>
-          <w:color w:val="C00000"/>
-        </w:rPr>
-        <w:t>int axis);</w:t>
+        <w:t>string GetAxisStringVersion(int axis);</w:t>
       </w:r>
     </w:p>
     <w:p>
@@ -14998,7 +14306,6 @@
         <w:t xml:space="preserve">double </w:t>
       </w:r>
       <w:proofErr w:type="spellStart"/>
-      <w:proofErr w:type="gramStart"/>
       <w:r>
         <w:rPr>
           <w:color w:val="C00000"/>
@@ -15010,14 +14317,7 @@
         <w:rPr>
           <w:color w:val="C00000"/>
         </w:rPr>
-        <w:t>(</w:t>
-      </w:r>
-      <w:proofErr w:type="gramEnd"/>
-      <w:r>
-        <w:rPr>
-          <w:color w:val="C00000"/>
-        </w:rPr>
-        <w:t>int axis);</w:t>
+        <w:t>(int axis);</w:t>
       </w:r>
     </w:p>
     <w:p>
@@ -15082,7 +14382,6 @@
         <w:t xml:space="preserve">long </w:t>
       </w:r>
       <w:proofErr w:type="spellStart"/>
-      <w:proofErr w:type="gramStart"/>
       <w:r>
         <w:rPr>
           <w:color w:val="C00000"/>
@@ -15094,14 +14393,7 @@
         <w:rPr>
           <w:color w:val="C00000"/>
         </w:rPr>
-        <w:t>(</w:t>
-      </w:r>
-      <w:proofErr w:type="gramEnd"/>
-      <w:r>
-        <w:rPr>
-          <w:color w:val="C00000"/>
-        </w:rPr>
-        <w:t>int axis);</w:t>
+        <w:t>(int axis);</w:t>
       </w:r>
     </w:p>
     <w:p>
@@ -15159,7 +14451,6 @@
         <w:t xml:space="preserve">double </w:t>
       </w:r>
       <w:proofErr w:type="spellStart"/>
-      <w:proofErr w:type="gramStart"/>
       <w:r>
         <w:rPr>
           <w:color w:val="C00000"/>
@@ -15171,14 +14462,7 @@
         <w:rPr>
           <w:color w:val="C00000"/>
         </w:rPr>
-        <w:t>(</w:t>
-      </w:r>
-      <w:proofErr w:type="gramEnd"/>
-      <w:r>
-        <w:rPr>
-          <w:color w:val="C00000"/>
-        </w:rPr>
-        <w:t>int axis);</w:t>
+        <w:t>(int axis);</w:t>
       </w:r>
     </w:p>
     <w:p>
@@ -15238,7 +14522,6 @@
         <w:t xml:space="preserve">double </w:t>
       </w:r>
       <w:proofErr w:type="spellStart"/>
-      <w:proofErr w:type="gramStart"/>
       <w:r>
         <w:rPr>
           <w:color w:val="C00000"/>
@@ -15250,14 +14533,7 @@
         <w:rPr>
           <w:color w:val="C00000"/>
         </w:rPr>
-        <w:t>(</w:t>
-      </w:r>
-      <w:proofErr w:type="gramEnd"/>
-      <w:r>
-        <w:rPr>
-          <w:color w:val="C00000"/>
-        </w:rPr>
-        <w:t>int axis);</w:t>
+        <w:t>(int axis);</w:t>
       </w:r>
     </w:p>
     <w:p>
@@ -15314,7 +14590,6 @@
         <w:t xml:space="preserve">long </w:t>
       </w:r>
       <w:proofErr w:type="spellStart"/>
-      <w:proofErr w:type="gramStart"/>
       <w:r>
         <w:rPr>
           <w:color w:val="C00000"/>
@@ -15326,14 +14601,7 @@
         <w:rPr>
           <w:color w:val="C00000"/>
         </w:rPr>
-        <w:t>(</w:t>
-      </w:r>
-      <w:proofErr w:type="gramEnd"/>
-      <w:r>
-        <w:rPr>
-          <w:color w:val="C00000"/>
-        </w:rPr>
-        <w:t>int axis);</w:t>
+        <w:t>(int axis);</w:t>
       </w:r>
     </w:p>
     <w:p>
@@ -15382,7 +14650,6 @@
         <w:t xml:space="preserve">long </w:t>
       </w:r>
       <w:proofErr w:type="spellStart"/>
-      <w:proofErr w:type="gramStart"/>
       <w:r>
         <w:rPr>
           <w:color w:val="C00000"/>
@@ -15394,14 +14661,7 @@
         <w:rPr>
           <w:color w:val="C00000"/>
         </w:rPr>
-        <w:t>(</w:t>
-      </w:r>
-      <w:proofErr w:type="gramEnd"/>
-      <w:r>
-        <w:rPr>
-          <w:color w:val="C00000"/>
-        </w:rPr>
-        <w:t>int axis);</w:t>
+        <w:t>(int axis);</w:t>
       </w:r>
     </w:p>
     <w:p>
@@ -15458,7 +14718,6 @@
         <w:t xml:space="preserve">double </w:t>
       </w:r>
       <w:proofErr w:type="spellStart"/>
-      <w:proofErr w:type="gramStart"/>
       <w:r>
         <w:rPr>
           <w:color w:val="C00000"/>
@@ -15470,14 +14729,7 @@
         <w:rPr>
           <w:color w:val="C00000"/>
         </w:rPr>
-        <w:t>(</w:t>
-      </w:r>
-      <w:proofErr w:type="gramEnd"/>
-      <w:r>
-        <w:rPr>
-          <w:color w:val="C00000"/>
-        </w:rPr>
-        <w:t>int axis);</w:t>
+        <w:t>(int axis);</w:t>
       </w:r>
     </w:p>
     <w:p>
@@ -15534,7 +14786,6 @@
         <w:t xml:space="preserve">long </w:t>
       </w:r>
       <w:proofErr w:type="spellStart"/>
-      <w:proofErr w:type="gramStart"/>
       <w:r>
         <w:rPr>
           <w:color w:val="C00000"/>
@@ -15546,14 +14797,7 @@
         <w:rPr>
           <w:color w:val="C00000"/>
         </w:rPr>
-        <w:t>(</w:t>
-      </w:r>
-      <w:proofErr w:type="gramEnd"/>
-      <w:r>
-        <w:rPr>
-          <w:color w:val="C00000"/>
-        </w:rPr>
-        <w:t>int axis);</w:t>
+        <w:t>(int axis);</w:t>
       </w:r>
     </w:p>
     <w:p>
@@ -15610,7 +14854,6 @@
         <w:t xml:space="preserve">long </w:t>
       </w:r>
       <w:proofErr w:type="spellStart"/>
-      <w:proofErr w:type="gramStart"/>
       <w:r>
         <w:rPr>
           <w:color w:val="C00000"/>
@@ -15622,14 +14865,7 @@
         <w:rPr>
           <w:color w:val="C00000"/>
         </w:rPr>
-        <w:t>(</w:t>
-      </w:r>
-      <w:proofErr w:type="gramEnd"/>
-      <w:r>
-        <w:rPr>
-          <w:color w:val="C00000"/>
-        </w:rPr>
-        <w:t>int axis);</w:t>
+        <w:t>(int axis);</w:t>
       </w:r>
     </w:p>
     <w:p>
@@ -15679,7 +14915,6 @@
         <w:t xml:space="preserve">string </w:t>
       </w:r>
       <w:proofErr w:type="spellStart"/>
-      <w:proofErr w:type="gramStart"/>
       <w:r>
         <w:rPr>
           <w:color w:val="C00000"/>
@@ -15691,14 +14926,7 @@
         <w:rPr>
           <w:color w:val="C00000"/>
         </w:rPr>
-        <w:t>(</w:t>
-      </w:r>
-      <w:proofErr w:type="gramEnd"/>
-      <w:r>
-        <w:rPr>
-          <w:color w:val="C00000"/>
-        </w:rPr>
-        <w:t>int axis);</w:t>
+        <w:t>(int axis);</w:t>
       </w:r>
     </w:p>
     <w:p>
@@ -15766,7 +14994,6 @@
         <w:t xml:space="preserve">bool </w:t>
       </w:r>
       <w:proofErr w:type="spellStart"/>
-      <w:proofErr w:type="gramStart"/>
       <w:r>
         <w:rPr>
           <w:color w:val="C00000"/>
@@ -15778,14 +15005,7 @@
         <w:rPr>
           <w:color w:val="C00000"/>
         </w:rPr>
-        <w:t>(</w:t>
-      </w:r>
-      <w:proofErr w:type="gramEnd"/>
-      <w:r>
-        <w:rPr>
-          <w:color w:val="C00000"/>
-        </w:rPr>
-        <w:t>int axis);</w:t>
+        <w:t>(int axis);</w:t>
       </w:r>
     </w:p>
     <w:p>
@@ -15801,15 +15021,7 @@
         <w:pStyle w:val="NoSpacing"/>
       </w:pPr>
       <w:r>
-        <w:t xml:space="preserve">        /// s Inquire PEC Period </w:t>
-      </w:r>
-      <w:proofErr w:type="gramStart"/>
-      <w:r>
-        <w:t>":s</w:t>
-      </w:r>
-      <w:proofErr w:type="gramEnd"/>
-      <w:r>
-        <w:t>(*1)", where *1: '1'= CH1, '2'= CH2, '3'= Both.</w:t>
+        <w:t xml:space="preserve">        /// s Inquire PEC Period ":s(*1)", where *1: '1'= CH1, '2'= CH2, '3'= Both.</w:t>
       </w:r>
     </w:p>
     <w:p>
@@ -15842,7 +15054,6 @@
         <w:t xml:space="preserve">double </w:t>
       </w:r>
       <w:proofErr w:type="spellStart"/>
-      <w:proofErr w:type="gramStart"/>
       <w:r>
         <w:rPr>
           <w:color w:val="C00000"/>
@@ -15854,14 +15065,7 @@
         <w:rPr>
           <w:color w:val="C00000"/>
         </w:rPr>
-        <w:t>(</w:t>
-      </w:r>
-      <w:proofErr w:type="gramEnd"/>
-      <w:r>
-        <w:rPr>
-          <w:color w:val="C00000"/>
-        </w:rPr>
-        <w:t>int axis);</w:t>
+        <w:t>(int axis);</w:t>
       </w:r>
     </w:p>
     <w:p>
@@ -15926,7 +15130,6 @@
         <w:t xml:space="preserve">double </w:t>
       </w:r>
       <w:proofErr w:type="spellStart"/>
-      <w:proofErr w:type="gramStart"/>
       <w:r>
         <w:rPr>
           <w:color w:val="C00000"/>
@@ -15938,14 +15141,7 @@
         <w:rPr>
           <w:color w:val="C00000"/>
         </w:rPr>
-        <w:t>(</w:t>
-      </w:r>
-      <w:proofErr w:type="gramEnd"/>
-      <w:r>
-        <w:rPr>
-          <w:color w:val="C00000"/>
-        </w:rPr>
-        <w:t>int axis);</w:t>
+        <w:t>(int axis);</w:t>
       </w:r>
     </w:p>
     <w:p>
@@ -16002,7 +15198,6 @@
         <w:t xml:space="preserve">long </w:t>
       </w:r>
       <w:proofErr w:type="spellStart"/>
-      <w:proofErr w:type="gramStart"/>
       <w:r>
         <w:rPr>
           <w:color w:val="C00000"/>
@@ -16014,14 +15209,7 @@
         <w:rPr>
           <w:color w:val="C00000"/>
         </w:rPr>
-        <w:t>(</w:t>
-      </w:r>
-      <w:proofErr w:type="gramEnd"/>
-      <w:r>
-        <w:rPr>
-          <w:color w:val="C00000"/>
-        </w:rPr>
-        <w:t>int axis);</w:t>
+        <w:t>(int axis);</w:t>
       </w:r>
     </w:p>
     <w:p>
@@ -16086,7 +15274,6 @@
         <w:t xml:space="preserve">double </w:t>
       </w:r>
       <w:proofErr w:type="spellStart"/>
-      <w:proofErr w:type="gramStart"/>
       <w:r>
         <w:rPr>
           <w:color w:val="C00000"/>
@@ -16098,14 +15285,7 @@
         <w:rPr>
           <w:color w:val="C00000"/>
         </w:rPr>
-        <w:t>(</w:t>
-      </w:r>
-      <w:proofErr w:type="gramEnd"/>
-      <w:r>
-        <w:rPr>
-          <w:color w:val="C00000"/>
-        </w:rPr>
-        <w:t>int axis, long steps);</w:t>
+        <w:t>(int axis, long steps);</w:t>
       </w:r>
     </w:p>
     <w:p>
@@ -16162,7 +15342,6 @@
         <w:t xml:space="preserve">long </w:t>
       </w:r>
       <w:proofErr w:type="spellStart"/>
-      <w:proofErr w:type="gramStart"/>
       <w:r>
         <w:rPr>
           <w:color w:val="C00000"/>
@@ -16174,14 +15353,7 @@
         <w:rPr>
           <w:color w:val="C00000"/>
         </w:rPr>
-        <w:t>(</w:t>
-      </w:r>
-      <w:proofErr w:type="gramEnd"/>
-      <w:r>
-        <w:rPr>
-          <w:color w:val="C00000"/>
-        </w:rPr>
-        <w:t>int axis);</w:t>
+        <w:t>(int axis);</w:t>
       </w:r>
     </w:p>
     <w:p>
@@ -16238,7 +15410,6 @@
         <w:t xml:space="preserve">long </w:t>
       </w:r>
       <w:proofErr w:type="spellStart"/>
-      <w:proofErr w:type="gramStart"/>
       <w:r>
         <w:rPr>
           <w:color w:val="C00000"/>
@@ -16250,14 +15421,7 @@
         <w:rPr>
           <w:color w:val="C00000"/>
         </w:rPr>
-        <w:t>(</w:t>
-      </w:r>
-      <w:proofErr w:type="gramEnd"/>
-      <w:r>
-        <w:rPr>
-          <w:color w:val="C00000"/>
-        </w:rPr>
-        <w:t>int axis);</w:t>
+        <w:t>(int axis);</w:t>
       </w:r>
     </w:p>
     <w:p>
@@ -16310,21 +15474,7 @@
         <w:rPr>
           <w:color w:val="C00000"/>
         </w:rPr>
-        <w:t xml:space="preserve"> </w:t>
-      </w:r>
-      <w:proofErr w:type="gramStart"/>
-      <w:r>
-        <w:rPr>
-          <w:color w:val="C00000"/>
-        </w:rPr>
-        <w:t>{ get</w:t>
-      </w:r>
-      <w:proofErr w:type="gramEnd"/>
-      <w:r>
-        <w:rPr>
-          <w:color w:val="C00000"/>
-        </w:rPr>
-        <w:t>; set; }</w:t>
+        <w:t xml:space="preserve"> { get; set; }</w:t>
       </w:r>
     </w:p>
     <w:p>
@@ -16362,21 +15512,7 @@
         <w:rPr>
           <w:color w:val="C00000"/>
         </w:rPr>
-        <w:t xml:space="preserve">double GuideRateRightAscension </w:t>
-      </w:r>
-      <w:proofErr w:type="gramStart"/>
-      <w:r>
-        <w:rPr>
-          <w:color w:val="C00000"/>
-        </w:rPr>
-        <w:t>{ get</w:t>
-      </w:r>
-      <w:proofErr w:type="gramEnd"/>
-      <w:r>
-        <w:rPr>
-          <w:color w:val="C00000"/>
-        </w:rPr>
-        <w:t>; set; }</w:t>
+        <w:t>double GuideRateRightAscension { get; set; }</w:t>
       </w:r>
     </w:p>
     <w:p>
@@ -16417,7 +15553,6 @@
         <w:t xml:space="preserve">void </w:t>
       </w:r>
       <w:proofErr w:type="spellStart"/>
-      <w:proofErr w:type="gramStart"/>
       <w:r>
         <w:rPr>
           <w:color w:val="C00000"/>
@@ -16429,14 +15564,7 @@
         <w:rPr>
           <w:color w:val="C00000"/>
         </w:rPr>
-        <w:t>(</w:t>
-      </w:r>
-      <w:proofErr w:type="gramEnd"/>
-      <w:r>
-        <w:rPr>
-          <w:color w:val="C00000"/>
-        </w:rPr>
-        <w:t>);</w:t>
+        <w:t>();</w:t>
       </w:r>
     </w:p>
     <w:p>
@@ -16496,21 +15624,7 @@
         <w:rPr>
           <w:color w:val="C00000"/>
         </w:rPr>
-        <w:t xml:space="preserve"> </w:t>
-      </w:r>
-      <w:proofErr w:type="gramStart"/>
-      <w:r>
-        <w:rPr>
-          <w:color w:val="C00000"/>
-        </w:rPr>
-        <w:t>{ get</w:t>
-      </w:r>
-      <w:proofErr w:type="gramEnd"/>
-      <w:r>
-        <w:rPr>
-          <w:color w:val="C00000"/>
-        </w:rPr>
-        <w:t>; }</w:t>
+        <w:t xml:space="preserve"> { get; }</w:t>
       </w:r>
     </w:p>
     <w:p>
@@ -16562,21 +15676,7 @@
         <w:rPr>
           <w:color w:val="C00000"/>
         </w:rPr>
-        <w:t xml:space="preserve"> </w:t>
-      </w:r>
-      <w:proofErr w:type="gramStart"/>
-      <w:r>
-        <w:rPr>
-          <w:color w:val="C00000"/>
-        </w:rPr>
-        <w:t>{ get</w:t>
-      </w:r>
-      <w:proofErr w:type="gramEnd"/>
-      <w:r>
-        <w:rPr>
-          <w:color w:val="C00000"/>
-        </w:rPr>
-        <w:t>; }</w:t>
+        <w:t xml:space="preserve"> { get; }</w:t>
       </w:r>
     </w:p>
     <w:p>
@@ -16628,21 +15728,7 @@
         <w:rPr>
           <w:color w:val="C00000"/>
         </w:rPr>
-        <w:t xml:space="preserve"> </w:t>
-      </w:r>
-      <w:proofErr w:type="gramStart"/>
-      <w:r>
-        <w:rPr>
-          <w:color w:val="C00000"/>
-        </w:rPr>
-        <w:t>{ get</w:t>
-      </w:r>
-      <w:proofErr w:type="gramEnd"/>
-      <w:r>
-        <w:rPr>
-          <w:color w:val="C00000"/>
-        </w:rPr>
-        <w:t>; set; }</w:t>
+        <w:t xml:space="preserve"> { get; set; }</w:t>
       </w:r>
     </w:p>
     <w:p>
@@ -16697,21 +15783,7 @@
         <w:rPr>
           <w:color w:val="C00000"/>
         </w:rPr>
-        <w:t xml:space="preserve"> </w:t>
-      </w:r>
-      <w:proofErr w:type="gramStart"/>
-      <w:r>
-        <w:rPr>
-          <w:color w:val="C00000"/>
-        </w:rPr>
-        <w:t>{ get</w:t>
-      </w:r>
-      <w:proofErr w:type="gramEnd"/>
-      <w:r>
-        <w:rPr>
-          <w:color w:val="C00000"/>
-        </w:rPr>
-        <w:t>; }</w:t>
+        <w:t xml:space="preserve"> { get; }</w:t>
       </w:r>
     </w:p>
     <w:p>
@@ -16763,21 +15835,7 @@
         <w:rPr>
           <w:color w:val="C00000"/>
         </w:rPr>
-        <w:t xml:space="preserve"> </w:t>
-      </w:r>
-      <w:proofErr w:type="gramStart"/>
-      <w:r>
-        <w:rPr>
-          <w:color w:val="C00000"/>
-        </w:rPr>
-        <w:t>{ get</w:t>
-      </w:r>
-      <w:proofErr w:type="gramEnd"/>
-      <w:r>
-        <w:rPr>
-          <w:color w:val="C00000"/>
-        </w:rPr>
-        <w:t>; }</w:t>
+        <w:t xml:space="preserve"> { get; }</w:t>
       </w:r>
     </w:p>
     <w:p>
@@ -16832,21 +15890,7 @@
         <w:rPr>
           <w:color w:val="C00000"/>
         </w:rPr>
-        <w:t xml:space="preserve"> </w:t>
-      </w:r>
-      <w:proofErr w:type="gramStart"/>
-      <w:r>
-        <w:rPr>
-          <w:color w:val="C00000"/>
-        </w:rPr>
-        <w:t>{ get</w:t>
-      </w:r>
-      <w:proofErr w:type="gramEnd"/>
-      <w:r>
-        <w:rPr>
-          <w:color w:val="C00000"/>
-        </w:rPr>
-        <w:t>; }</w:t>
+        <w:t xml:space="preserve"> { get; }</w:t>
       </w:r>
     </w:p>
     <w:p>
@@ -16903,7 +15947,6 @@
         <w:t xml:space="preserve">bool </w:t>
       </w:r>
       <w:proofErr w:type="spellStart"/>
-      <w:proofErr w:type="gramStart"/>
       <w:r>
         <w:rPr>
           <w:color w:val="C00000"/>
@@ -16915,14 +15958,7 @@
         <w:rPr>
           <w:color w:val="C00000"/>
         </w:rPr>
-        <w:t>(</w:t>
-      </w:r>
-      <w:proofErr w:type="gramEnd"/>
-      <w:r>
-        <w:rPr>
-          <w:color w:val="C00000"/>
-        </w:rPr>
-        <w:t>int axis);</w:t>
+        <w:t>(int axis);</w:t>
       </w:r>
     </w:p>
     <w:p>
@@ -16980,7 +16016,6 @@
         <w:t xml:space="preserve">bool </w:t>
       </w:r>
       <w:proofErr w:type="spellStart"/>
-      <w:proofErr w:type="gramStart"/>
       <w:r>
         <w:rPr>
           <w:color w:val="C00000"/>
@@ -16992,14 +16027,7 @@
         <w:rPr>
           <w:color w:val="C00000"/>
         </w:rPr>
-        <w:t>(</w:t>
-      </w:r>
-      <w:proofErr w:type="gramEnd"/>
-      <w:r>
-        <w:rPr>
-          <w:color w:val="C00000"/>
-        </w:rPr>
-        <w:t>int axis);</w:t>
+        <w:t>(int axis);</w:t>
       </w:r>
     </w:p>
     <w:p>
@@ -17056,21 +16084,7 @@
         <w:rPr>
           <w:color w:val="C00000"/>
         </w:rPr>
-        <w:t xml:space="preserve"> </w:t>
-      </w:r>
-      <w:proofErr w:type="gramStart"/>
-      <w:r>
-        <w:rPr>
-          <w:color w:val="C00000"/>
-        </w:rPr>
-        <w:t>{ get</w:t>
-      </w:r>
-      <w:proofErr w:type="gramEnd"/>
-      <w:r>
-        <w:rPr>
-          <w:color w:val="C00000"/>
-        </w:rPr>
-        <w:t>; }</w:t>
+        <w:t xml:space="preserve"> { get; }</w:t>
       </w:r>
     </w:p>
     <w:p>
@@ -17127,7 +16141,6 @@
         <w:t xml:space="preserve">bool </w:t>
       </w:r>
       <w:proofErr w:type="spellStart"/>
-      <w:proofErr w:type="gramStart"/>
       <w:r>
         <w:rPr>
           <w:color w:val="C00000"/>
@@ -17139,14 +16152,7 @@
         <w:rPr>
           <w:color w:val="C00000"/>
         </w:rPr>
-        <w:t>(</w:t>
-      </w:r>
-      <w:proofErr w:type="gramEnd"/>
-      <w:r>
-        <w:rPr>
-          <w:color w:val="C00000"/>
-        </w:rPr>
-        <w:t>int axis);</w:t>
+        <w:t>(int axis);</w:t>
       </w:r>
     </w:p>
     <w:p>
@@ -17203,7 +16209,6 @@
         <w:t xml:space="preserve">bool </w:t>
       </w:r>
       <w:proofErr w:type="spellStart"/>
-      <w:proofErr w:type="gramStart"/>
       <w:r>
         <w:rPr>
           <w:color w:val="C00000"/>
@@ -17215,14 +16220,7 @@
         <w:rPr>
           <w:color w:val="C00000"/>
         </w:rPr>
-        <w:t>(</w:t>
-      </w:r>
-      <w:proofErr w:type="gramEnd"/>
-      <w:r>
-        <w:rPr>
-          <w:color w:val="C00000"/>
-        </w:rPr>
-        <w:t>int axis);</w:t>
+        <w:t>(int axis);</w:t>
       </w:r>
     </w:p>
     <w:p>
@@ -17287,7 +16285,6 @@
         <w:t xml:space="preserve">bool </w:t>
       </w:r>
       <w:proofErr w:type="spellStart"/>
-      <w:proofErr w:type="gramStart"/>
       <w:r>
         <w:rPr>
           <w:color w:val="C00000"/>
@@ -17299,14 +16296,7 @@
         <w:rPr>
           <w:color w:val="C00000"/>
         </w:rPr>
-        <w:t>(</w:t>
-      </w:r>
-      <w:proofErr w:type="gramEnd"/>
-      <w:r>
-        <w:rPr>
-          <w:color w:val="C00000"/>
-        </w:rPr>
-        <w:t>int axis);</w:t>
+        <w:t>(int axis);</w:t>
       </w:r>
     </w:p>
     <w:p>
@@ -17366,21 +16356,7 @@
         <w:rPr>
           <w:color w:val="C00000"/>
         </w:rPr>
-        <w:t xml:space="preserve"> </w:t>
-      </w:r>
-      <w:proofErr w:type="gramStart"/>
-      <w:r>
-        <w:rPr>
-          <w:color w:val="C00000"/>
-        </w:rPr>
-        <w:t>{ get</w:t>
-      </w:r>
-      <w:proofErr w:type="gramEnd"/>
-      <w:r>
-        <w:rPr>
-          <w:color w:val="C00000"/>
-        </w:rPr>
-        <w:t>; }</w:t>
+        <w:t xml:space="preserve"> { get; }</w:t>
       </w:r>
     </w:p>
     <w:p>
@@ -17432,21 +16408,7 @@
         <w:rPr>
           <w:color w:val="C00000"/>
         </w:rPr>
-        <w:t xml:space="preserve"> </w:t>
-      </w:r>
-      <w:proofErr w:type="gramStart"/>
-      <w:r>
-        <w:rPr>
-          <w:color w:val="C00000"/>
-        </w:rPr>
-        <w:t>{ get</w:t>
-      </w:r>
-      <w:proofErr w:type="gramEnd"/>
-      <w:r>
-        <w:rPr>
-          <w:color w:val="C00000"/>
-        </w:rPr>
-        <w:t>; }</w:t>
+        <w:t xml:space="preserve"> { get; }</w:t>
       </w:r>
     </w:p>
     <w:p>
@@ -17498,21 +16460,7 @@
         <w:rPr>
           <w:color w:val="C00000"/>
         </w:rPr>
-        <w:t xml:space="preserve"> </w:t>
-      </w:r>
-      <w:proofErr w:type="gramStart"/>
-      <w:r>
-        <w:rPr>
-          <w:color w:val="C00000"/>
-        </w:rPr>
-        <w:t>{ get</w:t>
-      </w:r>
-      <w:proofErr w:type="gramEnd"/>
-      <w:r>
-        <w:rPr>
-          <w:color w:val="C00000"/>
-        </w:rPr>
-        <w:t>; }</w:t>
+        <w:t xml:space="preserve"> { get; }</w:t>
       </w:r>
     </w:p>
     <w:p>
@@ -17528,15 +16476,7 @@
         <w:pStyle w:val="NoSpacing"/>
       </w:pPr>
       <w:r>
-        <w:t xml:space="preserve">        /// Park </w:t>
-      </w:r>
-      <w:proofErr w:type="gramStart"/>
-      <w:r>
-        <w:t>mount</w:t>
-      </w:r>
-      <w:proofErr w:type="gramEnd"/>
-      <w:r>
-        <w:t xml:space="preserve"> to the current selected park position</w:t>
+        <w:t xml:space="preserve">        /// Park mount to the current selected park position</w:t>
       </w:r>
     </w:p>
     <w:p>
@@ -17558,21 +16498,7 @@
         <w:rPr>
           <w:color w:val="C00000"/>
         </w:rPr>
-        <w:t xml:space="preserve">void </w:t>
-      </w:r>
-      <w:proofErr w:type="gramStart"/>
-      <w:r>
-        <w:rPr>
-          <w:color w:val="C00000"/>
-        </w:rPr>
-        <w:t>Park(</w:t>
-      </w:r>
-      <w:proofErr w:type="gramEnd"/>
-      <w:r>
-        <w:rPr>
-          <w:color w:val="C00000"/>
-        </w:rPr>
-        <w:t>);</w:t>
+        <w:t>void Park();</w:t>
       </w:r>
     </w:p>
     <w:p>
@@ -17624,21 +16550,7 @@
         <w:rPr>
           <w:color w:val="C00000"/>
         </w:rPr>
-        <w:t xml:space="preserve"> </w:t>
-      </w:r>
-      <w:proofErr w:type="gramStart"/>
-      <w:r>
-        <w:rPr>
-          <w:color w:val="C00000"/>
-        </w:rPr>
-        <w:t>{ get</w:t>
-      </w:r>
-      <w:proofErr w:type="gramEnd"/>
-      <w:r>
-        <w:rPr>
-          <w:color w:val="C00000"/>
-        </w:rPr>
-        <w:t>; set; }</w:t>
+        <w:t xml:space="preserve"> { get; set; }</w:t>
       </w:r>
     </w:p>
     <w:p>
@@ -17691,7 +16603,6 @@
         <w:t xml:space="preserve">void </w:t>
       </w:r>
       <w:proofErr w:type="spellStart"/>
-      <w:proofErr w:type="gramStart"/>
       <w:r>
         <w:rPr>
           <w:color w:val="C00000"/>
@@ -17703,14 +16614,202 @@
         <w:rPr>
           <w:color w:val="C00000"/>
         </w:rPr>
+        <w:t>(bool on);</w:t>
+      </w:r>
+    </w:p>
+    <w:p>
+      <w:pPr>
+        <w:pStyle w:val="NoSpacing"/>
+      </w:pPr>
+      <w:r>
+        <w:t xml:space="preserve">        /// &lt;summary&gt;</w:t>
+      </w:r>
+    </w:p>
+    <w:p>
+      <w:pPr>
+        <w:pStyle w:val="NoSpacing"/>
+      </w:pPr>
+      <w:r>
+        <w:t xml:space="preserve">        /// E Reset the position of an axis</w:t>
+      </w:r>
+    </w:p>
+    <w:p>
+      <w:pPr>
+        <w:pStyle w:val="NoSpacing"/>
+      </w:pPr>
+      <w:r>
+        <w:t xml:space="preserve">        /// &lt;/summary&gt;</w:t>
+      </w:r>
+    </w:p>
+    <w:p>
+      <w:pPr>
+        <w:pStyle w:val="NoSpacing"/>
+      </w:pPr>
+      <w:r>
+        <w:t xml:space="preserve">        /// &lt;param name="axis"&gt;axis number 1 or 2&lt;/param&gt;</w:t>
+      </w:r>
+    </w:p>
+    <w:p>
+      <w:pPr>
+        <w:pStyle w:val="NoSpacing"/>
+      </w:pPr>
+      <w:r>
+        <w:t xml:space="preserve">        /// &lt;param name="position"&gt;degrees&lt;/param&gt;</w:t>
+      </w:r>
+    </w:p>
+    <w:p>
+      <w:pPr>
+        <w:pStyle w:val="NoSpacing"/>
+        <w:rPr>
+          <w:lang w:val="fr-FR"/>
+        </w:rPr>
+      </w:pPr>
+      <w:r>
+        <w:t xml:space="preserve">        </w:t>
+      </w:r>
+      <w:proofErr w:type="spellStart"/>
+      <w:r>
+        <w:rPr>
+          <w:color w:val="C00000"/>
+          <w:lang w:val="fr-FR"/>
+        </w:rPr>
+        <w:t>void</w:t>
+      </w:r>
+      <w:proofErr w:type="spellEnd"/>
+      <w:r>
+        <w:rPr>
+          <w:color w:val="C00000"/>
+          <w:lang w:val="fr-FR"/>
+        </w:rPr>
+        <w:t xml:space="preserve"> </w:t>
+      </w:r>
+      <w:proofErr w:type="spellStart"/>
+      <w:r>
+        <w:rPr>
+          <w:color w:val="C00000"/>
+          <w:lang w:val="fr-FR"/>
+        </w:rPr>
+        <w:t>SetAxisPosition</w:t>
+      </w:r>
+      <w:proofErr w:type="spellEnd"/>
+      <w:r>
+        <w:rPr>
+          <w:color w:val="C00000"/>
+          <w:lang w:val="fr-FR"/>
+        </w:rPr>
         <w:t>(</w:t>
       </w:r>
-      <w:proofErr w:type="gramEnd"/>
-      <w:r>
-        <w:rPr>
-          <w:color w:val="C00000"/>
-        </w:rPr>
-        <w:t>bool on);</w:t>
+      <w:proofErr w:type="spellStart"/>
+      <w:r>
+        <w:rPr>
+          <w:color w:val="C00000"/>
+          <w:lang w:val="fr-FR"/>
+        </w:rPr>
+        <w:t>int</w:t>
+      </w:r>
+      <w:proofErr w:type="spellEnd"/>
+      <w:r>
+        <w:rPr>
+          <w:color w:val="C00000"/>
+          <w:lang w:val="fr-FR"/>
+        </w:rPr>
+        <w:t xml:space="preserve"> axis, double position);</w:t>
+      </w:r>
+    </w:p>
+    <w:p>
+      <w:pPr>
+        <w:pStyle w:val="NoSpacing"/>
+      </w:pPr>
+      <w:r>
+        <w:rPr>
+          <w:lang w:val="fr-FR"/>
+        </w:rPr>
+        <w:t xml:space="preserve">        </w:t>
+      </w:r>
+      <w:r>
+        <w:t>/// &lt;summary&gt;</w:t>
+      </w:r>
+    </w:p>
+    <w:p>
+      <w:pPr>
+        <w:pStyle w:val="NoSpacing"/>
+      </w:pPr>
+      <w:r>
+        <w:t xml:space="preserve">        /// M Set the break point increment</w:t>
+      </w:r>
+    </w:p>
+    <w:p>
+      <w:pPr>
+        <w:pStyle w:val="NoSpacing"/>
+      </w:pPr>
+      <w:r>
+        <w:t xml:space="preserve">        /// &lt;/summary&gt;</w:t>
+      </w:r>
+    </w:p>
+    <w:p>
+      <w:pPr>
+        <w:pStyle w:val="NoSpacing"/>
+      </w:pPr>
+      <w:r>
+        <w:t xml:space="preserve">        /// &lt;param name="axis"&gt;axis number 1 or 2&lt;/param&gt;</w:t>
+      </w:r>
+    </w:p>
+    <w:p>
+      <w:pPr>
+        <w:pStyle w:val="NoSpacing"/>
+      </w:pPr>
+      <w:r>
+        <w:t xml:space="preserve">        /// &lt;param name="</w:t>
+      </w:r>
+      <w:proofErr w:type="spellStart"/>
+      <w:r>
+        <w:t>stepsCount</w:t>
+      </w:r>
+      <w:proofErr w:type="spellEnd"/>
+      <w:r>
+        <w:t>"&gt;The steps count.&lt;/param&gt;</w:t>
+      </w:r>
+    </w:p>
+    <w:p>
+      <w:pPr>
+        <w:pStyle w:val="NoSpacing"/>
+      </w:pPr>
+      <w:r>
+        <w:t xml:space="preserve">        </w:t>
+      </w:r>
+      <w:r>
+        <w:rPr>
+          <w:color w:val="C00000"/>
+        </w:rPr>
+        <w:t xml:space="preserve">void </w:t>
+      </w:r>
+      <w:proofErr w:type="spellStart"/>
+      <w:r>
+        <w:rPr>
+          <w:color w:val="C00000"/>
+        </w:rPr>
+        <w:t>SetBreakPointIncrement</w:t>
+      </w:r>
+      <w:proofErr w:type="spellEnd"/>
+      <w:r>
+        <w:rPr>
+          <w:color w:val="C00000"/>
+        </w:rPr>
+        <w:t xml:space="preserve">(int axis, long </w:t>
+      </w:r>
+      <w:proofErr w:type="spellStart"/>
+      <w:r>
+        <w:rPr>
+          <w:color w:val="C00000"/>
+        </w:rPr>
+        <w:t>stepsCount</w:t>
+      </w:r>
+      <w:proofErr w:type="spellEnd"/>
+      <w:r>
+        <w:rPr>
+          <w:color w:val="C00000"/>
+        </w:rPr>
+        <w:t>);</w:t>
       </w:r>
     </w:p>
     <w:p>
@@ -17726,8 +16825,13 @@
         <w:pStyle w:val="NoSpacing"/>
       </w:pPr>
       <w:r>
-        <w:t xml:space="preserve">        /// E Reset the position of an axis</w:t>
-      </w:r>
+        <w:t xml:space="preserve">        /// Turns on or off converting a Dec pulse guide into a Dec </w:t>
+      </w:r>
+      <w:proofErr w:type="spellStart"/>
+      <w:r>
+        <w:t>GoTo</w:t>
+      </w:r>
+      <w:proofErr w:type="spellEnd"/>
     </w:p>
     <w:p>
       <w:pPr>
@@ -17742,6 +16846,66 @@
         <w:pStyle w:val="NoSpacing"/>
       </w:pPr>
       <w:r>
+        <w:t xml:space="preserve">        /// &lt;param name="on"&gt;&lt;/param&gt;</w:t>
+      </w:r>
+    </w:p>
+    <w:p>
+      <w:pPr>
+        <w:pStyle w:val="NoSpacing"/>
+      </w:pPr>
+      <w:r>
+        <w:t xml:space="preserve">        </w:t>
+      </w:r>
+      <w:r>
+        <w:rPr>
+          <w:color w:val="C00000"/>
+        </w:rPr>
+        <w:t xml:space="preserve">void </w:t>
+      </w:r>
+      <w:proofErr w:type="spellStart"/>
+      <w:r>
+        <w:rPr>
+          <w:color w:val="C00000"/>
+        </w:rPr>
+        <w:t>SetDecPulseToGoTo</w:t>
+      </w:r>
+      <w:proofErr w:type="spellEnd"/>
+      <w:r>
+        <w:rPr>
+          <w:color w:val="C00000"/>
+        </w:rPr>
+        <w:t>(bool on);</w:t>
+      </w:r>
+    </w:p>
+    <w:p>
+      <w:pPr>
+        <w:pStyle w:val="NoSpacing"/>
+      </w:pPr>
+      <w:r>
+        <w:t xml:space="preserve">        /// &lt;summary&gt;</w:t>
+      </w:r>
+    </w:p>
+    <w:p>
+      <w:pPr>
+        <w:pStyle w:val="NoSpacing"/>
+      </w:pPr>
+      <w:r>
+        <w:t xml:space="preserve">        /// W 4-5 Turn on off encoders</w:t>
+      </w:r>
+    </w:p>
+    <w:p>
+      <w:pPr>
+        <w:pStyle w:val="NoSpacing"/>
+      </w:pPr>
+      <w:r>
+        <w:t xml:space="preserve">        /// &lt;/summary&gt;</w:t>
+      </w:r>
+    </w:p>
+    <w:p>
+      <w:pPr>
+        <w:pStyle w:val="NoSpacing"/>
+      </w:pPr>
+      <w:r>
         <w:t xml:space="preserve">        /// &lt;param name="axis"&gt;axis number 1 or 2&lt;/param&gt;</w:t>
       </w:r>
     </w:p>
@@ -17750,505 +16914,187 @@
         <w:pStyle w:val="NoSpacing"/>
       </w:pPr>
       <w:r>
-        <w:t xml:space="preserve">        /// &lt;param name="position"&gt;degrees&lt;/param&gt;</w:t>
-      </w:r>
-    </w:p>
-    <w:p>
-      <w:pPr>
-        <w:pStyle w:val="NoSpacing"/>
-        <w:rPr>
-          <w:lang w:val="fr-FR"/>
-        </w:rPr>
+        <w:t xml:space="preserve">        /// &lt;param name="on"&gt;&lt;/param&gt;</w:t>
+      </w:r>
+    </w:p>
+    <w:p>
+      <w:pPr>
+        <w:pStyle w:val="NoSpacing"/>
       </w:pPr>
       <w:r>
         <w:t xml:space="preserve">        </w:t>
       </w:r>
+      <w:r>
+        <w:rPr>
+          <w:color w:val="C00000"/>
+        </w:rPr>
+        <w:t xml:space="preserve">void </w:t>
+      </w:r>
       <w:proofErr w:type="spellStart"/>
-      <w:proofErr w:type="gramStart"/>
-      <w:r>
-        <w:rPr>
-          <w:color w:val="C00000"/>
-          <w:lang w:val="fr-FR"/>
-        </w:rPr>
-        <w:t>void</w:t>
+      <w:r>
+        <w:rPr>
+          <w:color w:val="C00000"/>
+        </w:rPr>
+        <w:t>SetEncoder</w:t>
       </w:r>
       <w:proofErr w:type="spellEnd"/>
-      <w:proofErr w:type="gramEnd"/>
-      <w:r>
-        <w:rPr>
-          <w:color w:val="C00000"/>
-          <w:lang w:val="fr-FR"/>
-        </w:rPr>
-        <w:t xml:space="preserve"> </w:t>
+      <w:r>
+        <w:rPr>
+          <w:color w:val="C00000"/>
+        </w:rPr>
+        <w:t>(int axis, bool on);</w:t>
+      </w:r>
+    </w:p>
+    <w:p>
+      <w:pPr>
+        <w:pStyle w:val="NoSpacing"/>
+      </w:pPr>
+      <w:r>
+        <w:t xml:space="preserve">        /// &lt;summary&gt;</w:t>
+      </w:r>
+    </w:p>
+    <w:p>
+      <w:pPr>
+        <w:pStyle w:val="NoSpacing"/>
+      </w:pPr>
+      <w:r>
+        <w:t xml:space="preserve">        /// W 6 Enable or Disable Full Current Low speed</w:t>
+      </w:r>
+    </w:p>
+    <w:p>
+      <w:pPr>
+        <w:pStyle w:val="NoSpacing"/>
+      </w:pPr>
+      <w:r>
+        <w:t xml:space="preserve">        /// &lt;/summary&gt;</w:t>
+      </w:r>
+    </w:p>
+    <w:p>
+      <w:pPr>
+        <w:pStyle w:val="NoSpacing"/>
+      </w:pPr>
+      <w:r>
+        <w:t xml:space="preserve">        /// &lt;param name="axis"&gt;axis number 1 or 2&lt;/param&gt;</w:t>
+      </w:r>
+    </w:p>
+    <w:p>
+      <w:pPr>
+        <w:pStyle w:val="NoSpacing"/>
+      </w:pPr>
+      <w:r>
+        <w:t xml:space="preserve">        /// &lt;param name="on"&gt;&lt;/param&gt;</w:t>
+      </w:r>
+    </w:p>
+    <w:p>
+      <w:pPr>
+        <w:pStyle w:val="NoSpacing"/>
+      </w:pPr>
+      <w:r>
+        <w:t xml:space="preserve">        </w:t>
+      </w:r>
+      <w:r>
+        <w:rPr>
+          <w:color w:val="C00000"/>
+        </w:rPr>
+        <w:t xml:space="preserve">void </w:t>
       </w:r>
       <w:proofErr w:type="spellStart"/>
       <w:r>
         <w:rPr>
           <w:color w:val="C00000"/>
-          <w:lang w:val="fr-FR"/>
-        </w:rPr>
-        <w:t>SetAxisPosition</w:t>
+        </w:rPr>
+        <w:t>SetFullCurrentLowSpeed</w:t>
       </w:r>
       <w:proofErr w:type="spellEnd"/>
       <w:r>
         <w:rPr>
           <w:color w:val="C00000"/>
-          <w:lang w:val="fr-FR"/>
-        </w:rPr>
-        <w:t>(</w:t>
+        </w:rPr>
+        <w:t>(int axis, bool on);</w:t>
+      </w:r>
+    </w:p>
+    <w:p>
+      <w:pPr>
+        <w:pStyle w:val="NoSpacing"/>
+      </w:pPr>
+      <w:r>
+        <w:t xml:space="preserve">        /// &lt;summary&gt;</w:t>
+      </w:r>
+    </w:p>
+    <w:p>
+      <w:pPr>
+        <w:pStyle w:val="NoSpacing"/>
+      </w:pPr>
+      <w:r>
+        <w:t xml:space="preserve">        ///  H Set the </w:t>
       </w:r>
       <w:proofErr w:type="spellStart"/>
       <w:r>
-        <w:rPr>
-          <w:color w:val="C00000"/>
-          <w:lang w:val="fr-FR"/>
-        </w:rPr>
-        <w:t>int</w:t>
+        <w:t>goto</w:t>
       </w:r>
       <w:proofErr w:type="spellEnd"/>
       <w:r>
-        <w:rPr>
-          <w:color w:val="C00000"/>
-          <w:lang w:val="fr-FR"/>
-        </w:rPr>
-        <w:t xml:space="preserve"> axis, double position);</w:t>
-      </w:r>
-    </w:p>
-    <w:p>
-      <w:pPr>
-        <w:pStyle w:val="NoSpacing"/>
-      </w:pPr>
-      <w:r>
-        <w:rPr>
-          <w:lang w:val="fr-FR"/>
-        </w:rPr>
+        <w:t xml:space="preserve"> target increment in steps</w:t>
+      </w:r>
+    </w:p>
+    <w:p>
+      <w:pPr>
+        <w:pStyle w:val="NoSpacing"/>
+      </w:pPr>
+      <w:r>
+        <w:t xml:space="preserve">        /// &lt;/summary&gt;</w:t>
+      </w:r>
+    </w:p>
+    <w:p>
+      <w:pPr>
+        <w:pStyle w:val="NoSpacing"/>
+      </w:pPr>
+      <w:r>
+        <w:t xml:space="preserve">        /// &lt;param name="axis"&gt;axis number 1 or 2&lt;/param&gt;</w:t>
+      </w:r>
+    </w:p>
+    <w:p>
+      <w:pPr>
+        <w:pStyle w:val="NoSpacing"/>
+      </w:pPr>
+      <w:r>
+        <w:t xml:space="preserve">        /// &lt;param name="</w:t>
+      </w:r>
+      <w:proofErr w:type="spellStart"/>
+      <w:r>
+        <w:t>stepsCount</w:t>
+      </w:r>
+      <w:proofErr w:type="spellEnd"/>
+      <w:r>
+        <w:t>"&gt;&lt;/param&gt;</w:t>
+      </w:r>
+    </w:p>
+    <w:p>
+      <w:pPr>
+        <w:pStyle w:val="NoSpacing"/>
+      </w:pPr>
+      <w:r>
         <w:t xml:space="preserve">        </w:t>
       </w:r>
       <w:r>
-        <w:t>/// &lt;summary&gt;</w:t>
-      </w:r>
-    </w:p>
-    <w:p>
-      <w:pPr>
-        <w:pStyle w:val="NoSpacing"/>
-      </w:pPr>
-      <w:r>
-        <w:t xml:space="preserve">        /// M Set the break point increment</w:t>
-      </w:r>
-    </w:p>
-    <w:p>
-      <w:pPr>
-        <w:pStyle w:val="NoSpacing"/>
-      </w:pPr>
-      <w:r>
-        <w:t xml:space="preserve">        /// &lt;/summary&gt;</w:t>
-      </w:r>
-    </w:p>
-    <w:p>
-      <w:pPr>
-        <w:pStyle w:val="NoSpacing"/>
-      </w:pPr>
-      <w:r>
-        <w:t xml:space="preserve">        /// &lt;param name="axis"&gt;axis number 1 or 2&lt;/param&gt;</w:t>
-      </w:r>
-    </w:p>
-    <w:p>
-      <w:pPr>
-        <w:pStyle w:val="NoSpacing"/>
-      </w:pPr>
-      <w:r>
-        <w:t xml:space="preserve">        /// &lt;param name="</w:t>
+        <w:rPr>
+          <w:color w:val="C00000"/>
+        </w:rPr>
+        <w:t xml:space="preserve">void </w:t>
       </w:r>
       <w:proofErr w:type="spellStart"/>
       <w:r>
-        <w:t>stepsCount</w:t>
+        <w:rPr>
+          <w:color w:val="C00000"/>
+        </w:rPr>
+        <w:t>SetGotoTargetIncrement</w:t>
       </w:r>
       <w:proofErr w:type="spellEnd"/>
       <w:r>
-        <w:t xml:space="preserve">"&gt;The steps </w:t>
-      </w:r>
-      <w:proofErr w:type="gramStart"/>
-      <w:r>
-        <w:t>count.&lt;</w:t>
-      </w:r>
-      <w:proofErr w:type="gramEnd"/>
-      <w:r>
-        <w:t>/param&gt;</w:t>
-      </w:r>
-    </w:p>
-    <w:p>
-      <w:pPr>
-        <w:pStyle w:val="NoSpacing"/>
-      </w:pPr>
-      <w:r>
-        <w:t xml:space="preserve">        </w:t>
-      </w:r>
-      <w:r>
-        <w:rPr>
-          <w:color w:val="C00000"/>
-        </w:rPr>
-        <w:t xml:space="preserve">void </w:t>
-      </w:r>
-      <w:proofErr w:type="spellStart"/>
-      <w:proofErr w:type="gramStart"/>
-      <w:r>
-        <w:rPr>
-          <w:color w:val="C00000"/>
-        </w:rPr>
-        <w:t>SetBreakPointIncrement</w:t>
-      </w:r>
-      <w:proofErr w:type="spellEnd"/>
-      <w:r>
-        <w:rPr>
-          <w:color w:val="C00000"/>
-        </w:rPr>
-        <w:t>(</w:t>
-      </w:r>
-      <w:proofErr w:type="gramEnd"/>
-      <w:r>
-        <w:rPr>
-          <w:color w:val="C00000"/>
-        </w:rPr>
-        <w:t xml:space="preserve">int axis, long </w:t>
-      </w:r>
-      <w:proofErr w:type="spellStart"/>
-      <w:r>
-        <w:rPr>
-          <w:color w:val="C00000"/>
-        </w:rPr>
-        <w:t>stepsCount</w:t>
-      </w:r>
-      <w:proofErr w:type="spellEnd"/>
-      <w:r>
-        <w:rPr>
-          <w:color w:val="C00000"/>
-        </w:rPr>
-        <w:t>);</w:t>
-      </w:r>
-    </w:p>
-    <w:p>
-      <w:pPr>
-        <w:pStyle w:val="NoSpacing"/>
-      </w:pPr>
-      <w:r>
-        <w:t xml:space="preserve">        /// &lt;summary&gt;</w:t>
-      </w:r>
-    </w:p>
-    <w:p>
-      <w:pPr>
-        <w:pStyle w:val="NoSpacing"/>
-      </w:pPr>
-      <w:r>
-        <w:t xml:space="preserve">        /// Turns on or off converting a Dec pulse guide into a Dec </w:t>
-      </w:r>
-      <w:proofErr w:type="spellStart"/>
-      <w:r>
-        <w:t>GoTo</w:t>
-      </w:r>
-      <w:proofErr w:type="spellEnd"/>
-    </w:p>
-    <w:p>
-      <w:pPr>
-        <w:pStyle w:val="NoSpacing"/>
-      </w:pPr>
-      <w:r>
-        <w:t xml:space="preserve">        /// &lt;/summary&gt;</w:t>
-      </w:r>
-    </w:p>
-    <w:p>
-      <w:pPr>
-        <w:pStyle w:val="NoSpacing"/>
-      </w:pPr>
-      <w:r>
-        <w:t xml:space="preserve">        /// &lt;param name="on"&gt;&lt;/param&gt;</w:t>
-      </w:r>
-    </w:p>
-    <w:p>
-      <w:pPr>
-        <w:pStyle w:val="NoSpacing"/>
-      </w:pPr>
-      <w:r>
-        <w:t xml:space="preserve">        </w:t>
-      </w:r>
-      <w:r>
-        <w:rPr>
-          <w:color w:val="C00000"/>
-        </w:rPr>
-        <w:t xml:space="preserve">void </w:t>
-      </w:r>
-      <w:proofErr w:type="spellStart"/>
-      <w:proofErr w:type="gramStart"/>
-      <w:r>
-        <w:rPr>
-          <w:color w:val="C00000"/>
-        </w:rPr>
-        <w:t>SetDecPulseToGoTo</w:t>
-      </w:r>
-      <w:proofErr w:type="spellEnd"/>
-      <w:r>
-        <w:rPr>
-          <w:color w:val="C00000"/>
-        </w:rPr>
-        <w:t>(</w:t>
-      </w:r>
-      <w:proofErr w:type="gramEnd"/>
-      <w:r>
-        <w:rPr>
-          <w:color w:val="C00000"/>
-        </w:rPr>
-        <w:t>bool on);</w:t>
-      </w:r>
-    </w:p>
-    <w:p>
-      <w:pPr>
-        <w:pStyle w:val="NoSpacing"/>
-      </w:pPr>
-      <w:r>
-        <w:t xml:space="preserve">        /// &lt;summary&gt;</w:t>
-      </w:r>
-    </w:p>
-    <w:p>
-      <w:pPr>
-        <w:pStyle w:val="NoSpacing"/>
-      </w:pPr>
-      <w:r>
-        <w:t xml:space="preserve">        /// W 4-5 Turn on off encoders</w:t>
-      </w:r>
-    </w:p>
-    <w:p>
-      <w:pPr>
-        <w:pStyle w:val="NoSpacing"/>
-      </w:pPr>
-      <w:r>
-        <w:t xml:space="preserve">        /// &lt;/summary&gt;</w:t>
-      </w:r>
-    </w:p>
-    <w:p>
-      <w:pPr>
-        <w:pStyle w:val="NoSpacing"/>
-      </w:pPr>
-      <w:r>
-        <w:t xml:space="preserve">        /// &lt;param name="axis"&gt;axis number 1 or 2&lt;/param&gt;</w:t>
-      </w:r>
-    </w:p>
-    <w:p>
-      <w:pPr>
-        <w:pStyle w:val="NoSpacing"/>
-      </w:pPr>
-      <w:r>
-        <w:t xml:space="preserve">        /// &lt;param name="on"&gt;&lt;/param&gt;</w:t>
-      </w:r>
-    </w:p>
-    <w:p>
-      <w:pPr>
-        <w:pStyle w:val="NoSpacing"/>
-      </w:pPr>
-      <w:r>
-        <w:t xml:space="preserve">        </w:t>
-      </w:r>
-      <w:r>
-        <w:rPr>
-          <w:color w:val="C00000"/>
-        </w:rPr>
-        <w:t xml:space="preserve">void </w:t>
-      </w:r>
-      <w:proofErr w:type="spellStart"/>
-      <w:proofErr w:type="gramStart"/>
-      <w:r>
-        <w:rPr>
-          <w:color w:val="C00000"/>
-        </w:rPr>
-        <w:t>SetEncoder</w:t>
-      </w:r>
-      <w:proofErr w:type="spellEnd"/>
-      <w:r>
-        <w:rPr>
-          <w:color w:val="C00000"/>
-        </w:rPr>
-        <w:t>(</w:t>
-      </w:r>
-      <w:proofErr w:type="gramEnd"/>
-      <w:r>
-        <w:rPr>
-          <w:color w:val="C00000"/>
-        </w:rPr>
-        <w:t>int axis, bool on);</w:t>
-      </w:r>
-    </w:p>
-    <w:p>
-      <w:pPr>
-        <w:pStyle w:val="NoSpacing"/>
-      </w:pPr>
-      <w:r>
-        <w:t xml:space="preserve">        /// &lt;summary&gt;</w:t>
-      </w:r>
-    </w:p>
-    <w:p>
-      <w:pPr>
-        <w:pStyle w:val="NoSpacing"/>
-      </w:pPr>
-      <w:r>
-        <w:t xml:space="preserve">        /// W 6 Enable or Disable Full Current Low speed</w:t>
-      </w:r>
-    </w:p>
-    <w:p>
-      <w:pPr>
-        <w:pStyle w:val="NoSpacing"/>
-      </w:pPr>
-      <w:r>
-        <w:t xml:space="preserve">        /// &lt;/summary&gt;</w:t>
-      </w:r>
-    </w:p>
-    <w:p>
-      <w:pPr>
-        <w:pStyle w:val="NoSpacing"/>
-      </w:pPr>
-      <w:r>
-        <w:t xml:space="preserve">        /// &lt;param name="axis"&gt;axis number 1 or 2&lt;/param&gt;</w:t>
-      </w:r>
-    </w:p>
-    <w:p>
-      <w:pPr>
-        <w:pStyle w:val="NoSpacing"/>
-      </w:pPr>
-      <w:r>
-        <w:t xml:space="preserve">        /// &lt;param name="on"&gt;&lt;/param&gt;</w:t>
-      </w:r>
-    </w:p>
-    <w:p>
-      <w:pPr>
-        <w:pStyle w:val="NoSpacing"/>
-      </w:pPr>
-      <w:r>
-        <w:t xml:space="preserve">        </w:t>
-      </w:r>
-      <w:r>
-        <w:rPr>
-          <w:color w:val="C00000"/>
-        </w:rPr>
-        <w:t xml:space="preserve">void </w:t>
-      </w:r>
-      <w:proofErr w:type="spellStart"/>
-      <w:proofErr w:type="gramStart"/>
-      <w:r>
-        <w:rPr>
-          <w:color w:val="C00000"/>
-        </w:rPr>
-        <w:t>SetFullCurrentLowSpeed</w:t>
-      </w:r>
-      <w:proofErr w:type="spellEnd"/>
-      <w:r>
-        <w:rPr>
-          <w:color w:val="C00000"/>
-        </w:rPr>
-        <w:t>(</w:t>
-      </w:r>
-      <w:proofErr w:type="gramEnd"/>
-      <w:r>
-        <w:rPr>
-          <w:color w:val="C00000"/>
-        </w:rPr>
-        <w:t>int axis, bool on);</w:t>
-      </w:r>
-    </w:p>
-    <w:p>
-      <w:pPr>
-        <w:pStyle w:val="NoSpacing"/>
-      </w:pPr>
-      <w:r>
-        <w:t xml:space="preserve">        /// &lt;summary&gt;</w:t>
-      </w:r>
-    </w:p>
-    <w:p>
-      <w:pPr>
-        <w:pStyle w:val="NoSpacing"/>
-      </w:pPr>
-      <w:r>
-        <w:t xml:space="preserve">        //</w:t>
-      </w:r>
-      <w:proofErr w:type="gramStart"/>
-      <w:r>
-        <w:t>/  H</w:t>
-      </w:r>
-      <w:proofErr w:type="gramEnd"/>
-      <w:r>
-        <w:t xml:space="preserve"> Set the </w:t>
-      </w:r>
-      <w:proofErr w:type="spellStart"/>
-      <w:r>
-        <w:t>goto</w:t>
-      </w:r>
-      <w:proofErr w:type="spellEnd"/>
-      <w:r>
-        <w:t xml:space="preserve"> target increment in steps</w:t>
-      </w:r>
-    </w:p>
-    <w:p>
-      <w:pPr>
-        <w:pStyle w:val="NoSpacing"/>
-      </w:pPr>
-      <w:r>
-        <w:t xml:space="preserve">        /// &lt;/summary&gt;</w:t>
-      </w:r>
-    </w:p>
-    <w:p>
-      <w:pPr>
-        <w:pStyle w:val="NoSpacing"/>
-      </w:pPr>
-      <w:r>
-        <w:t xml:space="preserve">        /// &lt;param name="axis"&gt;axis number 1 or 2&lt;/param&gt;</w:t>
-      </w:r>
-    </w:p>
-    <w:p>
-      <w:pPr>
-        <w:pStyle w:val="NoSpacing"/>
-      </w:pPr>
-      <w:r>
-        <w:t xml:space="preserve">        /// &lt;param name="</w:t>
-      </w:r>
-      <w:proofErr w:type="spellStart"/>
-      <w:r>
-        <w:t>stepsCount</w:t>
-      </w:r>
-      <w:proofErr w:type="spellEnd"/>
-      <w:r>
-        <w:t>"&gt;&lt;/param&gt;</w:t>
-      </w:r>
-    </w:p>
-    <w:p>
-      <w:pPr>
-        <w:pStyle w:val="NoSpacing"/>
-      </w:pPr>
-      <w:r>
-        <w:t xml:space="preserve">        </w:t>
-      </w:r>
-      <w:r>
-        <w:rPr>
-          <w:color w:val="C00000"/>
-        </w:rPr>
-        <w:t xml:space="preserve">void </w:t>
-      </w:r>
-      <w:proofErr w:type="spellStart"/>
-      <w:proofErr w:type="gramStart"/>
-      <w:r>
-        <w:rPr>
-          <w:color w:val="C00000"/>
-        </w:rPr>
-        <w:t>SetGotoTargetIncrement</w:t>
-      </w:r>
-      <w:proofErr w:type="spellEnd"/>
-      <w:r>
-        <w:rPr>
-          <w:color w:val="C00000"/>
-        </w:rPr>
-        <w:t>(</w:t>
-      </w:r>
-      <w:proofErr w:type="gramEnd"/>
-      <w:r>
-        <w:rPr>
-          <w:color w:val="C00000"/>
-        </w:rPr>
-        <w:t xml:space="preserve">int axis, long </w:t>
+        <w:rPr>
+          <w:color w:val="C00000"/>
+        </w:rPr>
+        <w:t xml:space="preserve">(int axis, long </w:t>
       </w:r>
       <w:proofErr w:type="spellStart"/>
       <w:r>
@@ -18315,7 +17161,6 @@
         <w:t xml:space="preserve">void </w:t>
       </w:r>
       <w:proofErr w:type="spellStart"/>
-      <w:proofErr w:type="gramStart"/>
       <w:r>
         <w:rPr>
           <w:color w:val="C00000"/>
@@ -18327,14 +17172,7 @@
         <w:rPr>
           <w:color w:val="C00000"/>
         </w:rPr>
-        <w:t>(</w:t>
-      </w:r>
-      <w:proofErr w:type="gramEnd"/>
-      <w:r>
-        <w:rPr>
-          <w:color w:val="C00000"/>
-        </w:rPr>
-        <w:t>int axis);</w:t>
+        <w:t>(int axis);</w:t>
       </w:r>
     </w:p>
     <w:p>
@@ -18383,7 +17221,6 @@
         <w:t xml:space="preserve">void </w:t>
       </w:r>
       <w:proofErr w:type="spellStart"/>
-      <w:proofErr w:type="gramStart"/>
       <w:r>
         <w:rPr>
           <w:color w:val="C00000"/>
@@ -18395,14 +17232,7 @@
         <w:rPr>
           <w:color w:val="C00000"/>
         </w:rPr>
-        <w:t>(</w:t>
-      </w:r>
-      <w:proofErr w:type="gramEnd"/>
-      <w:r>
-        <w:rPr>
-          <w:color w:val="C00000"/>
-        </w:rPr>
-        <w:t>int axis);</w:t>
+        <w:t>(int axis);</w:t>
       </w:r>
     </w:p>
     <w:p>
@@ -18487,7 +17317,6 @@
         <w:t xml:space="preserve">void </w:t>
       </w:r>
       <w:proofErr w:type="spellStart"/>
-      <w:proofErr w:type="gramStart"/>
       <w:r>
         <w:rPr>
           <w:color w:val="C00000"/>
@@ -18499,14 +17328,7 @@
         <w:rPr>
           <w:color w:val="C00000"/>
         </w:rPr>
-        <w:t>(</w:t>
-      </w:r>
-      <w:proofErr w:type="gramEnd"/>
-      <w:r>
-        <w:rPr>
-          <w:color w:val="C00000"/>
-        </w:rPr>
-        <w:t xml:space="preserve">int axis, int </w:t>
+        <w:t xml:space="preserve">(int axis, int </w:t>
       </w:r>
       <w:proofErr w:type="spellStart"/>
       <w:r>
@@ -18577,7 +17399,6 @@
         <w:t xml:space="preserve">void </w:t>
       </w:r>
       <w:proofErr w:type="spellStart"/>
-      <w:proofErr w:type="gramStart"/>
       <w:r>
         <w:rPr>
           <w:color w:val="C00000"/>
@@ -18589,14 +17410,7 @@
         <w:rPr>
           <w:color w:val="C00000"/>
         </w:rPr>
-        <w:t>(</w:t>
-      </w:r>
-      <w:proofErr w:type="gramEnd"/>
-      <w:r>
-        <w:rPr>
-          <w:color w:val="C00000"/>
-        </w:rPr>
-        <w:t>int axis, bool on);</w:t>
+        <w:t>(int axis, bool on);</w:t>
       </w:r>
     </w:p>
     <w:p>
@@ -18656,7 +17470,6 @@
         <w:t xml:space="preserve">void </w:t>
       </w:r>
       <w:proofErr w:type="spellStart"/>
-      <w:proofErr w:type="gramStart"/>
       <w:r>
         <w:rPr>
           <w:color w:val="C00000"/>
@@ -18668,14 +17481,7 @@
         <w:rPr>
           <w:color w:val="C00000"/>
         </w:rPr>
-        <w:t>(</w:t>
-      </w:r>
-      <w:proofErr w:type="gramEnd"/>
-      <w:r>
-        <w:rPr>
-          <w:color w:val="C00000"/>
-        </w:rPr>
-        <w:t>int axis, bool on);</w:t>
+        <w:t>(int axis, bool on);</w:t>
       </w:r>
     </w:p>
     <w:p>
@@ -18731,15 +17537,7 @@
       </w:r>
       <w:proofErr w:type="spellEnd"/>
       <w:r>
-        <w:t xml:space="preserve"> = 1 motor step movement, higher counts </w:t>
-      </w:r>
-      <w:proofErr w:type="gramStart"/>
-      <w:r>
-        <w:t>means</w:t>
-      </w:r>
-      <w:proofErr w:type="gramEnd"/>
-      <w:r>
-        <w:t xml:space="preserve"> slower movements&lt;/param&gt;</w:t>
+        <w:t xml:space="preserve"> = 1 motor step movement, higher counts means slower movements&lt;/param&gt;</w:t>
       </w:r>
     </w:p>
     <w:p>
@@ -18756,7 +17554,6 @@
         <w:t xml:space="preserve">void </w:t>
       </w:r>
       <w:proofErr w:type="spellStart"/>
-      <w:proofErr w:type="gramStart"/>
       <w:r>
         <w:rPr>
           <w:color w:val="C00000"/>
@@ -18768,14 +17565,7 @@
         <w:rPr>
           <w:color w:val="C00000"/>
         </w:rPr>
-        <w:t>(</w:t>
-      </w:r>
-      <w:proofErr w:type="gramEnd"/>
-      <w:r>
-        <w:rPr>
-          <w:color w:val="C00000"/>
-        </w:rPr>
-        <w:t xml:space="preserve">int axis, long </w:t>
+        <w:t xml:space="preserve">(int axis, long </w:t>
       </w:r>
       <w:proofErr w:type="spellStart"/>
       <w:r>
@@ -18854,7 +17644,6 @@
         <w:t xml:space="preserve">void </w:t>
       </w:r>
       <w:proofErr w:type="spellStart"/>
-      <w:proofErr w:type="gramStart"/>
       <w:r>
         <w:rPr>
           <w:color w:val="C00000"/>
@@ -18866,14 +17655,7 @@
         <w:rPr>
           <w:color w:val="C00000"/>
         </w:rPr>
-        <w:t>(</w:t>
-      </w:r>
-      <w:proofErr w:type="gramEnd"/>
-      <w:r>
-        <w:rPr>
-          <w:color w:val="C00000"/>
-        </w:rPr>
-        <w:t>int axis, double position);</w:t>
+        <w:t>(int axis, double position);</w:t>
       </w:r>
     </w:p>
     <w:p>
@@ -18914,7 +17696,6 @@
         <w:t xml:space="preserve">void </w:t>
       </w:r>
       <w:proofErr w:type="spellStart"/>
-      <w:proofErr w:type="gramStart"/>
       <w:r>
         <w:rPr>
           <w:color w:val="C00000"/>
@@ -18926,14 +17707,7 @@
         <w:rPr>
           <w:color w:val="C00000"/>
         </w:rPr>
-        <w:t>(</w:t>
-      </w:r>
-      <w:proofErr w:type="gramEnd"/>
-      <w:r>
-        <w:rPr>
-          <w:color w:val="C00000"/>
-        </w:rPr>
-        <w:t>);</w:t>
+        <w:t>();</w:t>
       </w:r>
     </w:p>
     <w:p>
@@ -18983,7 +17757,6 @@
         <w:t xml:space="preserve">void </w:t>
       </w:r>
       <w:proofErr w:type="spellStart"/>
-      <w:proofErr w:type="gramStart"/>
       <w:r>
         <w:rPr>
           <w:color w:val="C00000"/>
@@ -18995,14 +17768,7 @@
         <w:rPr>
           <w:color w:val="C00000"/>
         </w:rPr>
-        <w:t>(</w:t>
-      </w:r>
-      <w:proofErr w:type="gramEnd"/>
-      <w:r>
-        <w:rPr>
-          <w:color w:val="C00000"/>
-        </w:rPr>
-        <w:t>);</w:t>
+        <w:t>();</w:t>
       </w:r>
     </w:p>
     <w:p>
@@ -19371,7 +18137,7 @@
 <w:numbering xmlns:wpc="http://schemas.microsoft.com/office/word/2010/wordprocessingCanvas" xmlns:cx="http://schemas.microsoft.com/office/drawing/2014/chartex" xmlns:cx1="http://schemas.microsoft.com/office/drawing/2015/9/8/chartex" xmlns:cx2="http://schemas.microsoft.com/office/drawing/2015/10/21/chartex" xmlns:cx3="http://schemas.microsoft.com/office/drawing/2016/5/9/chartex" xmlns:cx4="http://schemas.microsoft.com/office/drawing/2016/5/10/chartex" xmlns:cx5="http://schemas.microsoft.com/office/drawing/2016/5/11/chartex" xmlns:cx6="http://schemas.microsoft.com/office/drawing/2016/5/12/chartex" xmlns:cx7="http://schemas.microsoft.com/office/drawing/2016/5/13/chartex" xmlns:cx8="http://schemas.microsoft.com/office/drawing/2016/5/14/chartex" xmlns:mc="http://schemas.openxmlformats.org/markup-compatibility/2006" xmlns:aink="http://schemas.microsoft.com/office/drawing/2016/ink" xmlns:am3d="http://schemas.microsoft.com/office/drawing/2017/model3d" xmlns:o="urn:schemas-microsoft-com:office:office" xmlns:oel="http://schemas.microsoft.com/office/2019/extlst" xmlns:r="http://schemas.openxmlformats.org/officeDocument/2006/relationships" xmlns:m="http://schemas.openxmlformats.org/officeDocument/2006/math" xmlns:v="urn:schemas-microsoft-com:vml" xmlns:wp14="http://schemas.microsoft.com/office/word/2010/wordprocessingDrawing" xmlns:wp="http://schemas.openxmlformats.org/drawingml/2006/wordprocessingDrawing" xmlns:w10="urn:schemas-microsoft-com:office:word" xmlns:w="http://schemas.openxmlformats.org/wordprocessingml/2006/main" xmlns:w14="http://schemas.microsoft.com/office/word/2010/wordml" xmlns:w15="http://schemas.microsoft.com/office/word/2012/wordml" xmlns:w16cex="http://schemas.microsoft.com/office/word/2018/wordml/cex" xmlns:w16cid="http://schemas.microsoft.com/office/word/2016/wordml/cid" xmlns:w16="http://schemas.microsoft.com/office/word/2018/wordml" xmlns:w16sdtdh="http://schemas.microsoft.com/office/word/2020/wordml/sdtdatahash" xmlns:w16se="http://schemas.microsoft.com/office/word/2015/wordml/symex" xmlns:wpg="http://schemas.microsoft.com/office/word/2010/wordprocessingGroup" xmlns:wpi="http://schemas.microsoft.com/office/word/2010/wordprocessingInk" xmlns:wne="http://schemas.microsoft.com/office/word/2006/wordml" xmlns:wps="http://schemas.microsoft.com/office/word/2010/wordprocessingShape" mc:Ignorable="w14 w15 w16se w16cid w16 w16cex w16sdtdh wp14">
   <w:numPicBullet w:numPicBulletId="0">
     <w:pict>
-      <v:shapetype w14:anchorId="5D26CA42" id="_x0000_t75" coordsize="21600,21600" o:spt="75" o:preferrelative="t" path="m@4@5l@4@11@9@11@9@5xe" filled="f" stroked="f">
+      <v:shapetype id="_x0000_t75" coordsize="21600,21600" o:spt="75" o:preferrelative="t" path="m@4@5l@4@11@9@11@9@5xe" filled="f" stroked="f">
         <v:stroke joinstyle="miter"/>
         <v:formulas>
           <v:f eqn="if lineDrawn pixelLineWidth 0"/>
@@ -19390,7 +18156,7 @@
         <v:path o:extrusionok="f" gradientshapeok="t" o:connecttype="rect"/>
         <o:lock v:ext="edit" aspectratio="t"/>
       </v:shapetype>
-      <v:shape id="_x0000_i1142" type="#_x0000_t75" style="width:15pt;height:15.75pt;visibility:visible;mso-wrap-style:square" o:bullet="t">
+      <v:shape id="_x0000_i1030" type="#_x0000_t75" style="width:15pt;height:15.75pt;visibility:visible;mso-wrap-style:square" o:bullet="t">
         <v:imagedata r:id="rId1" o:title=""/>
       </v:shape>
     </w:pict>

</xml_diff>

<commit_message>
Alt Az user interface enhancements
Alt Az GoTo control implemented
Az direction status indicator, toggles with SOP indicator
Flip Az Direction button, toggles with Flip SOP button
Fixes for Home and Park button functionality on floating buttons window
Documentation updates for Alt Az user interface
</commit_message>
<xml_diff>
--- a/Resources/Manuals/GSS Manual.docx
+++ b/Resources/Manuals/GSS Manual.docx
@@ -1,6 +1,6 @@
 
 <file path=word/document.xml><?xml version="1.0" encoding="utf-8"?>
-<w:document xmlns:wpc="http://schemas.microsoft.com/office/word/2010/wordprocessingCanvas" xmlns:cx="http://schemas.microsoft.com/office/drawing/2014/chartex" xmlns:cx1="http://schemas.microsoft.com/office/drawing/2015/9/8/chartex" xmlns:cx2="http://schemas.microsoft.com/office/drawing/2015/10/21/chartex" xmlns:cx3="http://schemas.microsoft.com/office/drawing/2016/5/9/chartex" xmlns:cx4="http://schemas.microsoft.com/office/drawing/2016/5/10/chartex" xmlns:cx5="http://schemas.microsoft.com/office/drawing/2016/5/11/chartex" xmlns:cx6="http://schemas.microsoft.com/office/drawing/2016/5/12/chartex" xmlns:cx7="http://schemas.microsoft.com/office/drawing/2016/5/13/chartex" xmlns:cx8="http://schemas.microsoft.com/office/drawing/2016/5/14/chartex" xmlns:mc="http://schemas.openxmlformats.org/markup-compatibility/2006" xmlns:aink="http://schemas.microsoft.com/office/drawing/2016/ink" xmlns:am3d="http://schemas.microsoft.com/office/drawing/2017/model3d" xmlns:o="urn:schemas-microsoft-com:office:office" xmlns:oel="http://schemas.microsoft.com/office/2019/extlst" xmlns:r="http://schemas.openxmlformats.org/officeDocument/2006/relationships" xmlns:m="http://schemas.openxmlformats.org/officeDocument/2006/math" xmlns:v="urn:schemas-microsoft-com:vml" xmlns:wp14="http://schemas.microsoft.com/office/word/2010/wordprocessingDrawing" xmlns:wp="http://schemas.openxmlformats.org/drawingml/2006/wordprocessingDrawing" xmlns:w10="urn:schemas-microsoft-com:office:word" xmlns:w="http://schemas.openxmlformats.org/wordprocessingml/2006/main" xmlns:w14="http://schemas.microsoft.com/office/word/2010/wordml" xmlns:w15="http://schemas.microsoft.com/office/word/2012/wordml" xmlns:w16cex="http://schemas.microsoft.com/office/word/2018/wordml/cex" xmlns:w16cid="http://schemas.microsoft.com/office/word/2016/wordml/cid" xmlns:w16="http://schemas.microsoft.com/office/word/2018/wordml" xmlns:w16sdtdh="http://schemas.microsoft.com/office/word/2020/wordml/sdtdatahash" xmlns:w16se="http://schemas.microsoft.com/office/word/2015/wordml/symex" xmlns:wpg="http://schemas.microsoft.com/office/word/2010/wordprocessingGroup" xmlns:wpi="http://schemas.microsoft.com/office/word/2010/wordprocessingInk" xmlns:wne="http://schemas.microsoft.com/office/word/2006/wordml" xmlns:wps="http://schemas.microsoft.com/office/word/2010/wordprocessingShape" mc:Ignorable="w14 w15 w16se w16cid w16 w16cex w16sdtdh wp14">
+<w:document xmlns:wpc="http://schemas.microsoft.com/office/word/2010/wordprocessingCanvas" xmlns:cx="http://schemas.microsoft.com/office/drawing/2014/chartex" xmlns:cx1="http://schemas.microsoft.com/office/drawing/2015/9/8/chartex" xmlns:cx2="http://schemas.microsoft.com/office/drawing/2015/10/21/chartex" xmlns:cx3="http://schemas.microsoft.com/office/drawing/2016/5/9/chartex" xmlns:cx4="http://schemas.microsoft.com/office/drawing/2016/5/10/chartex" xmlns:cx5="http://schemas.microsoft.com/office/drawing/2016/5/11/chartex" xmlns:cx6="http://schemas.microsoft.com/office/drawing/2016/5/12/chartex" xmlns:cx7="http://schemas.microsoft.com/office/drawing/2016/5/13/chartex" xmlns:cx8="http://schemas.microsoft.com/office/drawing/2016/5/14/chartex" xmlns:mc="http://schemas.openxmlformats.org/markup-compatibility/2006" xmlns:aink="http://schemas.microsoft.com/office/drawing/2016/ink" xmlns:am3d="http://schemas.microsoft.com/office/drawing/2017/model3d" xmlns:o="urn:schemas-microsoft-com:office:office" xmlns:oel="http://schemas.microsoft.com/office/2019/extlst" xmlns:r="http://schemas.openxmlformats.org/officeDocument/2006/relationships" xmlns:m="http://schemas.openxmlformats.org/officeDocument/2006/math" xmlns:v="urn:schemas-microsoft-com:vml" xmlns:wp14="http://schemas.microsoft.com/office/word/2010/wordprocessingDrawing" xmlns:wp="http://schemas.openxmlformats.org/drawingml/2006/wordprocessingDrawing" xmlns:w10="urn:schemas-microsoft-com:office:word" xmlns:w="http://schemas.openxmlformats.org/wordprocessingml/2006/main" xmlns:w14="http://schemas.microsoft.com/office/word/2010/wordml" xmlns:w15="http://schemas.microsoft.com/office/word/2012/wordml" xmlns:w16cex="http://schemas.microsoft.com/office/word/2018/wordml/cex" xmlns:w16cid="http://schemas.microsoft.com/office/word/2016/wordml/cid" xmlns:w16="http://schemas.microsoft.com/office/word/2018/wordml" xmlns:w16du="http://schemas.microsoft.com/office/word/2023/wordml/word16du" xmlns:w16sdtdh="http://schemas.microsoft.com/office/word/2020/wordml/sdtdatahash" xmlns:w16se="http://schemas.microsoft.com/office/word/2015/wordml/symex" xmlns:wpg="http://schemas.microsoft.com/office/word/2010/wordprocessingGroup" xmlns:wpi="http://schemas.microsoft.com/office/word/2010/wordprocessingInk" xmlns:wne="http://schemas.microsoft.com/office/word/2006/wordml" xmlns:wps="http://schemas.microsoft.com/office/word/2010/wordprocessingShape" mc:Ignorable="w14 w15 w16se w16cid w16 w16cex w16sdtdh w16du wp14">
   <w:body>
     <w:p>
       <w:bookmarkStart w:id="0" w:name="_Hlk155023477"/>
@@ -2624,31 +2624,7 @@
         <w:rPr>
           <w:color w:val="FF0000"/>
         </w:rPr>
-        <w:t xml:space="preserve">Alt / Az mounts can </w:t>
-      </w:r>
-      <w:r>
-        <w:rPr>
-          <w:color w:val="FF0000"/>
-        </w:rPr>
-        <w:t>track</w:t>
-      </w:r>
-      <w:r>
-        <w:rPr>
-          <w:color w:val="FF0000"/>
-        </w:rPr>
-        <w:t xml:space="preserve"> up to </w:t>
-      </w:r>
-      <w:r>
-        <w:rPr>
-          <w:color w:val="FF0000"/>
-        </w:rPr>
-        <w:t>210</w:t>
-      </w:r>
-      <w:r>
-        <w:rPr>
-          <w:color w:val="FF0000"/>
-        </w:rPr>
-        <w:t xml:space="preserve"> degrees Eastwards or Westwards from North. </w:t>
+        <w:t xml:space="preserve">Alt / Az mounts can track up to 210 degrees Eastwards or Westwards from North. </w:t>
       </w:r>
       <w:r>
         <w:rPr>
@@ -3726,6 +3702,11 @@
     <w:p>
       <w:bookmarkStart w:id="35" w:name="_Toc62017073"/>
       <w:r>
+        <w:t>Supports RA Dec and Az Alt GoTo. Right click in the GoTo Control to swap between coordinate systems.</w:t>
+      </w:r>
+    </w:p>
+    <w:p>
+      <w:r>
         <w:rPr>
           <w:rStyle w:val="Heading3Char"/>
         </w:rPr>
@@ -3759,7 +3740,13 @@
       </w:r>
       <w:bookmarkEnd w:id="37"/>
       <w:r>
-        <w:t xml:space="preserve"> – Takes the position entered and reset the mount to that location.  Any syncs large</w:t>
+        <w:t xml:space="preserve"> – Takes the position entered and reset the mount to that location</w:t>
+      </w:r>
+      <w:r>
+        <w:t xml:space="preserve"> (Ra Dec only)</w:t>
+      </w:r>
+      <w:r>
+        <w:t>.  Any syncs large</w:t>
       </w:r>
       <w:r>
         <w:t>r</w:t>
@@ -4242,16 +4229,99 @@
         <w:t>– moves the mount to the opposite side of the pier.  Works in both directions.</w:t>
       </w:r>
       <w:r>
-        <w:t xml:space="preserve"> Not applicable to Alt/Az mounts.</w:t>
-      </w:r>
-    </w:p>
-    <w:p>
-      <w:pPr>
+        <w:t xml:space="preserve"> Not </w:t>
+      </w:r>
+      <w:r>
+        <w:t>enabled</w:t>
+      </w:r>
+      <w:r>
+        <w:t xml:space="preserve"> </w:t>
+      </w:r>
+      <w:r>
+        <w:t>for</w:t>
+      </w:r>
+      <w:r>
+        <w:t xml:space="preserve"> Alt/Az mounts.</w:t>
+      </w:r>
+    </w:p>
+    <w:p>
+      <w:bookmarkStart w:id="49" w:name="_Toc62017088"/>
+      <w:r>
+        <w:rPr>
+          <w:rStyle w:val="Heading3Char"/>
+        </w:rPr>
+        <w:t xml:space="preserve">Flip </w:t>
+      </w:r>
+      <w:r>
+        <w:rPr>
+          <w:rStyle w:val="Heading3Char"/>
+        </w:rPr>
+        <w:t>Az Direction</w:t>
+      </w:r>
+      <w:r>
+        <w:rPr>
+          <w:rStyle w:val="Heading3Char"/>
+        </w:rPr>
+        <w:t xml:space="preserve"> Button</w:t>
+      </w:r>
+      <w:r>
+        <w:rPr>
+          <w:rStyle w:val="Heading3Char"/>
+        </w:rPr>
+        <w:t xml:space="preserve"> </w:t>
+      </w:r>
+      <w:r>
+        <w:t xml:space="preserve">– moves the mount </w:t>
+      </w:r>
+      <w:r>
+        <w:t xml:space="preserve">in the opposite direction to positions around the South azimuth direction. </w:t>
+      </w:r>
+      <w:r>
+        <w:t xml:space="preserve">Works in both directions. </w:t>
+      </w:r>
+      <w:r>
         <w:rPr>
           <w:color w:val="FF0000"/>
         </w:rPr>
-      </w:pPr>
-      <w:bookmarkStart w:id="49" w:name="_Toc62017088"/>
+        <w:t>WARNING: The mount will slew 360 degrees through North to reach the new position</w:t>
+      </w:r>
+      <w:r>
+        <w:rPr>
+          <w:color w:val="FF0000"/>
+        </w:rPr>
+        <w:t>. Check that cables will not twist or bind</w:t>
+      </w:r>
+      <w:r>
+        <w:rPr>
+          <w:color w:val="FF0000"/>
+        </w:rPr>
+        <w:t>.</w:t>
+      </w:r>
+      <w:r>
+        <w:t xml:space="preserve"> </w:t>
+      </w:r>
+      <w:r>
+        <w:t xml:space="preserve">Not </w:t>
+      </w:r>
+      <w:r>
+        <w:t>enabled for Ra</w:t>
+      </w:r>
+      <w:r>
+        <w:t>/</w:t>
+      </w:r>
+      <w:r>
+        <w:t>Dec</w:t>
+      </w:r>
+      <w:r>
+        <w:t xml:space="preserve"> mounts.</w:t>
+      </w:r>
+    </w:p>
+    <w:p>
+      <w:pPr>
+        <w:rPr>
+          <w:color w:val="FF0000"/>
+        </w:rPr>
+      </w:pPr>
       <w:r>
         <w:rPr>
           <w:rStyle w:val="Heading3Char"/>
@@ -4278,7 +4348,13 @@
         <w:t xml:space="preserve">This would be helpful if the mount loses power and is then powered on and the axis positions are unknown.  </w:t>
       </w:r>
       <w:r>
-        <w:t xml:space="preserve">Autohome will </w:t>
+        <w:t>Auto</w:t>
+      </w:r>
+      <w:r>
+        <w:t>H</w:t>
+      </w:r>
+      <w:r>
+        <w:t xml:space="preserve">ome will </w:t>
       </w:r>
       <w:r>
         <w:t>attempt to find each axis home sensor.  It does this by moving each axis 5 degrees at a time towards the sensor for a maximum of 100 degrees.  If it did not find the home sensor it will tell you at the end of the process.  Once finished you will have the option to run it again for another 100 degrees search.</w:t>
@@ -4347,7 +4423,11 @@
         <w:t>t uses the currently selected Park Position</w:t>
       </w:r>
       <w:r>
-        <w:t xml:space="preserve"> and the button will display “On” until the event is completed</w:t>
+        <w:t xml:space="preserve"> and the button will display “On” until </w:t>
+      </w:r>
+      <w:r>
+        <w:lastRenderedPageBreak/>
+        <w:t>the event is completed</w:t>
       </w:r>
       <w:r>
         <w:t>.  It’s the user responsibility to ensure no other software is interfering or working the mount at the time the event is scheduled to run.</w:t>
@@ -4553,6 +4633,7 @@
         <w:rPr>
           <w:rStyle w:val="Heading3Char"/>
         </w:rPr>
+        <w:lastRenderedPageBreak/>
         <w:t>Axes -</w:t>
       </w:r>
       <w:bookmarkEnd w:id="55"/>
@@ -4570,9 +4651,6 @@
       </w:r>
       <w:r>
         <w:br/>
-      </w:r>
-      <w:r>
-        <w:lastRenderedPageBreak/>
         <w:t>East (CW Axis1)</w:t>
       </w:r>
       <w:r>
@@ -6572,18 +6650,20 @@
       <w:r>
         <w:t xml:space="preserve"> - Normal (pierEast) where the mechanical Dec is in the range -90 deg to +90 deg.  Beyond the pole (pierWest) Where the mechanical Dec is in the range -180 deg to -90 deg or +90 deg to +180 deg.</w:t>
       </w:r>
+      <w:r>
+        <w:t xml:space="preserve"> Not displayed for Alt/Az mounts.</w:t>
+      </w:r>
     </w:p>
     <w:p>
       <w:r>
         <w:rPr>
           <w:noProof/>
-          <w:lang w:eastAsia="en-US"/>
         </w:rPr>
         <w:drawing>
-          <wp:inline distT="0" distB="0" distL="0" distR="0" wp14:anchorId="3A49706E" wp14:editId="2E6B111E">
-            <wp:extent cx="428625" cy="352425"/>
-            <wp:effectExtent l="0" t="0" r="9525" b="9525"/>
-            <wp:docPr id="24" name="Picture 24"/>
+          <wp:inline distT="0" distB="0" distL="0" distR="0" wp14:anchorId="1558BC2B" wp14:editId="083784E2">
+            <wp:extent cx="685800" cy="333375"/>
+            <wp:effectExtent l="0" t="0" r="0" b="9525"/>
+            <wp:docPr id="957263508" name="Picture 1"/>
             <wp:cNvGraphicFramePr>
               <a:graphicFrameLocks xmlns:a="http://schemas.openxmlformats.org/drawingml/2006/main" noChangeAspect="1"/>
             </wp:cNvGraphicFramePr>
@@ -6591,7 +6671,7 @@
               <a:graphicData uri="http://schemas.openxmlformats.org/drawingml/2006/picture">
                 <pic:pic xmlns:pic="http://schemas.openxmlformats.org/drawingml/2006/picture">
                   <pic:nvPicPr>
-                    <pic:cNvPr id="1" name=""/>
+                    <pic:cNvPr id="957263508" name=""/>
                     <pic:cNvPicPr/>
                   </pic:nvPicPr>
                   <pic:blipFill>
@@ -6603,7 +6683,7 @@
                   <pic:spPr>
                     <a:xfrm>
                       <a:off x="0" y="0"/>
-                      <a:ext cx="428625" cy="352425"/>
+                      <a:ext cx="685800" cy="333375"/>
                     </a:xfrm>
                     <a:prstGeom prst="rect">
                       <a:avLst/>
@@ -6616,85 +6696,31 @@
         </w:drawing>
       </w:r>
       <w:r>
+        <w:rPr>
+          <w:rStyle w:val="Heading3Char"/>
+        </w:rPr>
+        <w:t xml:space="preserve"> Azimuth Direction</w:t>
+      </w:r>
+      <w:r>
         <w:t xml:space="preserve"> </w:t>
       </w:r>
       <w:r>
-        <w:rPr>
-          <w:rStyle w:val="Heading3Char"/>
-        </w:rPr>
-        <w:t>Axis Limits</w:t>
-      </w:r>
-      <w:r>
-        <w:t xml:space="preserve"> – is yellow when one or more of the axes reaches a limit such as passing too far past the meridian</w:t>
-      </w:r>
-      <w:r>
-        <w:t xml:space="preserve"> for a polar mount or</w:t>
-      </w:r>
-      <w:r>
-        <w:t xml:space="preserve"> setting</w:t>
-      </w:r>
-      <w:r>
-        <w:t xml:space="preserve"> the elevation too high </w:t>
-      </w:r>
-      <w:r>
-        <w:t xml:space="preserve">or too low </w:t>
-      </w:r>
-      <w:r>
-        <w:t>for an alt/az mount</w:t>
-      </w:r>
-      <w:r>
-        <w:t>.</w:t>
-      </w:r>
-      <w:r>
-        <w:t xml:space="preserve">  </w:t>
-      </w:r>
-      <w:r>
-        <w:rPr>
-          <w:color w:val="FF0000"/>
-        </w:rPr>
-        <w:t xml:space="preserve">Warning </w:t>
-      </w:r>
-      <w:r>
-        <w:t>– Axis limits will not stop the mount from moving and simply displays a warning light.   It is up to the user to see that the mount is not damaged.</w:t>
-      </w:r>
-      <w:r>
-        <w:t xml:space="preserve"> Click the icon and you will be presented with a few options.</w:t>
-      </w:r>
-    </w:p>
-    <w:p>
-      <w:pPr>
-        <w:pStyle w:val="ListParagraph"/>
-        <w:numPr>
-          <w:ilvl w:val="0"/>
-          <w:numId w:val="36"/>
-        </w:numPr>
-      </w:pPr>
-      <w:r>
-        <w:t>Nothing – The mount will take no specific action</w:t>
-      </w:r>
-    </w:p>
-    <w:p>
-      <w:pPr>
-        <w:pStyle w:val="ListParagraph"/>
-        <w:numPr>
-          <w:ilvl w:val="0"/>
-          <w:numId w:val="36"/>
-        </w:numPr>
-      </w:pPr>
-      <w:r>
-        <w:t>Turn off Tracking – Tracking will stop</w:t>
-      </w:r>
-    </w:p>
-    <w:p>
-      <w:pPr>
-        <w:pStyle w:val="ListParagraph"/>
-        <w:numPr>
-          <w:ilvl w:val="0"/>
-          <w:numId w:val="36"/>
-        </w:numPr>
-      </w:pPr>
-      <w:r>
-        <w:t>Park – Mount will slew to the set park position.</w:t>
+        <w:t>–</w:t>
+      </w:r>
+      <w:r>
+        <w:t xml:space="preserve"> </w:t>
+      </w:r>
+      <w:r>
+        <w:t>East when motion is Eastwards from North and West when motion is Westwards from North.</w:t>
+      </w:r>
+      <w:r>
+        <w:t xml:space="preserve"> Not displayed for </w:t>
+      </w:r>
+      <w:r>
+        <w:t>Ra/Dec</w:t>
+      </w:r>
+      <w:r>
+        <w:t xml:space="preserve"> mounts</w:t>
       </w:r>
     </w:p>
     <w:p>
@@ -6704,10 +6730,10 @@
           <w:lang w:eastAsia="en-US"/>
         </w:rPr>
         <w:drawing>
-          <wp:inline distT="0" distB="0" distL="0" distR="0" wp14:anchorId="07DA0D24" wp14:editId="5336DAFE">
-            <wp:extent cx="2667000" cy="352425"/>
-            <wp:effectExtent l="0" t="0" r="0" b="9525"/>
-            <wp:docPr id="26" name="Picture 26"/>
+          <wp:inline distT="0" distB="0" distL="0" distR="0" wp14:anchorId="3A49706E" wp14:editId="2E6B111E">
+            <wp:extent cx="428625" cy="352425"/>
+            <wp:effectExtent l="0" t="0" r="9525" b="9525"/>
+            <wp:docPr id="24" name="Picture 24"/>
             <wp:cNvGraphicFramePr>
               <a:graphicFrameLocks xmlns:a="http://schemas.openxmlformats.org/drawingml/2006/main" noChangeAspect="1"/>
             </wp:cNvGraphicFramePr>
@@ -6727,7 +6753,7 @@
                   <pic:spPr>
                     <a:xfrm>
                       <a:off x="0" y="0"/>
-                      <a:ext cx="2667000" cy="352425"/>
+                      <a:ext cx="428625" cy="352425"/>
                     </a:xfrm>
                     <a:prstGeom prst="rect">
                       <a:avLst/>
@@ -6746,16 +6772,79 @@
         <w:rPr>
           <w:rStyle w:val="Heading3Char"/>
         </w:rPr>
-        <w:t>Status Lights</w:t>
-      </w:r>
-      <w:r>
-        <w:t xml:space="preserve"> – Parked, Home, Slewing, and </w:t>
-      </w:r>
-      <w:r>
-        <w:t>Tracking</w:t>
-      </w:r>
-      <w:r>
-        <w:t xml:space="preserve"> are Items that are highlighted when active</w:t>
+        <w:t>Axis Limits</w:t>
+      </w:r>
+      <w:r>
+        <w:t xml:space="preserve"> – is yellow when one or more of the axes reaches a limit such as passing too far past the meridian</w:t>
+      </w:r>
+      <w:r>
+        <w:t xml:space="preserve"> for a polar mount or</w:t>
+      </w:r>
+      <w:r>
+        <w:t xml:space="preserve"> setting</w:t>
+      </w:r>
+      <w:r>
+        <w:t xml:space="preserve"> the elevation too high </w:t>
+      </w:r>
+      <w:r>
+        <w:t xml:space="preserve">or too low </w:t>
+      </w:r>
+      <w:r>
+        <w:t>for an alt/az mount</w:t>
+      </w:r>
+      <w:r>
+        <w:t>.</w:t>
+      </w:r>
+      <w:r>
+        <w:t xml:space="preserve">  </w:t>
+      </w:r>
+      <w:r>
+        <w:rPr>
+          <w:color w:val="FF0000"/>
+        </w:rPr>
+        <w:t xml:space="preserve">Warning </w:t>
+      </w:r>
+      <w:r>
+        <w:t>– Axis limits will not stop the mount from moving and simply displays a warning light.   It is up to the user to see that the mount is not damaged.</w:t>
+      </w:r>
+      <w:r>
+        <w:t xml:space="preserve"> Click the icon and you will be presented with a few options.</w:t>
+      </w:r>
+    </w:p>
+    <w:p>
+      <w:pPr>
+        <w:pStyle w:val="ListParagraph"/>
+        <w:numPr>
+          <w:ilvl w:val="0"/>
+          <w:numId w:val="36"/>
+        </w:numPr>
+      </w:pPr>
+      <w:r>
+        <w:t>Nothing – The mount will take no specific action</w:t>
+      </w:r>
+    </w:p>
+    <w:p>
+      <w:pPr>
+        <w:pStyle w:val="ListParagraph"/>
+        <w:numPr>
+          <w:ilvl w:val="0"/>
+          <w:numId w:val="36"/>
+        </w:numPr>
+      </w:pPr>
+      <w:r>
+        <w:t>Turn off Tracking – Tracking will stop</w:t>
+      </w:r>
+    </w:p>
+    <w:p>
+      <w:pPr>
+        <w:pStyle w:val="ListParagraph"/>
+        <w:numPr>
+          <w:ilvl w:val="0"/>
+          <w:numId w:val="36"/>
+        </w:numPr>
+      </w:pPr>
+      <w:r>
+        <w:t>Park – Mount will slew to the set park position.</w:t>
       </w:r>
     </w:p>
     <w:p>
@@ -6765,10 +6854,10 @@
           <w:lang w:eastAsia="en-US"/>
         </w:rPr>
         <w:drawing>
-          <wp:inline distT="0" distB="0" distL="0" distR="0" wp14:anchorId="50408F98" wp14:editId="57D18885">
-            <wp:extent cx="1314450" cy="457200"/>
-            <wp:effectExtent l="0" t="0" r="0" b="0"/>
-            <wp:docPr id="27" name="Picture 27"/>
+          <wp:inline distT="0" distB="0" distL="0" distR="0" wp14:anchorId="07DA0D24" wp14:editId="5336DAFE">
+            <wp:extent cx="2667000" cy="352425"/>
+            <wp:effectExtent l="0" t="0" r="0" b="9525"/>
+            <wp:docPr id="26" name="Picture 26"/>
             <wp:cNvGraphicFramePr>
               <a:graphicFrameLocks xmlns:a="http://schemas.openxmlformats.org/drawingml/2006/main" noChangeAspect="1"/>
             </wp:cNvGraphicFramePr>
@@ -6788,6 +6877,67 @@
                   <pic:spPr>
                     <a:xfrm>
                       <a:off x="0" y="0"/>
+                      <a:ext cx="2667000" cy="352425"/>
+                    </a:xfrm>
+                    <a:prstGeom prst="rect">
+                      <a:avLst/>
+                    </a:prstGeom>
+                  </pic:spPr>
+                </pic:pic>
+              </a:graphicData>
+            </a:graphic>
+          </wp:inline>
+        </w:drawing>
+      </w:r>
+      <w:r>
+        <w:t xml:space="preserve"> </w:t>
+      </w:r>
+      <w:r>
+        <w:rPr>
+          <w:rStyle w:val="Heading3Char"/>
+        </w:rPr>
+        <w:t>Status Lights</w:t>
+      </w:r>
+      <w:r>
+        <w:t xml:space="preserve"> – Parked, Home, Slewing, and </w:t>
+      </w:r>
+      <w:r>
+        <w:t>Tracking</w:t>
+      </w:r>
+      <w:r>
+        <w:t xml:space="preserve"> are Items that are highlighted when active</w:t>
+      </w:r>
+    </w:p>
+    <w:p>
+      <w:r>
+        <w:rPr>
+          <w:noProof/>
+          <w:lang w:eastAsia="en-US"/>
+        </w:rPr>
+        <w:drawing>
+          <wp:inline distT="0" distB="0" distL="0" distR="0" wp14:anchorId="50408F98" wp14:editId="57D18885">
+            <wp:extent cx="1314450" cy="457200"/>
+            <wp:effectExtent l="0" t="0" r="0" b="0"/>
+            <wp:docPr id="27" name="Picture 27"/>
+            <wp:cNvGraphicFramePr>
+              <a:graphicFrameLocks xmlns:a="http://schemas.openxmlformats.org/drawingml/2006/main" noChangeAspect="1"/>
+            </wp:cNvGraphicFramePr>
+            <a:graphic xmlns:a="http://schemas.openxmlformats.org/drawingml/2006/main">
+              <a:graphicData uri="http://schemas.openxmlformats.org/drawingml/2006/picture">
+                <pic:pic xmlns:pic="http://schemas.openxmlformats.org/drawingml/2006/picture">
+                  <pic:nvPicPr>
+                    <pic:cNvPr id="1" name=""/>
+                    <pic:cNvPicPr/>
+                  </pic:nvPicPr>
+                  <pic:blipFill>
+                    <a:blip r:embed="rId39"/>
+                    <a:stretch>
+                      <a:fillRect/>
+                    </a:stretch>
+                  </pic:blipFill>
+                  <pic:spPr>
+                    <a:xfrm>
+                      <a:off x="0" y="0"/>
                       <a:ext cx="1314450" cy="457200"/>
                     </a:xfrm>
                     <a:prstGeom prst="rect">
@@ -6856,7 +7006,7 @@
                     <pic:cNvPicPr/>
                   </pic:nvPicPr>
                   <pic:blipFill rotWithShape="1">
-                    <a:blip r:embed="rId39"/>
+                    <a:blip r:embed="rId40"/>
                     <a:srcRect t="5966" b="4284"/>
                     <a:stretch/>
                   </pic:blipFill>
@@ -6923,7 +7073,7 @@
                     <pic:cNvPicPr/>
                   </pic:nvPicPr>
                   <pic:blipFill>
-                    <a:blip r:embed="rId40"/>
+                    <a:blip r:embed="rId41"/>
                     <a:stretch>
                       <a:fillRect/>
                     </a:stretch>
@@ -7687,7 +7837,7 @@
                     <pic:cNvPicPr/>
                   </pic:nvPicPr>
                   <pic:blipFill>
-                    <a:blip r:embed="rId41">
+                    <a:blip r:embed="rId42">
                       <a:extLst>
                         <a:ext uri="{28A0092B-C50C-407E-A947-70E740481C1C}">
                           <a14:useLocalDpi xmlns:a14="http://schemas.microsoft.com/office/drawing/2010/main" val="0"/>
@@ -7775,7 +7925,7 @@
                     <pic:cNvPicPr/>
                   </pic:nvPicPr>
                   <pic:blipFill rotWithShape="1">
-                    <a:blip r:embed="rId42"/>
+                    <a:blip r:embed="rId43"/>
                     <a:srcRect l="1233" t="2061" r="1278" b="1540"/>
                     <a:stretch/>
                   </pic:blipFill>
@@ -7860,7 +8010,7 @@
                     <pic:cNvPicPr/>
                   </pic:nvPicPr>
                   <pic:blipFill>
-                    <a:blip r:embed="rId43"/>
+                    <a:blip r:embed="rId44"/>
                     <a:stretch>
                       <a:fillRect/>
                     </a:stretch>
@@ -7958,7 +8108,7 @@
                     <pic:cNvPicPr/>
                   </pic:nvPicPr>
                   <pic:blipFill>
-                    <a:blip r:embed="rId44"/>
+                    <a:blip r:embed="rId45"/>
                     <a:stretch>
                       <a:fillRect/>
                     </a:stretch>
@@ -8440,7 +8590,7 @@
                     <pic:cNvPicPr/>
                   </pic:nvPicPr>
                   <pic:blipFill>
-                    <a:blip r:embed="rId45">
+                    <a:blip r:embed="rId46">
                       <a:extLst>
                         <a:ext uri="{28A0092B-C50C-407E-A947-70E740481C1C}">
                           <a14:useLocalDpi xmlns:a14="http://schemas.microsoft.com/office/drawing/2010/main" val="0"/>
@@ -8498,7 +8648,7 @@
                     <pic:cNvPicPr/>
                   </pic:nvPicPr>
                   <pic:blipFill>
-                    <a:blip r:embed="rId46">
+                    <a:blip r:embed="rId47">
                       <a:extLst>
                         <a:ext uri="{28A0092B-C50C-407E-A947-70E740481C1C}">
                           <a14:useLocalDpi xmlns:a14="http://schemas.microsoft.com/office/drawing/2010/main" val="0"/>
@@ -8941,7 +9091,7 @@
                     <pic:cNvPicPr/>
                   </pic:nvPicPr>
                   <pic:blipFill>
-                    <a:blip r:embed="rId47"/>
+                    <a:blip r:embed="rId48"/>
                     <a:stretch>
                       <a:fillRect/>
                     </a:stretch>
@@ -9364,7 +9514,7 @@
                     <pic:cNvPicPr/>
                   </pic:nvPicPr>
                   <pic:blipFill>
-                    <a:blip r:embed="rId48">
+                    <a:blip r:embed="rId49">
                       <a:extLst>
                         <a:ext uri="{28A0092B-C50C-407E-A947-70E740481C1C}">
                           <a14:useLocalDpi xmlns:a14="http://schemas.microsoft.com/office/drawing/2010/main" val="0"/>
@@ -9465,7 +9615,7 @@
                     <pic:cNvPicPr/>
                   </pic:nvPicPr>
                   <pic:blipFill>
-                    <a:blip r:embed="rId49"/>
+                    <a:blip r:embed="rId50"/>
                     <a:stretch>
                       <a:fillRect/>
                     </a:stretch>
@@ -9526,273 +9676,6 @@
             <wp:extent cx="5943600" cy="3611880"/>
             <wp:effectExtent l="0" t="0" r="0" b="7620"/>
             <wp:docPr id="405" name="Picture 405"/>
-            <wp:cNvGraphicFramePr>
-              <a:graphicFrameLocks xmlns:a="http://schemas.openxmlformats.org/drawingml/2006/main" noChangeAspect="1"/>
-            </wp:cNvGraphicFramePr>
-            <a:graphic xmlns:a="http://schemas.openxmlformats.org/drawingml/2006/main">
-              <a:graphicData uri="http://schemas.openxmlformats.org/drawingml/2006/picture">
-                <pic:pic xmlns:pic="http://schemas.openxmlformats.org/drawingml/2006/picture">
-                  <pic:nvPicPr>
-                    <pic:cNvPr id="1" name=""/>
-                    <pic:cNvPicPr/>
-                  </pic:nvPicPr>
-                  <pic:blipFill>
-                    <a:blip r:embed="rId50"/>
-                    <a:stretch>
-                      <a:fillRect/>
-                    </a:stretch>
-                  </pic:blipFill>
-                  <pic:spPr>
-                    <a:xfrm>
-                      <a:off x="0" y="0"/>
-                      <a:ext cx="5943600" cy="3611880"/>
-                    </a:xfrm>
-                    <a:prstGeom prst="rect">
-                      <a:avLst/>
-                    </a:prstGeom>
-                  </pic:spPr>
-                </pic:pic>
-              </a:graphicData>
-            </a:graphic>
-          </wp:inline>
-        </w:drawing>
-      </w:r>
-    </w:p>
-    <w:p/>
-    <w:p>
-      <w:r>
-        <w:t>With the 3d tab you can watch a model of the mount as it moves in real time.  The position of the mount is dependent on the proper starting of the mount and GS being in the home position or a parked position.   If the mount starts up in an unknown position this view may not be correct.</w:t>
-      </w:r>
-    </w:p>
-    <w:p>
-      <w:r>
-        <w:t>Use the mouse</w:t>
-      </w:r>
-      <w:r>
-        <w:t xml:space="preserve"> right click &amp; hold</w:t>
-      </w:r>
-      <w:r>
-        <w:t xml:space="preserve"> </w:t>
-      </w:r>
-      <w:r>
-        <w:t>to pan or</w:t>
-      </w:r>
-      <w:r>
-        <w:t xml:space="preserve"> </w:t>
-      </w:r>
-      <w:r>
-        <w:t xml:space="preserve">the </w:t>
-      </w:r>
-      <w:r>
-        <w:t>mouse wheel to zoom the model</w:t>
-      </w:r>
-      <w:r>
-        <w:t xml:space="preserve"> for different viewing perspectives</w:t>
-      </w:r>
-      <w:r>
-        <w:t>.</w:t>
-      </w:r>
-    </w:p>
-    <w:p>
-      <w:bookmarkStart w:id="132" w:name="_Toc62017160"/>
-      <w:r>
-        <w:rPr>
-          <w:rStyle w:val="Heading3Char"/>
-        </w:rPr>
-        <w:t>Open Window</w:t>
-      </w:r>
-      <w:bookmarkEnd w:id="132"/>
-      <w:r>
-        <w:t xml:space="preserve"> button – opens a new window so that you can organize your desktop and still see the 3d models.</w:t>
-      </w:r>
-    </w:p>
-    <w:p>
-      <w:bookmarkStart w:id="133" w:name="_Toc62017161"/>
-      <w:r>
-        <w:rPr>
-          <w:rStyle w:val="Heading3Char"/>
-        </w:rPr>
-        <w:t>Reset View button</w:t>
-      </w:r>
-      <w:bookmarkEnd w:id="133"/>
-      <w:r>
-        <w:t xml:space="preserve"> – reset the model back to the default viewing perspective.</w:t>
-      </w:r>
-    </w:p>
-    <w:p>
-      <w:bookmarkStart w:id="134" w:name="_Toc62017162"/>
-      <w:r>
-        <w:rPr>
-          <w:rStyle w:val="Heading3Char"/>
-        </w:rPr>
-        <w:t>3 bars</w:t>
-      </w:r>
-      <w:bookmarkEnd w:id="134"/>
-      <w:r>
-        <w:t xml:space="preserve"> – Under the settings you can select the 3d model type to view.  </w:t>
-      </w:r>
-    </w:p>
-    <w:p>
-      <w:r>
-        <w:t xml:space="preserve">  </w:t>
-      </w:r>
-    </w:p>
-    <w:p>
-      <w:r>
-        <w:t xml:space="preserve"> </w:t>
-      </w:r>
-    </w:p>
-    <w:p/>
-    <w:p>
-      <w:pPr>
-        <w:pStyle w:val="Heading1"/>
-        <w:numPr>
-          <w:ilvl w:val="0"/>
-          <w:numId w:val="27"/>
-        </w:numPr>
-      </w:pPr>
-      <w:bookmarkStart w:id="135" w:name="_Toc62017163"/>
-      <w:bookmarkStart w:id="136" w:name="_Toc108536329"/>
-      <w:bookmarkStart w:id="137" w:name="_Toc155026670"/>
-      <w:r>
-        <w:t>Pole Locator</w:t>
-      </w:r>
-      <w:bookmarkEnd w:id="135"/>
-      <w:bookmarkEnd w:id="136"/>
-      <w:bookmarkEnd w:id="137"/>
-    </w:p>
-    <w:p>
-      <w:r>
-        <w:t xml:space="preserve">If you don’t have access to hardware like Polemaster or camera for plate solving then using the polar scope maybe your only option.  </w:t>
-      </w:r>
-      <w:r>
-        <w:t xml:space="preserve">Use </w:t>
-      </w:r>
-      <w:r>
-        <w:t xml:space="preserve">can use </w:t>
-      </w:r>
-      <w:r>
-        <w:t xml:space="preserve">the Pole Locator tab to polar align </w:t>
-      </w:r>
-      <w:r>
-        <w:t>the</w:t>
-      </w:r>
-      <w:r>
-        <w:t xml:space="preserve"> mount using a polar scope.  If you’re in the north hemisphere use the directions for Polaris.  </w:t>
-      </w:r>
-      <w:r>
-        <w:t xml:space="preserve">In the </w:t>
-      </w:r>
-      <w:r>
-        <w:t xml:space="preserve">southern hemisphere use </w:t>
-      </w:r>
-      <w:r>
-        <w:t xml:space="preserve">the location of </w:t>
-      </w:r>
-      <w:r>
-        <w:t>Sigma Octans</w:t>
-      </w:r>
-      <w:r>
-        <w:t xml:space="preserve"> as an indication of location.</w:t>
-      </w:r>
-    </w:p>
-    <w:p/>
-    <w:p>
-      <w:pPr>
-        <w:pStyle w:val="Heading2"/>
-      </w:pPr>
-      <w:bookmarkStart w:id="138" w:name="_Toc62017164"/>
-      <w:r>
-        <w:t>Polaris Polar Scope Alignment in 6 Easy Steps</w:t>
-      </w:r>
-      <w:bookmarkEnd w:id="138"/>
-    </w:p>
-    <w:p>
-      <w:pPr>
-        <w:rPr>
-          <w:rStyle w:val="Heading3Char"/>
-        </w:rPr>
-      </w:pPr>
-    </w:p>
-    <w:p>
-      <w:bookmarkStart w:id="139" w:name="_Toc62017165"/>
-      <w:r>
-        <w:rPr>
-          <w:rStyle w:val="Heading3Char"/>
-        </w:rPr>
-        <w:t>Prerequisites</w:t>
-      </w:r>
-      <w:bookmarkEnd w:id="139"/>
-      <w:r>
-        <w:t xml:space="preserve"> - Verify Observatory information.  If not correct adjust in the </w:t>
-      </w:r>
-      <w:r>
-        <w:t>Main</w:t>
-      </w:r>
-      <w:r>
-        <w:t>/Settings tab.</w:t>
-      </w:r>
-    </w:p>
-    <w:p>
-      <w:bookmarkStart w:id="140" w:name="_Toc62017166"/>
-      <w:r>
-        <w:rPr>
-          <w:rStyle w:val="Heading3Char"/>
-        </w:rPr>
-        <w:t>Step 1:</w:t>
-      </w:r>
-      <w:bookmarkEnd w:id="140"/>
-      <w:r>
-        <w:t xml:space="preserve"> Align and level </w:t>
-      </w:r>
-      <w:r>
-        <w:t xml:space="preserve">the </w:t>
-      </w:r>
-      <w:r>
-        <w:t>mount</w:t>
-      </w:r>
-      <w:r>
-        <w:t xml:space="preserve"> - </w:t>
-      </w:r>
-      <w:r>
-        <w:t>Align the mount roughly towards Polaris, don’t want to move it after</w:t>
-      </w:r>
-      <w:r>
-        <w:t>wards.</w:t>
-      </w:r>
-      <w:r>
-        <w:t xml:space="preserve"> </w:t>
-      </w:r>
-      <w:r>
-        <w:t>Level it and get</w:t>
-      </w:r>
-      <w:r>
-        <w:t xml:space="preserve"> as close as you see fit. </w:t>
-      </w:r>
-      <w:r>
-        <w:t xml:space="preserve"> </w:t>
-      </w:r>
-      <w:r>
-        <w:t>It does not need to be perfect but as close as possible is good enough.</w:t>
-      </w:r>
-      <w:r>
-        <w:t xml:space="preserve"> </w:t>
-      </w:r>
-      <w:r>
-        <w:t>Bring Polaris anywhere inside the viewport using the Alt and AZ knobs on your mount.</w:t>
-      </w:r>
-    </w:p>
-    <w:p>
-      <w:r>
-        <w:rPr>
-          <w:noProof/>
-          <w:lang w:eastAsia="en-US"/>
-        </w:rPr>
-        <w:drawing>
-          <wp:inline distT="0" distB="0" distL="0" distR="0" wp14:anchorId="35C90CB7" wp14:editId="34D07AAB">
-            <wp:extent cx="3245666" cy="2428875"/>
-            <wp:effectExtent l="0" t="0" r="0" b="0"/>
-            <wp:docPr id="22" name="Picture 22"/>
             <wp:cNvGraphicFramePr>
               <a:graphicFrameLocks xmlns:a="http://schemas.openxmlformats.org/drawingml/2006/main" noChangeAspect="1"/>
             </wp:cNvGraphicFramePr>
@@ -9812,7 +9695,7 @@
                   <pic:spPr>
                     <a:xfrm>
                       <a:off x="0" y="0"/>
-                      <a:ext cx="3261443" cy="2440682"/>
+                      <a:ext cx="5943600" cy="3611880"/>
                     </a:xfrm>
                     <a:prstGeom prst="rect">
                       <a:avLst/>
@@ -9825,32 +9708,228 @@
         </w:drawing>
       </w:r>
     </w:p>
-    <w:p>
-      <w:bookmarkStart w:id="141" w:name="_Toc62017167"/>
-      <w:r>
-        <w:rPr>
-          <w:rStyle w:val="Heading3Char"/>
-        </w:rPr>
-        <w:t>Step 2:</w:t>
-      </w:r>
-      <w:bookmarkEnd w:id="141"/>
-      <w:r>
-        <w:t xml:space="preserve"> Center Polaris in the Crosshairs</w:t>
+    <w:p/>
+    <w:p>
+      <w:r>
+        <w:t>With the 3d tab you can watch a model of the mount as it moves in real time.  The position of the mount is dependent on the proper starting of the mount and GS being in the home position or a parked position.   If the mount starts up in an unknown position this view may not be correct.</w:t>
+      </w:r>
+    </w:p>
+    <w:p>
+      <w:r>
+        <w:t>Use the mouse</w:t>
+      </w:r>
+      <w:r>
+        <w:t xml:space="preserve"> right click &amp; hold</w:t>
+      </w:r>
+      <w:r>
+        <w:t xml:space="preserve"> </w:t>
+      </w:r>
+      <w:r>
+        <w:t>to pan or</w:t>
+      </w:r>
+      <w:r>
+        <w:t xml:space="preserve"> </w:t>
+      </w:r>
+      <w:r>
+        <w:t xml:space="preserve">the </w:t>
+      </w:r>
+      <w:r>
+        <w:t>mouse wheel to zoom the model</w:t>
+      </w:r>
+      <w:r>
+        <w:t xml:space="preserve"> for different viewing perspectives</w:t>
+      </w:r>
+      <w:r>
+        <w:t>.</w:t>
+      </w:r>
+    </w:p>
+    <w:p>
+      <w:bookmarkStart w:id="132" w:name="_Toc62017160"/>
+      <w:r>
+        <w:rPr>
+          <w:rStyle w:val="Heading3Char"/>
+        </w:rPr>
+        <w:t>Open Window</w:t>
+      </w:r>
+      <w:bookmarkEnd w:id="132"/>
+      <w:r>
+        <w:t xml:space="preserve"> button – opens a new window so that you can organize your desktop and still see the 3d models.</w:t>
+      </w:r>
+    </w:p>
+    <w:p>
+      <w:bookmarkStart w:id="133" w:name="_Toc62017161"/>
+      <w:r>
+        <w:rPr>
+          <w:rStyle w:val="Heading3Char"/>
+        </w:rPr>
+        <w:t>Reset View button</w:t>
+      </w:r>
+      <w:bookmarkEnd w:id="133"/>
+      <w:r>
+        <w:t xml:space="preserve"> – reset the model back to the default viewing perspective.</w:t>
+      </w:r>
+    </w:p>
+    <w:p>
+      <w:bookmarkStart w:id="134" w:name="_Toc62017162"/>
+      <w:r>
+        <w:rPr>
+          <w:rStyle w:val="Heading3Char"/>
+        </w:rPr>
+        <w:t>3 bars</w:t>
+      </w:r>
+      <w:bookmarkEnd w:id="134"/>
+      <w:r>
+        <w:t xml:space="preserve"> – Under the settings you can select the 3d model type to view.  </w:t>
+      </w:r>
+    </w:p>
+    <w:p>
+      <w:r>
+        <w:t xml:space="preserve">  </w:t>
+      </w:r>
+    </w:p>
+    <w:p>
+      <w:r>
+        <w:t xml:space="preserve"> </w:t>
+      </w:r>
+    </w:p>
+    <w:p/>
+    <w:p>
+      <w:pPr>
+        <w:pStyle w:val="Heading1"/>
+        <w:numPr>
+          <w:ilvl w:val="0"/>
+          <w:numId w:val="27"/>
+        </w:numPr>
+      </w:pPr>
+      <w:bookmarkStart w:id="135" w:name="_Toc62017163"/>
+      <w:bookmarkStart w:id="136" w:name="_Toc108536329"/>
+      <w:bookmarkStart w:id="137" w:name="_Toc155026670"/>
+      <w:r>
+        <w:t>Pole Locator</w:t>
+      </w:r>
+      <w:bookmarkEnd w:id="135"/>
+      <w:bookmarkEnd w:id="136"/>
+      <w:bookmarkEnd w:id="137"/>
+    </w:p>
+    <w:p>
+      <w:r>
+        <w:t xml:space="preserve">If you don’t have access to hardware like Polemaster or camera for plate solving then using the polar scope maybe your only option.  </w:t>
+      </w:r>
+      <w:r>
+        <w:t xml:space="preserve">Use </w:t>
+      </w:r>
+      <w:r>
+        <w:t xml:space="preserve">can use </w:t>
+      </w:r>
+      <w:r>
+        <w:t xml:space="preserve">the Pole Locator tab to polar align </w:t>
+      </w:r>
+      <w:r>
+        <w:t>the</w:t>
+      </w:r>
+      <w:r>
+        <w:t xml:space="preserve"> mount using a polar scope.  If you’re in the north hemisphere use the directions for Polaris.  </w:t>
+      </w:r>
+      <w:r>
+        <w:t xml:space="preserve">In the </w:t>
+      </w:r>
+      <w:r>
+        <w:t xml:space="preserve">southern hemisphere use </w:t>
+      </w:r>
+      <w:r>
+        <w:t xml:space="preserve">the location of </w:t>
+      </w:r>
+      <w:r>
+        <w:t>Sigma Octans</w:t>
+      </w:r>
+      <w:r>
+        <w:t xml:space="preserve"> as an indication of location.</w:t>
+      </w:r>
+    </w:p>
+    <w:p/>
+    <w:p>
+      <w:pPr>
+        <w:pStyle w:val="Heading2"/>
+      </w:pPr>
+      <w:bookmarkStart w:id="138" w:name="_Toc62017164"/>
+      <w:r>
+        <w:t>Polaris Polar Scope Alignment in 6 Easy Steps</w:t>
+      </w:r>
+      <w:bookmarkEnd w:id="138"/>
+    </w:p>
+    <w:p>
+      <w:pPr>
+        <w:rPr>
+          <w:rStyle w:val="Heading3Char"/>
+        </w:rPr>
+      </w:pPr>
+    </w:p>
+    <w:p>
+      <w:bookmarkStart w:id="139" w:name="_Toc62017165"/>
+      <w:r>
+        <w:rPr>
+          <w:rStyle w:val="Heading3Char"/>
+        </w:rPr>
+        <w:t>Prerequisites</w:t>
+      </w:r>
+      <w:bookmarkEnd w:id="139"/>
+      <w:r>
+        <w:t xml:space="preserve"> - Verify Observatory information.  If not correct adjust in the </w:t>
+      </w:r>
+      <w:r>
+        <w:t>Main</w:t>
+      </w:r>
+      <w:r>
+        <w:t>/Settings tab.</w:t>
+      </w:r>
+    </w:p>
+    <w:p>
+      <w:bookmarkStart w:id="140" w:name="_Toc62017166"/>
+      <w:r>
+        <w:rPr>
+          <w:rStyle w:val="Heading3Char"/>
+        </w:rPr>
+        <w:t>Step 1:</w:t>
+      </w:r>
+      <w:bookmarkEnd w:id="140"/>
+      <w:r>
+        <w:t xml:space="preserve"> Align and level </w:t>
+      </w:r>
+      <w:r>
+        <w:t xml:space="preserve">the </w:t>
+      </w:r>
+      <w:r>
+        <w:t>mount</w:t>
       </w:r>
       <w:r>
         <w:t xml:space="preserve"> - </w:t>
       </w:r>
       <w:r>
-        <w:t>Tip: carefully rotate the RA axis and make sure Polaris doesn’t stray as the circle moves around.</w:t>
+        <w:t>Align the mount roughly towards Polaris, don’t want to move it after</w:t>
+      </w:r>
+      <w:r>
+        <w:t>wards.</w:t>
       </w:r>
       <w:r>
         <w:t xml:space="preserve"> </w:t>
       </w:r>
       <w:r>
-        <w:t>Polar scope should be aligned properly</w:t>
-      </w:r>
-      <w:r>
-        <w:t>.</w:t>
+        <w:t>Level it and get</w:t>
+      </w:r>
+      <w:r>
+        <w:t xml:space="preserve"> as close as you see fit. </w:t>
+      </w:r>
+      <w:r>
+        <w:t xml:space="preserve"> </w:t>
+      </w:r>
+      <w:r>
+        <w:t>It does not need to be perfect but as close as possible is good enough.</w:t>
+      </w:r>
+      <w:r>
+        <w:t xml:space="preserve"> </w:t>
+      </w:r>
+      <w:r>
+        <w:t>Bring Polaris anywhere inside the viewport using the Alt and AZ knobs on your mount.</w:t>
       </w:r>
     </w:p>
     <w:p>
@@ -9859,12 +9938,11 @@
           <w:noProof/>
           <w:lang w:eastAsia="en-US"/>
         </w:rPr>
-        <w:lastRenderedPageBreak/>
         <w:drawing>
-          <wp:inline distT="0" distB="0" distL="0" distR="0" wp14:anchorId="0E76453E" wp14:editId="7FC9BF19">
-            <wp:extent cx="3286125" cy="2468213"/>
-            <wp:effectExtent l="0" t="0" r="0" b="8890"/>
-            <wp:docPr id="384" name="Picture 384"/>
+          <wp:inline distT="0" distB="0" distL="0" distR="0" wp14:anchorId="35C90CB7" wp14:editId="34D07AAB">
+            <wp:extent cx="3245666" cy="2428875"/>
+            <wp:effectExtent l="0" t="0" r="0" b="0"/>
+            <wp:docPr id="22" name="Picture 22"/>
             <wp:cNvGraphicFramePr>
               <a:graphicFrameLocks xmlns:a="http://schemas.openxmlformats.org/drawingml/2006/main" noChangeAspect="1"/>
             </wp:cNvGraphicFramePr>
@@ -9884,7 +9962,7 @@
                   <pic:spPr>
                     <a:xfrm>
                       <a:off x="0" y="0"/>
-                      <a:ext cx="3292393" cy="2472921"/>
+                      <a:ext cx="3261443" cy="2440682"/>
                     </a:xfrm>
                     <a:prstGeom prst="rect">
                       <a:avLst/>
@@ -9898,52 +9976,31 @@
       </w:r>
     </w:p>
     <w:p>
-      <w:bookmarkStart w:id="142" w:name="_Toc62017168"/>
-      <w:r>
-        <w:rPr>
-          <w:rStyle w:val="Heading3Char"/>
-        </w:rPr>
-        <w:t>Step 3:</w:t>
-      </w:r>
-      <w:bookmarkEnd w:id="142"/>
-      <w:r>
-        <w:t xml:space="preserve"> Move Polaris </w:t>
-      </w:r>
-      <w:r>
-        <w:t xml:space="preserve">off to the side and </w:t>
-      </w:r>
-      <w:r>
-        <w:t>outside the circle</w:t>
-      </w:r>
-      <w:r>
-        <w:t xml:space="preserve"> – manually </w:t>
-      </w:r>
-      <w:r>
-        <w:t xml:space="preserve">use </w:t>
-      </w:r>
-      <w:r>
-        <w:t xml:space="preserve">ONLY </w:t>
-      </w:r>
-      <w:r>
-        <w:t>either Altitude or Azimuth knobs to move Polaris outside the circle.</w:t>
-      </w:r>
-      <w:r>
-        <w:t xml:space="preserve">  D</w:t>
-      </w:r>
-      <w:r>
-        <w:t>o this to align the polar circle perfectly horizontal in the next step</w:t>
-      </w:r>
-      <w:r>
-        <w:t xml:space="preserve">.  </w:t>
-      </w:r>
-      <w:r>
-        <w:t>Move it approximate</w:t>
-      </w:r>
-      <w:r>
-        <w:t>ly</w:t>
-      </w:r>
-      <w:r>
-        <w:t xml:space="preserve"> double the distance from the center of the circle. It’s important that you only touch one set of polar alignment knobs, not both!</w:t>
+      <w:bookmarkStart w:id="141" w:name="_Toc62017167"/>
+      <w:r>
+        <w:rPr>
+          <w:rStyle w:val="Heading3Char"/>
+        </w:rPr>
+        <w:t>Step 2:</w:t>
+      </w:r>
+      <w:bookmarkEnd w:id="141"/>
+      <w:r>
+        <w:t xml:space="preserve"> Center Polaris in the Crosshairs</w:t>
+      </w:r>
+      <w:r>
+        <w:t xml:space="preserve"> - </w:t>
+      </w:r>
+      <w:r>
+        <w:t>Tip: carefully rotate the RA axis and make sure Polaris doesn’t stray as the circle moves around.</w:t>
+      </w:r>
+      <w:r>
+        <w:t xml:space="preserve"> </w:t>
+      </w:r>
+      <w:r>
+        <w:t>Polar scope should be aligned properly</w:t>
+      </w:r>
+      <w:r>
+        <w:t>.</w:t>
       </w:r>
     </w:p>
     <w:p>
@@ -9952,11 +10009,12 @@
           <w:noProof/>
           <w:lang w:eastAsia="en-US"/>
         </w:rPr>
+        <w:lastRenderedPageBreak/>
         <w:drawing>
-          <wp:inline distT="0" distB="0" distL="0" distR="0" wp14:anchorId="5D153E76" wp14:editId="2C9837F6">
-            <wp:extent cx="3400425" cy="2571052"/>
-            <wp:effectExtent l="0" t="0" r="0" b="1270"/>
-            <wp:docPr id="386" name="Picture 386"/>
+          <wp:inline distT="0" distB="0" distL="0" distR="0" wp14:anchorId="0E76453E" wp14:editId="7FC9BF19">
+            <wp:extent cx="3286125" cy="2468213"/>
+            <wp:effectExtent l="0" t="0" r="0" b="8890"/>
+            <wp:docPr id="384" name="Picture 384"/>
             <wp:cNvGraphicFramePr>
               <a:graphicFrameLocks xmlns:a="http://schemas.openxmlformats.org/drawingml/2006/main" noChangeAspect="1"/>
             </wp:cNvGraphicFramePr>
@@ -9976,7 +10034,7 @@
                   <pic:spPr>
                     <a:xfrm>
                       <a:off x="0" y="0"/>
-                      <a:ext cx="3412445" cy="2580140"/>
+                      <a:ext cx="3292393" cy="2472921"/>
                     </a:xfrm>
                     <a:prstGeom prst="rect">
                       <a:avLst/>
@@ -9990,22 +10048,52 @@
       </w:r>
     </w:p>
     <w:p>
-      <w:bookmarkStart w:id="143" w:name="_Toc62017169"/>
-      <w:r>
-        <w:rPr>
-          <w:rStyle w:val="Heading3Char"/>
-        </w:rPr>
-        <w:t>Step 4:</w:t>
-      </w:r>
-      <w:bookmarkEnd w:id="143"/>
-      <w:r>
-        <w:t xml:space="preserve"> Align the RA axis and the polar scope</w:t>
-      </w:r>
-      <w:r>
-        <w:t xml:space="preserve"> - </w:t>
-      </w:r>
-      <w:r>
-        <w:t>rotate the right ascension axis until one of the lines is on Polaris.</w:t>
+      <w:bookmarkStart w:id="142" w:name="_Toc62017168"/>
+      <w:r>
+        <w:rPr>
+          <w:rStyle w:val="Heading3Char"/>
+        </w:rPr>
+        <w:t>Step 3:</w:t>
+      </w:r>
+      <w:bookmarkEnd w:id="142"/>
+      <w:r>
+        <w:t xml:space="preserve"> Move Polaris </w:t>
+      </w:r>
+      <w:r>
+        <w:t xml:space="preserve">off to the side and </w:t>
+      </w:r>
+      <w:r>
+        <w:t>outside the circle</w:t>
+      </w:r>
+      <w:r>
+        <w:t xml:space="preserve"> – manually </w:t>
+      </w:r>
+      <w:r>
+        <w:t xml:space="preserve">use </w:t>
+      </w:r>
+      <w:r>
+        <w:t xml:space="preserve">ONLY </w:t>
+      </w:r>
+      <w:r>
+        <w:t>either Altitude or Azimuth knobs to move Polaris outside the circle.</w:t>
+      </w:r>
+      <w:r>
+        <w:t xml:space="preserve">  D</w:t>
+      </w:r>
+      <w:r>
+        <w:t>o this to align the polar circle perfectly horizontal in the next step</w:t>
+      </w:r>
+      <w:r>
+        <w:t xml:space="preserve">.  </w:t>
+      </w:r>
+      <w:r>
+        <w:t>Move it approximate</w:t>
+      </w:r>
+      <w:r>
+        <w:t>ly</w:t>
+      </w:r>
+      <w:r>
+        <w:t xml:space="preserve"> double the distance from the center of the circle. It’s important that you only touch one set of polar alignment knobs, not both!</w:t>
       </w:r>
     </w:p>
     <w:p>
@@ -10014,12 +10102,11 @@
           <w:noProof/>
           <w:lang w:eastAsia="en-US"/>
         </w:rPr>
-        <w:lastRenderedPageBreak/>
         <w:drawing>
-          <wp:inline distT="0" distB="0" distL="0" distR="0" wp14:anchorId="08AB9056" wp14:editId="7F1E3F0A">
-            <wp:extent cx="3448050" cy="2586038"/>
-            <wp:effectExtent l="0" t="0" r="0" b="5080"/>
-            <wp:docPr id="387" name="Picture 387"/>
+          <wp:inline distT="0" distB="0" distL="0" distR="0" wp14:anchorId="5D153E76" wp14:editId="2C9837F6">
+            <wp:extent cx="3400425" cy="2571052"/>
+            <wp:effectExtent l="0" t="0" r="0" b="1270"/>
+            <wp:docPr id="386" name="Picture 386"/>
             <wp:cNvGraphicFramePr>
               <a:graphicFrameLocks xmlns:a="http://schemas.openxmlformats.org/drawingml/2006/main" noChangeAspect="1"/>
             </wp:cNvGraphicFramePr>
@@ -10039,7 +10126,7 @@
                   <pic:spPr>
                     <a:xfrm>
                       <a:off x="0" y="0"/>
-                      <a:ext cx="3453617" cy="2590214"/>
+                      <a:ext cx="3412445" cy="2580140"/>
                     </a:xfrm>
                     <a:prstGeom prst="rect">
                       <a:avLst/>
@@ -10051,45 +10138,24 @@
           </wp:inline>
         </w:drawing>
       </w:r>
-      <w:r>
-        <w:t xml:space="preserve"> </w:t>
-      </w:r>
-      <w:r>
-        <w:t xml:space="preserve"> </w:t>
-      </w:r>
-    </w:p>
-    <w:p>
-      <w:bookmarkStart w:id="144" w:name="_Toc62017170"/>
-      <w:r>
-        <w:rPr>
-          <w:rStyle w:val="Heading3Char"/>
-        </w:rPr>
-        <w:t>Step 5:</w:t>
-      </w:r>
-      <w:bookmarkEnd w:id="144"/>
-      <w:r>
-        <w:t xml:space="preserve"> Use the </w:t>
-      </w:r>
-      <w:r>
-        <w:t>Locator in GS</w:t>
-      </w:r>
-      <w:r>
-        <w:t xml:space="preserve"> to find </w:t>
-      </w:r>
-      <w:r>
-        <w:t xml:space="preserve">the </w:t>
-      </w:r>
-      <w:r>
-        <w:t xml:space="preserve">correct position </w:t>
-      </w:r>
-      <w:r>
-        <w:t xml:space="preserve">for </w:t>
-      </w:r>
-      <w:r>
-        <w:t>Polaris</w:t>
-      </w:r>
-      <w:r>
-        <w:t xml:space="preserve"> (red dot).  The dash circle line represents position for 2020 and the inside circle is 2028.  </w:t>
+    </w:p>
+    <w:p>
+      <w:bookmarkStart w:id="143" w:name="_Toc62017169"/>
+      <w:r>
+        <w:rPr>
+          <w:rStyle w:val="Heading3Char"/>
+        </w:rPr>
+        <w:t>Step 4:</w:t>
+      </w:r>
+      <w:bookmarkEnd w:id="143"/>
+      <w:r>
+        <w:t xml:space="preserve"> Align the RA axis and the polar scope</w:t>
+      </w:r>
+      <w:r>
+        <w:t xml:space="preserve"> - </w:t>
+      </w:r>
+      <w:r>
+        <w:t>rotate the right ascension axis until one of the lines is on Polaris.</w:t>
       </w:r>
     </w:p>
     <w:p>
@@ -10098,11 +10164,12 @@
           <w:noProof/>
           <w:lang w:eastAsia="en-US"/>
         </w:rPr>
+        <w:lastRenderedPageBreak/>
         <w:drawing>
-          <wp:inline distT="0" distB="0" distL="0" distR="0" wp14:anchorId="29096384" wp14:editId="320D617D">
-            <wp:extent cx="2933700" cy="2648120"/>
-            <wp:effectExtent l="0" t="0" r="0" b="0"/>
-            <wp:docPr id="391" name="Picture 391"/>
+          <wp:inline distT="0" distB="0" distL="0" distR="0" wp14:anchorId="08AB9056" wp14:editId="7F1E3F0A">
+            <wp:extent cx="3448050" cy="2586038"/>
+            <wp:effectExtent l="0" t="0" r="0" b="5080"/>
+            <wp:docPr id="387" name="Picture 387"/>
             <wp:cNvGraphicFramePr>
               <a:graphicFrameLocks xmlns:a="http://schemas.openxmlformats.org/drawingml/2006/main" noChangeAspect="1"/>
             </wp:cNvGraphicFramePr>
@@ -10122,7 +10189,7 @@
                   <pic:spPr>
                     <a:xfrm>
                       <a:off x="0" y="0"/>
-                      <a:ext cx="2948936" cy="2661873"/>
+                      <a:ext cx="3453617" cy="2590214"/>
                     </a:xfrm>
                     <a:prstGeom prst="rect">
                       <a:avLst/>
@@ -10134,24 +10201,45 @@
           </wp:inline>
         </w:drawing>
       </w:r>
-    </w:p>
-    <w:p>
-      <w:bookmarkStart w:id="145" w:name="_Toc62017171"/>
-      <w:r>
-        <w:rPr>
-          <w:rStyle w:val="Heading3Char"/>
-        </w:rPr>
-        <w:t>Step 6:</w:t>
-      </w:r>
-      <w:bookmarkEnd w:id="145"/>
       <w:r>
         <w:t xml:space="preserve"> </w:t>
       </w:r>
       <w:r>
-        <w:t>Adjust</w:t>
-      </w:r>
-      <w:r>
-        <w:t xml:space="preserve"> the Alt and AZ knobs on your mount to move Polaris to the exact position</w:t>
+        <w:t xml:space="preserve"> </w:t>
+      </w:r>
+    </w:p>
+    <w:p>
+      <w:bookmarkStart w:id="144" w:name="_Toc62017170"/>
+      <w:r>
+        <w:rPr>
+          <w:rStyle w:val="Heading3Char"/>
+        </w:rPr>
+        <w:t>Step 5:</w:t>
+      </w:r>
+      <w:bookmarkEnd w:id="144"/>
+      <w:r>
+        <w:t xml:space="preserve"> Use the </w:t>
+      </w:r>
+      <w:r>
+        <w:t>Locator in GS</w:t>
+      </w:r>
+      <w:r>
+        <w:t xml:space="preserve"> to find </w:t>
+      </w:r>
+      <w:r>
+        <w:t xml:space="preserve">the </w:t>
+      </w:r>
+      <w:r>
+        <w:t xml:space="preserve">correct position </w:t>
+      </w:r>
+      <w:r>
+        <w:t xml:space="preserve">for </w:t>
+      </w:r>
+      <w:r>
+        <w:t>Polaris</w:t>
+      </w:r>
+      <w:r>
+        <w:t xml:space="preserve"> (red dot).  The dash circle line represents position for 2020 and the inside circle is 2028.  </w:t>
       </w:r>
     </w:p>
     <w:p>
@@ -10160,12 +10248,11 @@
           <w:noProof/>
           <w:lang w:eastAsia="en-US"/>
         </w:rPr>
-        <w:lastRenderedPageBreak/>
         <w:drawing>
-          <wp:inline distT="0" distB="0" distL="0" distR="0" wp14:anchorId="4EA9D4B7" wp14:editId="3A3FFD35">
-            <wp:extent cx="3533775" cy="2658149"/>
-            <wp:effectExtent l="0" t="0" r="0" b="8890"/>
-            <wp:docPr id="392" name="Picture 392"/>
+          <wp:inline distT="0" distB="0" distL="0" distR="0" wp14:anchorId="29096384" wp14:editId="320D617D">
+            <wp:extent cx="2933700" cy="2648120"/>
+            <wp:effectExtent l="0" t="0" r="0" b="0"/>
+            <wp:docPr id="391" name="Picture 391"/>
             <wp:cNvGraphicFramePr>
               <a:graphicFrameLocks xmlns:a="http://schemas.openxmlformats.org/drawingml/2006/main" noChangeAspect="1"/>
             </wp:cNvGraphicFramePr>
@@ -10185,7 +10272,7 @@
                   <pic:spPr>
                     <a:xfrm>
                       <a:off x="0" y="0"/>
-                      <a:ext cx="3544571" cy="2666270"/>
+                      <a:ext cx="2948936" cy="2661873"/>
                     </a:xfrm>
                     <a:prstGeom prst="rect">
                       <a:avLst/>
@@ -10199,27 +10286,23 @@
       </w:r>
     </w:p>
     <w:p>
-      <w:r>
-        <w:t>Complete, to refine the polar alignment consider doing a drift alignment.</w:t>
-      </w:r>
-    </w:p>
-    <w:p>
-      <w:pPr>
-        <w:pStyle w:val="Heading1"/>
-        <w:numPr>
-          <w:ilvl w:val="0"/>
-          <w:numId w:val="27"/>
-        </w:numPr>
-      </w:pPr>
-      <w:bookmarkStart w:id="146" w:name="_Toc62017172"/>
-      <w:bookmarkStart w:id="147" w:name="_Toc108536330"/>
-      <w:bookmarkStart w:id="148" w:name="_Toc155026671"/>
-      <w:r>
-        <w:t>Pulses</w:t>
-      </w:r>
-      <w:bookmarkEnd w:id="146"/>
-      <w:bookmarkEnd w:id="147"/>
-      <w:bookmarkEnd w:id="148"/>
+      <w:bookmarkStart w:id="145" w:name="_Toc62017171"/>
+      <w:r>
+        <w:rPr>
+          <w:rStyle w:val="Heading3Char"/>
+        </w:rPr>
+        <w:t>Step 6:</w:t>
+      </w:r>
+      <w:bookmarkEnd w:id="145"/>
+      <w:r>
+        <w:t xml:space="preserve"> </w:t>
+      </w:r>
+      <w:r>
+        <w:t>Adjust</w:t>
+      </w:r>
+      <w:r>
+        <w:t xml:space="preserve"> the Alt and AZ knobs on your mount to move Polaris to the exact position</w:t>
+      </w:r>
     </w:p>
     <w:p>
       <w:r>
@@ -10227,11 +10310,12 @@
           <w:noProof/>
           <w:lang w:eastAsia="en-US"/>
         </w:rPr>
+        <w:lastRenderedPageBreak/>
         <w:drawing>
-          <wp:inline distT="0" distB="0" distL="0" distR="0" wp14:anchorId="533F68A3" wp14:editId="75734309">
-            <wp:extent cx="5943600" cy="3590290"/>
-            <wp:effectExtent l="0" t="0" r="0" b="0"/>
-            <wp:docPr id="394" name="Picture 394"/>
+          <wp:inline distT="0" distB="0" distL="0" distR="0" wp14:anchorId="4EA9D4B7" wp14:editId="3A3FFD35">
+            <wp:extent cx="3533775" cy="2658149"/>
+            <wp:effectExtent l="0" t="0" r="0" b="8890"/>
+            <wp:docPr id="392" name="Picture 392"/>
             <wp:cNvGraphicFramePr>
               <a:graphicFrameLocks xmlns:a="http://schemas.openxmlformats.org/drawingml/2006/main" noChangeAspect="1"/>
             </wp:cNvGraphicFramePr>
@@ -10251,7 +10335,7 @@
                   <pic:spPr>
                     <a:xfrm>
                       <a:off x="0" y="0"/>
-                      <a:ext cx="5943600" cy="3590290"/>
+                      <a:ext cx="3544571" cy="2666270"/>
                     </a:xfrm>
                     <a:prstGeom prst="rect">
                       <a:avLst/>
@@ -10266,125 +10350,26 @@
     </w:p>
     <w:p>
       <w:r>
-        <w:lastRenderedPageBreak/>
-        <w:t>Pulses are captured from guiding applications like PHD2 which will send the guiding corrections to the driver in the form of individual pulses.  These pulses can be captured and displayed here to see the performance of guiding for the mount.</w:t>
-      </w:r>
-    </w:p>
-    <w:p>
-      <w:bookmarkStart w:id="149" w:name="_Toc62017173"/>
-      <w:r>
-        <w:rPr>
-          <w:rStyle w:val="Heading3Char"/>
-        </w:rPr>
-        <w:t>GS ChartViewer</w:t>
-      </w:r>
-      <w:bookmarkEnd w:id="149"/>
-      <w:r>
-        <w:t xml:space="preserve"> – ChartViewer is another program packaged with GS that allow external viewing of the Pulses Logs.  This allows logs to be viewed by others that have the ChartViewer program.  Locate GS.ChartViewer.exe in the install directory.</w:t>
-      </w:r>
-    </w:p>
-    <w:p>
-      <w:bookmarkStart w:id="150" w:name="_Toc62017174"/>
-      <w:r>
-        <w:rPr>
-          <w:rStyle w:val="Heading3Char"/>
-        </w:rPr>
-        <w:t>Start</w:t>
-      </w:r>
-      <w:bookmarkEnd w:id="150"/>
-      <w:r>
-        <w:t xml:space="preserve"> – Star</w:t>
-      </w:r>
-      <w:r>
-        <w:t>t</w:t>
-      </w:r>
-      <w:r>
-        <w:t>s and stops the chart</w:t>
-      </w:r>
-      <w:r>
-        <w:t>.  Pulse logs are automatically saved to the documents area.</w:t>
-      </w:r>
-      <w:r>
-        <w:t xml:space="preserve">  </w:t>
-      </w:r>
-    </w:p>
-    <w:p>
-      <w:bookmarkStart w:id="151" w:name="_Toc62017175"/>
-      <w:r>
-        <w:rPr>
-          <w:rStyle w:val="Heading3Char"/>
-        </w:rPr>
-        <w:t>Clear</w:t>
-      </w:r>
-      <w:bookmarkEnd w:id="151"/>
-      <w:r>
-        <w:t xml:space="preserve"> – Removes any drawings on the screen only</w:t>
-      </w:r>
-    </w:p>
-    <w:p>
-      <w:bookmarkStart w:id="152" w:name="_Toc62017176"/>
-      <w:r>
-        <w:rPr>
-          <w:rStyle w:val="Heading3Char"/>
-        </w:rPr>
-        <w:t>Pause</w:t>
-      </w:r>
-      <w:bookmarkEnd w:id="152"/>
-      <w:r>
-        <w:t xml:space="preserve"> – Stops the timeline from auto scrolling and allows the chart to be panned and zoomed.</w:t>
-      </w:r>
-    </w:p>
-    <w:p>
-      <w:bookmarkStart w:id="153" w:name="_Toc62017177"/>
-      <w:r>
-        <w:rPr>
-          <w:rStyle w:val="Heading3Char"/>
-        </w:rPr>
-        <w:t>Fit</w:t>
-      </w:r>
-      <w:bookmarkEnd w:id="153"/>
-      <w:r>
-        <w:t xml:space="preserve"> – Readjusts the chart to fit the screen using the selected scale.  </w:t>
-      </w:r>
-    </w:p>
-    <w:p>
-      <w:bookmarkStart w:id="154" w:name="_Toc62017178"/>
-      <w:r>
-        <w:rPr>
-          <w:rStyle w:val="Heading3Char"/>
-        </w:rPr>
-        <w:t>Zoom</w:t>
-      </w:r>
-      <w:bookmarkEnd w:id="154"/>
-      <w:r>
-        <w:t xml:space="preserve"> – Changes the mouse </w:t>
-      </w:r>
-      <w:r>
-        <w:t xml:space="preserve">and arrow </w:t>
-      </w:r>
-      <w:r>
-        <w:t>behavior</w:t>
-      </w:r>
-      <w:r>
-        <w:t>s</w:t>
-      </w:r>
-      <w:r>
-        <w:t xml:space="preserve">.  </w:t>
-      </w:r>
-      <w:r>
-        <w:t xml:space="preserve">Use the mouse wheel or arrow key buttons. </w:t>
-      </w:r>
-    </w:p>
-    <w:p>
-      <w:r>
-        <w:rPr>
-          <w:rStyle w:val="Heading3Char"/>
-        </w:rPr>
-        <w:t>Dec Backlash</w:t>
-      </w:r>
-      <w:r>
-        <w:t xml:space="preserve"> – Allows adjusting the Dec backlash while watching guiding live.   Refer to the section Backlash Compensate.</w:t>
-      </w:r>
+        <w:t>Complete, to refine the polar alignment consider doing a drift alignment.</w:t>
+      </w:r>
+    </w:p>
+    <w:p>
+      <w:pPr>
+        <w:pStyle w:val="Heading1"/>
+        <w:numPr>
+          <w:ilvl w:val="0"/>
+          <w:numId w:val="27"/>
+        </w:numPr>
+      </w:pPr>
+      <w:bookmarkStart w:id="146" w:name="_Toc62017172"/>
+      <w:bookmarkStart w:id="147" w:name="_Toc108536330"/>
+      <w:bookmarkStart w:id="148" w:name="_Toc155026671"/>
+      <w:r>
+        <w:t>Pulses</w:t>
+      </w:r>
+      <w:bookmarkEnd w:id="146"/>
+      <w:bookmarkEnd w:id="147"/>
+      <w:bookmarkEnd w:id="148"/>
     </w:p>
     <w:p>
       <w:r>
@@ -10393,10 +10378,10 @@
           <w:lang w:eastAsia="en-US"/>
         </w:rPr>
         <w:drawing>
-          <wp:inline distT="0" distB="0" distL="0" distR="0" wp14:anchorId="44BB5171" wp14:editId="2456A422">
-            <wp:extent cx="5943600" cy="3648075"/>
-            <wp:effectExtent l="0" t="0" r="0" b="9525"/>
-            <wp:docPr id="407" name="Picture 407"/>
+          <wp:inline distT="0" distB="0" distL="0" distR="0" wp14:anchorId="533F68A3" wp14:editId="75734309">
+            <wp:extent cx="5943600" cy="3590290"/>
+            <wp:effectExtent l="0" t="0" r="0" b="0"/>
+            <wp:docPr id="394" name="Picture 394"/>
             <wp:cNvGraphicFramePr>
               <a:graphicFrameLocks xmlns:a="http://schemas.openxmlformats.org/drawingml/2006/main" noChangeAspect="1"/>
             </wp:cNvGraphicFramePr>
@@ -10416,6 +10401,171 @@
                   <pic:spPr>
                     <a:xfrm>
                       <a:off x="0" y="0"/>
+                      <a:ext cx="5943600" cy="3590290"/>
+                    </a:xfrm>
+                    <a:prstGeom prst="rect">
+                      <a:avLst/>
+                    </a:prstGeom>
+                  </pic:spPr>
+                </pic:pic>
+              </a:graphicData>
+            </a:graphic>
+          </wp:inline>
+        </w:drawing>
+      </w:r>
+    </w:p>
+    <w:p>
+      <w:r>
+        <w:lastRenderedPageBreak/>
+        <w:t>Pulses are captured from guiding applications like PHD2 which will send the guiding corrections to the driver in the form of individual pulses.  These pulses can be captured and displayed here to see the performance of guiding for the mount.</w:t>
+      </w:r>
+    </w:p>
+    <w:p>
+      <w:bookmarkStart w:id="149" w:name="_Toc62017173"/>
+      <w:r>
+        <w:rPr>
+          <w:rStyle w:val="Heading3Char"/>
+        </w:rPr>
+        <w:t>GS ChartViewer</w:t>
+      </w:r>
+      <w:bookmarkEnd w:id="149"/>
+      <w:r>
+        <w:t xml:space="preserve"> – ChartViewer is another program packaged with GS that allow external viewing of the Pulses Logs.  This allows logs to be viewed by others that have the ChartViewer program.  Locate GS.ChartViewer.exe in the install directory.</w:t>
+      </w:r>
+    </w:p>
+    <w:p>
+      <w:bookmarkStart w:id="150" w:name="_Toc62017174"/>
+      <w:r>
+        <w:rPr>
+          <w:rStyle w:val="Heading3Char"/>
+        </w:rPr>
+        <w:t>Start</w:t>
+      </w:r>
+      <w:bookmarkEnd w:id="150"/>
+      <w:r>
+        <w:t xml:space="preserve"> – Star</w:t>
+      </w:r>
+      <w:r>
+        <w:t>t</w:t>
+      </w:r>
+      <w:r>
+        <w:t>s and stops the chart</w:t>
+      </w:r>
+      <w:r>
+        <w:t>.  Pulse logs are automatically saved to the documents area.</w:t>
+      </w:r>
+      <w:r>
+        <w:t xml:space="preserve">  </w:t>
+      </w:r>
+    </w:p>
+    <w:p>
+      <w:bookmarkStart w:id="151" w:name="_Toc62017175"/>
+      <w:r>
+        <w:rPr>
+          <w:rStyle w:val="Heading3Char"/>
+        </w:rPr>
+        <w:t>Clear</w:t>
+      </w:r>
+      <w:bookmarkEnd w:id="151"/>
+      <w:r>
+        <w:t xml:space="preserve"> – Removes any drawings on the screen only</w:t>
+      </w:r>
+    </w:p>
+    <w:p>
+      <w:bookmarkStart w:id="152" w:name="_Toc62017176"/>
+      <w:r>
+        <w:rPr>
+          <w:rStyle w:val="Heading3Char"/>
+        </w:rPr>
+        <w:t>Pause</w:t>
+      </w:r>
+      <w:bookmarkEnd w:id="152"/>
+      <w:r>
+        <w:t xml:space="preserve"> – Stops the timeline from auto scrolling and allows the chart to be panned and zoomed.</w:t>
+      </w:r>
+    </w:p>
+    <w:p>
+      <w:bookmarkStart w:id="153" w:name="_Toc62017177"/>
+      <w:r>
+        <w:rPr>
+          <w:rStyle w:val="Heading3Char"/>
+        </w:rPr>
+        <w:t>Fit</w:t>
+      </w:r>
+      <w:bookmarkEnd w:id="153"/>
+      <w:r>
+        <w:t xml:space="preserve"> – Readjusts the chart to fit the screen using the selected scale.  </w:t>
+      </w:r>
+    </w:p>
+    <w:p>
+      <w:bookmarkStart w:id="154" w:name="_Toc62017178"/>
+      <w:r>
+        <w:rPr>
+          <w:rStyle w:val="Heading3Char"/>
+        </w:rPr>
+        <w:t>Zoom</w:t>
+      </w:r>
+      <w:bookmarkEnd w:id="154"/>
+      <w:r>
+        <w:t xml:space="preserve"> – Changes the mouse </w:t>
+      </w:r>
+      <w:r>
+        <w:t xml:space="preserve">and arrow </w:t>
+      </w:r>
+      <w:r>
+        <w:t>behavior</w:t>
+      </w:r>
+      <w:r>
+        <w:t>s</w:t>
+      </w:r>
+      <w:r>
+        <w:t xml:space="preserve">.  </w:t>
+      </w:r>
+      <w:r>
+        <w:t xml:space="preserve">Use the mouse wheel or arrow key buttons. </w:t>
+      </w:r>
+    </w:p>
+    <w:p>
+      <w:r>
+        <w:rPr>
+          <w:rStyle w:val="Heading3Char"/>
+        </w:rPr>
+        <w:t>Dec Backlash</w:t>
+      </w:r>
+      <w:r>
+        <w:t xml:space="preserve"> – Allows adjusting the Dec backlash while watching guiding live.   Refer to the section Backlash Compensate.</w:t>
+      </w:r>
+    </w:p>
+    <w:p>
+      <w:r>
+        <w:rPr>
+          <w:noProof/>
+          <w:lang w:eastAsia="en-US"/>
+        </w:rPr>
+        <w:drawing>
+          <wp:inline distT="0" distB="0" distL="0" distR="0" wp14:anchorId="44BB5171" wp14:editId="2456A422">
+            <wp:extent cx="5943600" cy="3648075"/>
+            <wp:effectExtent l="0" t="0" r="0" b="9525"/>
+            <wp:docPr id="407" name="Picture 407"/>
+            <wp:cNvGraphicFramePr>
+              <a:graphicFrameLocks xmlns:a="http://schemas.openxmlformats.org/drawingml/2006/main" noChangeAspect="1"/>
+            </wp:cNvGraphicFramePr>
+            <a:graphic xmlns:a="http://schemas.openxmlformats.org/drawingml/2006/main">
+              <a:graphicData uri="http://schemas.openxmlformats.org/drawingml/2006/picture">
+                <pic:pic xmlns:pic="http://schemas.openxmlformats.org/drawingml/2006/picture">
+                  <pic:nvPicPr>
+                    <pic:cNvPr id="1" name=""/>
+                    <pic:cNvPicPr/>
+                  </pic:nvPicPr>
+                  <pic:blipFill>
+                    <a:blip r:embed="rId59"/>
+                    <a:stretch>
+                      <a:fillRect/>
+                    </a:stretch>
+                  </pic:blipFill>
+                  <pic:spPr>
+                    <a:xfrm>
+                      <a:off x="0" y="0"/>
                       <a:ext cx="5943600" cy="3648075"/>
                     </a:xfrm>
                     <a:prstGeom prst="rect">
@@ -10727,7 +10877,7 @@
                     <pic:cNvPicPr/>
                   </pic:nvPicPr>
                   <pic:blipFill>
-                    <a:blip r:embed="rId59">
+                    <a:blip r:embed="rId60">
                       <a:extLst>
                         <a:ext uri="{28A0092B-C50C-407E-A947-70E740481C1C}">
                           <a14:useLocalDpi xmlns:a14="http://schemas.microsoft.com/office/drawing/2010/main" val="0"/>
@@ -10924,7 +11074,7 @@
                     <pic:cNvPicPr/>
                   </pic:nvPicPr>
                   <pic:blipFill>
-                    <a:blip r:embed="rId60"/>
+                    <a:blip r:embed="rId61"/>
                     <a:stretch>
                       <a:fillRect/>
                     </a:stretch>
@@ -11150,7 +11300,7 @@
                     <pic:cNvPicPr/>
                   </pic:nvPicPr>
                   <pic:blipFill>
-                    <a:blip r:embed="rId61"/>
+                    <a:blip r:embed="rId62"/>
                     <a:stretch>
                       <a:fillRect/>
                     </a:stretch>
@@ -11359,7 +11509,7 @@
                     <pic:cNvPicPr/>
                   </pic:nvPicPr>
                   <pic:blipFill>
-                    <a:blip r:embed="rId62"/>
+                    <a:blip r:embed="rId63"/>
                     <a:stretch>
                       <a:fillRect/>
                     </a:stretch>
@@ -11445,73 +11595,6 @@
                 <pic:pic xmlns:pic="http://schemas.openxmlformats.org/drawingml/2006/picture">
                   <pic:nvPicPr>
                     <pic:cNvPr id="42293963" name="Picture 1" descr="A screenshot of a computer&#10;&#10;Description automatically generated"/>
-                    <pic:cNvPicPr/>
-                  </pic:nvPicPr>
-                  <pic:blipFill>
-                    <a:blip r:embed="rId63"/>
-                    <a:stretch>
-                      <a:fillRect/>
-                    </a:stretch>
-                  </pic:blipFill>
-                  <pic:spPr>
-                    <a:xfrm>
-                      <a:off x="0" y="0"/>
-                      <a:ext cx="5943600" cy="4933315"/>
-                    </a:xfrm>
-                    <a:prstGeom prst="rect">
-                      <a:avLst/>
-                    </a:prstGeom>
-                  </pic:spPr>
-                </pic:pic>
-              </a:graphicData>
-            </a:graphic>
-          </wp:inline>
-        </w:drawing>
-      </w:r>
-    </w:p>
-    <w:p>
-      <w:r>
-        <w:t xml:space="preserve">The options available for </w:t>
-      </w:r>
-      <w:r>
-        <w:t xml:space="preserve">controlling </w:t>
-      </w:r>
-      <w:r>
-        <w:t>how</w:t>
-      </w:r>
-      <w:r>
-        <w:t xml:space="preserve"> the alignment corrections </w:t>
-      </w:r>
-      <w:r>
-        <w:t xml:space="preserve">are determined </w:t>
-      </w:r>
-      <w:r>
-        <w:t>are shown below</w:t>
-      </w:r>
-      <w:r>
-        <w:t xml:space="preserve"> and can be accessed by clicking the options button in the top left corner of the Alignment tab.</w:t>
-      </w:r>
-    </w:p>
-    <w:p>
-      <w:r>
-        <w:rPr>
-          <w:noProof/>
-          <w:lang w:eastAsia="en-US"/>
-        </w:rPr>
-        <w:lastRenderedPageBreak/>
-        <w:drawing>
-          <wp:inline distT="0" distB="0" distL="0" distR="0" wp14:anchorId="6C609232" wp14:editId="08459C51">
-            <wp:extent cx="5943600" cy="4933315"/>
-            <wp:effectExtent l="0" t="0" r="0" b="635"/>
-            <wp:docPr id="9779759" name="Picture 1" descr="A screenshot of a computer&#10;&#10;Description automatically generated"/>
-            <wp:cNvGraphicFramePr>
-              <a:graphicFrameLocks xmlns:a="http://schemas.openxmlformats.org/drawingml/2006/main" noChangeAspect="1"/>
-            </wp:cNvGraphicFramePr>
-            <a:graphic xmlns:a="http://schemas.openxmlformats.org/drawingml/2006/main">
-              <a:graphicData uri="http://schemas.openxmlformats.org/drawingml/2006/picture">
-                <pic:pic xmlns:pic="http://schemas.openxmlformats.org/drawingml/2006/picture">
-                  <pic:nvPicPr>
-                    <pic:cNvPr id="9779759" name="Picture 1" descr="A screenshot of a computer&#10;&#10;Description automatically generated"/>
                     <pic:cNvPicPr/>
                   </pic:nvPicPr>
                   <pic:blipFill>
@@ -11538,6 +11621,73 @@
     </w:p>
     <w:p>
       <w:r>
+        <w:t xml:space="preserve">The options available for </w:t>
+      </w:r>
+      <w:r>
+        <w:t xml:space="preserve">controlling </w:t>
+      </w:r>
+      <w:r>
+        <w:t>how</w:t>
+      </w:r>
+      <w:r>
+        <w:t xml:space="preserve"> the alignment corrections </w:t>
+      </w:r>
+      <w:r>
+        <w:t xml:space="preserve">are determined </w:t>
+      </w:r>
+      <w:r>
+        <w:t>are shown below</w:t>
+      </w:r>
+      <w:r>
+        <w:t xml:space="preserve"> and can be accessed by clicking the options button in the top left corner of the Alignment tab.</w:t>
+      </w:r>
+    </w:p>
+    <w:p>
+      <w:r>
+        <w:rPr>
+          <w:noProof/>
+          <w:lang w:eastAsia="en-US"/>
+        </w:rPr>
+        <w:lastRenderedPageBreak/>
+        <w:drawing>
+          <wp:inline distT="0" distB="0" distL="0" distR="0" wp14:anchorId="6C609232" wp14:editId="08459C51">
+            <wp:extent cx="5943600" cy="4933315"/>
+            <wp:effectExtent l="0" t="0" r="0" b="635"/>
+            <wp:docPr id="9779759" name="Picture 1" descr="A screenshot of a computer&#10;&#10;Description automatically generated"/>
+            <wp:cNvGraphicFramePr>
+              <a:graphicFrameLocks xmlns:a="http://schemas.openxmlformats.org/drawingml/2006/main" noChangeAspect="1"/>
+            </wp:cNvGraphicFramePr>
+            <a:graphic xmlns:a="http://schemas.openxmlformats.org/drawingml/2006/main">
+              <a:graphicData uri="http://schemas.openxmlformats.org/drawingml/2006/picture">
+                <pic:pic xmlns:pic="http://schemas.openxmlformats.org/drawingml/2006/picture">
+                  <pic:nvPicPr>
+                    <pic:cNvPr id="9779759" name="Picture 1" descr="A screenshot of a computer&#10;&#10;Description automatically generated"/>
+                    <pic:cNvPicPr/>
+                  </pic:nvPicPr>
+                  <pic:blipFill>
+                    <a:blip r:embed="rId65"/>
+                    <a:stretch>
+                      <a:fillRect/>
+                    </a:stretch>
+                  </pic:blipFill>
+                  <pic:spPr>
+                    <a:xfrm>
+                      <a:off x="0" y="0"/>
+                      <a:ext cx="5943600" cy="4933315"/>
+                    </a:xfrm>
+                    <a:prstGeom prst="rect">
+                      <a:avLst/>
+                    </a:prstGeom>
+                  </pic:spPr>
+                </pic:pic>
+              </a:graphicData>
+            </a:graphic>
+          </wp:inline>
+        </w:drawing>
+      </w:r>
+    </w:p>
+    <w:p>
+      <w:r>
         <w:rPr>
           <w:rStyle w:val="Heading3Char"/>
         </w:rPr>
@@ -11817,7 +11967,7 @@
                     <pic:cNvPicPr/>
                   </pic:nvPicPr>
                   <pic:blipFill>
-                    <a:blip r:embed="rId65"/>
+                    <a:blip r:embed="rId66"/>
                     <a:stretch>
                       <a:fillRect/>
                     </a:stretch>
@@ -11967,7 +12117,7 @@
                     <pic:cNvPicPr/>
                   </pic:nvPicPr>
                   <pic:blipFill>
-                    <a:blip r:embed="rId66"/>
+                    <a:blip r:embed="rId67"/>
                     <a:stretch>
                       <a:fillRect/>
                     </a:stretch>
@@ -15969,7 +16119,7 @@
       <w:r>
         <w:t xml:space="preserve">Groups.io at </w:t>
       </w:r>
-      <w:hyperlink r:id="rId67" w:history="1">
+      <w:hyperlink r:id="rId68" w:history="1">
         <w:r>
           <w:rPr>
             <w:rStyle w:val="Hyperlink"/>
@@ -15982,7 +16132,7 @@
       <w:r>
         <w:t xml:space="preserve">Videos available at </w:t>
       </w:r>
-      <w:hyperlink r:id="rId68" w:history="1">
+      <w:hyperlink r:id="rId69" w:history="1">
         <w:r>
           <w:rPr>
             <w:rStyle w:val="Hyperlink"/>
@@ -15995,7 +16145,7 @@
       <w:r>
         <w:t xml:space="preserve">Facebook at </w:t>
       </w:r>
-      <w:hyperlink r:id="rId69" w:history="1">
+      <w:hyperlink r:id="rId70" w:history="1">
         <w:r>
           <w:rPr>
             <w:rStyle w:val="Hyperlink"/>
@@ -16012,8 +16162,8 @@
       </w:pPr>
     </w:p>
     <w:sectPr>
-      <w:headerReference w:type="default" r:id="rId70"/>
-      <w:footerReference w:type="default" r:id="rId71"/>
+      <w:headerReference w:type="default" r:id="rId71"/>
+      <w:footerReference w:type="default" r:id="rId72"/>
       <w:pgSz w:w="12240" w:h="15840"/>
       <w:pgMar w:top="1440" w:right="1440" w:bottom="1440" w:left="1440" w:header="720" w:footer="720" w:gutter="0"/>
       <w:pgNumType w:start="0"/>
@@ -16026,7 +16176,7 @@
 </file>
 
 <file path=word/endnotes.xml><?xml version="1.0" encoding="utf-8"?>
-<w:endnotes xmlns:wpc="http://schemas.microsoft.com/office/word/2010/wordprocessingCanvas" xmlns:cx="http://schemas.microsoft.com/office/drawing/2014/chartex" xmlns:cx1="http://schemas.microsoft.com/office/drawing/2015/9/8/chartex" xmlns:cx2="http://schemas.microsoft.com/office/drawing/2015/10/21/chartex" xmlns:cx3="http://schemas.microsoft.com/office/drawing/2016/5/9/chartex" xmlns:cx4="http://schemas.microsoft.com/office/drawing/2016/5/10/chartex" xmlns:cx5="http://schemas.microsoft.com/office/drawing/2016/5/11/chartex" xmlns:cx6="http://schemas.microsoft.com/office/drawing/2016/5/12/chartex" xmlns:cx7="http://schemas.microsoft.com/office/drawing/2016/5/13/chartex" xmlns:cx8="http://schemas.microsoft.com/office/drawing/2016/5/14/chartex" xmlns:mc="http://schemas.openxmlformats.org/markup-compatibility/2006" xmlns:aink="http://schemas.microsoft.com/office/drawing/2016/ink" xmlns:am3d="http://schemas.microsoft.com/office/drawing/2017/model3d" xmlns:o="urn:schemas-microsoft-com:office:office" xmlns:oel="http://schemas.microsoft.com/office/2019/extlst" xmlns:r="http://schemas.openxmlformats.org/officeDocument/2006/relationships" xmlns:m="http://schemas.openxmlformats.org/officeDocument/2006/math" xmlns:v="urn:schemas-microsoft-com:vml" xmlns:wp14="http://schemas.microsoft.com/office/word/2010/wordprocessingDrawing" xmlns:wp="http://schemas.openxmlformats.org/drawingml/2006/wordprocessingDrawing" xmlns:w10="urn:schemas-microsoft-com:office:word" xmlns:w="http://schemas.openxmlformats.org/wordprocessingml/2006/main" xmlns:w14="http://schemas.microsoft.com/office/word/2010/wordml" xmlns:w15="http://schemas.microsoft.com/office/word/2012/wordml" xmlns:w16cex="http://schemas.microsoft.com/office/word/2018/wordml/cex" xmlns:w16cid="http://schemas.microsoft.com/office/word/2016/wordml/cid" xmlns:w16="http://schemas.microsoft.com/office/word/2018/wordml" xmlns:w16sdtdh="http://schemas.microsoft.com/office/word/2020/wordml/sdtdatahash" xmlns:w16se="http://schemas.microsoft.com/office/word/2015/wordml/symex" xmlns:wpg="http://schemas.microsoft.com/office/word/2010/wordprocessingGroup" xmlns:wpi="http://schemas.microsoft.com/office/word/2010/wordprocessingInk" xmlns:wne="http://schemas.microsoft.com/office/word/2006/wordml" xmlns:wps="http://schemas.microsoft.com/office/word/2010/wordprocessingShape" mc:Ignorable="w14 w15 w16se w16cid w16 w16cex w16sdtdh wp14">
+<w:endnotes xmlns:wpc="http://schemas.microsoft.com/office/word/2010/wordprocessingCanvas" xmlns:cx="http://schemas.microsoft.com/office/drawing/2014/chartex" xmlns:cx1="http://schemas.microsoft.com/office/drawing/2015/9/8/chartex" xmlns:cx2="http://schemas.microsoft.com/office/drawing/2015/10/21/chartex" xmlns:cx3="http://schemas.microsoft.com/office/drawing/2016/5/9/chartex" xmlns:cx4="http://schemas.microsoft.com/office/drawing/2016/5/10/chartex" xmlns:cx5="http://schemas.microsoft.com/office/drawing/2016/5/11/chartex" xmlns:cx6="http://schemas.microsoft.com/office/drawing/2016/5/12/chartex" xmlns:cx7="http://schemas.microsoft.com/office/drawing/2016/5/13/chartex" xmlns:cx8="http://schemas.microsoft.com/office/drawing/2016/5/14/chartex" xmlns:mc="http://schemas.openxmlformats.org/markup-compatibility/2006" xmlns:aink="http://schemas.microsoft.com/office/drawing/2016/ink" xmlns:am3d="http://schemas.microsoft.com/office/drawing/2017/model3d" xmlns:o="urn:schemas-microsoft-com:office:office" xmlns:oel="http://schemas.microsoft.com/office/2019/extlst" xmlns:r="http://schemas.openxmlformats.org/officeDocument/2006/relationships" xmlns:m="http://schemas.openxmlformats.org/officeDocument/2006/math" xmlns:v="urn:schemas-microsoft-com:vml" xmlns:wp14="http://schemas.microsoft.com/office/word/2010/wordprocessingDrawing" xmlns:wp="http://schemas.openxmlformats.org/drawingml/2006/wordprocessingDrawing" xmlns:w10="urn:schemas-microsoft-com:office:word" xmlns:w="http://schemas.openxmlformats.org/wordprocessingml/2006/main" xmlns:w14="http://schemas.microsoft.com/office/word/2010/wordml" xmlns:w15="http://schemas.microsoft.com/office/word/2012/wordml" xmlns:w16cex="http://schemas.microsoft.com/office/word/2018/wordml/cex" xmlns:w16cid="http://schemas.microsoft.com/office/word/2016/wordml/cid" xmlns:w16="http://schemas.microsoft.com/office/word/2018/wordml" xmlns:w16du="http://schemas.microsoft.com/office/word/2023/wordml/word16du" xmlns:w16sdtdh="http://schemas.microsoft.com/office/word/2020/wordml/sdtdatahash" xmlns:w16se="http://schemas.microsoft.com/office/word/2015/wordml/symex" xmlns:wpg="http://schemas.microsoft.com/office/word/2010/wordprocessingGroup" xmlns:wpi="http://schemas.microsoft.com/office/word/2010/wordprocessingInk" xmlns:wne="http://schemas.microsoft.com/office/word/2006/wordml" xmlns:wps="http://schemas.microsoft.com/office/word/2010/wordprocessingShape" mc:Ignorable="w14 w15 w16se w16cid w16 w16cex w16sdtdh w16du wp14">
   <w:endnote w:type="separator" w:id="-1">
     <w:p>
       <w:pPr>
@@ -16058,7 +16208,7 @@
 </file>
 
 <file path=word/footer1.xml><?xml version="1.0" encoding="utf-8"?>
-<w:ftr xmlns:wpc="http://schemas.microsoft.com/office/word/2010/wordprocessingCanvas" xmlns:cx="http://schemas.microsoft.com/office/drawing/2014/chartex" xmlns:cx1="http://schemas.microsoft.com/office/drawing/2015/9/8/chartex" xmlns:cx2="http://schemas.microsoft.com/office/drawing/2015/10/21/chartex" xmlns:cx3="http://schemas.microsoft.com/office/drawing/2016/5/9/chartex" xmlns:cx4="http://schemas.microsoft.com/office/drawing/2016/5/10/chartex" xmlns:cx5="http://schemas.microsoft.com/office/drawing/2016/5/11/chartex" xmlns:cx6="http://schemas.microsoft.com/office/drawing/2016/5/12/chartex" xmlns:cx7="http://schemas.microsoft.com/office/drawing/2016/5/13/chartex" xmlns:cx8="http://schemas.microsoft.com/office/drawing/2016/5/14/chartex" xmlns:mc="http://schemas.openxmlformats.org/markup-compatibility/2006" xmlns:aink="http://schemas.microsoft.com/office/drawing/2016/ink" xmlns:am3d="http://schemas.microsoft.com/office/drawing/2017/model3d" xmlns:o="urn:schemas-microsoft-com:office:office" xmlns:oel="http://schemas.microsoft.com/office/2019/extlst" xmlns:r="http://schemas.openxmlformats.org/officeDocument/2006/relationships" xmlns:m="http://schemas.openxmlformats.org/officeDocument/2006/math" xmlns:v="urn:schemas-microsoft-com:vml" xmlns:wp14="http://schemas.microsoft.com/office/word/2010/wordprocessingDrawing" xmlns:wp="http://schemas.openxmlformats.org/drawingml/2006/wordprocessingDrawing" xmlns:w10="urn:schemas-microsoft-com:office:word" xmlns:w="http://schemas.openxmlformats.org/wordprocessingml/2006/main" xmlns:w14="http://schemas.microsoft.com/office/word/2010/wordml" xmlns:w15="http://schemas.microsoft.com/office/word/2012/wordml" xmlns:w16cex="http://schemas.microsoft.com/office/word/2018/wordml/cex" xmlns:w16cid="http://schemas.microsoft.com/office/word/2016/wordml/cid" xmlns:w16="http://schemas.microsoft.com/office/word/2018/wordml" xmlns:w16sdtdh="http://schemas.microsoft.com/office/word/2020/wordml/sdtdatahash" xmlns:w16se="http://schemas.microsoft.com/office/word/2015/wordml/symex" xmlns:wpg="http://schemas.microsoft.com/office/word/2010/wordprocessingGroup" xmlns:wpi="http://schemas.microsoft.com/office/word/2010/wordprocessingInk" xmlns:wne="http://schemas.microsoft.com/office/word/2006/wordml" xmlns:wps="http://schemas.microsoft.com/office/word/2010/wordprocessingShape" mc:Ignorable="w14 w15 w16se w16cid w16 w16cex w16sdtdh wp14">
+<w:ftr xmlns:wpc="http://schemas.microsoft.com/office/word/2010/wordprocessingCanvas" xmlns:cx="http://schemas.microsoft.com/office/drawing/2014/chartex" xmlns:cx1="http://schemas.microsoft.com/office/drawing/2015/9/8/chartex" xmlns:cx2="http://schemas.microsoft.com/office/drawing/2015/10/21/chartex" xmlns:cx3="http://schemas.microsoft.com/office/drawing/2016/5/9/chartex" xmlns:cx4="http://schemas.microsoft.com/office/drawing/2016/5/10/chartex" xmlns:cx5="http://schemas.microsoft.com/office/drawing/2016/5/11/chartex" xmlns:cx6="http://schemas.microsoft.com/office/drawing/2016/5/12/chartex" xmlns:cx7="http://schemas.microsoft.com/office/drawing/2016/5/13/chartex" xmlns:cx8="http://schemas.microsoft.com/office/drawing/2016/5/14/chartex" xmlns:mc="http://schemas.openxmlformats.org/markup-compatibility/2006" xmlns:aink="http://schemas.microsoft.com/office/drawing/2016/ink" xmlns:am3d="http://schemas.microsoft.com/office/drawing/2017/model3d" xmlns:o="urn:schemas-microsoft-com:office:office" xmlns:oel="http://schemas.microsoft.com/office/2019/extlst" xmlns:r="http://schemas.openxmlformats.org/officeDocument/2006/relationships" xmlns:m="http://schemas.openxmlformats.org/officeDocument/2006/math" xmlns:v="urn:schemas-microsoft-com:vml" xmlns:wp14="http://schemas.microsoft.com/office/word/2010/wordprocessingDrawing" xmlns:wp="http://schemas.openxmlformats.org/drawingml/2006/wordprocessingDrawing" xmlns:w10="urn:schemas-microsoft-com:office:word" xmlns:w="http://schemas.openxmlformats.org/wordprocessingml/2006/main" xmlns:w14="http://schemas.microsoft.com/office/word/2010/wordml" xmlns:w15="http://schemas.microsoft.com/office/word/2012/wordml" xmlns:w16cex="http://schemas.microsoft.com/office/word/2018/wordml/cex" xmlns:w16cid="http://schemas.microsoft.com/office/word/2016/wordml/cid" xmlns:w16="http://schemas.microsoft.com/office/word/2018/wordml" xmlns:w16du="http://schemas.microsoft.com/office/word/2023/wordml/word16du" xmlns:w16sdtdh="http://schemas.microsoft.com/office/word/2020/wordml/sdtdatahash" xmlns:w16se="http://schemas.microsoft.com/office/word/2015/wordml/symex" xmlns:wpg="http://schemas.microsoft.com/office/word/2010/wordprocessingGroup" xmlns:wpi="http://schemas.microsoft.com/office/word/2010/wordprocessingInk" xmlns:wne="http://schemas.microsoft.com/office/word/2006/wordml" xmlns:wps="http://schemas.microsoft.com/office/word/2010/wordprocessingShape" mc:Ignorable="w14 w15 w16se w16cid w16 w16cex w16sdtdh w16du wp14">
   <w:sdt>
     <w:sdtPr>
       <w:id w:val="-1133630584"/>
@@ -16110,7 +16260,7 @@
 </file>
 
 <file path=word/footnotes.xml><?xml version="1.0" encoding="utf-8"?>
-<w:footnotes xmlns:wpc="http://schemas.microsoft.com/office/word/2010/wordprocessingCanvas" xmlns:cx="http://schemas.microsoft.com/office/drawing/2014/chartex" xmlns:cx1="http://schemas.microsoft.com/office/drawing/2015/9/8/chartex" xmlns:cx2="http://schemas.microsoft.com/office/drawing/2015/10/21/chartex" xmlns:cx3="http://schemas.microsoft.com/office/drawing/2016/5/9/chartex" xmlns:cx4="http://schemas.microsoft.com/office/drawing/2016/5/10/chartex" xmlns:cx5="http://schemas.microsoft.com/office/drawing/2016/5/11/chartex" xmlns:cx6="http://schemas.microsoft.com/office/drawing/2016/5/12/chartex" xmlns:cx7="http://schemas.microsoft.com/office/drawing/2016/5/13/chartex" xmlns:cx8="http://schemas.microsoft.com/office/drawing/2016/5/14/chartex" xmlns:mc="http://schemas.openxmlformats.org/markup-compatibility/2006" xmlns:aink="http://schemas.microsoft.com/office/drawing/2016/ink" xmlns:am3d="http://schemas.microsoft.com/office/drawing/2017/model3d" xmlns:o="urn:schemas-microsoft-com:office:office" xmlns:oel="http://schemas.microsoft.com/office/2019/extlst" xmlns:r="http://schemas.openxmlformats.org/officeDocument/2006/relationships" xmlns:m="http://schemas.openxmlformats.org/officeDocument/2006/math" xmlns:v="urn:schemas-microsoft-com:vml" xmlns:wp14="http://schemas.microsoft.com/office/word/2010/wordprocessingDrawing" xmlns:wp="http://schemas.openxmlformats.org/drawingml/2006/wordprocessingDrawing" xmlns:w10="urn:schemas-microsoft-com:office:word" xmlns:w="http://schemas.openxmlformats.org/wordprocessingml/2006/main" xmlns:w14="http://schemas.microsoft.com/office/word/2010/wordml" xmlns:w15="http://schemas.microsoft.com/office/word/2012/wordml" xmlns:w16cex="http://schemas.microsoft.com/office/word/2018/wordml/cex" xmlns:w16cid="http://schemas.microsoft.com/office/word/2016/wordml/cid" xmlns:w16="http://schemas.microsoft.com/office/word/2018/wordml" xmlns:w16sdtdh="http://schemas.microsoft.com/office/word/2020/wordml/sdtdatahash" xmlns:w16se="http://schemas.microsoft.com/office/word/2015/wordml/symex" xmlns:wpg="http://schemas.microsoft.com/office/word/2010/wordprocessingGroup" xmlns:wpi="http://schemas.microsoft.com/office/word/2010/wordprocessingInk" xmlns:wne="http://schemas.microsoft.com/office/word/2006/wordml" xmlns:wps="http://schemas.microsoft.com/office/word/2010/wordprocessingShape" mc:Ignorable="w14 w15 w16se w16cid w16 w16cex w16sdtdh wp14">
+<w:footnotes xmlns:wpc="http://schemas.microsoft.com/office/word/2010/wordprocessingCanvas" xmlns:cx="http://schemas.microsoft.com/office/drawing/2014/chartex" xmlns:cx1="http://schemas.microsoft.com/office/drawing/2015/9/8/chartex" xmlns:cx2="http://schemas.microsoft.com/office/drawing/2015/10/21/chartex" xmlns:cx3="http://schemas.microsoft.com/office/drawing/2016/5/9/chartex" xmlns:cx4="http://schemas.microsoft.com/office/drawing/2016/5/10/chartex" xmlns:cx5="http://schemas.microsoft.com/office/drawing/2016/5/11/chartex" xmlns:cx6="http://schemas.microsoft.com/office/drawing/2016/5/12/chartex" xmlns:cx7="http://schemas.microsoft.com/office/drawing/2016/5/13/chartex" xmlns:cx8="http://schemas.microsoft.com/office/drawing/2016/5/14/chartex" xmlns:mc="http://schemas.openxmlformats.org/markup-compatibility/2006" xmlns:aink="http://schemas.microsoft.com/office/drawing/2016/ink" xmlns:am3d="http://schemas.microsoft.com/office/drawing/2017/model3d" xmlns:o="urn:schemas-microsoft-com:office:office" xmlns:oel="http://schemas.microsoft.com/office/2019/extlst" xmlns:r="http://schemas.openxmlformats.org/officeDocument/2006/relationships" xmlns:m="http://schemas.openxmlformats.org/officeDocument/2006/math" xmlns:v="urn:schemas-microsoft-com:vml" xmlns:wp14="http://schemas.microsoft.com/office/word/2010/wordprocessingDrawing" xmlns:wp="http://schemas.openxmlformats.org/drawingml/2006/wordprocessingDrawing" xmlns:w10="urn:schemas-microsoft-com:office:word" xmlns:w="http://schemas.openxmlformats.org/wordprocessingml/2006/main" xmlns:w14="http://schemas.microsoft.com/office/word/2010/wordml" xmlns:w15="http://schemas.microsoft.com/office/word/2012/wordml" xmlns:w16cex="http://schemas.microsoft.com/office/word/2018/wordml/cex" xmlns:w16cid="http://schemas.microsoft.com/office/word/2016/wordml/cid" xmlns:w16="http://schemas.microsoft.com/office/word/2018/wordml" xmlns:w16du="http://schemas.microsoft.com/office/word/2023/wordml/word16du" xmlns:w16sdtdh="http://schemas.microsoft.com/office/word/2020/wordml/sdtdatahash" xmlns:w16se="http://schemas.microsoft.com/office/word/2015/wordml/symex" xmlns:wpg="http://schemas.microsoft.com/office/word/2010/wordprocessingGroup" xmlns:wpi="http://schemas.microsoft.com/office/word/2010/wordprocessingInk" xmlns:wne="http://schemas.microsoft.com/office/word/2006/wordml" xmlns:wps="http://schemas.microsoft.com/office/word/2010/wordprocessingShape" mc:Ignorable="w14 w15 w16se w16cid w16 w16cex w16sdtdh w16du wp14">
   <w:footnote w:type="separator" w:id="-1">
     <w:p>
       <w:pPr>
@@ -16142,7 +16292,7 @@
 </file>
 
 <file path=word/header1.xml><?xml version="1.0" encoding="utf-8"?>
-<w:hdr xmlns:wpc="http://schemas.microsoft.com/office/word/2010/wordprocessingCanvas" xmlns:cx="http://schemas.microsoft.com/office/drawing/2014/chartex" xmlns:cx1="http://schemas.microsoft.com/office/drawing/2015/9/8/chartex" xmlns:cx2="http://schemas.microsoft.com/office/drawing/2015/10/21/chartex" xmlns:cx3="http://schemas.microsoft.com/office/drawing/2016/5/9/chartex" xmlns:cx4="http://schemas.microsoft.com/office/drawing/2016/5/10/chartex" xmlns:cx5="http://schemas.microsoft.com/office/drawing/2016/5/11/chartex" xmlns:cx6="http://schemas.microsoft.com/office/drawing/2016/5/12/chartex" xmlns:cx7="http://schemas.microsoft.com/office/drawing/2016/5/13/chartex" xmlns:cx8="http://schemas.microsoft.com/office/drawing/2016/5/14/chartex" xmlns:mc="http://schemas.openxmlformats.org/markup-compatibility/2006" xmlns:aink="http://schemas.microsoft.com/office/drawing/2016/ink" xmlns:am3d="http://schemas.microsoft.com/office/drawing/2017/model3d" xmlns:o="urn:schemas-microsoft-com:office:office" xmlns:oel="http://schemas.microsoft.com/office/2019/extlst" xmlns:r="http://schemas.openxmlformats.org/officeDocument/2006/relationships" xmlns:m="http://schemas.openxmlformats.org/officeDocument/2006/math" xmlns:v="urn:schemas-microsoft-com:vml" xmlns:wp14="http://schemas.microsoft.com/office/word/2010/wordprocessingDrawing" xmlns:wp="http://schemas.openxmlformats.org/drawingml/2006/wordprocessingDrawing" xmlns:w10="urn:schemas-microsoft-com:office:word" xmlns:w="http://schemas.openxmlformats.org/wordprocessingml/2006/main" xmlns:w14="http://schemas.microsoft.com/office/word/2010/wordml" xmlns:w15="http://schemas.microsoft.com/office/word/2012/wordml" xmlns:w16cex="http://schemas.microsoft.com/office/word/2018/wordml/cex" xmlns:w16cid="http://schemas.microsoft.com/office/word/2016/wordml/cid" xmlns:w16="http://schemas.microsoft.com/office/word/2018/wordml" xmlns:w16sdtdh="http://schemas.microsoft.com/office/word/2020/wordml/sdtdatahash" xmlns:w16se="http://schemas.microsoft.com/office/word/2015/wordml/symex" xmlns:wpg="http://schemas.microsoft.com/office/word/2010/wordprocessingGroup" xmlns:wpi="http://schemas.microsoft.com/office/word/2010/wordprocessingInk" xmlns:wne="http://schemas.microsoft.com/office/word/2006/wordml" xmlns:wps="http://schemas.microsoft.com/office/word/2010/wordprocessingShape" mc:Ignorable="w14 w15 w16se w16cid w16 w16cex w16sdtdh wp14">
+<w:hdr xmlns:wpc="http://schemas.microsoft.com/office/word/2010/wordprocessingCanvas" xmlns:cx="http://schemas.microsoft.com/office/drawing/2014/chartex" xmlns:cx1="http://schemas.microsoft.com/office/drawing/2015/9/8/chartex" xmlns:cx2="http://schemas.microsoft.com/office/drawing/2015/10/21/chartex" xmlns:cx3="http://schemas.microsoft.com/office/drawing/2016/5/9/chartex" xmlns:cx4="http://schemas.microsoft.com/office/drawing/2016/5/10/chartex" xmlns:cx5="http://schemas.microsoft.com/office/drawing/2016/5/11/chartex" xmlns:cx6="http://schemas.microsoft.com/office/drawing/2016/5/12/chartex" xmlns:cx7="http://schemas.microsoft.com/office/drawing/2016/5/13/chartex" xmlns:cx8="http://schemas.microsoft.com/office/drawing/2016/5/14/chartex" xmlns:mc="http://schemas.openxmlformats.org/markup-compatibility/2006" xmlns:aink="http://schemas.microsoft.com/office/drawing/2016/ink" xmlns:am3d="http://schemas.microsoft.com/office/drawing/2017/model3d" xmlns:o="urn:schemas-microsoft-com:office:office" xmlns:oel="http://schemas.microsoft.com/office/2019/extlst" xmlns:r="http://schemas.openxmlformats.org/officeDocument/2006/relationships" xmlns:m="http://schemas.openxmlformats.org/officeDocument/2006/math" xmlns:v="urn:schemas-microsoft-com:vml" xmlns:wp14="http://schemas.microsoft.com/office/word/2010/wordprocessingDrawing" xmlns:wp="http://schemas.openxmlformats.org/drawingml/2006/wordprocessingDrawing" xmlns:w10="urn:schemas-microsoft-com:office:word" xmlns:w="http://schemas.openxmlformats.org/wordprocessingml/2006/main" xmlns:w14="http://schemas.microsoft.com/office/word/2010/wordml" xmlns:w15="http://schemas.microsoft.com/office/word/2012/wordml" xmlns:w16cex="http://schemas.microsoft.com/office/word/2018/wordml/cex" xmlns:w16cid="http://schemas.microsoft.com/office/word/2016/wordml/cid" xmlns:w16="http://schemas.microsoft.com/office/word/2018/wordml" xmlns:w16du="http://schemas.microsoft.com/office/word/2023/wordml/word16du" xmlns:w16sdtdh="http://schemas.microsoft.com/office/word/2020/wordml/sdtdatahash" xmlns:w16se="http://schemas.microsoft.com/office/word/2015/wordml/symex" xmlns:wpg="http://schemas.microsoft.com/office/word/2010/wordprocessingGroup" xmlns:wpi="http://schemas.microsoft.com/office/word/2010/wordprocessingInk" xmlns:wne="http://schemas.microsoft.com/office/word/2006/wordml" xmlns:wps="http://schemas.microsoft.com/office/word/2010/wordprocessingShape" mc:Ignorable="w14 w15 w16se w16cid w16 w16cex w16sdtdh w16du wp14">
   <w:p>
     <w:pPr>
       <w:pStyle w:val="Header"/>
@@ -16225,7 +16375,7 @@
 </file>
 
 <file path=word/numbering.xml><?xml version="1.0" encoding="utf-8"?>
-<w:numbering xmlns:wpc="http://schemas.microsoft.com/office/word/2010/wordprocessingCanvas" xmlns:cx="http://schemas.microsoft.com/office/drawing/2014/chartex" xmlns:cx1="http://schemas.microsoft.com/office/drawing/2015/9/8/chartex" xmlns:cx2="http://schemas.microsoft.com/office/drawing/2015/10/21/chartex" xmlns:cx3="http://schemas.microsoft.com/office/drawing/2016/5/9/chartex" xmlns:cx4="http://schemas.microsoft.com/office/drawing/2016/5/10/chartex" xmlns:cx5="http://schemas.microsoft.com/office/drawing/2016/5/11/chartex" xmlns:cx6="http://schemas.microsoft.com/office/drawing/2016/5/12/chartex" xmlns:cx7="http://schemas.microsoft.com/office/drawing/2016/5/13/chartex" xmlns:cx8="http://schemas.microsoft.com/office/drawing/2016/5/14/chartex" xmlns:mc="http://schemas.openxmlformats.org/markup-compatibility/2006" xmlns:aink="http://schemas.microsoft.com/office/drawing/2016/ink" xmlns:am3d="http://schemas.microsoft.com/office/drawing/2017/model3d" xmlns:o="urn:schemas-microsoft-com:office:office" xmlns:oel="http://schemas.microsoft.com/office/2019/extlst" xmlns:r="http://schemas.openxmlformats.org/officeDocument/2006/relationships" xmlns:m="http://schemas.openxmlformats.org/officeDocument/2006/math" xmlns:v="urn:schemas-microsoft-com:vml" xmlns:wp14="http://schemas.microsoft.com/office/word/2010/wordprocessingDrawing" xmlns:wp="http://schemas.openxmlformats.org/drawingml/2006/wordprocessingDrawing" xmlns:w10="urn:schemas-microsoft-com:office:word" xmlns:w="http://schemas.openxmlformats.org/wordprocessingml/2006/main" xmlns:w14="http://schemas.microsoft.com/office/word/2010/wordml" xmlns:w15="http://schemas.microsoft.com/office/word/2012/wordml" xmlns:w16cex="http://schemas.microsoft.com/office/word/2018/wordml/cex" xmlns:w16cid="http://schemas.microsoft.com/office/word/2016/wordml/cid" xmlns:w16="http://schemas.microsoft.com/office/word/2018/wordml" xmlns:w16sdtdh="http://schemas.microsoft.com/office/word/2020/wordml/sdtdatahash" xmlns:w16se="http://schemas.microsoft.com/office/word/2015/wordml/symex" xmlns:wpg="http://schemas.microsoft.com/office/word/2010/wordprocessingGroup" xmlns:wpi="http://schemas.microsoft.com/office/word/2010/wordprocessingInk" xmlns:wne="http://schemas.microsoft.com/office/word/2006/wordml" xmlns:wps="http://schemas.microsoft.com/office/word/2010/wordprocessingShape" mc:Ignorable="w14 w15 w16se w16cid w16 w16cex w16sdtdh wp14">
+<w:numbering xmlns:wpc="http://schemas.microsoft.com/office/word/2010/wordprocessingCanvas" xmlns:cx="http://schemas.microsoft.com/office/drawing/2014/chartex" xmlns:cx1="http://schemas.microsoft.com/office/drawing/2015/9/8/chartex" xmlns:cx2="http://schemas.microsoft.com/office/drawing/2015/10/21/chartex" xmlns:cx3="http://schemas.microsoft.com/office/drawing/2016/5/9/chartex" xmlns:cx4="http://schemas.microsoft.com/office/drawing/2016/5/10/chartex" xmlns:cx5="http://schemas.microsoft.com/office/drawing/2016/5/11/chartex" xmlns:cx6="http://schemas.microsoft.com/office/drawing/2016/5/12/chartex" xmlns:cx7="http://schemas.microsoft.com/office/drawing/2016/5/13/chartex" xmlns:cx8="http://schemas.microsoft.com/office/drawing/2016/5/14/chartex" xmlns:mc="http://schemas.openxmlformats.org/markup-compatibility/2006" xmlns:aink="http://schemas.microsoft.com/office/drawing/2016/ink" xmlns:am3d="http://schemas.microsoft.com/office/drawing/2017/model3d" xmlns:o="urn:schemas-microsoft-com:office:office" xmlns:oel="http://schemas.microsoft.com/office/2019/extlst" xmlns:r="http://schemas.openxmlformats.org/officeDocument/2006/relationships" xmlns:m="http://schemas.openxmlformats.org/officeDocument/2006/math" xmlns:v="urn:schemas-microsoft-com:vml" xmlns:wp14="http://schemas.microsoft.com/office/word/2010/wordprocessingDrawing" xmlns:wp="http://schemas.openxmlformats.org/drawingml/2006/wordprocessingDrawing" xmlns:w10="urn:schemas-microsoft-com:office:word" xmlns:w="http://schemas.openxmlformats.org/wordprocessingml/2006/main" xmlns:w14="http://schemas.microsoft.com/office/word/2010/wordml" xmlns:w15="http://schemas.microsoft.com/office/word/2012/wordml" xmlns:w16cex="http://schemas.microsoft.com/office/word/2018/wordml/cex" xmlns:w16cid="http://schemas.microsoft.com/office/word/2016/wordml/cid" xmlns:w16="http://schemas.microsoft.com/office/word/2018/wordml" xmlns:w16du="http://schemas.microsoft.com/office/word/2023/wordml/word16du" xmlns:w16sdtdh="http://schemas.microsoft.com/office/word/2020/wordml/sdtdatahash" xmlns:w16se="http://schemas.microsoft.com/office/word/2015/wordml/symex" xmlns:wpg="http://schemas.microsoft.com/office/word/2010/wordprocessingGroup" xmlns:wpi="http://schemas.microsoft.com/office/word/2010/wordprocessingInk" xmlns:wne="http://schemas.microsoft.com/office/word/2006/wordml" xmlns:wps="http://schemas.microsoft.com/office/word/2010/wordprocessingShape" mc:Ignorable="w14 w15 w16se w16cid w16 w16cex w16sdtdh w16du wp14">
   <w:numPicBullet w:numPicBulletId="0">
     <w:pict>
       <v:shapetype id="_x0000_t75" coordsize="21600,21600" o:spt="75" o:preferrelative="t" path="m@4@5l@4@11@9@11@9@5xe" filled="f" stroked="f">
@@ -16247,7 +16397,7 @@
         <v:path o:extrusionok="f" gradientshapeok="t" o:connecttype="rect"/>
         <o:lock v:ext="edit" aspectratio="t"/>
       </v:shapetype>
-      <v:shape id="_x0000_i1029" type="#_x0000_t75" style="width:15pt;height:15.75pt;visibility:visible;mso-wrap-style:square" o:bullet="t">
+      <v:shape id="_x0000_i1039" type="#_x0000_t75" style="width:15pt;height:15.75pt;visibility:visible;mso-wrap-style:square" o:bullet="t">
         <v:imagedata r:id="rId1" o:title=""/>
       </v:shape>
     </w:pict>
@@ -19764,7 +19914,7 @@
 </file>
 
 <file path=word/styles.xml><?xml version="1.0" encoding="utf-8"?>
-<w:styles xmlns:mc="http://schemas.openxmlformats.org/markup-compatibility/2006" xmlns:r="http://schemas.openxmlformats.org/officeDocument/2006/relationships" xmlns:w="http://schemas.openxmlformats.org/wordprocessingml/2006/main" xmlns:w14="http://schemas.microsoft.com/office/word/2010/wordml" xmlns:w15="http://schemas.microsoft.com/office/word/2012/wordml" xmlns:w16cex="http://schemas.microsoft.com/office/word/2018/wordml/cex" xmlns:w16cid="http://schemas.microsoft.com/office/word/2016/wordml/cid" xmlns:w16="http://schemas.microsoft.com/office/word/2018/wordml" xmlns:w16sdtdh="http://schemas.microsoft.com/office/word/2020/wordml/sdtdatahash" xmlns:w16se="http://schemas.microsoft.com/office/word/2015/wordml/symex" mc:Ignorable="w14 w15 w16se w16cid w16 w16cex w16sdtdh">
+<w:styles xmlns:mc="http://schemas.openxmlformats.org/markup-compatibility/2006" xmlns:r="http://schemas.openxmlformats.org/officeDocument/2006/relationships" xmlns:w="http://schemas.openxmlformats.org/wordprocessingml/2006/main" xmlns:w14="http://schemas.microsoft.com/office/word/2010/wordml" xmlns:w15="http://schemas.microsoft.com/office/word/2012/wordml" xmlns:w16cex="http://schemas.microsoft.com/office/word/2018/wordml/cex" xmlns:w16cid="http://schemas.microsoft.com/office/word/2016/wordml/cid" xmlns:w16="http://schemas.microsoft.com/office/word/2018/wordml" xmlns:w16du="http://schemas.microsoft.com/office/word/2023/wordml/word16du" xmlns:w16sdtdh="http://schemas.microsoft.com/office/word/2020/wordml/sdtdatahash" xmlns:w16se="http://schemas.microsoft.com/office/word/2015/wordml/symex" mc:Ignorable="w14 w15 w16se w16cid w16 w16cex w16sdtdh w16du">
   <w:docDefaults>
     <w:rPrDefault>
       <w:rPr>
@@ -21168,6 +21318,10 @@
 </file>
 
 <file path=customXml/item1.xml><?xml version="1.0" encoding="utf-8"?>
+<b:Sources xmlns:b="http://schemas.openxmlformats.org/officeDocument/2006/bibliography" xmlns="http://schemas.openxmlformats.org/officeDocument/2006/bibliography" SelectedStyle="\APASixthEditionOfficeOnline.xsl" StyleName="APA" Version="6"/>
+</file>
+
+<file path=customXml/item2.xml><?xml version="1.0" encoding="utf-8"?>
 <?mso-contentType ?>
 <FormTemplates xmlns="http://schemas.microsoft.com/sharepoint/v3/contenttype/forms">
   <Display>DocumentLibraryForm</Display>
@@ -21176,22 +21330,18 @@
 </FormTemplates>
 </file>
 
-<file path=customXml/item2.xml><?xml version="1.0" encoding="utf-8"?>
-<b:Sources xmlns:b="http://schemas.openxmlformats.org/officeDocument/2006/bibliography" xmlns="http://schemas.openxmlformats.org/officeDocument/2006/bibliography" SelectedStyle="\APASixthEditionOfficeOnline.xsl" StyleName="APA" Version="6"/>
+<file path=customXml/itemProps1.xml><?xml version="1.0" encoding="utf-8"?>
+<ds:datastoreItem xmlns:ds="http://schemas.openxmlformats.org/officeDocument/2006/customXml" ds:itemID="{E43A0195-D232-490C-AF30-9192F47260D2}">
+  <ds:schemaRefs>
+    <ds:schemaRef ds:uri="http://schemas.openxmlformats.org/officeDocument/2006/bibliography"/>
+  </ds:schemaRefs>
+</ds:datastoreItem>
 </file>
 
-<file path=customXml/itemProps1.xml><?xml version="1.0" encoding="utf-8"?>
+<file path=customXml/itemProps2.xml><?xml version="1.0" encoding="utf-8"?>
 <ds:datastoreItem xmlns:ds="http://schemas.openxmlformats.org/officeDocument/2006/customXml" ds:itemID="{58B12D87-EAD4-40AB-B795-35451146303C}">
   <ds:schemaRefs>
     <ds:schemaRef ds:uri="http://schemas.microsoft.com/sharepoint/v3/contenttype/forms"/>
   </ds:schemaRefs>
 </ds:datastoreItem>
-</file>
-
-<file path=customXml/itemProps2.xml><?xml version="1.0" encoding="utf-8"?>
-<ds:datastoreItem xmlns:ds="http://schemas.openxmlformats.org/officeDocument/2006/customXml" ds:itemID="{E43A0195-D232-490C-AF30-9192F47260D2}">
-  <ds:schemaRefs>
-    <ds:schemaRef ds:uri="http://schemas.openxmlformats.org/officeDocument/2006/bibliography"/>
-  </ds:schemaRefs>
-</ds:datastoreItem>
 </file>
</xml_diff>

<commit_message>
Alt Az user interface enhancements (#61)
Alt Az GoTo control implemented
Az direction status indicator, toggles with SOP indicator
Flip Az Direction button, toggles with Flip SOP button
Fixes for Home and Park button functionality on floating buttons window
Documentation updates for Alt Az user interface
</commit_message>
<xml_diff>
--- a/Resources/Manuals/GSS Manual.docx
+++ b/Resources/Manuals/GSS Manual.docx
@@ -1,6 +1,6 @@
 
 <file path=word/document.xml><?xml version="1.0" encoding="utf-8"?>
-<w:document xmlns:wpc="http://schemas.microsoft.com/office/word/2010/wordprocessingCanvas" xmlns:cx="http://schemas.microsoft.com/office/drawing/2014/chartex" xmlns:cx1="http://schemas.microsoft.com/office/drawing/2015/9/8/chartex" xmlns:cx2="http://schemas.microsoft.com/office/drawing/2015/10/21/chartex" xmlns:cx3="http://schemas.microsoft.com/office/drawing/2016/5/9/chartex" xmlns:cx4="http://schemas.microsoft.com/office/drawing/2016/5/10/chartex" xmlns:cx5="http://schemas.microsoft.com/office/drawing/2016/5/11/chartex" xmlns:cx6="http://schemas.microsoft.com/office/drawing/2016/5/12/chartex" xmlns:cx7="http://schemas.microsoft.com/office/drawing/2016/5/13/chartex" xmlns:cx8="http://schemas.microsoft.com/office/drawing/2016/5/14/chartex" xmlns:mc="http://schemas.openxmlformats.org/markup-compatibility/2006" xmlns:aink="http://schemas.microsoft.com/office/drawing/2016/ink" xmlns:am3d="http://schemas.microsoft.com/office/drawing/2017/model3d" xmlns:o="urn:schemas-microsoft-com:office:office" xmlns:oel="http://schemas.microsoft.com/office/2019/extlst" xmlns:r="http://schemas.openxmlformats.org/officeDocument/2006/relationships" xmlns:m="http://schemas.openxmlformats.org/officeDocument/2006/math" xmlns:v="urn:schemas-microsoft-com:vml" xmlns:wp14="http://schemas.microsoft.com/office/word/2010/wordprocessingDrawing" xmlns:wp="http://schemas.openxmlformats.org/drawingml/2006/wordprocessingDrawing" xmlns:w10="urn:schemas-microsoft-com:office:word" xmlns:w="http://schemas.openxmlformats.org/wordprocessingml/2006/main" xmlns:w14="http://schemas.microsoft.com/office/word/2010/wordml" xmlns:w15="http://schemas.microsoft.com/office/word/2012/wordml" xmlns:w16cex="http://schemas.microsoft.com/office/word/2018/wordml/cex" xmlns:w16cid="http://schemas.microsoft.com/office/word/2016/wordml/cid" xmlns:w16="http://schemas.microsoft.com/office/word/2018/wordml" xmlns:w16sdtdh="http://schemas.microsoft.com/office/word/2020/wordml/sdtdatahash" xmlns:w16se="http://schemas.microsoft.com/office/word/2015/wordml/symex" xmlns:wpg="http://schemas.microsoft.com/office/word/2010/wordprocessingGroup" xmlns:wpi="http://schemas.microsoft.com/office/word/2010/wordprocessingInk" xmlns:wne="http://schemas.microsoft.com/office/word/2006/wordml" xmlns:wps="http://schemas.microsoft.com/office/word/2010/wordprocessingShape" mc:Ignorable="w14 w15 w16se w16cid w16 w16cex w16sdtdh wp14">
+<w:document xmlns:wpc="http://schemas.microsoft.com/office/word/2010/wordprocessingCanvas" xmlns:cx="http://schemas.microsoft.com/office/drawing/2014/chartex" xmlns:cx1="http://schemas.microsoft.com/office/drawing/2015/9/8/chartex" xmlns:cx2="http://schemas.microsoft.com/office/drawing/2015/10/21/chartex" xmlns:cx3="http://schemas.microsoft.com/office/drawing/2016/5/9/chartex" xmlns:cx4="http://schemas.microsoft.com/office/drawing/2016/5/10/chartex" xmlns:cx5="http://schemas.microsoft.com/office/drawing/2016/5/11/chartex" xmlns:cx6="http://schemas.microsoft.com/office/drawing/2016/5/12/chartex" xmlns:cx7="http://schemas.microsoft.com/office/drawing/2016/5/13/chartex" xmlns:cx8="http://schemas.microsoft.com/office/drawing/2016/5/14/chartex" xmlns:mc="http://schemas.openxmlformats.org/markup-compatibility/2006" xmlns:aink="http://schemas.microsoft.com/office/drawing/2016/ink" xmlns:am3d="http://schemas.microsoft.com/office/drawing/2017/model3d" xmlns:o="urn:schemas-microsoft-com:office:office" xmlns:oel="http://schemas.microsoft.com/office/2019/extlst" xmlns:r="http://schemas.openxmlformats.org/officeDocument/2006/relationships" xmlns:m="http://schemas.openxmlformats.org/officeDocument/2006/math" xmlns:v="urn:schemas-microsoft-com:vml" xmlns:wp14="http://schemas.microsoft.com/office/word/2010/wordprocessingDrawing" xmlns:wp="http://schemas.openxmlformats.org/drawingml/2006/wordprocessingDrawing" xmlns:w10="urn:schemas-microsoft-com:office:word" xmlns:w="http://schemas.openxmlformats.org/wordprocessingml/2006/main" xmlns:w14="http://schemas.microsoft.com/office/word/2010/wordml" xmlns:w15="http://schemas.microsoft.com/office/word/2012/wordml" xmlns:w16cex="http://schemas.microsoft.com/office/word/2018/wordml/cex" xmlns:w16cid="http://schemas.microsoft.com/office/word/2016/wordml/cid" xmlns:w16="http://schemas.microsoft.com/office/word/2018/wordml" xmlns:w16du="http://schemas.microsoft.com/office/word/2023/wordml/word16du" xmlns:w16sdtdh="http://schemas.microsoft.com/office/word/2020/wordml/sdtdatahash" xmlns:w16se="http://schemas.microsoft.com/office/word/2015/wordml/symex" xmlns:wpg="http://schemas.microsoft.com/office/word/2010/wordprocessingGroup" xmlns:wpi="http://schemas.microsoft.com/office/word/2010/wordprocessingInk" xmlns:wne="http://schemas.microsoft.com/office/word/2006/wordml" xmlns:wps="http://schemas.microsoft.com/office/word/2010/wordprocessingShape" mc:Ignorable="w14 w15 w16se w16cid w16 w16cex w16sdtdh w16du wp14">
   <w:body>
     <w:p>
       <w:bookmarkStart w:id="0" w:name="_Hlk155023477"/>
@@ -2624,31 +2624,7 @@
         <w:rPr>
           <w:color w:val="FF0000"/>
         </w:rPr>
-        <w:t xml:space="preserve">Alt / Az mounts can </w:t>
-      </w:r>
-      <w:r>
-        <w:rPr>
-          <w:color w:val="FF0000"/>
-        </w:rPr>
-        <w:t>track</w:t>
-      </w:r>
-      <w:r>
-        <w:rPr>
-          <w:color w:val="FF0000"/>
-        </w:rPr>
-        <w:t xml:space="preserve"> up to </w:t>
-      </w:r>
-      <w:r>
-        <w:rPr>
-          <w:color w:val="FF0000"/>
-        </w:rPr>
-        <w:t>210</w:t>
-      </w:r>
-      <w:r>
-        <w:rPr>
-          <w:color w:val="FF0000"/>
-        </w:rPr>
-        <w:t xml:space="preserve"> degrees Eastwards or Westwards from North. </w:t>
+        <w:t xml:space="preserve">Alt / Az mounts can track up to 210 degrees Eastwards or Westwards from North. </w:t>
       </w:r>
       <w:r>
         <w:rPr>
@@ -3726,6 +3702,11 @@
     <w:p>
       <w:bookmarkStart w:id="35" w:name="_Toc62017073"/>
       <w:r>
+        <w:t>Supports RA Dec and Az Alt GoTo. Right click in the GoTo Control to swap between coordinate systems.</w:t>
+      </w:r>
+    </w:p>
+    <w:p>
+      <w:r>
         <w:rPr>
           <w:rStyle w:val="Heading3Char"/>
         </w:rPr>
@@ -3759,7 +3740,13 @@
       </w:r>
       <w:bookmarkEnd w:id="37"/>
       <w:r>
-        <w:t xml:space="preserve"> – Takes the position entered and reset the mount to that location.  Any syncs large</w:t>
+        <w:t xml:space="preserve"> – Takes the position entered and reset the mount to that location</w:t>
+      </w:r>
+      <w:r>
+        <w:t xml:space="preserve"> (Ra Dec only)</w:t>
+      </w:r>
+      <w:r>
+        <w:t>.  Any syncs large</w:t>
       </w:r>
       <w:r>
         <w:t>r</w:t>
@@ -4242,16 +4229,99 @@
         <w:t>– moves the mount to the opposite side of the pier.  Works in both directions.</w:t>
       </w:r>
       <w:r>
-        <w:t xml:space="preserve"> Not applicable to Alt/Az mounts.</w:t>
-      </w:r>
-    </w:p>
-    <w:p>
-      <w:pPr>
+        <w:t xml:space="preserve"> Not </w:t>
+      </w:r>
+      <w:r>
+        <w:t>enabled</w:t>
+      </w:r>
+      <w:r>
+        <w:t xml:space="preserve"> </w:t>
+      </w:r>
+      <w:r>
+        <w:t>for</w:t>
+      </w:r>
+      <w:r>
+        <w:t xml:space="preserve"> Alt/Az mounts.</w:t>
+      </w:r>
+    </w:p>
+    <w:p>
+      <w:bookmarkStart w:id="49" w:name="_Toc62017088"/>
+      <w:r>
+        <w:rPr>
+          <w:rStyle w:val="Heading3Char"/>
+        </w:rPr>
+        <w:t xml:space="preserve">Flip </w:t>
+      </w:r>
+      <w:r>
+        <w:rPr>
+          <w:rStyle w:val="Heading3Char"/>
+        </w:rPr>
+        <w:t>Az Direction</w:t>
+      </w:r>
+      <w:r>
+        <w:rPr>
+          <w:rStyle w:val="Heading3Char"/>
+        </w:rPr>
+        <w:t xml:space="preserve"> Button</w:t>
+      </w:r>
+      <w:r>
+        <w:rPr>
+          <w:rStyle w:val="Heading3Char"/>
+        </w:rPr>
+        <w:t xml:space="preserve"> </w:t>
+      </w:r>
+      <w:r>
+        <w:t xml:space="preserve">– moves the mount </w:t>
+      </w:r>
+      <w:r>
+        <w:t xml:space="preserve">in the opposite direction to positions around the South azimuth direction. </w:t>
+      </w:r>
+      <w:r>
+        <w:t xml:space="preserve">Works in both directions. </w:t>
+      </w:r>
+      <w:r>
         <w:rPr>
           <w:color w:val="FF0000"/>
         </w:rPr>
-      </w:pPr>
-      <w:bookmarkStart w:id="49" w:name="_Toc62017088"/>
+        <w:t>WARNING: The mount will slew 360 degrees through North to reach the new position</w:t>
+      </w:r>
+      <w:r>
+        <w:rPr>
+          <w:color w:val="FF0000"/>
+        </w:rPr>
+        <w:t>. Check that cables will not twist or bind</w:t>
+      </w:r>
+      <w:r>
+        <w:rPr>
+          <w:color w:val="FF0000"/>
+        </w:rPr>
+        <w:t>.</w:t>
+      </w:r>
+      <w:r>
+        <w:t xml:space="preserve"> </w:t>
+      </w:r>
+      <w:r>
+        <w:t xml:space="preserve">Not </w:t>
+      </w:r>
+      <w:r>
+        <w:t>enabled for Ra</w:t>
+      </w:r>
+      <w:r>
+        <w:t>/</w:t>
+      </w:r>
+      <w:r>
+        <w:t>Dec</w:t>
+      </w:r>
+      <w:r>
+        <w:t xml:space="preserve"> mounts.</w:t>
+      </w:r>
+    </w:p>
+    <w:p>
+      <w:pPr>
+        <w:rPr>
+          <w:color w:val="FF0000"/>
+        </w:rPr>
+      </w:pPr>
       <w:r>
         <w:rPr>
           <w:rStyle w:val="Heading3Char"/>
@@ -4278,7 +4348,13 @@
         <w:t xml:space="preserve">This would be helpful if the mount loses power and is then powered on and the axis positions are unknown.  </w:t>
       </w:r>
       <w:r>
-        <w:t xml:space="preserve">Autohome will </w:t>
+        <w:t>Auto</w:t>
+      </w:r>
+      <w:r>
+        <w:t>H</w:t>
+      </w:r>
+      <w:r>
+        <w:t xml:space="preserve">ome will </w:t>
       </w:r>
       <w:r>
         <w:t>attempt to find each axis home sensor.  It does this by moving each axis 5 degrees at a time towards the sensor for a maximum of 100 degrees.  If it did not find the home sensor it will tell you at the end of the process.  Once finished you will have the option to run it again for another 100 degrees search.</w:t>
@@ -4347,7 +4423,11 @@
         <w:t>t uses the currently selected Park Position</w:t>
       </w:r>
       <w:r>
-        <w:t xml:space="preserve"> and the button will display “On” until the event is completed</w:t>
+        <w:t xml:space="preserve"> and the button will display “On” until </w:t>
+      </w:r>
+      <w:r>
+        <w:lastRenderedPageBreak/>
+        <w:t>the event is completed</w:t>
       </w:r>
       <w:r>
         <w:t>.  It’s the user responsibility to ensure no other software is interfering or working the mount at the time the event is scheduled to run.</w:t>
@@ -4553,6 +4633,7 @@
         <w:rPr>
           <w:rStyle w:val="Heading3Char"/>
         </w:rPr>
+        <w:lastRenderedPageBreak/>
         <w:t>Axes -</w:t>
       </w:r>
       <w:bookmarkEnd w:id="55"/>
@@ -4570,9 +4651,6 @@
       </w:r>
       <w:r>
         <w:br/>
-      </w:r>
-      <w:r>
-        <w:lastRenderedPageBreak/>
         <w:t>East (CW Axis1)</w:t>
       </w:r>
       <w:r>
@@ -6572,18 +6650,20 @@
       <w:r>
         <w:t xml:space="preserve"> - Normal (pierEast) where the mechanical Dec is in the range -90 deg to +90 deg.  Beyond the pole (pierWest) Where the mechanical Dec is in the range -180 deg to -90 deg or +90 deg to +180 deg.</w:t>
       </w:r>
+      <w:r>
+        <w:t xml:space="preserve"> Not displayed for Alt/Az mounts.</w:t>
+      </w:r>
     </w:p>
     <w:p>
       <w:r>
         <w:rPr>
           <w:noProof/>
-          <w:lang w:eastAsia="en-US"/>
         </w:rPr>
         <w:drawing>
-          <wp:inline distT="0" distB="0" distL="0" distR="0" wp14:anchorId="3A49706E" wp14:editId="2E6B111E">
-            <wp:extent cx="428625" cy="352425"/>
-            <wp:effectExtent l="0" t="0" r="9525" b="9525"/>
-            <wp:docPr id="24" name="Picture 24"/>
+          <wp:inline distT="0" distB="0" distL="0" distR="0" wp14:anchorId="1558BC2B" wp14:editId="083784E2">
+            <wp:extent cx="685800" cy="333375"/>
+            <wp:effectExtent l="0" t="0" r="0" b="9525"/>
+            <wp:docPr id="957263508" name="Picture 1"/>
             <wp:cNvGraphicFramePr>
               <a:graphicFrameLocks xmlns:a="http://schemas.openxmlformats.org/drawingml/2006/main" noChangeAspect="1"/>
             </wp:cNvGraphicFramePr>
@@ -6591,7 +6671,7 @@
               <a:graphicData uri="http://schemas.openxmlformats.org/drawingml/2006/picture">
                 <pic:pic xmlns:pic="http://schemas.openxmlformats.org/drawingml/2006/picture">
                   <pic:nvPicPr>
-                    <pic:cNvPr id="1" name=""/>
+                    <pic:cNvPr id="957263508" name=""/>
                     <pic:cNvPicPr/>
                   </pic:nvPicPr>
                   <pic:blipFill>
@@ -6603,7 +6683,7 @@
                   <pic:spPr>
                     <a:xfrm>
                       <a:off x="0" y="0"/>
-                      <a:ext cx="428625" cy="352425"/>
+                      <a:ext cx="685800" cy="333375"/>
                     </a:xfrm>
                     <a:prstGeom prst="rect">
                       <a:avLst/>
@@ -6616,85 +6696,31 @@
         </w:drawing>
       </w:r>
       <w:r>
+        <w:rPr>
+          <w:rStyle w:val="Heading3Char"/>
+        </w:rPr>
+        <w:t xml:space="preserve"> Azimuth Direction</w:t>
+      </w:r>
+      <w:r>
         <w:t xml:space="preserve"> </w:t>
       </w:r>
       <w:r>
-        <w:rPr>
-          <w:rStyle w:val="Heading3Char"/>
-        </w:rPr>
-        <w:t>Axis Limits</w:t>
-      </w:r>
-      <w:r>
-        <w:t xml:space="preserve"> – is yellow when one or more of the axes reaches a limit such as passing too far past the meridian</w:t>
-      </w:r>
-      <w:r>
-        <w:t xml:space="preserve"> for a polar mount or</w:t>
-      </w:r>
-      <w:r>
-        <w:t xml:space="preserve"> setting</w:t>
-      </w:r>
-      <w:r>
-        <w:t xml:space="preserve"> the elevation too high </w:t>
-      </w:r>
-      <w:r>
-        <w:t xml:space="preserve">or too low </w:t>
-      </w:r>
-      <w:r>
-        <w:t>for an alt/az mount</w:t>
-      </w:r>
-      <w:r>
-        <w:t>.</w:t>
-      </w:r>
-      <w:r>
-        <w:t xml:space="preserve">  </w:t>
-      </w:r>
-      <w:r>
-        <w:rPr>
-          <w:color w:val="FF0000"/>
-        </w:rPr>
-        <w:t xml:space="preserve">Warning </w:t>
-      </w:r>
-      <w:r>
-        <w:t>– Axis limits will not stop the mount from moving and simply displays a warning light.   It is up to the user to see that the mount is not damaged.</w:t>
-      </w:r>
-      <w:r>
-        <w:t xml:space="preserve"> Click the icon and you will be presented with a few options.</w:t>
-      </w:r>
-    </w:p>
-    <w:p>
-      <w:pPr>
-        <w:pStyle w:val="ListParagraph"/>
-        <w:numPr>
-          <w:ilvl w:val="0"/>
-          <w:numId w:val="36"/>
-        </w:numPr>
-      </w:pPr>
-      <w:r>
-        <w:t>Nothing – The mount will take no specific action</w:t>
-      </w:r>
-    </w:p>
-    <w:p>
-      <w:pPr>
-        <w:pStyle w:val="ListParagraph"/>
-        <w:numPr>
-          <w:ilvl w:val="0"/>
-          <w:numId w:val="36"/>
-        </w:numPr>
-      </w:pPr>
-      <w:r>
-        <w:t>Turn off Tracking – Tracking will stop</w:t>
-      </w:r>
-    </w:p>
-    <w:p>
-      <w:pPr>
-        <w:pStyle w:val="ListParagraph"/>
-        <w:numPr>
-          <w:ilvl w:val="0"/>
-          <w:numId w:val="36"/>
-        </w:numPr>
-      </w:pPr>
-      <w:r>
-        <w:t>Park – Mount will slew to the set park position.</w:t>
+        <w:t>–</w:t>
+      </w:r>
+      <w:r>
+        <w:t xml:space="preserve"> </w:t>
+      </w:r>
+      <w:r>
+        <w:t>East when motion is Eastwards from North and West when motion is Westwards from North.</w:t>
+      </w:r>
+      <w:r>
+        <w:t xml:space="preserve"> Not displayed for </w:t>
+      </w:r>
+      <w:r>
+        <w:t>Ra/Dec</w:t>
+      </w:r>
+      <w:r>
+        <w:t xml:space="preserve"> mounts</w:t>
       </w:r>
     </w:p>
     <w:p>
@@ -6704,10 +6730,10 @@
           <w:lang w:eastAsia="en-US"/>
         </w:rPr>
         <w:drawing>
-          <wp:inline distT="0" distB="0" distL="0" distR="0" wp14:anchorId="07DA0D24" wp14:editId="5336DAFE">
-            <wp:extent cx="2667000" cy="352425"/>
-            <wp:effectExtent l="0" t="0" r="0" b="9525"/>
-            <wp:docPr id="26" name="Picture 26"/>
+          <wp:inline distT="0" distB="0" distL="0" distR="0" wp14:anchorId="3A49706E" wp14:editId="2E6B111E">
+            <wp:extent cx="428625" cy="352425"/>
+            <wp:effectExtent l="0" t="0" r="9525" b="9525"/>
+            <wp:docPr id="24" name="Picture 24"/>
             <wp:cNvGraphicFramePr>
               <a:graphicFrameLocks xmlns:a="http://schemas.openxmlformats.org/drawingml/2006/main" noChangeAspect="1"/>
             </wp:cNvGraphicFramePr>
@@ -6727,7 +6753,7 @@
                   <pic:spPr>
                     <a:xfrm>
                       <a:off x="0" y="0"/>
-                      <a:ext cx="2667000" cy="352425"/>
+                      <a:ext cx="428625" cy="352425"/>
                     </a:xfrm>
                     <a:prstGeom prst="rect">
                       <a:avLst/>
@@ -6746,16 +6772,79 @@
         <w:rPr>
           <w:rStyle w:val="Heading3Char"/>
         </w:rPr>
-        <w:t>Status Lights</w:t>
-      </w:r>
-      <w:r>
-        <w:t xml:space="preserve"> – Parked, Home, Slewing, and </w:t>
-      </w:r>
-      <w:r>
-        <w:t>Tracking</w:t>
-      </w:r>
-      <w:r>
-        <w:t xml:space="preserve"> are Items that are highlighted when active</w:t>
+        <w:t>Axis Limits</w:t>
+      </w:r>
+      <w:r>
+        <w:t xml:space="preserve"> – is yellow when one or more of the axes reaches a limit such as passing too far past the meridian</w:t>
+      </w:r>
+      <w:r>
+        <w:t xml:space="preserve"> for a polar mount or</w:t>
+      </w:r>
+      <w:r>
+        <w:t xml:space="preserve"> setting</w:t>
+      </w:r>
+      <w:r>
+        <w:t xml:space="preserve"> the elevation too high </w:t>
+      </w:r>
+      <w:r>
+        <w:t xml:space="preserve">or too low </w:t>
+      </w:r>
+      <w:r>
+        <w:t>for an alt/az mount</w:t>
+      </w:r>
+      <w:r>
+        <w:t>.</w:t>
+      </w:r>
+      <w:r>
+        <w:t xml:space="preserve">  </w:t>
+      </w:r>
+      <w:r>
+        <w:rPr>
+          <w:color w:val="FF0000"/>
+        </w:rPr>
+        <w:t xml:space="preserve">Warning </w:t>
+      </w:r>
+      <w:r>
+        <w:t>– Axis limits will not stop the mount from moving and simply displays a warning light.   It is up to the user to see that the mount is not damaged.</w:t>
+      </w:r>
+      <w:r>
+        <w:t xml:space="preserve"> Click the icon and you will be presented with a few options.</w:t>
+      </w:r>
+    </w:p>
+    <w:p>
+      <w:pPr>
+        <w:pStyle w:val="ListParagraph"/>
+        <w:numPr>
+          <w:ilvl w:val="0"/>
+          <w:numId w:val="36"/>
+        </w:numPr>
+      </w:pPr>
+      <w:r>
+        <w:t>Nothing – The mount will take no specific action</w:t>
+      </w:r>
+    </w:p>
+    <w:p>
+      <w:pPr>
+        <w:pStyle w:val="ListParagraph"/>
+        <w:numPr>
+          <w:ilvl w:val="0"/>
+          <w:numId w:val="36"/>
+        </w:numPr>
+      </w:pPr>
+      <w:r>
+        <w:t>Turn off Tracking – Tracking will stop</w:t>
+      </w:r>
+    </w:p>
+    <w:p>
+      <w:pPr>
+        <w:pStyle w:val="ListParagraph"/>
+        <w:numPr>
+          <w:ilvl w:val="0"/>
+          <w:numId w:val="36"/>
+        </w:numPr>
+      </w:pPr>
+      <w:r>
+        <w:t>Park – Mount will slew to the set park position.</w:t>
       </w:r>
     </w:p>
     <w:p>
@@ -6765,10 +6854,10 @@
           <w:lang w:eastAsia="en-US"/>
         </w:rPr>
         <w:drawing>
-          <wp:inline distT="0" distB="0" distL="0" distR="0" wp14:anchorId="50408F98" wp14:editId="57D18885">
-            <wp:extent cx="1314450" cy="457200"/>
-            <wp:effectExtent l="0" t="0" r="0" b="0"/>
-            <wp:docPr id="27" name="Picture 27"/>
+          <wp:inline distT="0" distB="0" distL="0" distR="0" wp14:anchorId="07DA0D24" wp14:editId="5336DAFE">
+            <wp:extent cx="2667000" cy="352425"/>
+            <wp:effectExtent l="0" t="0" r="0" b="9525"/>
+            <wp:docPr id="26" name="Picture 26"/>
             <wp:cNvGraphicFramePr>
               <a:graphicFrameLocks xmlns:a="http://schemas.openxmlformats.org/drawingml/2006/main" noChangeAspect="1"/>
             </wp:cNvGraphicFramePr>
@@ -6788,6 +6877,67 @@
                   <pic:spPr>
                     <a:xfrm>
                       <a:off x="0" y="0"/>
+                      <a:ext cx="2667000" cy="352425"/>
+                    </a:xfrm>
+                    <a:prstGeom prst="rect">
+                      <a:avLst/>
+                    </a:prstGeom>
+                  </pic:spPr>
+                </pic:pic>
+              </a:graphicData>
+            </a:graphic>
+          </wp:inline>
+        </w:drawing>
+      </w:r>
+      <w:r>
+        <w:t xml:space="preserve"> </w:t>
+      </w:r>
+      <w:r>
+        <w:rPr>
+          <w:rStyle w:val="Heading3Char"/>
+        </w:rPr>
+        <w:t>Status Lights</w:t>
+      </w:r>
+      <w:r>
+        <w:t xml:space="preserve"> – Parked, Home, Slewing, and </w:t>
+      </w:r>
+      <w:r>
+        <w:t>Tracking</w:t>
+      </w:r>
+      <w:r>
+        <w:t xml:space="preserve"> are Items that are highlighted when active</w:t>
+      </w:r>
+    </w:p>
+    <w:p>
+      <w:r>
+        <w:rPr>
+          <w:noProof/>
+          <w:lang w:eastAsia="en-US"/>
+        </w:rPr>
+        <w:drawing>
+          <wp:inline distT="0" distB="0" distL="0" distR="0" wp14:anchorId="50408F98" wp14:editId="57D18885">
+            <wp:extent cx="1314450" cy="457200"/>
+            <wp:effectExtent l="0" t="0" r="0" b="0"/>
+            <wp:docPr id="27" name="Picture 27"/>
+            <wp:cNvGraphicFramePr>
+              <a:graphicFrameLocks xmlns:a="http://schemas.openxmlformats.org/drawingml/2006/main" noChangeAspect="1"/>
+            </wp:cNvGraphicFramePr>
+            <a:graphic xmlns:a="http://schemas.openxmlformats.org/drawingml/2006/main">
+              <a:graphicData uri="http://schemas.openxmlformats.org/drawingml/2006/picture">
+                <pic:pic xmlns:pic="http://schemas.openxmlformats.org/drawingml/2006/picture">
+                  <pic:nvPicPr>
+                    <pic:cNvPr id="1" name=""/>
+                    <pic:cNvPicPr/>
+                  </pic:nvPicPr>
+                  <pic:blipFill>
+                    <a:blip r:embed="rId39"/>
+                    <a:stretch>
+                      <a:fillRect/>
+                    </a:stretch>
+                  </pic:blipFill>
+                  <pic:spPr>
+                    <a:xfrm>
+                      <a:off x="0" y="0"/>
                       <a:ext cx="1314450" cy="457200"/>
                     </a:xfrm>
                     <a:prstGeom prst="rect">
@@ -6856,7 +7006,7 @@
                     <pic:cNvPicPr/>
                   </pic:nvPicPr>
                   <pic:blipFill rotWithShape="1">
-                    <a:blip r:embed="rId39"/>
+                    <a:blip r:embed="rId40"/>
                     <a:srcRect t="5966" b="4284"/>
                     <a:stretch/>
                   </pic:blipFill>
@@ -6923,7 +7073,7 @@
                     <pic:cNvPicPr/>
                   </pic:nvPicPr>
                   <pic:blipFill>
-                    <a:blip r:embed="rId40"/>
+                    <a:blip r:embed="rId41"/>
                     <a:stretch>
                       <a:fillRect/>
                     </a:stretch>
@@ -7687,7 +7837,7 @@
                     <pic:cNvPicPr/>
                   </pic:nvPicPr>
                   <pic:blipFill>
-                    <a:blip r:embed="rId41">
+                    <a:blip r:embed="rId42">
                       <a:extLst>
                         <a:ext uri="{28A0092B-C50C-407E-A947-70E740481C1C}">
                           <a14:useLocalDpi xmlns:a14="http://schemas.microsoft.com/office/drawing/2010/main" val="0"/>
@@ -7775,7 +7925,7 @@
                     <pic:cNvPicPr/>
                   </pic:nvPicPr>
                   <pic:blipFill rotWithShape="1">
-                    <a:blip r:embed="rId42"/>
+                    <a:blip r:embed="rId43"/>
                     <a:srcRect l="1233" t="2061" r="1278" b="1540"/>
                     <a:stretch/>
                   </pic:blipFill>
@@ -7860,7 +8010,7 @@
                     <pic:cNvPicPr/>
                   </pic:nvPicPr>
                   <pic:blipFill>
-                    <a:blip r:embed="rId43"/>
+                    <a:blip r:embed="rId44"/>
                     <a:stretch>
                       <a:fillRect/>
                     </a:stretch>
@@ -7958,7 +8108,7 @@
                     <pic:cNvPicPr/>
                   </pic:nvPicPr>
                   <pic:blipFill>
-                    <a:blip r:embed="rId44"/>
+                    <a:blip r:embed="rId45"/>
                     <a:stretch>
                       <a:fillRect/>
                     </a:stretch>
@@ -8440,7 +8590,7 @@
                     <pic:cNvPicPr/>
                   </pic:nvPicPr>
                   <pic:blipFill>
-                    <a:blip r:embed="rId45">
+                    <a:blip r:embed="rId46">
                       <a:extLst>
                         <a:ext uri="{28A0092B-C50C-407E-A947-70E740481C1C}">
                           <a14:useLocalDpi xmlns:a14="http://schemas.microsoft.com/office/drawing/2010/main" val="0"/>
@@ -8498,7 +8648,7 @@
                     <pic:cNvPicPr/>
                   </pic:nvPicPr>
                   <pic:blipFill>
-                    <a:blip r:embed="rId46">
+                    <a:blip r:embed="rId47">
                       <a:extLst>
                         <a:ext uri="{28A0092B-C50C-407E-A947-70E740481C1C}">
                           <a14:useLocalDpi xmlns:a14="http://schemas.microsoft.com/office/drawing/2010/main" val="0"/>
@@ -8941,7 +9091,7 @@
                     <pic:cNvPicPr/>
                   </pic:nvPicPr>
                   <pic:blipFill>
-                    <a:blip r:embed="rId47"/>
+                    <a:blip r:embed="rId48"/>
                     <a:stretch>
                       <a:fillRect/>
                     </a:stretch>
@@ -9364,7 +9514,7 @@
                     <pic:cNvPicPr/>
                   </pic:nvPicPr>
                   <pic:blipFill>
-                    <a:blip r:embed="rId48">
+                    <a:blip r:embed="rId49">
                       <a:extLst>
                         <a:ext uri="{28A0092B-C50C-407E-A947-70E740481C1C}">
                           <a14:useLocalDpi xmlns:a14="http://schemas.microsoft.com/office/drawing/2010/main" val="0"/>
@@ -9465,7 +9615,7 @@
                     <pic:cNvPicPr/>
                   </pic:nvPicPr>
                   <pic:blipFill>
-                    <a:blip r:embed="rId49"/>
+                    <a:blip r:embed="rId50"/>
                     <a:stretch>
                       <a:fillRect/>
                     </a:stretch>
@@ -9526,273 +9676,6 @@
             <wp:extent cx="5943600" cy="3611880"/>
             <wp:effectExtent l="0" t="0" r="0" b="7620"/>
             <wp:docPr id="405" name="Picture 405"/>
-            <wp:cNvGraphicFramePr>
-              <a:graphicFrameLocks xmlns:a="http://schemas.openxmlformats.org/drawingml/2006/main" noChangeAspect="1"/>
-            </wp:cNvGraphicFramePr>
-            <a:graphic xmlns:a="http://schemas.openxmlformats.org/drawingml/2006/main">
-              <a:graphicData uri="http://schemas.openxmlformats.org/drawingml/2006/picture">
-                <pic:pic xmlns:pic="http://schemas.openxmlformats.org/drawingml/2006/picture">
-                  <pic:nvPicPr>
-                    <pic:cNvPr id="1" name=""/>
-                    <pic:cNvPicPr/>
-                  </pic:nvPicPr>
-                  <pic:blipFill>
-                    <a:blip r:embed="rId50"/>
-                    <a:stretch>
-                      <a:fillRect/>
-                    </a:stretch>
-                  </pic:blipFill>
-                  <pic:spPr>
-                    <a:xfrm>
-                      <a:off x="0" y="0"/>
-                      <a:ext cx="5943600" cy="3611880"/>
-                    </a:xfrm>
-                    <a:prstGeom prst="rect">
-                      <a:avLst/>
-                    </a:prstGeom>
-                  </pic:spPr>
-                </pic:pic>
-              </a:graphicData>
-            </a:graphic>
-          </wp:inline>
-        </w:drawing>
-      </w:r>
-    </w:p>
-    <w:p/>
-    <w:p>
-      <w:r>
-        <w:t>With the 3d tab you can watch a model of the mount as it moves in real time.  The position of the mount is dependent on the proper starting of the mount and GS being in the home position or a parked position.   If the mount starts up in an unknown position this view may not be correct.</w:t>
-      </w:r>
-    </w:p>
-    <w:p>
-      <w:r>
-        <w:t>Use the mouse</w:t>
-      </w:r>
-      <w:r>
-        <w:t xml:space="preserve"> right click &amp; hold</w:t>
-      </w:r>
-      <w:r>
-        <w:t xml:space="preserve"> </w:t>
-      </w:r>
-      <w:r>
-        <w:t>to pan or</w:t>
-      </w:r>
-      <w:r>
-        <w:t xml:space="preserve"> </w:t>
-      </w:r>
-      <w:r>
-        <w:t xml:space="preserve">the </w:t>
-      </w:r>
-      <w:r>
-        <w:t>mouse wheel to zoom the model</w:t>
-      </w:r>
-      <w:r>
-        <w:t xml:space="preserve"> for different viewing perspectives</w:t>
-      </w:r>
-      <w:r>
-        <w:t>.</w:t>
-      </w:r>
-    </w:p>
-    <w:p>
-      <w:bookmarkStart w:id="132" w:name="_Toc62017160"/>
-      <w:r>
-        <w:rPr>
-          <w:rStyle w:val="Heading3Char"/>
-        </w:rPr>
-        <w:t>Open Window</w:t>
-      </w:r>
-      <w:bookmarkEnd w:id="132"/>
-      <w:r>
-        <w:t xml:space="preserve"> button – opens a new window so that you can organize your desktop and still see the 3d models.</w:t>
-      </w:r>
-    </w:p>
-    <w:p>
-      <w:bookmarkStart w:id="133" w:name="_Toc62017161"/>
-      <w:r>
-        <w:rPr>
-          <w:rStyle w:val="Heading3Char"/>
-        </w:rPr>
-        <w:t>Reset View button</w:t>
-      </w:r>
-      <w:bookmarkEnd w:id="133"/>
-      <w:r>
-        <w:t xml:space="preserve"> – reset the model back to the default viewing perspective.</w:t>
-      </w:r>
-    </w:p>
-    <w:p>
-      <w:bookmarkStart w:id="134" w:name="_Toc62017162"/>
-      <w:r>
-        <w:rPr>
-          <w:rStyle w:val="Heading3Char"/>
-        </w:rPr>
-        <w:t>3 bars</w:t>
-      </w:r>
-      <w:bookmarkEnd w:id="134"/>
-      <w:r>
-        <w:t xml:space="preserve"> – Under the settings you can select the 3d model type to view.  </w:t>
-      </w:r>
-    </w:p>
-    <w:p>
-      <w:r>
-        <w:t xml:space="preserve">  </w:t>
-      </w:r>
-    </w:p>
-    <w:p>
-      <w:r>
-        <w:t xml:space="preserve"> </w:t>
-      </w:r>
-    </w:p>
-    <w:p/>
-    <w:p>
-      <w:pPr>
-        <w:pStyle w:val="Heading1"/>
-        <w:numPr>
-          <w:ilvl w:val="0"/>
-          <w:numId w:val="27"/>
-        </w:numPr>
-      </w:pPr>
-      <w:bookmarkStart w:id="135" w:name="_Toc62017163"/>
-      <w:bookmarkStart w:id="136" w:name="_Toc108536329"/>
-      <w:bookmarkStart w:id="137" w:name="_Toc155026670"/>
-      <w:r>
-        <w:t>Pole Locator</w:t>
-      </w:r>
-      <w:bookmarkEnd w:id="135"/>
-      <w:bookmarkEnd w:id="136"/>
-      <w:bookmarkEnd w:id="137"/>
-    </w:p>
-    <w:p>
-      <w:r>
-        <w:t xml:space="preserve">If you don’t have access to hardware like Polemaster or camera for plate solving then using the polar scope maybe your only option.  </w:t>
-      </w:r>
-      <w:r>
-        <w:t xml:space="preserve">Use </w:t>
-      </w:r>
-      <w:r>
-        <w:t xml:space="preserve">can use </w:t>
-      </w:r>
-      <w:r>
-        <w:t xml:space="preserve">the Pole Locator tab to polar align </w:t>
-      </w:r>
-      <w:r>
-        <w:t>the</w:t>
-      </w:r>
-      <w:r>
-        <w:t xml:space="preserve"> mount using a polar scope.  If you’re in the north hemisphere use the directions for Polaris.  </w:t>
-      </w:r>
-      <w:r>
-        <w:t xml:space="preserve">In the </w:t>
-      </w:r>
-      <w:r>
-        <w:t xml:space="preserve">southern hemisphere use </w:t>
-      </w:r>
-      <w:r>
-        <w:t xml:space="preserve">the location of </w:t>
-      </w:r>
-      <w:r>
-        <w:t>Sigma Octans</w:t>
-      </w:r>
-      <w:r>
-        <w:t xml:space="preserve"> as an indication of location.</w:t>
-      </w:r>
-    </w:p>
-    <w:p/>
-    <w:p>
-      <w:pPr>
-        <w:pStyle w:val="Heading2"/>
-      </w:pPr>
-      <w:bookmarkStart w:id="138" w:name="_Toc62017164"/>
-      <w:r>
-        <w:t>Polaris Polar Scope Alignment in 6 Easy Steps</w:t>
-      </w:r>
-      <w:bookmarkEnd w:id="138"/>
-    </w:p>
-    <w:p>
-      <w:pPr>
-        <w:rPr>
-          <w:rStyle w:val="Heading3Char"/>
-        </w:rPr>
-      </w:pPr>
-    </w:p>
-    <w:p>
-      <w:bookmarkStart w:id="139" w:name="_Toc62017165"/>
-      <w:r>
-        <w:rPr>
-          <w:rStyle w:val="Heading3Char"/>
-        </w:rPr>
-        <w:t>Prerequisites</w:t>
-      </w:r>
-      <w:bookmarkEnd w:id="139"/>
-      <w:r>
-        <w:t xml:space="preserve"> - Verify Observatory information.  If not correct adjust in the </w:t>
-      </w:r>
-      <w:r>
-        <w:t>Main</w:t>
-      </w:r>
-      <w:r>
-        <w:t>/Settings tab.</w:t>
-      </w:r>
-    </w:p>
-    <w:p>
-      <w:bookmarkStart w:id="140" w:name="_Toc62017166"/>
-      <w:r>
-        <w:rPr>
-          <w:rStyle w:val="Heading3Char"/>
-        </w:rPr>
-        <w:t>Step 1:</w:t>
-      </w:r>
-      <w:bookmarkEnd w:id="140"/>
-      <w:r>
-        <w:t xml:space="preserve"> Align and level </w:t>
-      </w:r>
-      <w:r>
-        <w:t xml:space="preserve">the </w:t>
-      </w:r>
-      <w:r>
-        <w:t>mount</w:t>
-      </w:r>
-      <w:r>
-        <w:t xml:space="preserve"> - </w:t>
-      </w:r>
-      <w:r>
-        <w:t>Align the mount roughly towards Polaris, don’t want to move it after</w:t>
-      </w:r>
-      <w:r>
-        <w:t>wards.</w:t>
-      </w:r>
-      <w:r>
-        <w:t xml:space="preserve"> </w:t>
-      </w:r>
-      <w:r>
-        <w:t>Level it and get</w:t>
-      </w:r>
-      <w:r>
-        <w:t xml:space="preserve"> as close as you see fit. </w:t>
-      </w:r>
-      <w:r>
-        <w:t xml:space="preserve"> </w:t>
-      </w:r>
-      <w:r>
-        <w:t>It does not need to be perfect but as close as possible is good enough.</w:t>
-      </w:r>
-      <w:r>
-        <w:t xml:space="preserve"> </w:t>
-      </w:r>
-      <w:r>
-        <w:t>Bring Polaris anywhere inside the viewport using the Alt and AZ knobs on your mount.</w:t>
-      </w:r>
-    </w:p>
-    <w:p>
-      <w:r>
-        <w:rPr>
-          <w:noProof/>
-          <w:lang w:eastAsia="en-US"/>
-        </w:rPr>
-        <w:drawing>
-          <wp:inline distT="0" distB="0" distL="0" distR="0" wp14:anchorId="35C90CB7" wp14:editId="34D07AAB">
-            <wp:extent cx="3245666" cy="2428875"/>
-            <wp:effectExtent l="0" t="0" r="0" b="0"/>
-            <wp:docPr id="22" name="Picture 22"/>
             <wp:cNvGraphicFramePr>
               <a:graphicFrameLocks xmlns:a="http://schemas.openxmlformats.org/drawingml/2006/main" noChangeAspect="1"/>
             </wp:cNvGraphicFramePr>
@@ -9812,7 +9695,7 @@
                   <pic:spPr>
                     <a:xfrm>
                       <a:off x="0" y="0"/>
-                      <a:ext cx="3261443" cy="2440682"/>
+                      <a:ext cx="5943600" cy="3611880"/>
                     </a:xfrm>
                     <a:prstGeom prst="rect">
                       <a:avLst/>
@@ -9825,32 +9708,228 @@
         </w:drawing>
       </w:r>
     </w:p>
-    <w:p>
-      <w:bookmarkStart w:id="141" w:name="_Toc62017167"/>
-      <w:r>
-        <w:rPr>
-          <w:rStyle w:val="Heading3Char"/>
-        </w:rPr>
-        <w:t>Step 2:</w:t>
-      </w:r>
-      <w:bookmarkEnd w:id="141"/>
-      <w:r>
-        <w:t xml:space="preserve"> Center Polaris in the Crosshairs</w:t>
+    <w:p/>
+    <w:p>
+      <w:r>
+        <w:t>With the 3d tab you can watch a model of the mount as it moves in real time.  The position of the mount is dependent on the proper starting of the mount and GS being in the home position or a parked position.   If the mount starts up in an unknown position this view may not be correct.</w:t>
+      </w:r>
+    </w:p>
+    <w:p>
+      <w:r>
+        <w:t>Use the mouse</w:t>
+      </w:r>
+      <w:r>
+        <w:t xml:space="preserve"> right click &amp; hold</w:t>
+      </w:r>
+      <w:r>
+        <w:t xml:space="preserve"> </w:t>
+      </w:r>
+      <w:r>
+        <w:t>to pan or</w:t>
+      </w:r>
+      <w:r>
+        <w:t xml:space="preserve"> </w:t>
+      </w:r>
+      <w:r>
+        <w:t xml:space="preserve">the </w:t>
+      </w:r>
+      <w:r>
+        <w:t>mouse wheel to zoom the model</w:t>
+      </w:r>
+      <w:r>
+        <w:t xml:space="preserve"> for different viewing perspectives</w:t>
+      </w:r>
+      <w:r>
+        <w:t>.</w:t>
+      </w:r>
+    </w:p>
+    <w:p>
+      <w:bookmarkStart w:id="132" w:name="_Toc62017160"/>
+      <w:r>
+        <w:rPr>
+          <w:rStyle w:val="Heading3Char"/>
+        </w:rPr>
+        <w:t>Open Window</w:t>
+      </w:r>
+      <w:bookmarkEnd w:id="132"/>
+      <w:r>
+        <w:t xml:space="preserve"> button – opens a new window so that you can organize your desktop and still see the 3d models.</w:t>
+      </w:r>
+    </w:p>
+    <w:p>
+      <w:bookmarkStart w:id="133" w:name="_Toc62017161"/>
+      <w:r>
+        <w:rPr>
+          <w:rStyle w:val="Heading3Char"/>
+        </w:rPr>
+        <w:t>Reset View button</w:t>
+      </w:r>
+      <w:bookmarkEnd w:id="133"/>
+      <w:r>
+        <w:t xml:space="preserve"> – reset the model back to the default viewing perspective.</w:t>
+      </w:r>
+    </w:p>
+    <w:p>
+      <w:bookmarkStart w:id="134" w:name="_Toc62017162"/>
+      <w:r>
+        <w:rPr>
+          <w:rStyle w:val="Heading3Char"/>
+        </w:rPr>
+        <w:t>3 bars</w:t>
+      </w:r>
+      <w:bookmarkEnd w:id="134"/>
+      <w:r>
+        <w:t xml:space="preserve"> – Under the settings you can select the 3d model type to view.  </w:t>
+      </w:r>
+    </w:p>
+    <w:p>
+      <w:r>
+        <w:t xml:space="preserve">  </w:t>
+      </w:r>
+    </w:p>
+    <w:p>
+      <w:r>
+        <w:t xml:space="preserve"> </w:t>
+      </w:r>
+    </w:p>
+    <w:p/>
+    <w:p>
+      <w:pPr>
+        <w:pStyle w:val="Heading1"/>
+        <w:numPr>
+          <w:ilvl w:val="0"/>
+          <w:numId w:val="27"/>
+        </w:numPr>
+      </w:pPr>
+      <w:bookmarkStart w:id="135" w:name="_Toc62017163"/>
+      <w:bookmarkStart w:id="136" w:name="_Toc108536329"/>
+      <w:bookmarkStart w:id="137" w:name="_Toc155026670"/>
+      <w:r>
+        <w:t>Pole Locator</w:t>
+      </w:r>
+      <w:bookmarkEnd w:id="135"/>
+      <w:bookmarkEnd w:id="136"/>
+      <w:bookmarkEnd w:id="137"/>
+    </w:p>
+    <w:p>
+      <w:r>
+        <w:t xml:space="preserve">If you don’t have access to hardware like Polemaster or camera for plate solving then using the polar scope maybe your only option.  </w:t>
+      </w:r>
+      <w:r>
+        <w:t xml:space="preserve">Use </w:t>
+      </w:r>
+      <w:r>
+        <w:t xml:space="preserve">can use </w:t>
+      </w:r>
+      <w:r>
+        <w:t xml:space="preserve">the Pole Locator tab to polar align </w:t>
+      </w:r>
+      <w:r>
+        <w:t>the</w:t>
+      </w:r>
+      <w:r>
+        <w:t xml:space="preserve"> mount using a polar scope.  If you’re in the north hemisphere use the directions for Polaris.  </w:t>
+      </w:r>
+      <w:r>
+        <w:t xml:space="preserve">In the </w:t>
+      </w:r>
+      <w:r>
+        <w:t xml:space="preserve">southern hemisphere use </w:t>
+      </w:r>
+      <w:r>
+        <w:t xml:space="preserve">the location of </w:t>
+      </w:r>
+      <w:r>
+        <w:t>Sigma Octans</w:t>
+      </w:r>
+      <w:r>
+        <w:t xml:space="preserve"> as an indication of location.</w:t>
+      </w:r>
+    </w:p>
+    <w:p/>
+    <w:p>
+      <w:pPr>
+        <w:pStyle w:val="Heading2"/>
+      </w:pPr>
+      <w:bookmarkStart w:id="138" w:name="_Toc62017164"/>
+      <w:r>
+        <w:t>Polaris Polar Scope Alignment in 6 Easy Steps</w:t>
+      </w:r>
+      <w:bookmarkEnd w:id="138"/>
+    </w:p>
+    <w:p>
+      <w:pPr>
+        <w:rPr>
+          <w:rStyle w:val="Heading3Char"/>
+        </w:rPr>
+      </w:pPr>
+    </w:p>
+    <w:p>
+      <w:bookmarkStart w:id="139" w:name="_Toc62017165"/>
+      <w:r>
+        <w:rPr>
+          <w:rStyle w:val="Heading3Char"/>
+        </w:rPr>
+        <w:t>Prerequisites</w:t>
+      </w:r>
+      <w:bookmarkEnd w:id="139"/>
+      <w:r>
+        <w:t xml:space="preserve"> - Verify Observatory information.  If not correct adjust in the </w:t>
+      </w:r>
+      <w:r>
+        <w:t>Main</w:t>
+      </w:r>
+      <w:r>
+        <w:t>/Settings tab.</w:t>
+      </w:r>
+    </w:p>
+    <w:p>
+      <w:bookmarkStart w:id="140" w:name="_Toc62017166"/>
+      <w:r>
+        <w:rPr>
+          <w:rStyle w:val="Heading3Char"/>
+        </w:rPr>
+        <w:t>Step 1:</w:t>
+      </w:r>
+      <w:bookmarkEnd w:id="140"/>
+      <w:r>
+        <w:t xml:space="preserve"> Align and level </w:t>
+      </w:r>
+      <w:r>
+        <w:t xml:space="preserve">the </w:t>
+      </w:r>
+      <w:r>
+        <w:t>mount</w:t>
       </w:r>
       <w:r>
         <w:t xml:space="preserve"> - </w:t>
       </w:r>
       <w:r>
-        <w:t>Tip: carefully rotate the RA axis and make sure Polaris doesn’t stray as the circle moves around.</w:t>
+        <w:t>Align the mount roughly towards Polaris, don’t want to move it after</w:t>
+      </w:r>
+      <w:r>
+        <w:t>wards.</w:t>
       </w:r>
       <w:r>
         <w:t xml:space="preserve"> </w:t>
       </w:r>
       <w:r>
-        <w:t>Polar scope should be aligned properly</w:t>
-      </w:r>
-      <w:r>
-        <w:t>.</w:t>
+        <w:t>Level it and get</w:t>
+      </w:r>
+      <w:r>
+        <w:t xml:space="preserve"> as close as you see fit. </w:t>
+      </w:r>
+      <w:r>
+        <w:t xml:space="preserve"> </w:t>
+      </w:r>
+      <w:r>
+        <w:t>It does not need to be perfect but as close as possible is good enough.</w:t>
+      </w:r>
+      <w:r>
+        <w:t xml:space="preserve"> </w:t>
+      </w:r>
+      <w:r>
+        <w:t>Bring Polaris anywhere inside the viewport using the Alt and AZ knobs on your mount.</w:t>
       </w:r>
     </w:p>
     <w:p>
@@ -9859,12 +9938,11 @@
           <w:noProof/>
           <w:lang w:eastAsia="en-US"/>
         </w:rPr>
-        <w:lastRenderedPageBreak/>
         <w:drawing>
-          <wp:inline distT="0" distB="0" distL="0" distR="0" wp14:anchorId="0E76453E" wp14:editId="7FC9BF19">
-            <wp:extent cx="3286125" cy="2468213"/>
-            <wp:effectExtent l="0" t="0" r="0" b="8890"/>
-            <wp:docPr id="384" name="Picture 384"/>
+          <wp:inline distT="0" distB="0" distL="0" distR="0" wp14:anchorId="35C90CB7" wp14:editId="34D07AAB">
+            <wp:extent cx="3245666" cy="2428875"/>
+            <wp:effectExtent l="0" t="0" r="0" b="0"/>
+            <wp:docPr id="22" name="Picture 22"/>
             <wp:cNvGraphicFramePr>
               <a:graphicFrameLocks xmlns:a="http://schemas.openxmlformats.org/drawingml/2006/main" noChangeAspect="1"/>
             </wp:cNvGraphicFramePr>
@@ -9884,7 +9962,7 @@
                   <pic:spPr>
                     <a:xfrm>
                       <a:off x="0" y="0"/>
-                      <a:ext cx="3292393" cy="2472921"/>
+                      <a:ext cx="3261443" cy="2440682"/>
                     </a:xfrm>
                     <a:prstGeom prst="rect">
                       <a:avLst/>
@@ -9898,52 +9976,31 @@
       </w:r>
     </w:p>
     <w:p>
-      <w:bookmarkStart w:id="142" w:name="_Toc62017168"/>
-      <w:r>
-        <w:rPr>
-          <w:rStyle w:val="Heading3Char"/>
-        </w:rPr>
-        <w:t>Step 3:</w:t>
-      </w:r>
-      <w:bookmarkEnd w:id="142"/>
-      <w:r>
-        <w:t xml:space="preserve"> Move Polaris </w:t>
-      </w:r>
-      <w:r>
-        <w:t xml:space="preserve">off to the side and </w:t>
-      </w:r>
-      <w:r>
-        <w:t>outside the circle</w:t>
-      </w:r>
-      <w:r>
-        <w:t xml:space="preserve"> – manually </w:t>
-      </w:r>
-      <w:r>
-        <w:t xml:space="preserve">use </w:t>
-      </w:r>
-      <w:r>
-        <w:t xml:space="preserve">ONLY </w:t>
-      </w:r>
-      <w:r>
-        <w:t>either Altitude or Azimuth knobs to move Polaris outside the circle.</w:t>
-      </w:r>
-      <w:r>
-        <w:t xml:space="preserve">  D</w:t>
-      </w:r>
-      <w:r>
-        <w:t>o this to align the polar circle perfectly horizontal in the next step</w:t>
-      </w:r>
-      <w:r>
-        <w:t xml:space="preserve">.  </w:t>
-      </w:r>
-      <w:r>
-        <w:t>Move it approximate</w:t>
-      </w:r>
-      <w:r>
-        <w:t>ly</w:t>
-      </w:r>
-      <w:r>
-        <w:t xml:space="preserve"> double the distance from the center of the circle. It’s important that you only touch one set of polar alignment knobs, not both!</w:t>
+      <w:bookmarkStart w:id="141" w:name="_Toc62017167"/>
+      <w:r>
+        <w:rPr>
+          <w:rStyle w:val="Heading3Char"/>
+        </w:rPr>
+        <w:t>Step 2:</w:t>
+      </w:r>
+      <w:bookmarkEnd w:id="141"/>
+      <w:r>
+        <w:t xml:space="preserve"> Center Polaris in the Crosshairs</w:t>
+      </w:r>
+      <w:r>
+        <w:t xml:space="preserve"> - </w:t>
+      </w:r>
+      <w:r>
+        <w:t>Tip: carefully rotate the RA axis and make sure Polaris doesn’t stray as the circle moves around.</w:t>
+      </w:r>
+      <w:r>
+        <w:t xml:space="preserve"> </w:t>
+      </w:r>
+      <w:r>
+        <w:t>Polar scope should be aligned properly</w:t>
+      </w:r>
+      <w:r>
+        <w:t>.</w:t>
       </w:r>
     </w:p>
     <w:p>
@@ -9952,11 +10009,12 @@
           <w:noProof/>
           <w:lang w:eastAsia="en-US"/>
         </w:rPr>
+        <w:lastRenderedPageBreak/>
         <w:drawing>
-          <wp:inline distT="0" distB="0" distL="0" distR="0" wp14:anchorId="5D153E76" wp14:editId="2C9837F6">
-            <wp:extent cx="3400425" cy="2571052"/>
-            <wp:effectExtent l="0" t="0" r="0" b="1270"/>
-            <wp:docPr id="386" name="Picture 386"/>
+          <wp:inline distT="0" distB="0" distL="0" distR="0" wp14:anchorId="0E76453E" wp14:editId="7FC9BF19">
+            <wp:extent cx="3286125" cy="2468213"/>
+            <wp:effectExtent l="0" t="0" r="0" b="8890"/>
+            <wp:docPr id="384" name="Picture 384"/>
             <wp:cNvGraphicFramePr>
               <a:graphicFrameLocks xmlns:a="http://schemas.openxmlformats.org/drawingml/2006/main" noChangeAspect="1"/>
             </wp:cNvGraphicFramePr>
@@ -9976,7 +10034,7 @@
                   <pic:spPr>
                     <a:xfrm>
                       <a:off x="0" y="0"/>
-                      <a:ext cx="3412445" cy="2580140"/>
+                      <a:ext cx="3292393" cy="2472921"/>
                     </a:xfrm>
                     <a:prstGeom prst="rect">
                       <a:avLst/>
@@ -9990,22 +10048,52 @@
       </w:r>
     </w:p>
     <w:p>
-      <w:bookmarkStart w:id="143" w:name="_Toc62017169"/>
-      <w:r>
-        <w:rPr>
-          <w:rStyle w:val="Heading3Char"/>
-        </w:rPr>
-        <w:t>Step 4:</w:t>
-      </w:r>
-      <w:bookmarkEnd w:id="143"/>
-      <w:r>
-        <w:t xml:space="preserve"> Align the RA axis and the polar scope</w:t>
-      </w:r>
-      <w:r>
-        <w:t xml:space="preserve"> - </w:t>
-      </w:r>
-      <w:r>
-        <w:t>rotate the right ascension axis until one of the lines is on Polaris.</w:t>
+      <w:bookmarkStart w:id="142" w:name="_Toc62017168"/>
+      <w:r>
+        <w:rPr>
+          <w:rStyle w:val="Heading3Char"/>
+        </w:rPr>
+        <w:t>Step 3:</w:t>
+      </w:r>
+      <w:bookmarkEnd w:id="142"/>
+      <w:r>
+        <w:t xml:space="preserve"> Move Polaris </w:t>
+      </w:r>
+      <w:r>
+        <w:t xml:space="preserve">off to the side and </w:t>
+      </w:r>
+      <w:r>
+        <w:t>outside the circle</w:t>
+      </w:r>
+      <w:r>
+        <w:t xml:space="preserve"> – manually </w:t>
+      </w:r>
+      <w:r>
+        <w:t xml:space="preserve">use </w:t>
+      </w:r>
+      <w:r>
+        <w:t xml:space="preserve">ONLY </w:t>
+      </w:r>
+      <w:r>
+        <w:t>either Altitude or Azimuth knobs to move Polaris outside the circle.</w:t>
+      </w:r>
+      <w:r>
+        <w:t xml:space="preserve">  D</w:t>
+      </w:r>
+      <w:r>
+        <w:t>o this to align the polar circle perfectly horizontal in the next step</w:t>
+      </w:r>
+      <w:r>
+        <w:t xml:space="preserve">.  </w:t>
+      </w:r>
+      <w:r>
+        <w:t>Move it approximate</w:t>
+      </w:r>
+      <w:r>
+        <w:t>ly</w:t>
+      </w:r>
+      <w:r>
+        <w:t xml:space="preserve"> double the distance from the center of the circle. It’s important that you only touch one set of polar alignment knobs, not both!</w:t>
       </w:r>
     </w:p>
     <w:p>
@@ -10014,12 +10102,11 @@
           <w:noProof/>
           <w:lang w:eastAsia="en-US"/>
         </w:rPr>
-        <w:lastRenderedPageBreak/>
         <w:drawing>
-          <wp:inline distT="0" distB="0" distL="0" distR="0" wp14:anchorId="08AB9056" wp14:editId="7F1E3F0A">
-            <wp:extent cx="3448050" cy="2586038"/>
-            <wp:effectExtent l="0" t="0" r="0" b="5080"/>
-            <wp:docPr id="387" name="Picture 387"/>
+          <wp:inline distT="0" distB="0" distL="0" distR="0" wp14:anchorId="5D153E76" wp14:editId="2C9837F6">
+            <wp:extent cx="3400425" cy="2571052"/>
+            <wp:effectExtent l="0" t="0" r="0" b="1270"/>
+            <wp:docPr id="386" name="Picture 386"/>
             <wp:cNvGraphicFramePr>
               <a:graphicFrameLocks xmlns:a="http://schemas.openxmlformats.org/drawingml/2006/main" noChangeAspect="1"/>
             </wp:cNvGraphicFramePr>
@@ -10039,7 +10126,7 @@
                   <pic:spPr>
                     <a:xfrm>
                       <a:off x="0" y="0"/>
-                      <a:ext cx="3453617" cy="2590214"/>
+                      <a:ext cx="3412445" cy="2580140"/>
                     </a:xfrm>
                     <a:prstGeom prst="rect">
                       <a:avLst/>
@@ -10051,45 +10138,24 @@
           </wp:inline>
         </w:drawing>
       </w:r>
-      <w:r>
-        <w:t xml:space="preserve"> </w:t>
-      </w:r>
-      <w:r>
-        <w:t xml:space="preserve"> </w:t>
-      </w:r>
-    </w:p>
-    <w:p>
-      <w:bookmarkStart w:id="144" w:name="_Toc62017170"/>
-      <w:r>
-        <w:rPr>
-          <w:rStyle w:val="Heading3Char"/>
-        </w:rPr>
-        <w:t>Step 5:</w:t>
-      </w:r>
-      <w:bookmarkEnd w:id="144"/>
-      <w:r>
-        <w:t xml:space="preserve"> Use the </w:t>
-      </w:r>
-      <w:r>
-        <w:t>Locator in GS</w:t>
-      </w:r>
-      <w:r>
-        <w:t xml:space="preserve"> to find </w:t>
-      </w:r>
-      <w:r>
-        <w:t xml:space="preserve">the </w:t>
-      </w:r>
-      <w:r>
-        <w:t xml:space="preserve">correct position </w:t>
-      </w:r>
-      <w:r>
-        <w:t xml:space="preserve">for </w:t>
-      </w:r>
-      <w:r>
-        <w:t>Polaris</w:t>
-      </w:r>
-      <w:r>
-        <w:t xml:space="preserve"> (red dot).  The dash circle line represents position for 2020 and the inside circle is 2028.  </w:t>
+    </w:p>
+    <w:p>
+      <w:bookmarkStart w:id="143" w:name="_Toc62017169"/>
+      <w:r>
+        <w:rPr>
+          <w:rStyle w:val="Heading3Char"/>
+        </w:rPr>
+        <w:t>Step 4:</w:t>
+      </w:r>
+      <w:bookmarkEnd w:id="143"/>
+      <w:r>
+        <w:t xml:space="preserve"> Align the RA axis and the polar scope</w:t>
+      </w:r>
+      <w:r>
+        <w:t xml:space="preserve"> - </w:t>
+      </w:r>
+      <w:r>
+        <w:t>rotate the right ascension axis until one of the lines is on Polaris.</w:t>
       </w:r>
     </w:p>
     <w:p>
@@ -10098,11 +10164,12 @@
           <w:noProof/>
           <w:lang w:eastAsia="en-US"/>
         </w:rPr>
+        <w:lastRenderedPageBreak/>
         <w:drawing>
-          <wp:inline distT="0" distB="0" distL="0" distR="0" wp14:anchorId="29096384" wp14:editId="320D617D">
-            <wp:extent cx="2933700" cy="2648120"/>
-            <wp:effectExtent l="0" t="0" r="0" b="0"/>
-            <wp:docPr id="391" name="Picture 391"/>
+          <wp:inline distT="0" distB="0" distL="0" distR="0" wp14:anchorId="08AB9056" wp14:editId="7F1E3F0A">
+            <wp:extent cx="3448050" cy="2586038"/>
+            <wp:effectExtent l="0" t="0" r="0" b="5080"/>
+            <wp:docPr id="387" name="Picture 387"/>
             <wp:cNvGraphicFramePr>
               <a:graphicFrameLocks xmlns:a="http://schemas.openxmlformats.org/drawingml/2006/main" noChangeAspect="1"/>
             </wp:cNvGraphicFramePr>
@@ -10122,7 +10189,7 @@
                   <pic:spPr>
                     <a:xfrm>
                       <a:off x="0" y="0"/>
-                      <a:ext cx="2948936" cy="2661873"/>
+                      <a:ext cx="3453617" cy="2590214"/>
                     </a:xfrm>
                     <a:prstGeom prst="rect">
                       <a:avLst/>
@@ -10134,24 +10201,45 @@
           </wp:inline>
         </w:drawing>
       </w:r>
-    </w:p>
-    <w:p>
-      <w:bookmarkStart w:id="145" w:name="_Toc62017171"/>
-      <w:r>
-        <w:rPr>
-          <w:rStyle w:val="Heading3Char"/>
-        </w:rPr>
-        <w:t>Step 6:</w:t>
-      </w:r>
-      <w:bookmarkEnd w:id="145"/>
       <w:r>
         <w:t xml:space="preserve"> </w:t>
       </w:r>
       <w:r>
-        <w:t>Adjust</w:t>
-      </w:r>
-      <w:r>
-        <w:t xml:space="preserve"> the Alt and AZ knobs on your mount to move Polaris to the exact position</w:t>
+        <w:t xml:space="preserve"> </w:t>
+      </w:r>
+    </w:p>
+    <w:p>
+      <w:bookmarkStart w:id="144" w:name="_Toc62017170"/>
+      <w:r>
+        <w:rPr>
+          <w:rStyle w:val="Heading3Char"/>
+        </w:rPr>
+        <w:t>Step 5:</w:t>
+      </w:r>
+      <w:bookmarkEnd w:id="144"/>
+      <w:r>
+        <w:t xml:space="preserve"> Use the </w:t>
+      </w:r>
+      <w:r>
+        <w:t>Locator in GS</w:t>
+      </w:r>
+      <w:r>
+        <w:t xml:space="preserve"> to find </w:t>
+      </w:r>
+      <w:r>
+        <w:t xml:space="preserve">the </w:t>
+      </w:r>
+      <w:r>
+        <w:t xml:space="preserve">correct position </w:t>
+      </w:r>
+      <w:r>
+        <w:t xml:space="preserve">for </w:t>
+      </w:r>
+      <w:r>
+        <w:t>Polaris</w:t>
+      </w:r>
+      <w:r>
+        <w:t xml:space="preserve"> (red dot).  The dash circle line represents position for 2020 and the inside circle is 2028.  </w:t>
       </w:r>
     </w:p>
     <w:p>
@@ -10160,12 +10248,11 @@
           <w:noProof/>
           <w:lang w:eastAsia="en-US"/>
         </w:rPr>
-        <w:lastRenderedPageBreak/>
         <w:drawing>
-          <wp:inline distT="0" distB="0" distL="0" distR="0" wp14:anchorId="4EA9D4B7" wp14:editId="3A3FFD35">
-            <wp:extent cx="3533775" cy="2658149"/>
-            <wp:effectExtent l="0" t="0" r="0" b="8890"/>
-            <wp:docPr id="392" name="Picture 392"/>
+          <wp:inline distT="0" distB="0" distL="0" distR="0" wp14:anchorId="29096384" wp14:editId="320D617D">
+            <wp:extent cx="2933700" cy="2648120"/>
+            <wp:effectExtent l="0" t="0" r="0" b="0"/>
+            <wp:docPr id="391" name="Picture 391"/>
             <wp:cNvGraphicFramePr>
               <a:graphicFrameLocks xmlns:a="http://schemas.openxmlformats.org/drawingml/2006/main" noChangeAspect="1"/>
             </wp:cNvGraphicFramePr>
@@ -10185,7 +10272,7 @@
                   <pic:spPr>
                     <a:xfrm>
                       <a:off x="0" y="0"/>
-                      <a:ext cx="3544571" cy="2666270"/>
+                      <a:ext cx="2948936" cy="2661873"/>
                     </a:xfrm>
                     <a:prstGeom prst="rect">
                       <a:avLst/>
@@ -10199,27 +10286,23 @@
       </w:r>
     </w:p>
     <w:p>
-      <w:r>
-        <w:t>Complete, to refine the polar alignment consider doing a drift alignment.</w:t>
-      </w:r>
-    </w:p>
-    <w:p>
-      <w:pPr>
-        <w:pStyle w:val="Heading1"/>
-        <w:numPr>
-          <w:ilvl w:val="0"/>
-          <w:numId w:val="27"/>
-        </w:numPr>
-      </w:pPr>
-      <w:bookmarkStart w:id="146" w:name="_Toc62017172"/>
-      <w:bookmarkStart w:id="147" w:name="_Toc108536330"/>
-      <w:bookmarkStart w:id="148" w:name="_Toc155026671"/>
-      <w:r>
-        <w:t>Pulses</w:t>
-      </w:r>
-      <w:bookmarkEnd w:id="146"/>
-      <w:bookmarkEnd w:id="147"/>
-      <w:bookmarkEnd w:id="148"/>
+      <w:bookmarkStart w:id="145" w:name="_Toc62017171"/>
+      <w:r>
+        <w:rPr>
+          <w:rStyle w:val="Heading3Char"/>
+        </w:rPr>
+        <w:t>Step 6:</w:t>
+      </w:r>
+      <w:bookmarkEnd w:id="145"/>
+      <w:r>
+        <w:t xml:space="preserve"> </w:t>
+      </w:r>
+      <w:r>
+        <w:t>Adjust</w:t>
+      </w:r>
+      <w:r>
+        <w:t xml:space="preserve"> the Alt and AZ knobs on your mount to move Polaris to the exact position</w:t>
+      </w:r>
     </w:p>
     <w:p>
       <w:r>
@@ -10227,11 +10310,12 @@
           <w:noProof/>
           <w:lang w:eastAsia="en-US"/>
         </w:rPr>
+        <w:lastRenderedPageBreak/>
         <w:drawing>
-          <wp:inline distT="0" distB="0" distL="0" distR="0" wp14:anchorId="533F68A3" wp14:editId="75734309">
-            <wp:extent cx="5943600" cy="3590290"/>
-            <wp:effectExtent l="0" t="0" r="0" b="0"/>
-            <wp:docPr id="394" name="Picture 394"/>
+          <wp:inline distT="0" distB="0" distL="0" distR="0" wp14:anchorId="4EA9D4B7" wp14:editId="3A3FFD35">
+            <wp:extent cx="3533775" cy="2658149"/>
+            <wp:effectExtent l="0" t="0" r="0" b="8890"/>
+            <wp:docPr id="392" name="Picture 392"/>
             <wp:cNvGraphicFramePr>
               <a:graphicFrameLocks xmlns:a="http://schemas.openxmlformats.org/drawingml/2006/main" noChangeAspect="1"/>
             </wp:cNvGraphicFramePr>
@@ -10251,7 +10335,7 @@
                   <pic:spPr>
                     <a:xfrm>
                       <a:off x="0" y="0"/>
-                      <a:ext cx="5943600" cy="3590290"/>
+                      <a:ext cx="3544571" cy="2666270"/>
                     </a:xfrm>
                     <a:prstGeom prst="rect">
                       <a:avLst/>
@@ -10266,125 +10350,26 @@
     </w:p>
     <w:p>
       <w:r>
-        <w:lastRenderedPageBreak/>
-        <w:t>Pulses are captured from guiding applications like PHD2 which will send the guiding corrections to the driver in the form of individual pulses.  These pulses can be captured and displayed here to see the performance of guiding for the mount.</w:t>
-      </w:r>
-    </w:p>
-    <w:p>
-      <w:bookmarkStart w:id="149" w:name="_Toc62017173"/>
-      <w:r>
-        <w:rPr>
-          <w:rStyle w:val="Heading3Char"/>
-        </w:rPr>
-        <w:t>GS ChartViewer</w:t>
-      </w:r>
-      <w:bookmarkEnd w:id="149"/>
-      <w:r>
-        <w:t xml:space="preserve"> – ChartViewer is another program packaged with GS that allow external viewing of the Pulses Logs.  This allows logs to be viewed by others that have the ChartViewer program.  Locate GS.ChartViewer.exe in the install directory.</w:t>
-      </w:r>
-    </w:p>
-    <w:p>
-      <w:bookmarkStart w:id="150" w:name="_Toc62017174"/>
-      <w:r>
-        <w:rPr>
-          <w:rStyle w:val="Heading3Char"/>
-        </w:rPr>
-        <w:t>Start</w:t>
-      </w:r>
-      <w:bookmarkEnd w:id="150"/>
-      <w:r>
-        <w:t xml:space="preserve"> – Star</w:t>
-      </w:r>
-      <w:r>
-        <w:t>t</w:t>
-      </w:r>
-      <w:r>
-        <w:t>s and stops the chart</w:t>
-      </w:r>
-      <w:r>
-        <w:t>.  Pulse logs are automatically saved to the documents area.</w:t>
-      </w:r>
-      <w:r>
-        <w:t xml:space="preserve">  </w:t>
-      </w:r>
-    </w:p>
-    <w:p>
-      <w:bookmarkStart w:id="151" w:name="_Toc62017175"/>
-      <w:r>
-        <w:rPr>
-          <w:rStyle w:val="Heading3Char"/>
-        </w:rPr>
-        <w:t>Clear</w:t>
-      </w:r>
-      <w:bookmarkEnd w:id="151"/>
-      <w:r>
-        <w:t xml:space="preserve"> – Removes any drawings on the screen only</w:t>
-      </w:r>
-    </w:p>
-    <w:p>
-      <w:bookmarkStart w:id="152" w:name="_Toc62017176"/>
-      <w:r>
-        <w:rPr>
-          <w:rStyle w:val="Heading3Char"/>
-        </w:rPr>
-        <w:t>Pause</w:t>
-      </w:r>
-      <w:bookmarkEnd w:id="152"/>
-      <w:r>
-        <w:t xml:space="preserve"> – Stops the timeline from auto scrolling and allows the chart to be panned and zoomed.</w:t>
-      </w:r>
-    </w:p>
-    <w:p>
-      <w:bookmarkStart w:id="153" w:name="_Toc62017177"/>
-      <w:r>
-        <w:rPr>
-          <w:rStyle w:val="Heading3Char"/>
-        </w:rPr>
-        <w:t>Fit</w:t>
-      </w:r>
-      <w:bookmarkEnd w:id="153"/>
-      <w:r>
-        <w:t xml:space="preserve"> – Readjusts the chart to fit the screen using the selected scale.  </w:t>
-      </w:r>
-    </w:p>
-    <w:p>
-      <w:bookmarkStart w:id="154" w:name="_Toc62017178"/>
-      <w:r>
-        <w:rPr>
-          <w:rStyle w:val="Heading3Char"/>
-        </w:rPr>
-        <w:t>Zoom</w:t>
-      </w:r>
-      <w:bookmarkEnd w:id="154"/>
-      <w:r>
-        <w:t xml:space="preserve"> – Changes the mouse </w:t>
-      </w:r>
-      <w:r>
-        <w:t xml:space="preserve">and arrow </w:t>
-      </w:r>
-      <w:r>
-        <w:t>behavior</w:t>
-      </w:r>
-      <w:r>
-        <w:t>s</w:t>
-      </w:r>
-      <w:r>
-        <w:t xml:space="preserve">.  </w:t>
-      </w:r>
-      <w:r>
-        <w:t xml:space="preserve">Use the mouse wheel or arrow key buttons. </w:t>
-      </w:r>
-    </w:p>
-    <w:p>
-      <w:r>
-        <w:rPr>
-          <w:rStyle w:val="Heading3Char"/>
-        </w:rPr>
-        <w:t>Dec Backlash</w:t>
-      </w:r>
-      <w:r>
-        <w:t xml:space="preserve"> – Allows adjusting the Dec backlash while watching guiding live.   Refer to the section Backlash Compensate.</w:t>
-      </w:r>
+        <w:t>Complete, to refine the polar alignment consider doing a drift alignment.</w:t>
+      </w:r>
+    </w:p>
+    <w:p>
+      <w:pPr>
+        <w:pStyle w:val="Heading1"/>
+        <w:numPr>
+          <w:ilvl w:val="0"/>
+          <w:numId w:val="27"/>
+        </w:numPr>
+      </w:pPr>
+      <w:bookmarkStart w:id="146" w:name="_Toc62017172"/>
+      <w:bookmarkStart w:id="147" w:name="_Toc108536330"/>
+      <w:bookmarkStart w:id="148" w:name="_Toc155026671"/>
+      <w:r>
+        <w:t>Pulses</w:t>
+      </w:r>
+      <w:bookmarkEnd w:id="146"/>
+      <w:bookmarkEnd w:id="147"/>
+      <w:bookmarkEnd w:id="148"/>
     </w:p>
     <w:p>
       <w:r>
@@ -10393,10 +10378,10 @@
           <w:lang w:eastAsia="en-US"/>
         </w:rPr>
         <w:drawing>
-          <wp:inline distT="0" distB="0" distL="0" distR="0" wp14:anchorId="44BB5171" wp14:editId="2456A422">
-            <wp:extent cx="5943600" cy="3648075"/>
-            <wp:effectExtent l="0" t="0" r="0" b="9525"/>
-            <wp:docPr id="407" name="Picture 407"/>
+          <wp:inline distT="0" distB="0" distL="0" distR="0" wp14:anchorId="533F68A3" wp14:editId="75734309">
+            <wp:extent cx="5943600" cy="3590290"/>
+            <wp:effectExtent l="0" t="0" r="0" b="0"/>
+            <wp:docPr id="394" name="Picture 394"/>
             <wp:cNvGraphicFramePr>
               <a:graphicFrameLocks xmlns:a="http://schemas.openxmlformats.org/drawingml/2006/main" noChangeAspect="1"/>
             </wp:cNvGraphicFramePr>
@@ -10416,6 +10401,171 @@
                   <pic:spPr>
                     <a:xfrm>
                       <a:off x="0" y="0"/>
+                      <a:ext cx="5943600" cy="3590290"/>
+                    </a:xfrm>
+                    <a:prstGeom prst="rect">
+                      <a:avLst/>
+                    </a:prstGeom>
+                  </pic:spPr>
+                </pic:pic>
+              </a:graphicData>
+            </a:graphic>
+          </wp:inline>
+        </w:drawing>
+      </w:r>
+    </w:p>
+    <w:p>
+      <w:r>
+        <w:lastRenderedPageBreak/>
+        <w:t>Pulses are captured from guiding applications like PHD2 which will send the guiding corrections to the driver in the form of individual pulses.  These pulses can be captured and displayed here to see the performance of guiding for the mount.</w:t>
+      </w:r>
+    </w:p>
+    <w:p>
+      <w:bookmarkStart w:id="149" w:name="_Toc62017173"/>
+      <w:r>
+        <w:rPr>
+          <w:rStyle w:val="Heading3Char"/>
+        </w:rPr>
+        <w:t>GS ChartViewer</w:t>
+      </w:r>
+      <w:bookmarkEnd w:id="149"/>
+      <w:r>
+        <w:t xml:space="preserve"> – ChartViewer is another program packaged with GS that allow external viewing of the Pulses Logs.  This allows logs to be viewed by others that have the ChartViewer program.  Locate GS.ChartViewer.exe in the install directory.</w:t>
+      </w:r>
+    </w:p>
+    <w:p>
+      <w:bookmarkStart w:id="150" w:name="_Toc62017174"/>
+      <w:r>
+        <w:rPr>
+          <w:rStyle w:val="Heading3Char"/>
+        </w:rPr>
+        <w:t>Start</w:t>
+      </w:r>
+      <w:bookmarkEnd w:id="150"/>
+      <w:r>
+        <w:t xml:space="preserve"> – Star</w:t>
+      </w:r>
+      <w:r>
+        <w:t>t</w:t>
+      </w:r>
+      <w:r>
+        <w:t>s and stops the chart</w:t>
+      </w:r>
+      <w:r>
+        <w:t>.  Pulse logs are automatically saved to the documents area.</w:t>
+      </w:r>
+      <w:r>
+        <w:t xml:space="preserve">  </w:t>
+      </w:r>
+    </w:p>
+    <w:p>
+      <w:bookmarkStart w:id="151" w:name="_Toc62017175"/>
+      <w:r>
+        <w:rPr>
+          <w:rStyle w:val="Heading3Char"/>
+        </w:rPr>
+        <w:t>Clear</w:t>
+      </w:r>
+      <w:bookmarkEnd w:id="151"/>
+      <w:r>
+        <w:t xml:space="preserve"> – Removes any drawings on the screen only</w:t>
+      </w:r>
+    </w:p>
+    <w:p>
+      <w:bookmarkStart w:id="152" w:name="_Toc62017176"/>
+      <w:r>
+        <w:rPr>
+          <w:rStyle w:val="Heading3Char"/>
+        </w:rPr>
+        <w:t>Pause</w:t>
+      </w:r>
+      <w:bookmarkEnd w:id="152"/>
+      <w:r>
+        <w:t xml:space="preserve"> – Stops the timeline from auto scrolling and allows the chart to be panned and zoomed.</w:t>
+      </w:r>
+    </w:p>
+    <w:p>
+      <w:bookmarkStart w:id="153" w:name="_Toc62017177"/>
+      <w:r>
+        <w:rPr>
+          <w:rStyle w:val="Heading3Char"/>
+        </w:rPr>
+        <w:t>Fit</w:t>
+      </w:r>
+      <w:bookmarkEnd w:id="153"/>
+      <w:r>
+        <w:t xml:space="preserve"> – Readjusts the chart to fit the screen using the selected scale.  </w:t>
+      </w:r>
+    </w:p>
+    <w:p>
+      <w:bookmarkStart w:id="154" w:name="_Toc62017178"/>
+      <w:r>
+        <w:rPr>
+          <w:rStyle w:val="Heading3Char"/>
+        </w:rPr>
+        <w:t>Zoom</w:t>
+      </w:r>
+      <w:bookmarkEnd w:id="154"/>
+      <w:r>
+        <w:t xml:space="preserve"> – Changes the mouse </w:t>
+      </w:r>
+      <w:r>
+        <w:t xml:space="preserve">and arrow </w:t>
+      </w:r>
+      <w:r>
+        <w:t>behavior</w:t>
+      </w:r>
+      <w:r>
+        <w:t>s</w:t>
+      </w:r>
+      <w:r>
+        <w:t xml:space="preserve">.  </w:t>
+      </w:r>
+      <w:r>
+        <w:t xml:space="preserve">Use the mouse wheel or arrow key buttons. </w:t>
+      </w:r>
+    </w:p>
+    <w:p>
+      <w:r>
+        <w:rPr>
+          <w:rStyle w:val="Heading3Char"/>
+        </w:rPr>
+        <w:t>Dec Backlash</w:t>
+      </w:r>
+      <w:r>
+        <w:t xml:space="preserve"> – Allows adjusting the Dec backlash while watching guiding live.   Refer to the section Backlash Compensate.</w:t>
+      </w:r>
+    </w:p>
+    <w:p>
+      <w:r>
+        <w:rPr>
+          <w:noProof/>
+          <w:lang w:eastAsia="en-US"/>
+        </w:rPr>
+        <w:drawing>
+          <wp:inline distT="0" distB="0" distL="0" distR="0" wp14:anchorId="44BB5171" wp14:editId="2456A422">
+            <wp:extent cx="5943600" cy="3648075"/>
+            <wp:effectExtent l="0" t="0" r="0" b="9525"/>
+            <wp:docPr id="407" name="Picture 407"/>
+            <wp:cNvGraphicFramePr>
+              <a:graphicFrameLocks xmlns:a="http://schemas.openxmlformats.org/drawingml/2006/main" noChangeAspect="1"/>
+            </wp:cNvGraphicFramePr>
+            <a:graphic xmlns:a="http://schemas.openxmlformats.org/drawingml/2006/main">
+              <a:graphicData uri="http://schemas.openxmlformats.org/drawingml/2006/picture">
+                <pic:pic xmlns:pic="http://schemas.openxmlformats.org/drawingml/2006/picture">
+                  <pic:nvPicPr>
+                    <pic:cNvPr id="1" name=""/>
+                    <pic:cNvPicPr/>
+                  </pic:nvPicPr>
+                  <pic:blipFill>
+                    <a:blip r:embed="rId59"/>
+                    <a:stretch>
+                      <a:fillRect/>
+                    </a:stretch>
+                  </pic:blipFill>
+                  <pic:spPr>
+                    <a:xfrm>
+                      <a:off x="0" y="0"/>
                       <a:ext cx="5943600" cy="3648075"/>
                     </a:xfrm>
                     <a:prstGeom prst="rect">
@@ -10727,7 +10877,7 @@
                     <pic:cNvPicPr/>
                   </pic:nvPicPr>
                   <pic:blipFill>
-                    <a:blip r:embed="rId59">
+                    <a:blip r:embed="rId60">
                       <a:extLst>
                         <a:ext uri="{28A0092B-C50C-407E-A947-70E740481C1C}">
                           <a14:useLocalDpi xmlns:a14="http://schemas.microsoft.com/office/drawing/2010/main" val="0"/>
@@ -10924,7 +11074,7 @@
                     <pic:cNvPicPr/>
                   </pic:nvPicPr>
                   <pic:blipFill>
-                    <a:blip r:embed="rId60"/>
+                    <a:blip r:embed="rId61"/>
                     <a:stretch>
                       <a:fillRect/>
                     </a:stretch>
@@ -11150,7 +11300,7 @@
                     <pic:cNvPicPr/>
                   </pic:nvPicPr>
                   <pic:blipFill>
-                    <a:blip r:embed="rId61"/>
+                    <a:blip r:embed="rId62"/>
                     <a:stretch>
                       <a:fillRect/>
                     </a:stretch>
@@ -11359,7 +11509,7 @@
                     <pic:cNvPicPr/>
                   </pic:nvPicPr>
                   <pic:blipFill>
-                    <a:blip r:embed="rId62"/>
+                    <a:blip r:embed="rId63"/>
                     <a:stretch>
                       <a:fillRect/>
                     </a:stretch>
@@ -11445,73 +11595,6 @@
                 <pic:pic xmlns:pic="http://schemas.openxmlformats.org/drawingml/2006/picture">
                   <pic:nvPicPr>
                     <pic:cNvPr id="42293963" name="Picture 1" descr="A screenshot of a computer&#10;&#10;Description automatically generated"/>
-                    <pic:cNvPicPr/>
-                  </pic:nvPicPr>
-                  <pic:blipFill>
-                    <a:blip r:embed="rId63"/>
-                    <a:stretch>
-                      <a:fillRect/>
-                    </a:stretch>
-                  </pic:blipFill>
-                  <pic:spPr>
-                    <a:xfrm>
-                      <a:off x="0" y="0"/>
-                      <a:ext cx="5943600" cy="4933315"/>
-                    </a:xfrm>
-                    <a:prstGeom prst="rect">
-                      <a:avLst/>
-                    </a:prstGeom>
-                  </pic:spPr>
-                </pic:pic>
-              </a:graphicData>
-            </a:graphic>
-          </wp:inline>
-        </w:drawing>
-      </w:r>
-    </w:p>
-    <w:p>
-      <w:r>
-        <w:t xml:space="preserve">The options available for </w:t>
-      </w:r>
-      <w:r>
-        <w:t xml:space="preserve">controlling </w:t>
-      </w:r>
-      <w:r>
-        <w:t>how</w:t>
-      </w:r>
-      <w:r>
-        <w:t xml:space="preserve"> the alignment corrections </w:t>
-      </w:r>
-      <w:r>
-        <w:t xml:space="preserve">are determined </w:t>
-      </w:r>
-      <w:r>
-        <w:t>are shown below</w:t>
-      </w:r>
-      <w:r>
-        <w:t xml:space="preserve"> and can be accessed by clicking the options button in the top left corner of the Alignment tab.</w:t>
-      </w:r>
-    </w:p>
-    <w:p>
-      <w:r>
-        <w:rPr>
-          <w:noProof/>
-          <w:lang w:eastAsia="en-US"/>
-        </w:rPr>
-        <w:lastRenderedPageBreak/>
-        <w:drawing>
-          <wp:inline distT="0" distB="0" distL="0" distR="0" wp14:anchorId="6C609232" wp14:editId="08459C51">
-            <wp:extent cx="5943600" cy="4933315"/>
-            <wp:effectExtent l="0" t="0" r="0" b="635"/>
-            <wp:docPr id="9779759" name="Picture 1" descr="A screenshot of a computer&#10;&#10;Description automatically generated"/>
-            <wp:cNvGraphicFramePr>
-              <a:graphicFrameLocks xmlns:a="http://schemas.openxmlformats.org/drawingml/2006/main" noChangeAspect="1"/>
-            </wp:cNvGraphicFramePr>
-            <a:graphic xmlns:a="http://schemas.openxmlformats.org/drawingml/2006/main">
-              <a:graphicData uri="http://schemas.openxmlformats.org/drawingml/2006/picture">
-                <pic:pic xmlns:pic="http://schemas.openxmlformats.org/drawingml/2006/picture">
-                  <pic:nvPicPr>
-                    <pic:cNvPr id="9779759" name="Picture 1" descr="A screenshot of a computer&#10;&#10;Description automatically generated"/>
                     <pic:cNvPicPr/>
                   </pic:nvPicPr>
                   <pic:blipFill>
@@ -11538,6 +11621,73 @@
     </w:p>
     <w:p>
       <w:r>
+        <w:t xml:space="preserve">The options available for </w:t>
+      </w:r>
+      <w:r>
+        <w:t xml:space="preserve">controlling </w:t>
+      </w:r>
+      <w:r>
+        <w:t>how</w:t>
+      </w:r>
+      <w:r>
+        <w:t xml:space="preserve"> the alignment corrections </w:t>
+      </w:r>
+      <w:r>
+        <w:t xml:space="preserve">are determined </w:t>
+      </w:r>
+      <w:r>
+        <w:t>are shown below</w:t>
+      </w:r>
+      <w:r>
+        <w:t xml:space="preserve"> and can be accessed by clicking the options button in the top left corner of the Alignment tab.</w:t>
+      </w:r>
+    </w:p>
+    <w:p>
+      <w:r>
+        <w:rPr>
+          <w:noProof/>
+          <w:lang w:eastAsia="en-US"/>
+        </w:rPr>
+        <w:lastRenderedPageBreak/>
+        <w:drawing>
+          <wp:inline distT="0" distB="0" distL="0" distR="0" wp14:anchorId="6C609232" wp14:editId="08459C51">
+            <wp:extent cx="5943600" cy="4933315"/>
+            <wp:effectExtent l="0" t="0" r="0" b="635"/>
+            <wp:docPr id="9779759" name="Picture 1" descr="A screenshot of a computer&#10;&#10;Description automatically generated"/>
+            <wp:cNvGraphicFramePr>
+              <a:graphicFrameLocks xmlns:a="http://schemas.openxmlformats.org/drawingml/2006/main" noChangeAspect="1"/>
+            </wp:cNvGraphicFramePr>
+            <a:graphic xmlns:a="http://schemas.openxmlformats.org/drawingml/2006/main">
+              <a:graphicData uri="http://schemas.openxmlformats.org/drawingml/2006/picture">
+                <pic:pic xmlns:pic="http://schemas.openxmlformats.org/drawingml/2006/picture">
+                  <pic:nvPicPr>
+                    <pic:cNvPr id="9779759" name="Picture 1" descr="A screenshot of a computer&#10;&#10;Description automatically generated"/>
+                    <pic:cNvPicPr/>
+                  </pic:nvPicPr>
+                  <pic:blipFill>
+                    <a:blip r:embed="rId65"/>
+                    <a:stretch>
+                      <a:fillRect/>
+                    </a:stretch>
+                  </pic:blipFill>
+                  <pic:spPr>
+                    <a:xfrm>
+                      <a:off x="0" y="0"/>
+                      <a:ext cx="5943600" cy="4933315"/>
+                    </a:xfrm>
+                    <a:prstGeom prst="rect">
+                      <a:avLst/>
+                    </a:prstGeom>
+                  </pic:spPr>
+                </pic:pic>
+              </a:graphicData>
+            </a:graphic>
+          </wp:inline>
+        </w:drawing>
+      </w:r>
+    </w:p>
+    <w:p>
+      <w:r>
         <w:rPr>
           <w:rStyle w:val="Heading3Char"/>
         </w:rPr>
@@ -11817,7 +11967,7 @@
                     <pic:cNvPicPr/>
                   </pic:nvPicPr>
                   <pic:blipFill>
-                    <a:blip r:embed="rId65"/>
+                    <a:blip r:embed="rId66"/>
                     <a:stretch>
                       <a:fillRect/>
                     </a:stretch>
@@ -11967,7 +12117,7 @@
                     <pic:cNvPicPr/>
                   </pic:nvPicPr>
                   <pic:blipFill>
-                    <a:blip r:embed="rId66"/>
+                    <a:blip r:embed="rId67"/>
                     <a:stretch>
                       <a:fillRect/>
                     </a:stretch>
@@ -15969,7 +16119,7 @@
       <w:r>
         <w:t xml:space="preserve">Groups.io at </w:t>
       </w:r>
-      <w:hyperlink r:id="rId67" w:history="1">
+      <w:hyperlink r:id="rId68" w:history="1">
         <w:r>
           <w:rPr>
             <w:rStyle w:val="Hyperlink"/>
@@ -15982,7 +16132,7 @@
       <w:r>
         <w:t xml:space="preserve">Videos available at </w:t>
       </w:r>
-      <w:hyperlink r:id="rId68" w:history="1">
+      <w:hyperlink r:id="rId69" w:history="1">
         <w:r>
           <w:rPr>
             <w:rStyle w:val="Hyperlink"/>
@@ -15995,7 +16145,7 @@
       <w:r>
         <w:t xml:space="preserve">Facebook at </w:t>
       </w:r>
-      <w:hyperlink r:id="rId69" w:history="1">
+      <w:hyperlink r:id="rId70" w:history="1">
         <w:r>
           <w:rPr>
             <w:rStyle w:val="Hyperlink"/>
@@ -16012,8 +16162,8 @@
       </w:pPr>
     </w:p>
     <w:sectPr>
-      <w:headerReference w:type="default" r:id="rId70"/>
-      <w:footerReference w:type="default" r:id="rId71"/>
+      <w:headerReference w:type="default" r:id="rId71"/>
+      <w:footerReference w:type="default" r:id="rId72"/>
       <w:pgSz w:w="12240" w:h="15840"/>
       <w:pgMar w:top="1440" w:right="1440" w:bottom="1440" w:left="1440" w:header="720" w:footer="720" w:gutter="0"/>
       <w:pgNumType w:start="0"/>
@@ -16026,7 +16176,7 @@
 </file>
 
 <file path=word/endnotes.xml><?xml version="1.0" encoding="utf-8"?>
-<w:endnotes xmlns:wpc="http://schemas.microsoft.com/office/word/2010/wordprocessingCanvas" xmlns:cx="http://schemas.microsoft.com/office/drawing/2014/chartex" xmlns:cx1="http://schemas.microsoft.com/office/drawing/2015/9/8/chartex" xmlns:cx2="http://schemas.microsoft.com/office/drawing/2015/10/21/chartex" xmlns:cx3="http://schemas.microsoft.com/office/drawing/2016/5/9/chartex" xmlns:cx4="http://schemas.microsoft.com/office/drawing/2016/5/10/chartex" xmlns:cx5="http://schemas.microsoft.com/office/drawing/2016/5/11/chartex" xmlns:cx6="http://schemas.microsoft.com/office/drawing/2016/5/12/chartex" xmlns:cx7="http://schemas.microsoft.com/office/drawing/2016/5/13/chartex" xmlns:cx8="http://schemas.microsoft.com/office/drawing/2016/5/14/chartex" xmlns:mc="http://schemas.openxmlformats.org/markup-compatibility/2006" xmlns:aink="http://schemas.microsoft.com/office/drawing/2016/ink" xmlns:am3d="http://schemas.microsoft.com/office/drawing/2017/model3d" xmlns:o="urn:schemas-microsoft-com:office:office" xmlns:oel="http://schemas.microsoft.com/office/2019/extlst" xmlns:r="http://schemas.openxmlformats.org/officeDocument/2006/relationships" xmlns:m="http://schemas.openxmlformats.org/officeDocument/2006/math" xmlns:v="urn:schemas-microsoft-com:vml" xmlns:wp14="http://schemas.microsoft.com/office/word/2010/wordprocessingDrawing" xmlns:wp="http://schemas.openxmlformats.org/drawingml/2006/wordprocessingDrawing" xmlns:w10="urn:schemas-microsoft-com:office:word" xmlns:w="http://schemas.openxmlformats.org/wordprocessingml/2006/main" xmlns:w14="http://schemas.microsoft.com/office/word/2010/wordml" xmlns:w15="http://schemas.microsoft.com/office/word/2012/wordml" xmlns:w16cex="http://schemas.microsoft.com/office/word/2018/wordml/cex" xmlns:w16cid="http://schemas.microsoft.com/office/word/2016/wordml/cid" xmlns:w16="http://schemas.microsoft.com/office/word/2018/wordml" xmlns:w16sdtdh="http://schemas.microsoft.com/office/word/2020/wordml/sdtdatahash" xmlns:w16se="http://schemas.microsoft.com/office/word/2015/wordml/symex" xmlns:wpg="http://schemas.microsoft.com/office/word/2010/wordprocessingGroup" xmlns:wpi="http://schemas.microsoft.com/office/word/2010/wordprocessingInk" xmlns:wne="http://schemas.microsoft.com/office/word/2006/wordml" xmlns:wps="http://schemas.microsoft.com/office/word/2010/wordprocessingShape" mc:Ignorable="w14 w15 w16se w16cid w16 w16cex w16sdtdh wp14">
+<w:endnotes xmlns:wpc="http://schemas.microsoft.com/office/word/2010/wordprocessingCanvas" xmlns:cx="http://schemas.microsoft.com/office/drawing/2014/chartex" xmlns:cx1="http://schemas.microsoft.com/office/drawing/2015/9/8/chartex" xmlns:cx2="http://schemas.microsoft.com/office/drawing/2015/10/21/chartex" xmlns:cx3="http://schemas.microsoft.com/office/drawing/2016/5/9/chartex" xmlns:cx4="http://schemas.microsoft.com/office/drawing/2016/5/10/chartex" xmlns:cx5="http://schemas.microsoft.com/office/drawing/2016/5/11/chartex" xmlns:cx6="http://schemas.microsoft.com/office/drawing/2016/5/12/chartex" xmlns:cx7="http://schemas.microsoft.com/office/drawing/2016/5/13/chartex" xmlns:cx8="http://schemas.microsoft.com/office/drawing/2016/5/14/chartex" xmlns:mc="http://schemas.openxmlformats.org/markup-compatibility/2006" xmlns:aink="http://schemas.microsoft.com/office/drawing/2016/ink" xmlns:am3d="http://schemas.microsoft.com/office/drawing/2017/model3d" xmlns:o="urn:schemas-microsoft-com:office:office" xmlns:oel="http://schemas.microsoft.com/office/2019/extlst" xmlns:r="http://schemas.openxmlformats.org/officeDocument/2006/relationships" xmlns:m="http://schemas.openxmlformats.org/officeDocument/2006/math" xmlns:v="urn:schemas-microsoft-com:vml" xmlns:wp14="http://schemas.microsoft.com/office/word/2010/wordprocessingDrawing" xmlns:wp="http://schemas.openxmlformats.org/drawingml/2006/wordprocessingDrawing" xmlns:w10="urn:schemas-microsoft-com:office:word" xmlns:w="http://schemas.openxmlformats.org/wordprocessingml/2006/main" xmlns:w14="http://schemas.microsoft.com/office/word/2010/wordml" xmlns:w15="http://schemas.microsoft.com/office/word/2012/wordml" xmlns:w16cex="http://schemas.microsoft.com/office/word/2018/wordml/cex" xmlns:w16cid="http://schemas.microsoft.com/office/word/2016/wordml/cid" xmlns:w16="http://schemas.microsoft.com/office/word/2018/wordml" xmlns:w16du="http://schemas.microsoft.com/office/word/2023/wordml/word16du" xmlns:w16sdtdh="http://schemas.microsoft.com/office/word/2020/wordml/sdtdatahash" xmlns:w16se="http://schemas.microsoft.com/office/word/2015/wordml/symex" xmlns:wpg="http://schemas.microsoft.com/office/word/2010/wordprocessingGroup" xmlns:wpi="http://schemas.microsoft.com/office/word/2010/wordprocessingInk" xmlns:wne="http://schemas.microsoft.com/office/word/2006/wordml" xmlns:wps="http://schemas.microsoft.com/office/word/2010/wordprocessingShape" mc:Ignorable="w14 w15 w16se w16cid w16 w16cex w16sdtdh w16du wp14">
   <w:endnote w:type="separator" w:id="-1">
     <w:p>
       <w:pPr>
@@ -16058,7 +16208,7 @@
 </file>
 
 <file path=word/footer1.xml><?xml version="1.0" encoding="utf-8"?>
-<w:ftr xmlns:wpc="http://schemas.microsoft.com/office/word/2010/wordprocessingCanvas" xmlns:cx="http://schemas.microsoft.com/office/drawing/2014/chartex" xmlns:cx1="http://schemas.microsoft.com/office/drawing/2015/9/8/chartex" xmlns:cx2="http://schemas.microsoft.com/office/drawing/2015/10/21/chartex" xmlns:cx3="http://schemas.microsoft.com/office/drawing/2016/5/9/chartex" xmlns:cx4="http://schemas.microsoft.com/office/drawing/2016/5/10/chartex" xmlns:cx5="http://schemas.microsoft.com/office/drawing/2016/5/11/chartex" xmlns:cx6="http://schemas.microsoft.com/office/drawing/2016/5/12/chartex" xmlns:cx7="http://schemas.microsoft.com/office/drawing/2016/5/13/chartex" xmlns:cx8="http://schemas.microsoft.com/office/drawing/2016/5/14/chartex" xmlns:mc="http://schemas.openxmlformats.org/markup-compatibility/2006" xmlns:aink="http://schemas.microsoft.com/office/drawing/2016/ink" xmlns:am3d="http://schemas.microsoft.com/office/drawing/2017/model3d" xmlns:o="urn:schemas-microsoft-com:office:office" xmlns:oel="http://schemas.microsoft.com/office/2019/extlst" xmlns:r="http://schemas.openxmlformats.org/officeDocument/2006/relationships" xmlns:m="http://schemas.openxmlformats.org/officeDocument/2006/math" xmlns:v="urn:schemas-microsoft-com:vml" xmlns:wp14="http://schemas.microsoft.com/office/word/2010/wordprocessingDrawing" xmlns:wp="http://schemas.openxmlformats.org/drawingml/2006/wordprocessingDrawing" xmlns:w10="urn:schemas-microsoft-com:office:word" xmlns:w="http://schemas.openxmlformats.org/wordprocessingml/2006/main" xmlns:w14="http://schemas.microsoft.com/office/word/2010/wordml" xmlns:w15="http://schemas.microsoft.com/office/word/2012/wordml" xmlns:w16cex="http://schemas.microsoft.com/office/word/2018/wordml/cex" xmlns:w16cid="http://schemas.microsoft.com/office/word/2016/wordml/cid" xmlns:w16="http://schemas.microsoft.com/office/word/2018/wordml" xmlns:w16sdtdh="http://schemas.microsoft.com/office/word/2020/wordml/sdtdatahash" xmlns:w16se="http://schemas.microsoft.com/office/word/2015/wordml/symex" xmlns:wpg="http://schemas.microsoft.com/office/word/2010/wordprocessingGroup" xmlns:wpi="http://schemas.microsoft.com/office/word/2010/wordprocessingInk" xmlns:wne="http://schemas.microsoft.com/office/word/2006/wordml" xmlns:wps="http://schemas.microsoft.com/office/word/2010/wordprocessingShape" mc:Ignorable="w14 w15 w16se w16cid w16 w16cex w16sdtdh wp14">
+<w:ftr xmlns:wpc="http://schemas.microsoft.com/office/word/2010/wordprocessingCanvas" xmlns:cx="http://schemas.microsoft.com/office/drawing/2014/chartex" xmlns:cx1="http://schemas.microsoft.com/office/drawing/2015/9/8/chartex" xmlns:cx2="http://schemas.microsoft.com/office/drawing/2015/10/21/chartex" xmlns:cx3="http://schemas.microsoft.com/office/drawing/2016/5/9/chartex" xmlns:cx4="http://schemas.microsoft.com/office/drawing/2016/5/10/chartex" xmlns:cx5="http://schemas.microsoft.com/office/drawing/2016/5/11/chartex" xmlns:cx6="http://schemas.microsoft.com/office/drawing/2016/5/12/chartex" xmlns:cx7="http://schemas.microsoft.com/office/drawing/2016/5/13/chartex" xmlns:cx8="http://schemas.microsoft.com/office/drawing/2016/5/14/chartex" xmlns:mc="http://schemas.openxmlformats.org/markup-compatibility/2006" xmlns:aink="http://schemas.microsoft.com/office/drawing/2016/ink" xmlns:am3d="http://schemas.microsoft.com/office/drawing/2017/model3d" xmlns:o="urn:schemas-microsoft-com:office:office" xmlns:oel="http://schemas.microsoft.com/office/2019/extlst" xmlns:r="http://schemas.openxmlformats.org/officeDocument/2006/relationships" xmlns:m="http://schemas.openxmlformats.org/officeDocument/2006/math" xmlns:v="urn:schemas-microsoft-com:vml" xmlns:wp14="http://schemas.microsoft.com/office/word/2010/wordprocessingDrawing" xmlns:wp="http://schemas.openxmlformats.org/drawingml/2006/wordprocessingDrawing" xmlns:w10="urn:schemas-microsoft-com:office:word" xmlns:w="http://schemas.openxmlformats.org/wordprocessingml/2006/main" xmlns:w14="http://schemas.microsoft.com/office/word/2010/wordml" xmlns:w15="http://schemas.microsoft.com/office/word/2012/wordml" xmlns:w16cex="http://schemas.microsoft.com/office/word/2018/wordml/cex" xmlns:w16cid="http://schemas.microsoft.com/office/word/2016/wordml/cid" xmlns:w16="http://schemas.microsoft.com/office/word/2018/wordml" xmlns:w16du="http://schemas.microsoft.com/office/word/2023/wordml/word16du" xmlns:w16sdtdh="http://schemas.microsoft.com/office/word/2020/wordml/sdtdatahash" xmlns:w16se="http://schemas.microsoft.com/office/word/2015/wordml/symex" xmlns:wpg="http://schemas.microsoft.com/office/word/2010/wordprocessingGroup" xmlns:wpi="http://schemas.microsoft.com/office/word/2010/wordprocessingInk" xmlns:wne="http://schemas.microsoft.com/office/word/2006/wordml" xmlns:wps="http://schemas.microsoft.com/office/word/2010/wordprocessingShape" mc:Ignorable="w14 w15 w16se w16cid w16 w16cex w16sdtdh w16du wp14">
   <w:sdt>
     <w:sdtPr>
       <w:id w:val="-1133630584"/>
@@ -16110,7 +16260,7 @@
 </file>
 
 <file path=word/footnotes.xml><?xml version="1.0" encoding="utf-8"?>
-<w:footnotes xmlns:wpc="http://schemas.microsoft.com/office/word/2010/wordprocessingCanvas" xmlns:cx="http://schemas.microsoft.com/office/drawing/2014/chartex" xmlns:cx1="http://schemas.microsoft.com/office/drawing/2015/9/8/chartex" xmlns:cx2="http://schemas.microsoft.com/office/drawing/2015/10/21/chartex" xmlns:cx3="http://schemas.microsoft.com/office/drawing/2016/5/9/chartex" xmlns:cx4="http://schemas.microsoft.com/office/drawing/2016/5/10/chartex" xmlns:cx5="http://schemas.microsoft.com/office/drawing/2016/5/11/chartex" xmlns:cx6="http://schemas.microsoft.com/office/drawing/2016/5/12/chartex" xmlns:cx7="http://schemas.microsoft.com/office/drawing/2016/5/13/chartex" xmlns:cx8="http://schemas.microsoft.com/office/drawing/2016/5/14/chartex" xmlns:mc="http://schemas.openxmlformats.org/markup-compatibility/2006" xmlns:aink="http://schemas.microsoft.com/office/drawing/2016/ink" xmlns:am3d="http://schemas.microsoft.com/office/drawing/2017/model3d" xmlns:o="urn:schemas-microsoft-com:office:office" xmlns:oel="http://schemas.microsoft.com/office/2019/extlst" xmlns:r="http://schemas.openxmlformats.org/officeDocument/2006/relationships" xmlns:m="http://schemas.openxmlformats.org/officeDocument/2006/math" xmlns:v="urn:schemas-microsoft-com:vml" xmlns:wp14="http://schemas.microsoft.com/office/word/2010/wordprocessingDrawing" xmlns:wp="http://schemas.openxmlformats.org/drawingml/2006/wordprocessingDrawing" xmlns:w10="urn:schemas-microsoft-com:office:word" xmlns:w="http://schemas.openxmlformats.org/wordprocessingml/2006/main" xmlns:w14="http://schemas.microsoft.com/office/word/2010/wordml" xmlns:w15="http://schemas.microsoft.com/office/word/2012/wordml" xmlns:w16cex="http://schemas.microsoft.com/office/word/2018/wordml/cex" xmlns:w16cid="http://schemas.microsoft.com/office/word/2016/wordml/cid" xmlns:w16="http://schemas.microsoft.com/office/word/2018/wordml" xmlns:w16sdtdh="http://schemas.microsoft.com/office/word/2020/wordml/sdtdatahash" xmlns:w16se="http://schemas.microsoft.com/office/word/2015/wordml/symex" xmlns:wpg="http://schemas.microsoft.com/office/word/2010/wordprocessingGroup" xmlns:wpi="http://schemas.microsoft.com/office/word/2010/wordprocessingInk" xmlns:wne="http://schemas.microsoft.com/office/word/2006/wordml" xmlns:wps="http://schemas.microsoft.com/office/word/2010/wordprocessingShape" mc:Ignorable="w14 w15 w16se w16cid w16 w16cex w16sdtdh wp14">
+<w:footnotes xmlns:wpc="http://schemas.microsoft.com/office/word/2010/wordprocessingCanvas" xmlns:cx="http://schemas.microsoft.com/office/drawing/2014/chartex" xmlns:cx1="http://schemas.microsoft.com/office/drawing/2015/9/8/chartex" xmlns:cx2="http://schemas.microsoft.com/office/drawing/2015/10/21/chartex" xmlns:cx3="http://schemas.microsoft.com/office/drawing/2016/5/9/chartex" xmlns:cx4="http://schemas.microsoft.com/office/drawing/2016/5/10/chartex" xmlns:cx5="http://schemas.microsoft.com/office/drawing/2016/5/11/chartex" xmlns:cx6="http://schemas.microsoft.com/office/drawing/2016/5/12/chartex" xmlns:cx7="http://schemas.microsoft.com/office/drawing/2016/5/13/chartex" xmlns:cx8="http://schemas.microsoft.com/office/drawing/2016/5/14/chartex" xmlns:mc="http://schemas.openxmlformats.org/markup-compatibility/2006" xmlns:aink="http://schemas.microsoft.com/office/drawing/2016/ink" xmlns:am3d="http://schemas.microsoft.com/office/drawing/2017/model3d" xmlns:o="urn:schemas-microsoft-com:office:office" xmlns:oel="http://schemas.microsoft.com/office/2019/extlst" xmlns:r="http://schemas.openxmlformats.org/officeDocument/2006/relationships" xmlns:m="http://schemas.openxmlformats.org/officeDocument/2006/math" xmlns:v="urn:schemas-microsoft-com:vml" xmlns:wp14="http://schemas.microsoft.com/office/word/2010/wordprocessingDrawing" xmlns:wp="http://schemas.openxmlformats.org/drawingml/2006/wordprocessingDrawing" xmlns:w10="urn:schemas-microsoft-com:office:word" xmlns:w="http://schemas.openxmlformats.org/wordprocessingml/2006/main" xmlns:w14="http://schemas.microsoft.com/office/word/2010/wordml" xmlns:w15="http://schemas.microsoft.com/office/word/2012/wordml" xmlns:w16cex="http://schemas.microsoft.com/office/word/2018/wordml/cex" xmlns:w16cid="http://schemas.microsoft.com/office/word/2016/wordml/cid" xmlns:w16="http://schemas.microsoft.com/office/word/2018/wordml" xmlns:w16du="http://schemas.microsoft.com/office/word/2023/wordml/word16du" xmlns:w16sdtdh="http://schemas.microsoft.com/office/word/2020/wordml/sdtdatahash" xmlns:w16se="http://schemas.microsoft.com/office/word/2015/wordml/symex" xmlns:wpg="http://schemas.microsoft.com/office/word/2010/wordprocessingGroup" xmlns:wpi="http://schemas.microsoft.com/office/word/2010/wordprocessingInk" xmlns:wne="http://schemas.microsoft.com/office/word/2006/wordml" xmlns:wps="http://schemas.microsoft.com/office/word/2010/wordprocessingShape" mc:Ignorable="w14 w15 w16se w16cid w16 w16cex w16sdtdh w16du wp14">
   <w:footnote w:type="separator" w:id="-1">
     <w:p>
       <w:pPr>
@@ -16142,7 +16292,7 @@
 </file>
 
 <file path=word/header1.xml><?xml version="1.0" encoding="utf-8"?>
-<w:hdr xmlns:wpc="http://schemas.microsoft.com/office/word/2010/wordprocessingCanvas" xmlns:cx="http://schemas.microsoft.com/office/drawing/2014/chartex" xmlns:cx1="http://schemas.microsoft.com/office/drawing/2015/9/8/chartex" xmlns:cx2="http://schemas.microsoft.com/office/drawing/2015/10/21/chartex" xmlns:cx3="http://schemas.microsoft.com/office/drawing/2016/5/9/chartex" xmlns:cx4="http://schemas.microsoft.com/office/drawing/2016/5/10/chartex" xmlns:cx5="http://schemas.microsoft.com/office/drawing/2016/5/11/chartex" xmlns:cx6="http://schemas.microsoft.com/office/drawing/2016/5/12/chartex" xmlns:cx7="http://schemas.microsoft.com/office/drawing/2016/5/13/chartex" xmlns:cx8="http://schemas.microsoft.com/office/drawing/2016/5/14/chartex" xmlns:mc="http://schemas.openxmlformats.org/markup-compatibility/2006" xmlns:aink="http://schemas.microsoft.com/office/drawing/2016/ink" xmlns:am3d="http://schemas.microsoft.com/office/drawing/2017/model3d" xmlns:o="urn:schemas-microsoft-com:office:office" xmlns:oel="http://schemas.microsoft.com/office/2019/extlst" xmlns:r="http://schemas.openxmlformats.org/officeDocument/2006/relationships" xmlns:m="http://schemas.openxmlformats.org/officeDocument/2006/math" xmlns:v="urn:schemas-microsoft-com:vml" xmlns:wp14="http://schemas.microsoft.com/office/word/2010/wordprocessingDrawing" xmlns:wp="http://schemas.openxmlformats.org/drawingml/2006/wordprocessingDrawing" xmlns:w10="urn:schemas-microsoft-com:office:word" xmlns:w="http://schemas.openxmlformats.org/wordprocessingml/2006/main" xmlns:w14="http://schemas.microsoft.com/office/word/2010/wordml" xmlns:w15="http://schemas.microsoft.com/office/word/2012/wordml" xmlns:w16cex="http://schemas.microsoft.com/office/word/2018/wordml/cex" xmlns:w16cid="http://schemas.microsoft.com/office/word/2016/wordml/cid" xmlns:w16="http://schemas.microsoft.com/office/word/2018/wordml" xmlns:w16sdtdh="http://schemas.microsoft.com/office/word/2020/wordml/sdtdatahash" xmlns:w16se="http://schemas.microsoft.com/office/word/2015/wordml/symex" xmlns:wpg="http://schemas.microsoft.com/office/word/2010/wordprocessingGroup" xmlns:wpi="http://schemas.microsoft.com/office/word/2010/wordprocessingInk" xmlns:wne="http://schemas.microsoft.com/office/word/2006/wordml" xmlns:wps="http://schemas.microsoft.com/office/word/2010/wordprocessingShape" mc:Ignorable="w14 w15 w16se w16cid w16 w16cex w16sdtdh wp14">
+<w:hdr xmlns:wpc="http://schemas.microsoft.com/office/word/2010/wordprocessingCanvas" xmlns:cx="http://schemas.microsoft.com/office/drawing/2014/chartex" xmlns:cx1="http://schemas.microsoft.com/office/drawing/2015/9/8/chartex" xmlns:cx2="http://schemas.microsoft.com/office/drawing/2015/10/21/chartex" xmlns:cx3="http://schemas.microsoft.com/office/drawing/2016/5/9/chartex" xmlns:cx4="http://schemas.microsoft.com/office/drawing/2016/5/10/chartex" xmlns:cx5="http://schemas.microsoft.com/office/drawing/2016/5/11/chartex" xmlns:cx6="http://schemas.microsoft.com/office/drawing/2016/5/12/chartex" xmlns:cx7="http://schemas.microsoft.com/office/drawing/2016/5/13/chartex" xmlns:cx8="http://schemas.microsoft.com/office/drawing/2016/5/14/chartex" xmlns:mc="http://schemas.openxmlformats.org/markup-compatibility/2006" xmlns:aink="http://schemas.microsoft.com/office/drawing/2016/ink" xmlns:am3d="http://schemas.microsoft.com/office/drawing/2017/model3d" xmlns:o="urn:schemas-microsoft-com:office:office" xmlns:oel="http://schemas.microsoft.com/office/2019/extlst" xmlns:r="http://schemas.openxmlformats.org/officeDocument/2006/relationships" xmlns:m="http://schemas.openxmlformats.org/officeDocument/2006/math" xmlns:v="urn:schemas-microsoft-com:vml" xmlns:wp14="http://schemas.microsoft.com/office/word/2010/wordprocessingDrawing" xmlns:wp="http://schemas.openxmlformats.org/drawingml/2006/wordprocessingDrawing" xmlns:w10="urn:schemas-microsoft-com:office:word" xmlns:w="http://schemas.openxmlformats.org/wordprocessingml/2006/main" xmlns:w14="http://schemas.microsoft.com/office/word/2010/wordml" xmlns:w15="http://schemas.microsoft.com/office/word/2012/wordml" xmlns:w16cex="http://schemas.microsoft.com/office/word/2018/wordml/cex" xmlns:w16cid="http://schemas.microsoft.com/office/word/2016/wordml/cid" xmlns:w16="http://schemas.microsoft.com/office/word/2018/wordml" xmlns:w16du="http://schemas.microsoft.com/office/word/2023/wordml/word16du" xmlns:w16sdtdh="http://schemas.microsoft.com/office/word/2020/wordml/sdtdatahash" xmlns:w16se="http://schemas.microsoft.com/office/word/2015/wordml/symex" xmlns:wpg="http://schemas.microsoft.com/office/word/2010/wordprocessingGroup" xmlns:wpi="http://schemas.microsoft.com/office/word/2010/wordprocessingInk" xmlns:wne="http://schemas.microsoft.com/office/word/2006/wordml" xmlns:wps="http://schemas.microsoft.com/office/word/2010/wordprocessingShape" mc:Ignorable="w14 w15 w16se w16cid w16 w16cex w16sdtdh w16du wp14">
   <w:p>
     <w:pPr>
       <w:pStyle w:val="Header"/>
@@ -16225,7 +16375,7 @@
 </file>
 
 <file path=word/numbering.xml><?xml version="1.0" encoding="utf-8"?>
-<w:numbering xmlns:wpc="http://schemas.microsoft.com/office/word/2010/wordprocessingCanvas" xmlns:cx="http://schemas.microsoft.com/office/drawing/2014/chartex" xmlns:cx1="http://schemas.microsoft.com/office/drawing/2015/9/8/chartex" xmlns:cx2="http://schemas.microsoft.com/office/drawing/2015/10/21/chartex" xmlns:cx3="http://schemas.microsoft.com/office/drawing/2016/5/9/chartex" xmlns:cx4="http://schemas.microsoft.com/office/drawing/2016/5/10/chartex" xmlns:cx5="http://schemas.microsoft.com/office/drawing/2016/5/11/chartex" xmlns:cx6="http://schemas.microsoft.com/office/drawing/2016/5/12/chartex" xmlns:cx7="http://schemas.microsoft.com/office/drawing/2016/5/13/chartex" xmlns:cx8="http://schemas.microsoft.com/office/drawing/2016/5/14/chartex" xmlns:mc="http://schemas.openxmlformats.org/markup-compatibility/2006" xmlns:aink="http://schemas.microsoft.com/office/drawing/2016/ink" xmlns:am3d="http://schemas.microsoft.com/office/drawing/2017/model3d" xmlns:o="urn:schemas-microsoft-com:office:office" xmlns:oel="http://schemas.microsoft.com/office/2019/extlst" xmlns:r="http://schemas.openxmlformats.org/officeDocument/2006/relationships" xmlns:m="http://schemas.openxmlformats.org/officeDocument/2006/math" xmlns:v="urn:schemas-microsoft-com:vml" xmlns:wp14="http://schemas.microsoft.com/office/word/2010/wordprocessingDrawing" xmlns:wp="http://schemas.openxmlformats.org/drawingml/2006/wordprocessingDrawing" xmlns:w10="urn:schemas-microsoft-com:office:word" xmlns:w="http://schemas.openxmlformats.org/wordprocessingml/2006/main" xmlns:w14="http://schemas.microsoft.com/office/word/2010/wordml" xmlns:w15="http://schemas.microsoft.com/office/word/2012/wordml" xmlns:w16cex="http://schemas.microsoft.com/office/word/2018/wordml/cex" xmlns:w16cid="http://schemas.microsoft.com/office/word/2016/wordml/cid" xmlns:w16="http://schemas.microsoft.com/office/word/2018/wordml" xmlns:w16sdtdh="http://schemas.microsoft.com/office/word/2020/wordml/sdtdatahash" xmlns:w16se="http://schemas.microsoft.com/office/word/2015/wordml/symex" xmlns:wpg="http://schemas.microsoft.com/office/word/2010/wordprocessingGroup" xmlns:wpi="http://schemas.microsoft.com/office/word/2010/wordprocessingInk" xmlns:wne="http://schemas.microsoft.com/office/word/2006/wordml" xmlns:wps="http://schemas.microsoft.com/office/word/2010/wordprocessingShape" mc:Ignorable="w14 w15 w16se w16cid w16 w16cex w16sdtdh wp14">
+<w:numbering xmlns:wpc="http://schemas.microsoft.com/office/word/2010/wordprocessingCanvas" xmlns:cx="http://schemas.microsoft.com/office/drawing/2014/chartex" xmlns:cx1="http://schemas.microsoft.com/office/drawing/2015/9/8/chartex" xmlns:cx2="http://schemas.microsoft.com/office/drawing/2015/10/21/chartex" xmlns:cx3="http://schemas.microsoft.com/office/drawing/2016/5/9/chartex" xmlns:cx4="http://schemas.microsoft.com/office/drawing/2016/5/10/chartex" xmlns:cx5="http://schemas.microsoft.com/office/drawing/2016/5/11/chartex" xmlns:cx6="http://schemas.microsoft.com/office/drawing/2016/5/12/chartex" xmlns:cx7="http://schemas.microsoft.com/office/drawing/2016/5/13/chartex" xmlns:cx8="http://schemas.microsoft.com/office/drawing/2016/5/14/chartex" xmlns:mc="http://schemas.openxmlformats.org/markup-compatibility/2006" xmlns:aink="http://schemas.microsoft.com/office/drawing/2016/ink" xmlns:am3d="http://schemas.microsoft.com/office/drawing/2017/model3d" xmlns:o="urn:schemas-microsoft-com:office:office" xmlns:oel="http://schemas.microsoft.com/office/2019/extlst" xmlns:r="http://schemas.openxmlformats.org/officeDocument/2006/relationships" xmlns:m="http://schemas.openxmlformats.org/officeDocument/2006/math" xmlns:v="urn:schemas-microsoft-com:vml" xmlns:wp14="http://schemas.microsoft.com/office/word/2010/wordprocessingDrawing" xmlns:wp="http://schemas.openxmlformats.org/drawingml/2006/wordprocessingDrawing" xmlns:w10="urn:schemas-microsoft-com:office:word" xmlns:w="http://schemas.openxmlformats.org/wordprocessingml/2006/main" xmlns:w14="http://schemas.microsoft.com/office/word/2010/wordml" xmlns:w15="http://schemas.microsoft.com/office/word/2012/wordml" xmlns:w16cex="http://schemas.microsoft.com/office/word/2018/wordml/cex" xmlns:w16cid="http://schemas.microsoft.com/office/word/2016/wordml/cid" xmlns:w16="http://schemas.microsoft.com/office/word/2018/wordml" xmlns:w16du="http://schemas.microsoft.com/office/word/2023/wordml/word16du" xmlns:w16sdtdh="http://schemas.microsoft.com/office/word/2020/wordml/sdtdatahash" xmlns:w16se="http://schemas.microsoft.com/office/word/2015/wordml/symex" xmlns:wpg="http://schemas.microsoft.com/office/word/2010/wordprocessingGroup" xmlns:wpi="http://schemas.microsoft.com/office/word/2010/wordprocessingInk" xmlns:wne="http://schemas.microsoft.com/office/word/2006/wordml" xmlns:wps="http://schemas.microsoft.com/office/word/2010/wordprocessingShape" mc:Ignorable="w14 w15 w16se w16cid w16 w16cex w16sdtdh w16du wp14">
   <w:numPicBullet w:numPicBulletId="0">
     <w:pict>
       <v:shapetype id="_x0000_t75" coordsize="21600,21600" o:spt="75" o:preferrelative="t" path="m@4@5l@4@11@9@11@9@5xe" filled="f" stroked="f">
@@ -16247,7 +16397,7 @@
         <v:path o:extrusionok="f" gradientshapeok="t" o:connecttype="rect"/>
         <o:lock v:ext="edit" aspectratio="t"/>
       </v:shapetype>
-      <v:shape id="_x0000_i1029" type="#_x0000_t75" style="width:15pt;height:15.75pt;visibility:visible;mso-wrap-style:square" o:bullet="t">
+      <v:shape id="_x0000_i1039" type="#_x0000_t75" style="width:15pt;height:15.75pt;visibility:visible;mso-wrap-style:square" o:bullet="t">
         <v:imagedata r:id="rId1" o:title=""/>
       </v:shape>
     </w:pict>
@@ -19764,7 +19914,7 @@
 </file>
 
 <file path=word/styles.xml><?xml version="1.0" encoding="utf-8"?>
-<w:styles xmlns:mc="http://schemas.openxmlformats.org/markup-compatibility/2006" xmlns:r="http://schemas.openxmlformats.org/officeDocument/2006/relationships" xmlns:w="http://schemas.openxmlformats.org/wordprocessingml/2006/main" xmlns:w14="http://schemas.microsoft.com/office/word/2010/wordml" xmlns:w15="http://schemas.microsoft.com/office/word/2012/wordml" xmlns:w16cex="http://schemas.microsoft.com/office/word/2018/wordml/cex" xmlns:w16cid="http://schemas.microsoft.com/office/word/2016/wordml/cid" xmlns:w16="http://schemas.microsoft.com/office/word/2018/wordml" xmlns:w16sdtdh="http://schemas.microsoft.com/office/word/2020/wordml/sdtdatahash" xmlns:w16se="http://schemas.microsoft.com/office/word/2015/wordml/symex" mc:Ignorable="w14 w15 w16se w16cid w16 w16cex w16sdtdh">
+<w:styles xmlns:mc="http://schemas.openxmlformats.org/markup-compatibility/2006" xmlns:r="http://schemas.openxmlformats.org/officeDocument/2006/relationships" xmlns:w="http://schemas.openxmlformats.org/wordprocessingml/2006/main" xmlns:w14="http://schemas.microsoft.com/office/word/2010/wordml" xmlns:w15="http://schemas.microsoft.com/office/word/2012/wordml" xmlns:w16cex="http://schemas.microsoft.com/office/word/2018/wordml/cex" xmlns:w16cid="http://schemas.microsoft.com/office/word/2016/wordml/cid" xmlns:w16="http://schemas.microsoft.com/office/word/2018/wordml" xmlns:w16du="http://schemas.microsoft.com/office/word/2023/wordml/word16du" xmlns:w16sdtdh="http://schemas.microsoft.com/office/word/2020/wordml/sdtdatahash" xmlns:w16se="http://schemas.microsoft.com/office/word/2015/wordml/symex" mc:Ignorable="w14 w15 w16se w16cid w16 w16cex w16sdtdh w16du">
   <w:docDefaults>
     <w:rPrDefault>
       <w:rPr>
@@ -21168,6 +21318,10 @@
 </file>
 
 <file path=customXml/item1.xml><?xml version="1.0" encoding="utf-8"?>
+<b:Sources xmlns:b="http://schemas.openxmlformats.org/officeDocument/2006/bibliography" xmlns="http://schemas.openxmlformats.org/officeDocument/2006/bibliography" SelectedStyle="\APASixthEditionOfficeOnline.xsl" StyleName="APA" Version="6"/>
+</file>
+
+<file path=customXml/item2.xml><?xml version="1.0" encoding="utf-8"?>
 <?mso-contentType ?>
 <FormTemplates xmlns="http://schemas.microsoft.com/sharepoint/v3/contenttype/forms">
   <Display>DocumentLibraryForm</Display>
@@ -21176,22 +21330,18 @@
 </FormTemplates>
 </file>
 
-<file path=customXml/item2.xml><?xml version="1.0" encoding="utf-8"?>
-<b:Sources xmlns:b="http://schemas.openxmlformats.org/officeDocument/2006/bibliography" xmlns="http://schemas.openxmlformats.org/officeDocument/2006/bibliography" SelectedStyle="\APASixthEditionOfficeOnline.xsl" StyleName="APA" Version="6"/>
+<file path=customXml/itemProps1.xml><?xml version="1.0" encoding="utf-8"?>
+<ds:datastoreItem xmlns:ds="http://schemas.openxmlformats.org/officeDocument/2006/customXml" ds:itemID="{E43A0195-D232-490C-AF30-9192F47260D2}">
+  <ds:schemaRefs>
+    <ds:schemaRef ds:uri="http://schemas.openxmlformats.org/officeDocument/2006/bibliography"/>
+  </ds:schemaRefs>
+</ds:datastoreItem>
 </file>
 
-<file path=customXml/itemProps1.xml><?xml version="1.0" encoding="utf-8"?>
+<file path=customXml/itemProps2.xml><?xml version="1.0" encoding="utf-8"?>
 <ds:datastoreItem xmlns:ds="http://schemas.openxmlformats.org/officeDocument/2006/customXml" ds:itemID="{58B12D87-EAD4-40AB-B795-35451146303C}">
   <ds:schemaRefs>
     <ds:schemaRef ds:uri="http://schemas.microsoft.com/sharepoint/v3/contenttype/forms"/>
   </ds:schemaRefs>
 </ds:datastoreItem>
-</file>
-
-<file path=customXml/itemProps2.xml><?xml version="1.0" encoding="utf-8"?>
-<ds:datastoreItem xmlns:ds="http://schemas.openxmlformats.org/officeDocument/2006/customXml" ds:itemID="{E43A0195-D232-490C-AF30-9192F47260D2}">
-  <ds:schemaRefs>
-    <ds:schemaRef ds:uri="http://schemas.openxmlformats.org/officeDocument/2006/bibliography"/>
-  </ds:schemaRefs>
-</ds:datastoreItem>
 </file>
</xml_diff>